<commit_message>
Prepare docs for printing.
</commit_message>
<xml_diff>
--- a/docs/docx/Appraisal_Sam_Hubbard.docx
+++ b/docs/docx/Appraisal_Sam_Hubbard.docx
@@ -1,6 +1,6 @@
 
 <file path=word/document.xml><?xml version="1.0" encoding="utf-8"?>
-<w:document xmlns:wpc="http://schemas.microsoft.com/office/word/2010/wordprocessingCanvas" xmlns:mc="http://schemas.openxmlformats.org/markup-compatibility/2006" xmlns:o="urn:schemas-microsoft-com:office:office" xmlns:r="http://schemas.openxmlformats.org/officeDocument/2006/relationships" xmlns:m="http://schemas.openxmlformats.org/officeDocument/2006/math" xmlns:v="urn:schemas-microsoft-com:vml" xmlns:wp14="http://schemas.microsoft.com/office/word/2010/wordprocessingDrawing" xmlns:wp="http://schemas.openxmlformats.org/drawingml/2006/wordprocessingDrawing" xmlns:w10="urn:schemas-microsoft-com:office:word" xmlns:w="http://schemas.openxmlformats.org/wordprocessingml/2006/main" xmlns:w14="http://schemas.microsoft.com/office/word/2010/wordml" xmlns:wpg="http://schemas.microsoft.com/office/word/2010/wordprocessingGroup" xmlns:wpi="http://schemas.microsoft.com/office/word/2010/wordprocessingInk" xmlns:wne="http://schemas.microsoft.com/office/word/2006/wordml" xmlns:wps="http://schemas.microsoft.com/office/word/2010/wordprocessingShape" mc:Ignorable="w14 wp14">
+<w:document xmlns:wpc="http://schemas.microsoft.com/office/word/2010/wordprocessingCanvas" xmlns:mc="http://schemas.openxmlformats.org/markup-compatibility/2006" xmlns:o="urn:schemas-microsoft-com:office:office" xmlns:r="http://schemas.openxmlformats.org/officeDocument/2006/relationships" xmlns:m="http://schemas.openxmlformats.org/officeDocument/2006/math" xmlns:v="urn:schemas-microsoft-com:vml" xmlns:wp14="http://schemas.microsoft.com/office/word/2010/wordprocessingDrawing" xmlns:wp="http://schemas.openxmlformats.org/drawingml/2006/wordprocessingDrawing" xmlns:w10="urn:schemas-microsoft-com:office:word" xmlns:w="http://schemas.openxmlformats.org/wordprocessingml/2006/main" xmlns:w14="http://schemas.microsoft.com/office/word/2010/wordml" xmlns:w15="http://schemas.microsoft.com/office/word/2012/wordml" xmlns:wpg="http://schemas.microsoft.com/office/word/2010/wordprocessingGroup" xmlns:wpi="http://schemas.microsoft.com/office/word/2010/wordprocessingInk" xmlns:wne="http://schemas.microsoft.com/office/word/2006/wordml" xmlns:wps="http://schemas.microsoft.com/office/word/2010/wordprocessingShape" mc:Ignorable="w14 w15 wp14">
   <w:body>
     <w:p>
       <w:pPr>
@@ -697,15 +697,7 @@
               <w:spacing w:before="120" w:after="120"/>
             </w:pPr>
             <w:r>
-              <w:t>The Windows installer also allows .</w:t>
-            </w:r>
-            <w:proofErr w:type="spellStart"/>
-            <w:r>
-              <w:t>arg</w:t>
-            </w:r>
-            <w:proofErr w:type="spellEnd"/>
-            <w:r>
-              <w:t xml:space="preserve"> files to be associated with the program.</w:t>
+              <w:t>The Windows installer also allows .arg files to be associated with the program.</w:t>
             </w:r>
           </w:p>
         </w:tc>
@@ -1752,50 +1744,12 @@
           <w:szCs w:val="24"/>
         </w:rPr>
       </w:pPr>
-      <w:r>
-        <w:br w:type="page"/>
-      </w:r>
       <w:bookmarkStart w:id="0" w:name="_GoBack"/>
       <w:bookmarkEnd w:id="0"/>
     </w:p>
-    <w:p>
-      <w:pPr>
-        <w:pStyle w:val="Heading2"/>
-      </w:pPr>
-      <w:r>
-        <w:lastRenderedPageBreak/>
-        <w:t>User Feedback</w:t>
-      </w:r>
-    </w:p>
-    <w:p>
-      <w:pPr>
-        <w:pStyle w:val="Heading3"/>
-      </w:pPr>
-      <w:r>
-        <w:t>Feedback</w:t>
-      </w:r>
-    </w:p>
-    <w:p>
-      <w:r>
-        <w:t>…</w:t>
-      </w:r>
-    </w:p>
-    <w:p>
-      <w:pPr>
-        <w:pStyle w:val="Heading3"/>
-      </w:pPr>
-      <w:r>
-        <w:t>Analysis of Feedback</w:t>
-      </w:r>
-    </w:p>
-    <w:p>
-      <w:r>
-        <w:t>…</w:t>
-      </w:r>
-    </w:p>
     <w:sectPr>
-      <w:headerReference w:type="default" r:id="rId8"/>
-      <w:footerReference w:type="default" r:id="rId9"/>
+      <w:headerReference w:type="default" r:id="rId7"/>
+      <w:footerReference w:type="default" r:id="rId8"/>
       <w:pgSz w:w="11906" w:h="16838"/>
       <w:pgMar w:top="1440" w:right="1440" w:bottom="1440" w:left="1440" w:header="709" w:footer="709" w:gutter="0"/>
       <w:cols w:space="708"/>
@@ -1806,7 +1760,7 @@
 </file>
 
 <file path=word/endnotes.xml><?xml version="1.0" encoding="utf-8"?>
-<w:endnotes xmlns:wpc="http://schemas.microsoft.com/office/word/2010/wordprocessingCanvas" xmlns:mc="http://schemas.openxmlformats.org/markup-compatibility/2006" xmlns:o="urn:schemas-microsoft-com:office:office" xmlns:r="http://schemas.openxmlformats.org/officeDocument/2006/relationships" xmlns:m="http://schemas.openxmlformats.org/officeDocument/2006/math" xmlns:v="urn:schemas-microsoft-com:vml" xmlns:wp14="http://schemas.microsoft.com/office/word/2010/wordprocessingDrawing" xmlns:wp="http://schemas.openxmlformats.org/drawingml/2006/wordprocessingDrawing" xmlns:w10="urn:schemas-microsoft-com:office:word" xmlns:w="http://schemas.openxmlformats.org/wordprocessingml/2006/main" xmlns:w14="http://schemas.microsoft.com/office/word/2010/wordml" xmlns:wpg="http://schemas.microsoft.com/office/word/2010/wordprocessingGroup" xmlns:wpi="http://schemas.microsoft.com/office/word/2010/wordprocessingInk" xmlns:wne="http://schemas.microsoft.com/office/word/2006/wordml" xmlns:wps="http://schemas.microsoft.com/office/word/2010/wordprocessingShape" mc:Ignorable="w14 wp14">
+<w:endnotes xmlns:wpc="http://schemas.microsoft.com/office/word/2010/wordprocessingCanvas" xmlns:mc="http://schemas.openxmlformats.org/markup-compatibility/2006" xmlns:o="urn:schemas-microsoft-com:office:office" xmlns:r="http://schemas.openxmlformats.org/officeDocument/2006/relationships" xmlns:m="http://schemas.openxmlformats.org/officeDocument/2006/math" xmlns:v="urn:schemas-microsoft-com:vml" xmlns:wp14="http://schemas.microsoft.com/office/word/2010/wordprocessingDrawing" xmlns:wp="http://schemas.openxmlformats.org/drawingml/2006/wordprocessingDrawing" xmlns:w10="urn:schemas-microsoft-com:office:word" xmlns:w="http://schemas.openxmlformats.org/wordprocessingml/2006/main" xmlns:w14="http://schemas.microsoft.com/office/word/2010/wordml" xmlns:w15="http://schemas.microsoft.com/office/word/2012/wordml" xmlns:wpg="http://schemas.microsoft.com/office/word/2010/wordprocessingGroup" xmlns:wpi="http://schemas.microsoft.com/office/word/2010/wordprocessingInk" xmlns:wne="http://schemas.microsoft.com/office/word/2006/wordml" xmlns:wps="http://schemas.microsoft.com/office/word/2010/wordprocessingShape" mc:Ignorable="w14 w15 wp14">
   <w:endnote w:type="separator" w:id="-1">
     <w:p>
       <w:pPr>
@@ -1831,7 +1785,7 @@
 </file>
 
 <file path=word/footer1.xml><?xml version="1.0" encoding="utf-8"?>
-<w:ftr xmlns:wpc="http://schemas.microsoft.com/office/word/2010/wordprocessingCanvas" xmlns:mc="http://schemas.openxmlformats.org/markup-compatibility/2006" xmlns:o="urn:schemas-microsoft-com:office:office" xmlns:r="http://schemas.openxmlformats.org/officeDocument/2006/relationships" xmlns:m="http://schemas.openxmlformats.org/officeDocument/2006/math" xmlns:v="urn:schemas-microsoft-com:vml" xmlns:wp14="http://schemas.microsoft.com/office/word/2010/wordprocessingDrawing" xmlns:wp="http://schemas.openxmlformats.org/drawingml/2006/wordprocessingDrawing" xmlns:w10="urn:schemas-microsoft-com:office:word" xmlns:w="http://schemas.openxmlformats.org/wordprocessingml/2006/main" xmlns:w14="http://schemas.microsoft.com/office/word/2010/wordml" xmlns:wpg="http://schemas.microsoft.com/office/word/2010/wordprocessingGroup" xmlns:wpi="http://schemas.microsoft.com/office/word/2010/wordprocessingInk" xmlns:wne="http://schemas.microsoft.com/office/word/2006/wordml" xmlns:wps="http://schemas.microsoft.com/office/word/2010/wordprocessingShape" mc:Ignorable="w14 wp14">
+<w:ftr xmlns:wpc="http://schemas.microsoft.com/office/word/2010/wordprocessingCanvas" xmlns:mc="http://schemas.openxmlformats.org/markup-compatibility/2006" xmlns:o="urn:schemas-microsoft-com:office:office" xmlns:r="http://schemas.openxmlformats.org/officeDocument/2006/relationships" xmlns:m="http://schemas.openxmlformats.org/officeDocument/2006/math" xmlns:v="urn:schemas-microsoft-com:vml" xmlns:wp14="http://schemas.microsoft.com/office/word/2010/wordprocessingDrawing" xmlns:wp="http://schemas.openxmlformats.org/drawingml/2006/wordprocessingDrawing" xmlns:w10="urn:schemas-microsoft-com:office:word" xmlns:w="http://schemas.openxmlformats.org/wordprocessingml/2006/main" xmlns:w14="http://schemas.microsoft.com/office/word/2010/wordml" xmlns:w15="http://schemas.microsoft.com/office/word/2012/wordml" xmlns:wpg="http://schemas.microsoft.com/office/word/2010/wordprocessingGroup" xmlns:wpi="http://schemas.microsoft.com/office/word/2010/wordprocessingInk" xmlns:wne="http://schemas.microsoft.com/office/word/2006/wordml" xmlns:wps="http://schemas.microsoft.com/office/word/2010/wordprocessingShape" mc:Ignorable="w14 w15 wp14">
   <w:p>
     <w:pPr>
       <w:pStyle w:val="Footer"/>
@@ -1855,7 +1809,7 @@
       <w:rPr>
         <w:noProof/>
       </w:rPr>
-      <w:t>1</w:t>
+      <w:t>2</w:t>
     </w:r>
     <w:r>
       <w:fldChar w:fldCharType="end"/>
@@ -1865,7 +1819,7 @@
 </file>
 
 <file path=word/footnotes.xml><?xml version="1.0" encoding="utf-8"?>
-<w:footnotes xmlns:wpc="http://schemas.microsoft.com/office/word/2010/wordprocessingCanvas" xmlns:mc="http://schemas.openxmlformats.org/markup-compatibility/2006" xmlns:o="urn:schemas-microsoft-com:office:office" xmlns:r="http://schemas.openxmlformats.org/officeDocument/2006/relationships" xmlns:m="http://schemas.openxmlformats.org/officeDocument/2006/math" xmlns:v="urn:schemas-microsoft-com:vml" xmlns:wp14="http://schemas.microsoft.com/office/word/2010/wordprocessingDrawing" xmlns:wp="http://schemas.openxmlformats.org/drawingml/2006/wordprocessingDrawing" xmlns:w10="urn:schemas-microsoft-com:office:word" xmlns:w="http://schemas.openxmlformats.org/wordprocessingml/2006/main" xmlns:w14="http://schemas.microsoft.com/office/word/2010/wordml" xmlns:wpg="http://schemas.microsoft.com/office/word/2010/wordprocessingGroup" xmlns:wpi="http://schemas.microsoft.com/office/word/2010/wordprocessingInk" xmlns:wne="http://schemas.microsoft.com/office/word/2006/wordml" xmlns:wps="http://schemas.microsoft.com/office/word/2010/wordprocessingShape" mc:Ignorable="w14 wp14">
+<w:footnotes xmlns:wpc="http://schemas.microsoft.com/office/word/2010/wordprocessingCanvas" xmlns:mc="http://schemas.openxmlformats.org/markup-compatibility/2006" xmlns:o="urn:schemas-microsoft-com:office:office" xmlns:r="http://schemas.openxmlformats.org/officeDocument/2006/relationships" xmlns:m="http://schemas.openxmlformats.org/officeDocument/2006/math" xmlns:v="urn:schemas-microsoft-com:vml" xmlns:wp14="http://schemas.microsoft.com/office/word/2010/wordprocessingDrawing" xmlns:wp="http://schemas.openxmlformats.org/drawingml/2006/wordprocessingDrawing" xmlns:w10="urn:schemas-microsoft-com:office:word" xmlns:w="http://schemas.openxmlformats.org/wordprocessingml/2006/main" xmlns:w14="http://schemas.microsoft.com/office/word/2010/wordml" xmlns:w15="http://schemas.microsoft.com/office/word/2012/wordml" xmlns:wpg="http://schemas.microsoft.com/office/word/2010/wordprocessingGroup" xmlns:wpi="http://schemas.microsoft.com/office/word/2010/wordprocessingInk" xmlns:wne="http://schemas.microsoft.com/office/word/2006/wordml" xmlns:wps="http://schemas.microsoft.com/office/word/2010/wordprocessingShape" mc:Ignorable="w14 w15 wp14">
   <w:footnote w:type="separator" w:id="-1">
     <w:p>
       <w:pPr>
@@ -1890,7 +1844,7 @@
 </file>
 
 <file path=word/header1.xml><?xml version="1.0" encoding="utf-8"?>
-<w:hdr xmlns:wpc="http://schemas.microsoft.com/office/word/2010/wordprocessingCanvas" xmlns:mc="http://schemas.openxmlformats.org/markup-compatibility/2006" xmlns:o="urn:schemas-microsoft-com:office:office" xmlns:r="http://schemas.openxmlformats.org/officeDocument/2006/relationships" xmlns:m="http://schemas.openxmlformats.org/officeDocument/2006/math" xmlns:v="urn:schemas-microsoft-com:vml" xmlns:wp14="http://schemas.microsoft.com/office/word/2010/wordprocessingDrawing" xmlns:wp="http://schemas.openxmlformats.org/drawingml/2006/wordprocessingDrawing" xmlns:w10="urn:schemas-microsoft-com:office:word" xmlns:w="http://schemas.openxmlformats.org/wordprocessingml/2006/main" xmlns:w14="http://schemas.microsoft.com/office/word/2010/wordml" xmlns:wpg="http://schemas.microsoft.com/office/word/2010/wordprocessingGroup" xmlns:wpi="http://schemas.microsoft.com/office/word/2010/wordprocessingInk" xmlns:wne="http://schemas.microsoft.com/office/word/2006/wordml" xmlns:wps="http://schemas.microsoft.com/office/word/2010/wordprocessingShape" mc:Ignorable="w14 wp14">
+<w:hdr xmlns:wpc="http://schemas.microsoft.com/office/word/2010/wordprocessingCanvas" xmlns:mc="http://schemas.openxmlformats.org/markup-compatibility/2006" xmlns:o="urn:schemas-microsoft-com:office:office" xmlns:r="http://schemas.openxmlformats.org/officeDocument/2006/relationships" xmlns:m="http://schemas.openxmlformats.org/officeDocument/2006/math" xmlns:v="urn:schemas-microsoft-com:vml" xmlns:wp14="http://schemas.microsoft.com/office/word/2010/wordprocessingDrawing" xmlns:wp="http://schemas.openxmlformats.org/drawingml/2006/wordprocessingDrawing" xmlns:w10="urn:schemas-microsoft-com:office:word" xmlns:w="http://schemas.openxmlformats.org/wordprocessingml/2006/main" xmlns:w14="http://schemas.microsoft.com/office/word/2010/wordml" xmlns:w15="http://schemas.microsoft.com/office/word/2012/wordml" xmlns:wpg="http://schemas.microsoft.com/office/word/2010/wordprocessingGroup" xmlns:wpi="http://schemas.microsoft.com/office/word/2010/wordprocessingInk" xmlns:wne="http://schemas.microsoft.com/office/word/2006/wordml" xmlns:wps="http://schemas.microsoft.com/office/word/2010/wordprocessingShape" mc:Ignorable="w14 w15 wp14">
   <w:p>
     <w:pPr>
       <w:pStyle w:val="Header"/>
@@ -1910,7 +1864,7 @@
 </file>
 
 <file path=word/numbering.xml><?xml version="1.0" encoding="utf-8"?>
-<w:numbering xmlns:wpc="http://schemas.microsoft.com/office/word/2010/wordprocessingCanvas" xmlns:mc="http://schemas.openxmlformats.org/markup-compatibility/2006" xmlns:o="urn:schemas-microsoft-com:office:office" xmlns:r="http://schemas.openxmlformats.org/officeDocument/2006/relationships" xmlns:m="http://schemas.openxmlformats.org/officeDocument/2006/math" xmlns:v="urn:schemas-microsoft-com:vml" xmlns:wp14="http://schemas.microsoft.com/office/word/2010/wordprocessingDrawing" xmlns:wp="http://schemas.openxmlformats.org/drawingml/2006/wordprocessingDrawing" xmlns:w10="urn:schemas-microsoft-com:office:word" xmlns:w="http://schemas.openxmlformats.org/wordprocessingml/2006/main" xmlns:w14="http://schemas.microsoft.com/office/word/2010/wordml" xmlns:wpg="http://schemas.microsoft.com/office/word/2010/wordprocessingGroup" xmlns:wpi="http://schemas.microsoft.com/office/word/2010/wordprocessingInk" xmlns:wne="http://schemas.microsoft.com/office/word/2006/wordml" xmlns:wps="http://schemas.microsoft.com/office/word/2010/wordprocessingShape" mc:Ignorable="w14 wp14">
+<w:numbering xmlns:wpc="http://schemas.microsoft.com/office/word/2010/wordprocessingCanvas" xmlns:mc="http://schemas.openxmlformats.org/markup-compatibility/2006" xmlns:o="urn:schemas-microsoft-com:office:office" xmlns:r="http://schemas.openxmlformats.org/officeDocument/2006/relationships" xmlns:m="http://schemas.openxmlformats.org/officeDocument/2006/math" xmlns:v="urn:schemas-microsoft-com:vml" xmlns:wp14="http://schemas.microsoft.com/office/word/2010/wordprocessingDrawing" xmlns:wp="http://schemas.openxmlformats.org/drawingml/2006/wordprocessingDrawing" xmlns:w10="urn:schemas-microsoft-com:office:word" xmlns:w="http://schemas.openxmlformats.org/wordprocessingml/2006/main" xmlns:w14="http://schemas.microsoft.com/office/word/2010/wordml" xmlns:w15="http://schemas.microsoft.com/office/word/2012/wordml" xmlns:wpg="http://schemas.microsoft.com/office/word/2010/wordprocessingGroup" xmlns:wpi="http://schemas.microsoft.com/office/word/2010/wordprocessingInk" xmlns:wne="http://schemas.microsoft.com/office/word/2006/wordml" xmlns:wps="http://schemas.microsoft.com/office/word/2010/wordprocessingShape" mc:Ignorable="w14 w15 wp14">
   <w:abstractNum w:abstractNumId="0">
     <w:nsid w:val="78C5663D"/>
     <w:multiLevelType w:val="hybridMultilevel"/>
@@ -2097,7 +2051,7 @@
 </file>
 
 <file path=word/styles.xml><?xml version="1.0" encoding="utf-8"?>
-<w:styles xmlns:mc="http://schemas.openxmlformats.org/markup-compatibility/2006" xmlns:r="http://schemas.openxmlformats.org/officeDocument/2006/relationships" xmlns:w="http://schemas.openxmlformats.org/wordprocessingml/2006/main" xmlns:w14="http://schemas.microsoft.com/office/word/2010/wordml" mc:Ignorable="w14">
+<w:styles xmlns:mc="http://schemas.openxmlformats.org/markup-compatibility/2006" xmlns:r="http://schemas.openxmlformats.org/officeDocument/2006/relationships" xmlns:w="http://schemas.openxmlformats.org/wordprocessingml/2006/main" xmlns:w14="http://schemas.microsoft.com/office/word/2010/wordml" xmlns:w15="http://schemas.microsoft.com/office/word/2012/wordml" mc:Ignorable="w14 w15">
   <w:docDefaults>
     <w:rPrDefault>
       <w:rPr>
@@ -2113,1042 +2067,378 @@
       </w:pPr>
     </w:pPrDefault>
   </w:docDefaults>
-  <w:latentStyles w:defLockedState="0" w:defUIPriority="99" w:defSemiHidden="1" w:defUnhideWhenUsed="1" w:defQFormat="0" w:count="267">
-    <w:lsdException w:name="Normal" w:semiHidden="0" w:uiPriority="0" w:unhideWhenUsed="0" w:qFormat="1"/>
-    <w:lsdException w:name="heading 1" w:semiHidden="0" w:uiPriority="9" w:unhideWhenUsed="0" w:qFormat="1"/>
-    <w:lsdException w:name="heading 2" w:uiPriority="9" w:qFormat="1"/>
-    <w:lsdException w:name="heading 3" w:uiPriority="9" w:qFormat="1"/>
-    <w:lsdException w:name="heading 4" w:uiPriority="9" w:qFormat="1"/>
-    <w:lsdException w:name="heading 5" w:uiPriority="9" w:qFormat="1"/>
-    <w:lsdException w:name="heading 6" w:uiPriority="9" w:qFormat="1"/>
-    <w:lsdException w:name="heading 7" w:uiPriority="9" w:qFormat="1"/>
-    <w:lsdException w:name="heading 8" w:uiPriority="9" w:qFormat="1"/>
-    <w:lsdException w:name="heading 9" w:uiPriority="9" w:qFormat="1"/>
-    <w:lsdException w:name="toc 1" w:uiPriority="39"/>
-    <w:lsdException w:name="toc 2" w:uiPriority="39"/>
-    <w:lsdException w:name="toc 3" w:uiPriority="39"/>
-    <w:lsdException w:name="toc 4" w:uiPriority="39"/>
-    <w:lsdException w:name="toc 5" w:uiPriority="39"/>
-    <w:lsdException w:name="toc 6" w:uiPriority="39"/>
-    <w:lsdException w:name="toc 7" w:uiPriority="39"/>
-    <w:lsdException w:name="toc 8" w:uiPriority="39"/>
-    <w:lsdException w:name="toc 9" w:uiPriority="39"/>
-    <w:lsdException w:name="caption" w:uiPriority="35" w:qFormat="1"/>
-    <w:lsdException w:name="Title" w:semiHidden="0" w:uiPriority="10" w:unhideWhenUsed="0" w:qFormat="1"/>
-    <w:lsdException w:name="Default Paragraph Font" w:uiPriority="1"/>
-    <w:lsdException w:name="Subtitle" w:semiHidden="0" w:uiPriority="11" w:unhideWhenUsed="0" w:qFormat="1"/>
-    <w:lsdException w:name="Strong" w:semiHidden="0" w:uiPriority="22" w:unhideWhenUsed="0" w:qFormat="1"/>
-    <w:lsdException w:name="Emphasis" w:semiHidden="0" w:uiPriority="20" w:unhideWhenUsed="0" w:qFormat="1"/>
-    <w:lsdException w:name="Table Grid" w:semiHidden="0" w:uiPriority="39" w:unhideWhenUsed="0"/>
-    <w:lsdException w:name="Placeholder Text" w:unhideWhenUsed="0"/>
-    <w:lsdException w:name="No Spacing" w:semiHidden="0" w:uiPriority="1" w:unhideWhenUsed="0" w:qFormat="1"/>
-    <w:lsdException w:name="Light Shading" w:semiHidden="0" w:uiPriority="60" w:unhideWhenUsed="0"/>
-    <w:lsdException w:name="Light List" w:semiHidden="0" w:uiPriority="61" w:unhideWhenUsed="0"/>
-    <w:lsdException w:name="Light Grid" w:semiHidden="0" w:uiPriority="62" w:unhideWhenUsed="0"/>
-    <w:lsdException w:name="Medium Shading 1" w:semiHidden="0" w:uiPriority="63" w:unhideWhenUsed="0"/>
-    <w:lsdException w:name="Medium Shading 2" w:semiHidden="0" w:uiPriority="64" w:unhideWhenUsed="0"/>
-    <w:lsdException w:name="Medium List 1" w:semiHidden="0" w:uiPriority="65" w:unhideWhenUsed="0"/>
-    <w:lsdException w:name="Medium List 2" w:semiHidden="0" w:uiPriority="66" w:unhideWhenUsed="0"/>
-    <w:lsdException w:name="Medium Grid 1" w:semiHidden="0" w:uiPriority="67" w:unhideWhenUsed="0"/>
-    <w:lsdException w:name="Medium Grid 2" w:semiHidden="0" w:uiPriority="68" w:unhideWhenUsed="0"/>
-    <w:lsdException w:name="Medium Grid 3" w:semiHidden="0" w:uiPriority="69" w:unhideWhenUsed="0"/>
-    <w:lsdException w:name="Dark List" w:semiHidden="0" w:uiPriority="70" w:unhideWhenUsed="0"/>
-    <w:lsdException w:name="Colorful Shading" w:semiHidden="0" w:uiPriority="71" w:unhideWhenUsed="0"/>
-    <w:lsdException w:name="Colorful List" w:semiHidden="0" w:uiPriority="72" w:unhideWhenUsed="0"/>
-    <w:lsdException w:name="Colorful Grid" w:semiHidden="0" w:uiPriority="73" w:unhideWhenUsed="0"/>
-    <w:lsdException w:name="Light Shading Accent 1" w:semiHidden="0" w:uiPriority="60" w:unhideWhenUsed="0"/>
-    <w:lsdException w:name="Light List Accent 1" w:semiHidden="0" w:uiPriority="61" w:unhideWhenUsed="0"/>
-    <w:lsdException w:name="Light Grid Accent 1" w:semiHidden="0" w:uiPriority="62" w:unhideWhenUsed="0"/>
-    <w:lsdException w:name="Medium Shading 1 Accent 1" w:semiHidden="0" w:uiPriority="63" w:unhideWhenUsed="0"/>
-    <w:lsdException w:name="Medium Shading 2 Accent 1" w:semiHidden="0" w:uiPriority="64" w:unhideWhenUsed="0"/>
-    <w:lsdException w:name="Medium List 1 Accent 1" w:semiHidden="0" w:uiPriority="65" w:unhideWhenUsed="0"/>
-    <w:lsdException w:name="Revision" w:unhideWhenUsed="0"/>
-    <w:lsdException w:name="List Paragraph" w:semiHidden="0" w:uiPriority="34" w:unhideWhenUsed="0" w:qFormat="1"/>
-    <w:lsdException w:name="Quote" w:semiHidden="0" w:uiPriority="29" w:unhideWhenUsed="0" w:qFormat="1"/>
-    <w:lsdException w:name="Intense Quote" w:semiHidden="0" w:uiPriority="30" w:unhideWhenUsed="0" w:qFormat="1"/>
-    <w:lsdException w:name="Medium List 2 Accent 1" w:semiHidden="0" w:uiPriority="66" w:unhideWhenUsed="0"/>
-    <w:lsdException w:name="Medium Grid 1 Accent 1" w:semiHidden="0" w:uiPriority="67" w:unhideWhenUsed="0"/>
-    <w:lsdException w:name="Medium Grid 2 Accent 1" w:semiHidden="0" w:uiPriority="68" w:unhideWhenUsed="0"/>
-    <w:lsdException w:name="Medium Grid 3 Accent 1" w:semiHidden="0" w:uiPriority="69" w:unhideWhenUsed="0"/>
-    <w:lsdException w:name="Dark List Accent 1" w:semiHidden="0" w:uiPriority="70" w:unhideWhenUsed="0"/>
-    <w:lsdException w:name="Colorful Shading Accent 1" w:semiHidden="0" w:uiPriority="71" w:unhideWhenUsed="0"/>
-    <w:lsdException w:name="Colorful List Accent 1" w:semiHidden="0" w:uiPriority="72" w:unhideWhenUsed="0"/>
-    <w:lsdException w:name="Colorful Grid Accent 1" w:semiHidden="0" w:uiPriority="73" w:unhideWhenUsed="0"/>
-    <w:lsdException w:name="Light Shading Accent 2" w:semiHidden="0" w:uiPriority="60" w:unhideWhenUsed="0"/>
-    <w:lsdException w:name="Light List Accent 2" w:semiHidden="0" w:uiPriority="61" w:unhideWhenUsed="0"/>
-    <w:lsdException w:name="Light Grid Accent 2" w:semiHidden="0" w:uiPriority="62" w:unhideWhenUsed="0"/>
-    <w:lsdException w:name="Medium Shading 1 Accent 2" w:semiHidden="0" w:uiPriority="63" w:unhideWhenUsed="0"/>
-    <w:lsdException w:name="Medium Shading 2 Accent 2" w:semiHidden="0" w:uiPriority="64" w:unhideWhenUsed="0"/>
-    <w:lsdException w:name="Medium List 1 Accent 2" w:semiHidden="0" w:uiPriority="65" w:unhideWhenUsed="0"/>
-    <w:lsdException w:name="Medium List 2 Accent 2" w:semiHidden="0" w:uiPriority="66" w:unhideWhenUsed="0"/>
-    <w:lsdException w:name="Medium Grid 1 Accent 2" w:semiHidden="0" w:uiPriority="67" w:unhideWhenUsed="0"/>
-    <w:lsdException w:name="Medium Grid 2 Accent 2" w:semiHidden="0" w:uiPriority="68" w:unhideWhenUsed="0"/>
-    <w:lsdException w:name="Medium Grid 3 Accent 2" w:semiHidden="0" w:uiPriority="69" w:unhideWhenUsed="0"/>
-    <w:lsdException w:name="Dark List Accent 2" w:semiHidden="0" w:uiPriority="70" w:unhideWhenUsed="0"/>
-    <w:lsdException w:name="Colorful Shading Accent 2" w:semiHidden="0" w:uiPriority="71" w:unhideWhenUsed="0"/>
-    <w:lsdException w:name="Colorful List Accent 2" w:semiHidden="0" w:uiPriority="72" w:unhideWhenUsed="0"/>
-    <w:lsdException w:name="Colorful Grid Accent 2" w:semiHidden="0" w:uiPriority="73" w:unhideWhenUsed="0"/>
-    <w:lsdException w:name="Light Shading Accent 3" w:semiHidden="0" w:uiPriority="60" w:unhideWhenUsed="0"/>
-    <w:lsdException w:name="Light List Accent 3" w:semiHidden="0" w:uiPriority="61" w:unhideWhenUsed="0"/>
-    <w:lsdException w:name="Light Grid Accent 3" w:semiHidden="0" w:uiPriority="62" w:unhideWhenUsed="0"/>
-    <w:lsdException w:name="Medium Shading 1 Accent 3" w:semiHidden="0" w:uiPriority="63" w:unhideWhenUsed="0"/>
-    <w:lsdException w:name="Medium Shading 2 Accent 3" w:semiHidden="0" w:uiPriority="64" w:unhideWhenUsed="0"/>
-    <w:lsdException w:name="Medium List 1 Accent 3" w:semiHidden="0" w:uiPriority="65" w:unhideWhenUsed="0"/>
-    <w:lsdException w:name="Medium List 2 Accent 3" w:semiHidden="0" w:uiPriority="66" w:unhideWhenUsed="0"/>
-    <w:lsdException w:name="Medium Grid 1 Accent 3" w:semiHidden="0" w:uiPriority="67" w:unhideWhenUsed="0"/>
-    <w:lsdException w:name="Medium Grid 2 Accent 3" w:semiHidden="0" w:uiPriority="68" w:unhideWhenUsed="0"/>
-    <w:lsdException w:name="Medium Grid 3 Accent 3" w:semiHidden="0" w:uiPriority="69" w:unhideWhenUsed="0"/>
-    <w:lsdException w:name="Dark List Accent 3" w:semiHidden="0" w:uiPriority="70" w:unhideWhenUsed="0"/>
-    <w:lsdException w:name="Colorful Shading Accent 3" w:semiHidden="0" w:uiPriority="71" w:unhideWhenUsed="0"/>
-    <w:lsdException w:name="Colorful List Accent 3" w:semiHidden="0" w:uiPriority="72" w:unhideWhenUsed="0"/>
-    <w:lsdException w:name="Colorful Grid Accent 3" w:semiHidden="0" w:uiPriority="73" w:unhideWhenUsed="0"/>
-    <w:lsdException w:name="Light Shading Accent 4" w:semiHidden="0" w:uiPriority="60" w:unhideWhenUsed="0"/>
-    <w:lsdException w:name="Light List Accent 4" w:semiHidden="0" w:uiPriority="61" w:unhideWhenUsed="0"/>
-    <w:lsdException w:name="Light Grid Accent 4" w:semiHidden="0" w:uiPriority="62" w:unhideWhenUsed="0"/>
-    <w:lsdException w:name="Medium Shading 1 Accent 4" w:semiHidden="0" w:uiPriority="63" w:unhideWhenUsed="0"/>
-    <w:lsdException w:name="Medium Shading 2 Accent 4" w:semiHidden="0" w:uiPriority="64" w:unhideWhenUsed="0"/>
-    <w:lsdException w:name="Medium List 1 Accent 4" w:semiHidden="0" w:uiPriority="65" w:unhideWhenUsed="0"/>
-    <w:lsdException w:name="Medium List 2 Accent 4" w:semiHidden="0" w:uiPriority="66" w:unhideWhenUsed="0"/>
-    <w:lsdException w:name="Medium Grid 1 Accent 4" w:semiHidden="0" w:uiPriority="67" w:unhideWhenUsed="0"/>
-    <w:lsdException w:name="Medium Grid 2 Accent 4" w:semiHidden="0" w:uiPriority="68" w:unhideWhenUsed="0"/>
-    <w:lsdException w:name="Medium Grid 3 Accent 4" w:semiHidden="0" w:uiPriority="69" w:unhideWhenUsed="0"/>
-    <w:lsdException w:name="Dark List Accent 4" w:semiHidden="0" w:uiPriority="70" w:unhideWhenUsed="0"/>
-    <w:lsdException w:name="Colorful Shading Accent 4" w:semiHidden="0" w:uiPriority="71" w:unhideWhenUsed="0"/>
-    <w:lsdException w:name="Colorful List Accent 4" w:semiHidden="0" w:uiPriority="72" w:unhideWhenUsed="0"/>
-    <w:lsdException w:name="Colorful Grid Accent 4" w:semiHidden="0" w:uiPriority="73" w:unhideWhenUsed="0"/>
-    <w:lsdException w:name="Light Shading Accent 5" w:semiHidden="0" w:uiPriority="60" w:unhideWhenUsed="0"/>
-    <w:lsdException w:name="Light List Accent 5" w:semiHidden="0" w:uiPriority="61" w:unhideWhenUsed="0"/>
-    <w:lsdException w:name="Light Grid Accent 5" w:semiHidden="0" w:uiPriority="62" w:unhideWhenUsed="0"/>
-    <w:lsdException w:name="Medium Shading 1 Accent 5" w:semiHidden="0" w:uiPriority="63" w:unhideWhenUsed="0"/>
-    <w:lsdException w:name="Medium Shading 2 Accent 5" w:semiHidden="0" w:uiPriority="64" w:unhideWhenUsed="0"/>
-    <w:lsdException w:name="Medium List 1 Accent 5" w:semiHidden="0" w:uiPriority="65" w:unhideWhenUsed="0"/>
-    <w:lsdException w:name="Medium List 2 Accent 5" w:semiHidden="0" w:uiPriority="66" w:unhideWhenUsed="0"/>
-    <w:lsdException w:name="Medium Grid 1 Accent 5" w:semiHidden="0" w:uiPriority="67" w:unhideWhenUsed="0"/>
-    <w:lsdException w:name="Medium Grid 2 Accent 5" w:semiHidden="0" w:uiPriority="68" w:unhideWhenUsed="0"/>
-    <w:lsdException w:name="Medium Grid 3 Accent 5" w:semiHidden="0" w:uiPriority="69" w:unhideWhenUsed="0"/>
-    <w:lsdException w:name="Dark List Accent 5" w:semiHidden="0" w:uiPriority="70" w:unhideWhenUsed="0"/>
-    <w:lsdException w:name="Colorful Shading Accent 5" w:semiHidden="0" w:uiPriority="71" w:unhideWhenUsed="0"/>
-    <w:lsdException w:name="Colorful List Accent 5" w:semiHidden="0" w:uiPriority="72" w:unhideWhenUsed="0"/>
-    <w:lsdException w:name="Colorful Grid Accent 5" w:semiHidden="0" w:uiPriority="73" w:unhideWhenUsed="0"/>
-    <w:lsdException w:name="Light Shading Accent 6" w:semiHidden="0" w:uiPriority="60" w:unhideWhenUsed="0"/>
-    <w:lsdException w:name="Light List Accent 6" w:semiHidden="0" w:uiPriority="61" w:unhideWhenUsed="0"/>
-    <w:lsdException w:name="Light Grid Accent 6" w:semiHidden="0" w:uiPriority="62" w:unhideWhenUsed="0"/>
-    <w:lsdException w:name="Medium Shading 1 Accent 6" w:semiHidden="0" w:uiPriority="63" w:unhideWhenUsed="0"/>
-    <w:lsdException w:name="Medium Shading 2 Accent 6" w:semiHidden="0" w:uiPriority="64" w:unhideWhenUsed="0"/>
-    <w:lsdException w:name="Medium List 1 Accent 6" w:semiHidden="0" w:uiPriority="65" w:unhideWhenUsed="0"/>
-    <w:lsdException w:name="Medium List 2 Accent 6" w:semiHidden="0" w:uiPriority="66" w:unhideWhenUsed="0"/>
-    <w:lsdException w:name="Medium Grid 1 Accent 6" w:semiHidden="0" w:uiPriority="67" w:unhideWhenUsed="0"/>
-    <w:lsdException w:name="Medium Grid 2 Accent 6" w:semiHidden="0" w:uiPriority="68" w:unhideWhenUsed="0"/>
-    <w:lsdException w:name="Medium Grid 3 Accent 6" w:semiHidden="0" w:uiPriority="69" w:unhideWhenUsed="0"/>
-    <w:lsdException w:name="Dark List Accent 6" w:semiHidden="0" w:uiPriority="70" w:unhideWhenUsed="0"/>
-    <w:lsdException w:name="Colorful Shading Accent 6" w:semiHidden="0" w:uiPriority="71" w:unhideWhenUsed="0"/>
-    <w:lsdException w:name="Colorful List Accent 6" w:semiHidden="0" w:uiPriority="72" w:unhideWhenUsed="0"/>
-    <w:lsdException w:name="Colorful Grid Accent 6" w:semiHidden="0" w:uiPriority="73" w:unhideWhenUsed="0"/>
-    <w:lsdException w:name="Subtle Emphasis" w:semiHidden="0" w:uiPriority="19" w:unhideWhenUsed="0" w:qFormat="1"/>
-    <w:lsdException w:name="Intense Emphasis" w:semiHidden="0" w:uiPriority="21" w:unhideWhenUsed="0" w:qFormat="1"/>
-    <w:lsdException w:name="Subtle Reference" w:semiHidden="0" w:uiPriority="31" w:unhideWhenUsed="0" w:qFormat="1"/>
-    <w:lsdException w:name="Intense Reference" w:semiHidden="0" w:uiPriority="32" w:unhideWhenUsed="0" w:qFormat="1"/>
-    <w:lsdException w:name="Book Title" w:semiHidden="0" w:uiPriority="33" w:unhideWhenUsed="0" w:qFormat="1"/>
-    <w:lsdException w:name="Bibliography" w:uiPriority="37"/>
-    <w:lsdException w:name="TOC Heading" w:uiPriority="39" w:qFormat="1"/>
-  </w:latentStyles>
-  <w:style w:type="paragraph" w:default="1" w:styleId="Normal">
-    <w:name w:val="Normal"/>
-    <w:qFormat/>
-    <w:rsid w:val="00DB004B"/>
-  </w:style>
-  <w:style w:type="paragraph" w:styleId="Heading1">
-    <w:name w:val="heading 1"/>
-    <w:basedOn w:val="Normal"/>
-    <w:next w:val="Normal"/>
-    <w:link w:val="Heading1Char"/>
-    <w:uiPriority w:val="9"/>
-    <w:qFormat/>
-    <w:rsid w:val="00DB004B"/>
-    <w:pPr>
-      <w:pBdr>
-        <w:bottom w:val="thinThickSmallGap" w:sz="12" w:space="1" w:color="943634" w:themeColor="accent2" w:themeShade="BF"/>
-      </w:pBdr>
-      <w:spacing w:before="400"/>
-      <w:jc w:val="center"/>
-      <w:outlineLvl w:val="0"/>
-    </w:pPr>
-    <w:rPr>
-      <w:caps/>
-      <w:color w:val="632423" w:themeColor="accent2" w:themeShade="80"/>
-      <w:spacing w:val="20"/>
-      <w:sz w:val="28"/>
-      <w:szCs w:val="28"/>
-    </w:rPr>
-  </w:style>
-  <w:style w:type="paragraph" w:styleId="Heading2">
-    <w:name w:val="heading 2"/>
-    <w:basedOn w:val="Normal"/>
-    <w:next w:val="Normal"/>
-    <w:link w:val="Heading2Char"/>
-    <w:uiPriority w:val="9"/>
-    <w:unhideWhenUsed/>
-    <w:qFormat/>
-    <w:rsid w:val="00DB004B"/>
-    <w:pPr>
-      <w:pBdr>
-        <w:bottom w:val="single" w:sz="4" w:space="1" w:color="622423" w:themeColor="accent2" w:themeShade="7F"/>
-      </w:pBdr>
-      <w:spacing w:before="400"/>
-      <w:jc w:val="center"/>
-      <w:outlineLvl w:val="1"/>
-    </w:pPr>
-    <w:rPr>
-      <w:caps/>
-      <w:color w:val="632423" w:themeColor="accent2" w:themeShade="80"/>
-      <w:spacing w:val="15"/>
-      <w:sz w:val="24"/>
-      <w:szCs w:val="24"/>
-    </w:rPr>
-  </w:style>
-  <w:style w:type="paragraph" w:styleId="Heading3">
-    <w:name w:val="heading 3"/>
-    <w:basedOn w:val="Normal"/>
-    <w:next w:val="Normal"/>
-    <w:link w:val="Heading3Char"/>
-    <w:uiPriority w:val="9"/>
-    <w:unhideWhenUsed/>
-    <w:qFormat/>
-    <w:rsid w:val="00DB004B"/>
-    <w:pPr>
-      <w:pBdr>
-        <w:top w:val="dotted" w:sz="4" w:space="1" w:color="622423" w:themeColor="accent2" w:themeShade="7F"/>
-        <w:bottom w:val="dotted" w:sz="4" w:space="1" w:color="622423" w:themeColor="accent2" w:themeShade="7F"/>
-      </w:pBdr>
-      <w:spacing w:before="300"/>
-      <w:jc w:val="center"/>
-      <w:outlineLvl w:val="2"/>
-    </w:pPr>
-    <w:rPr>
-      <w:caps/>
-      <w:color w:val="622423" w:themeColor="accent2" w:themeShade="7F"/>
-      <w:sz w:val="24"/>
-      <w:szCs w:val="24"/>
-    </w:rPr>
-  </w:style>
-  <w:style w:type="paragraph" w:styleId="Heading4">
-    <w:name w:val="heading 4"/>
-    <w:basedOn w:val="Normal"/>
-    <w:next w:val="Normal"/>
-    <w:link w:val="Heading4Char"/>
-    <w:uiPriority w:val="9"/>
-    <w:semiHidden/>
-    <w:unhideWhenUsed/>
-    <w:qFormat/>
-    <w:rsid w:val="00DB004B"/>
-    <w:pPr>
-      <w:pBdr>
-        <w:bottom w:val="dotted" w:sz="4" w:space="1" w:color="943634" w:themeColor="accent2" w:themeShade="BF"/>
-      </w:pBdr>
-      <w:spacing w:after="120"/>
-      <w:jc w:val="center"/>
-      <w:outlineLvl w:val="3"/>
-    </w:pPr>
-    <w:rPr>
-      <w:caps/>
-      <w:color w:val="622423" w:themeColor="accent2" w:themeShade="7F"/>
-      <w:spacing w:val="10"/>
-    </w:rPr>
-  </w:style>
-  <w:style w:type="paragraph" w:styleId="Heading5">
-    <w:name w:val="heading 5"/>
-    <w:basedOn w:val="Normal"/>
-    <w:next w:val="Normal"/>
-    <w:link w:val="Heading5Char"/>
-    <w:uiPriority w:val="9"/>
-    <w:semiHidden/>
-    <w:unhideWhenUsed/>
-    <w:qFormat/>
-    <w:rsid w:val="00DB004B"/>
-    <w:pPr>
-      <w:spacing w:before="320" w:after="120"/>
-      <w:jc w:val="center"/>
-      <w:outlineLvl w:val="4"/>
-    </w:pPr>
-    <w:rPr>
-      <w:caps/>
-      <w:color w:val="622423" w:themeColor="accent2" w:themeShade="7F"/>
-      <w:spacing w:val="10"/>
-    </w:rPr>
-  </w:style>
-  <w:style w:type="paragraph" w:styleId="Heading6">
-    <w:name w:val="heading 6"/>
-    <w:basedOn w:val="Normal"/>
-    <w:next w:val="Normal"/>
-    <w:link w:val="Heading6Char"/>
-    <w:uiPriority w:val="9"/>
-    <w:semiHidden/>
-    <w:unhideWhenUsed/>
-    <w:qFormat/>
-    <w:rsid w:val="00DB004B"/>
-    <w:pPr>
-      <w:spacing w:after="120"/>
-      <w:jc w:val="center"/>
-      <w:outlineLvl w:val="5"/>
-    </w:pPr>
-    <w:rPr>
-      <w:caps/>
-      <w:color w:val="943634" w:themeColor="accent2" w:themeShade="BF"/>
-      <w:spacing w:val="10"/>
-    </w:rPr>
-  </w:style>
-  <w:style w:type="paragraph" w:styleId="Heading7">
-    <w:name w:val="heading 7"/>
-    <w:basedOn w:val="Normal"/>
-    <w:next w:val="Normal"/>
-    <w:link w:val="Heading7Char"/>
-    <w:uiPriority w:val="9"/>
-    <w:semiHidden/>
-    <w:unhideWhenUsed/>
-    <w:qFormat/>
-    <w:rsid w:val="00DB004B"/>
-    <w:pPr>
-      <w:spacing w:after="120"/>
-      <w:jc w:val="center"/>
-      <w:outlineLvl w:val="6"/>
-    </w:pPr>
-    <w:rPr>
-      <w:i/>
-      <w:iCs/>
-      <w:caps/>
-      <w:color w:val="943634" w:themeColor="accent2" w:themeShade="BF"/>
-      <w:spacing w:val="10"/>
-    </w:rPr>
-  </w:style>
-  <w:style w:type="paragraph" w:styleId="Heading8">
-    <w:name w:val="heading 8"/>
-    <w:basedOn w:val="Normal"/>
-    <w:next w:val="Normal"/>
-    <w:link w:val="Heading8Char"/>
-    <w:uiPriority w:val="9"/>
-    <w:semiHidden/>
-    <w:unhideWhenUsed/>
-    <w:qFormat/>
-    <w:rsid w:val="00DB004B"/>
-    <w:pPr>
-      <w:spacing w:after="120"/>
-      <w:jc w:val="center"/>
-      <w:outlineLvl w:val="7"/>
-    </w:pPr>
-    <w:rPr>
-      <w:caps/>
-      <w:spacing w:val="10"/>
-      <w:sz w:val="20"/>
-      <w:szCs w:val="20"/>
-    </w:rPr>
-  </w:style>
-  <w:style w:type="paragraph" w:styleId="Heading9">
-    <w:name w:val="heading 9"/>
-    <w:basedOn w:val="Normal"/>
-    <w:next w:val="Normal"/>
-    <w:link w:val="Heading9Char"/>
-    <w:uiPriority w:val="9"/>
-    <w:semiHidden/>
-    <w:unhideWhenUsed/>
-    <w:qFormat/>
-    <w:rsid w:val="00DB004B"/>
-    <w:pPr>
-      <w:spacing w:after="120"/>
-      <w:jc w:val="center"/>
-      <w:outlineLvl w:val="8"/>
-    </w:pPr>
-    <w:rPr>
-      <w:i/>
-      <w:iCs/>
-      <w:caps/>
-      <w:spacing w:val="10"/>
-      <w:sz w:val="20"/>
-      <w:szCs w:val="20"/>
-    </w:rPr>
-  </w:style>
-  <w:style w:type="character" w:default="1" w:styleId="DefaultParagraphFont">
-    <w:name w:val="Default Paragraph Font"/>
-    <w:uiPriority w:val="1"/>
-    <w:semiHidden/>
-    <w:unhideWhenUsed/>
-  </w:style>
-  <w:style w:type="table" w:default="1" w:styleId="TableNormal">
-    <w:name w:val="Normal Table"/>
-    <w:uiPriority w:val="99"/>
-    <w:semiHidden/>
-    <w:unhideWhenUsed/>
-    <w:tblPr>
-      <w:tblInd w:w="0" w:type="dxa"/>
-      <w:tblCellMar>
-        <w:top w:w="0" w:type="dxa"/>
-        <w:left w:w="108" w:type="dxa"/>
-        <w:bottom w:w="0" w:type="dxa"/>
-        <w:right w:w="108" w:type="dxa"/>
-      </w:tblCellMar>
-    </w:tblPr>
-  </w:style>
-  <w:style w:type="numbering" w:default="1" w:styleId="NoList">
-    <w:name w:val="No List"/>
-    <w:uiPriority w:val="99"/>
-    <w:semiHidden/>
-    <w:unhideWhenUsed/>
-  </w:style>
-  <w:style w:type="paragraph" w:styleId="ListParagraph">
-    <w:name w:val="List Paragraph"/>
-    <w:basedOn w:val="Normal"/>
-    <w:uiPriority w:val="34"/>
-    <w:qFormat/>
-    <w:rsid w:val="00DB004B"/>
-    <w:pPr>
-      <w:ind w:left="720"/>
-      <w:contextualSpacing/>
-    </w:pPr>
-  </w:style>
-  <w:style w:type="table" w:styleId="TableGrid">
-    <w:name w:val="Table Grid"/>
-    <w:basedOn w:val="TableNormal"/>
-    <w:uiPriority w:val="39"/>
-    <w:rsid w:val="002E4888"/>
-    <w:pPr>
-      <w:spacing w:after="0" w:line="240" w:lineRule="auto"/>
-    </w:pPr>
-    <w:tblPr>
-      <w:tblBorders>
-        <w:top w:val="single" w:sz="4" w:space="0" w:color="auto"/>
-        <w:left w:val="single" w:sz="4" w:space="0" w:color="auto"/>
-        <w:bottom w:val="single" w:sz="4" w:space="0" w:color="auto"/>
-        <w:right w:val="single" w:sz="4" w:space="0" w:color="auto"/>
-        <w:insideH w:val="single" w:sz="4" w:space="0" w:color="auto"/>
-        <w:insideV w:val="single" w:sz="4" w:space="0" w:color="auto"/>
-      </w:tblBorders>
-    </w:tblPr>
-  </w:style>
-  <w:style w:type="character" w:customStyle="1" w:styleId="Heading2Char">
-    <w:name w:val="Heading 2 Char"/>
-    <w:basedOn w:val="DefaultParagraphFont"/>
-    <w:link w:val="Heading2"/>
-    <w:uiPriority w:val="9"/>
-    <w:rsid w:val="00DB004B"/>
-    <w:rPr>
-      <w:caps/>
-      <w:color w:val="632423" w:themeColor="accent2" w:themeShade="80"/>
-      <w:spacing w:val="15"/>
-      <w:sz w:val="24"/>
-      <w:szCs w:val="24"/>
-    </w:rPr>
-  </w:style>
-  <w:style w:type="character" w:customStyle="1" w:styleId="Heading1Char">
-    <w:name w:val="Heading 1 Char"/>
-    <w:basedOn w:val="DefaultParagraphFont"/>
-    <w:link w:val="Heading1"/>
-    <w:uiPriority w:val="9"/>
-    <w:rsid w:val="00DB004B"/>
-    <w:rPr>
-      <w:caps/>
-      <w:color w:val="632423" w:themeColor="accent2" w:themeShade="80"/>
-      <w:spacing w:val="20"/>
-      <w:sz w:val="28"/>
-      <w:szCs w:val="28"/>
-    </w:rPr>
-  </w:style>
-  <w:style w:type="character" w:customStyle="1" w:styleId="Heading3Char">
-    <w:name w:val="Heading 3 Char"/>
-    <w:basedOn w:val="DefaultParagraphFont"/>
-    <w:link w:val="Heading3"/>
-    <w:uiPriority w:val="9"/>
-    <w:rsid w:val="00DB004B"/>
-    <w:rPr>
-      <w:caps/>
-      <w:color w:val="622423" w:themeColor="accent2" w:themeShade="7F"/>
-      <w:sz w:val="24"/>
-      <w:szCs w:val="24"/>
-    </w:rPr>
-  </w:style>
-  <w:style w:type="character" w:customStyle="1" w:styleId="Heading4Char">
-    <w:name w:val="Heading 4 Char"/>
-    <w:basedOn w:val="DefaultParagraphFont"/>
-    <w:link w:val="Heading4"/>
-    <w:uiPriority w:val="9"/>
-    <w:semiHidden/>
-    <w:rsid w:val="00DB004B"/>
-    <w:rPr>
-      <w:caps/>
-      <w:color w:val="622423" w:themeColor="accent2" w:themeShade="7F"/>
-      <w:spacing w:val="10"/>
-    </w:rPr>
-  </w:style>
-  <w:style w:type="character" w:customStyle="1" w:styleId="Heading5Char">
-    <w:name w:val="Heading 5 Char"/>
-    <w:basedOn w:val="DefaultParagraphFont"/>
-    <w:link w:val="Heading5"/>
-    <w:uiPriority w:val="9"/>
-    <w:semiHidden/>
-    <w:rsid w:val="00DB004B"/>
-    <w:rPr>
-      <w:caps/>
-      <w:color w:val="622423" w:themeColor="accent2" w:themeShade="7F"/>
-      <w:spacing w:val="10"/>
-    </w:rPr>
-  </w:style>
-  <w:style w:type="character" w:customStyle="1" w:styleId="Heading6Char">
-    <w:name w:val="Heading 6 Char"/>
-    <w:basedOn w:val="DefaultParagraphFont"/>
-    <w:link w:val="Heading6"/>
-    <w:uiPriority w:val="9"/>
-    <w:semiHidden/>
-    <w:rsid w:val="00DB004B"/>
-    <w:rPr>
-      <w:caps/>
-      <w:color w:val="943634" w:themeColor="accent2" w:themeShade="BF"/>
-      <w:spacing w:val="10"/>
-    </w:rPr>
-  </w:style>
-  <w:style w:type="character" w:customStyle="1" w:styleId="Heading7Char">
-    <w:name w:val="Heading 7 Char"/>
-    <w:basedOn w:val="DefaultParagraphFont"/>
-    <w:link w:val="Heading7"/>
-    <w:uiPriority w:val="9"/>
-    <w:semiHidden/>
-    <w:rsid w:val="00DB004B"/>
-    <w:rPr>
-      <w:i/>
-      <w:iCs/>
-      <w:caps/>
-      <w:color w:val="943634" w:themeColor="accent2" w:themeShade="BF"/>
-      <w:spacing w:val="10"/>
-    </w:rPr>
-  </w:style>
-  <w:style w:type="character" w:customStyle="1" w:styleId="Heading8Char">
-    <w:name w:val="Heading 8 Char"/>
-    <w:basedOn w:val="DefaultParagraphFont"/>
-    <w:link w:val="Heading8"/>
-    <w:uiPriority w:val="9"/>
-    <w:semiHidden/>
-    <w:rsid w:val="00DB004B"/>
-    <w:rPr>
-      <w:caps/>
-      <w:spacing w:val="10"/>
-      <w:sz w:val="20"/>
-      <w:szCs w:val="20"/>
-    </w:rPr>
-  </w:style>
-  <w:style w:type="character" w:customStyle="1" w:styleId="Heading9Char">
-    <w:name w:val="Heading 9 Char"/>
-    <w:basedOn w:val="DefaultParagraphFont"/>
-    <w:link w:val="Heading9"/>
-    <w:uiPriority w:val="9"/>
-    <w:semiHidden/>
-    <w:rsid w:val="00DB004B"/>
-    <w:rPr>
-      <w:i/>
-      <w:iCs/>
-      <w:caps/>
-      <w:spacing w:val="10"/>
-      <w:sz w:val="20"/>
-      <w:szCs w:val="20"/>
-    </w:rPr>
-  </w:style>
-  <w:style w:type="paragraph" w:styleId="Caption">
-    <w:name w:val="caption"/>
-    <w:basedOn w:val="Normal"/>
-    <w:next w:val="Normal"/>
-    <w:uiPriority w:val="35"/>
-    <w:semiHidden/>
-    <w:unhideWhenUsed/>
-    <w:qFormat/>
-    <w:rsid w:val="00DB004B"/>
-    <w:rPr>
-      <w:caps/>
-      <w:spacing w:val="10"/>
-      <w:sz w:val="18"/>
-      <w:szCs w:val="18"/>
-    </w:rPr>
-  </w:style>
-  <w:style w:type="paragraph" w:styleId="Title">
-    <w:name w:val="Title"/>
-    <w:basedOn w:val="Normal"/>
-    <w:next w:val="Normal"/>
-    <w:link w:val="TitleChar"/>
-    <w:uiPriority w:val="10"/>
-    <w:qFormat/>
-    <w:rsid w:val="00DB004B"/>
-    <w:pPr>
-      <w:pBdr>
-        <w:top w:val="dotted" w:sz="2" w:space="1" w:color="632423" w:themeColor="accent2" w:themeShade="80"/>
-        <w:bottom w:val="dotted" w:sz="2" w:space="6" w:color="632423" w:themeColor="accent2" w:themeShade="80"/>
-      </w:pBdr>
-      <w:spacing w:before="500" w:after="300" w:line="240" w:lineRule="auto"/>
-      <w:jc w:val="center"/>
-    </w:pPr>
-    <w:rPr>
-      <w:caps/>
-      <w:color w:val="632423" w:themeColor="accent2" w:themeShade="80"/>
-      <w:spacing w:val="50"/>
-      <w:sz w:val="44"/>
-      <w:szCs w:val="44"/>
-    </w:rPr>
-  </w:style>
-  <w:style w:type="character" w:customStyle="1" w:styleId="TitleChar">
-    <w:name w:val="Title Char"/>
-    <w:basedOn w:val="DefaultParagraphFont"/>
-    <w:link w:val="Title"/>
-    <w:uiPriority w:val="10"/>
-    <w:rsid w:val="00DB004B"/>
-    <w:rPr>
-      <w:caps/>
-      <w:color w:val="632423" w:themeColor="accent2" w:themeShade="80"/>
-      <w:spacing w:val="50"/>
-      <w:sz w:val="44"/>
-      <w:szCs w:val="44"/>
-    </w:rPr>
-  </w:style>
-  <w:style w:type="paragraph" w:styleId="Subtitle">
-    <w:name w:val="Subtitle"/>
-    <w:basedOn w:val="Normal"/>
-    <w:next w:val="Normal"/>
-    <w:link w:val="SubtitleChar"/>
-    <w:uiPriority w:val="11"/>
-    <w:qFormat/>
-    <w:rsid w:val="00DB004B"/>
-    <w:pPr>
-      <w:spacing w:after="560" w:line="240" w:lineRule="auto"/>
-      <w:jc w:val="center"/>
-    </w:pPr>
-    <w:rPr>
-      <w:caps/>
-      <w:spacing w:val="20"/>
-      <w:sz w:val="18"/>
-      <w:szCs w:val="18"/>
-    </w:rPr>
-  </w:style>
-  <w:style w:type="character" w:customStyle="1" w:styleId="SubtitleChar">
-    <w:name w:val="Subtitle Char"/>
-    <w:basedOn w:val="DefaultParagraphFont"/>
-    <w:link w:val="Subtitle"/>
-    <w:uiPriority w:val="11"/>
-    <w:rsid w:val="00DB004B"/>
-    <w:rPr>
-      <w:caps/>
-      <w:spacing w:val="20"/>
-      <w:sz w:val="18"/>
-      <w:szCs w:val="18"/>
-    </w:rPr>
-  </w:style>
-  <w:style w:type="character" w:styleId="Strong">
-    <w:name w:val="Strong"/>
-    <w:uiPriority w:val="22"/>
-    <w:qFormat/>
-    <w:rsid w:val="00DB004B"/>
-    <w:rPr>
-      <w:b/>
-      <w:bCs/>
-      <w:color w:val="943634" w:themeColor="accent2" w:themeShade="BF"/>
-      <w:spacing w:val="5"/>
-    </w:rPr>
-  </w:style>
-  <w:style w:type="character" w:styleId="Emphasis">
-    <w:name w:val="Emphasis"/>
-    <w:uiPriority w:val="20"/>
-    <w:qFormat/>
-    <w:rsid w:val="00DB004B"/>
-    <w:rPr>
-      <w:caps/>
-      <w:spacing w:val="5"/>
-      <w:sz w:val="20"/>
-      <w:szCs w:val="20"/>
-    </w:rPr>
-  </w:style>
-  <w:style w:type="paragraph" w:styleId="NoSpacing">
-    <w:name w:val="No Spacing"/>
-    <w:basedOn w:val="Normal"/>
-    <w:link w:val="NoSpacingChar"/>
-    <w:uiPriority w:val="1"/>
-    <w:qFormat/>
-    <w:rsid w:val="00DB004B"/>
-    <w:pPr>
-      <w:spacing w:after="0" w:line="240" w:lineRule="auto"/>
-    </w:pPr>
-  </w:style>
-  <w:style w:type="character" w:customStyle="1" w:styleId="NoSpacingChar">
-    <w:name w:val="No Spacing Char"/>
-    <w:basedOn w:val="DefaultParagraphFont"/>
-    <w:link w:val="NoSpacing"/>
-    <w:uiPriority w:val="1"/>
-    <w:rsid w:val="00DB004B"/>
-  </w:style>
-  <w:style w:type="paragraph" w:styleId="Quote">
-    <w:name w:val="Quote"/>
-    <w:basedOn w:val="Normal"/>
-    <w:next w:val="Normal"/>
-    <w:link w:val="QuoteChar"/>
-    <w:uiPriority w:val="29"/>
-    <w:qFormat/>
-    <w:rsid w:val="00DB004B"/>
-    <w:rPr>
-      <w:i/>
-      <w:iCs/>
-    </w:rPr>
-  </w:style>
-  <w:style w:type="character" w:customStyle="1" w:styleId="QuoteChar">
-    <w:name w:val="Quote Char"/>
-    <w:basedOn w:val="DefaultParagraphFont"/>
-    <w:link w:val="Quote"/>
-    <w:uiPriority w:val="29"/>
-    <w:rsid w:val="00DB004B"/>
-    <w:rPr>
-      <w:i/>
-      <w:iCs/>
-    </w:rPr>
-  </w:style>
-  <w:style w:type="paragraph" w:styleId="IntenseQuote">
-    <w:name w:val="Intense Quote"/>
-    <w:basedOn w:val="Normal"/>
-    <w:next w:val="Normal"/>
-    <w:link w:val="IntenseQuoteChar"/>
-    <w:uiPriority w:val="30"/>
-    <w:qFormat/>
-    <w:rsid w:val="00DB004B"/>
-    <w:pPr>
-      <w:pBdr>
-        <w:top w:val="dotted" w:sz="2" w:space="10" w:color="632423" w:themeColor="accent2" w:themeShade="80"/>
-        <w:bottom w:val="dotted" w:sz="2" w:space="4" w:color="632423" w:themeColor="accent2" w:themeShade="80"/>
-      </w:pBdr>
-      <w:spacing w:before="160" w:line="300" w:lineRule="auto"/>
-      <w:ind w:left="1440" w:right="1440"/>
-    </w:pPr>
-    <w:rPr>
-      <w:caps/>
-      <w:color w:val="622423" w:themeColor="accent2" w:themeShade="7F"/>
-      <w:spacing w:val="5"/>
-      <w:sz w:val="20"/>
-      <w:szCs w:val="20"/>
-    </w:rPr>
-  </w:style>
-  <w:style w:type="character" w:customStyle="1" w:styleId="IntenseQuoteChar">
-    <w:name w:val="Intense Quote Char"/>
-    <w:basedOn w:val="DefaultParagraphFont"/>
-    <w:link w:val="IntenseQuote"/>
-    <w:uiPriority w:val="30"/>
-    <w:rsid w:val="00DB004B"/>
-    <w:rPr>
-      <w:caps/>
-      <w:color w:val="622423" w:themeColor="accent2" w:themeShade="7F"/>
-      <w:spacing w:val="5"/>
-      <w:sz w:val="20"/>
-      <w:szCs w:val="20"/>
-    </w:rPr>
-  </w:style>
-  <w:style w:type="character" w:styleId="SubtleEmphasis">
-    <w:name w:val="Subtle Emphasis"/>
-    <w:uiPriority w:val="19"/>
-    <w:qFormat/>
-    <w:rsid w:val="00DB004B"/>
-    <w:rPr>
-      <w:i/>
-      <w:iCs/>
-    </w:rPr>
-  </w:style>
-  <w:style w:type="character" w:styleId="IntenseEmphasis">
-    <w:name w:val="Intense Emphasis"/>
-    <w:uiPriority w:val="21"/>
-    <w:qFormat/>
-    <w:rsid w:val="00DB004B"/>
-    <w:rPr>
-      <w:i/>
-      <w:iCs/>
-      <w:caps/>
-      <w:spacing w:val="10"/>
-      <w:sz w:val="20"/>
-      <w:szCs w:val="20"/>
-    </w:rPr>
-  </w:style>
-  <w:style w:type="character" w:styleId="SubtleReference">
-    <w:name w:val="Subtle Reference"/>
-    <w:basedOn w:val="DefaultParagraphFont"/>
-    <w:uiPriority w:val="31"/>
-    <w:qFormat/>
-    <w:rsid w:val="00DB004B"/>
-    <w:rPr>
-      <w:rFonts w:asciiTheme="minorHAnsi" w:eastAsiaTheme="minorEastAsia" w:hAnsiTheme="minorHAnsi" w:cstheme="minorBidi"/>
-      <w:i/>
-      <w:iCs/>
-      <w:color w:val="622423" w:themeColor="accent2" w:themeShade="7F"/>
-    </w:rPr>
-  </w:style>
-  <w:style w:type="character" w:styleId="IntenseReference">
-    <w:name w:val="Intense Reference"/>
-    <w:uiPriority w:val="32"/>
-    <w:qFormat/>
-    <w:rsid w:val="00DB004B"/>
-    <w:rPr>
-      <w:rFonts w:asciiTheme="minorHAnsi" w:eastAsiaTheme="minorEastAsia" w:hAnsiTheme="minorHAnsi" w:cstheme="minorBidi"/>
-      <w:b/>
-      <w:bCs/>
-      <w:i/>
-      <w:iCs/>
-      <w:color w:val="622423" w:themeColor="accent2" w:themeShade="7F"/>
-    </w:rPr>
-  </w:style>
-  <w:style w:type="character" w:styleId="BookTitle">
-    <w:name w:val="Book Title"/>
-    <w:uiPriority w:val="33"/>
-    <w:qFormat/>
-    <w:rsid w:val="00DB004B"/>
-    <w:rPr>
-      <w:caps/>
-      <w:color w:val="622423" w:themeColor="accent2" w:themeShade="7F"/>
-      <w:spacing w:val="5"/>
-      <w:u w:color="622423" w:themeColor="accent2" w:themeShade="7F"/>
-    </w:rPr>
-  </w:style>
-  <w:style w:type="paragraph" w:styleId="TOCHeading">
-    <w:name w:val="TOC Heading"/>
-    <w:basedOn w:val="Heading1"/>
-    <w:next w:val="Normal"/>
-    <w:uiPriority w:val="39"/>
-    <w:semiHidden/>
-    <w:unhideWhenUsed/>
-    <w:qFormat/>
-    <w:rsid w:val="00DB004B"/>
-    <w:pPr>
-      <w:outlineLvl w:val="9"/>
-    </w:pPr>
-    <w:rPr>
-      <w:lang w:bidi="en-US"/>
-    </w:rPr>
-  </w:style>
-  <w:style w:type="paragraph" w:styleId="BalloonText">
-    <w:name w:val="Balloon Text"/>
-    <w:basedOn w:val="Normal"/>
-    <w:link w:val="BalloonTextChar"/>
-    <w:uiPriority w:val="99"/>
-    <w:semiHidden/>
-    <w:unhideWhenUsed/>
-    <w:rsid w:val="00A0708F"/>
-    <w:pPr>
-      <w:spacing w:after="0" w:line="240" w:lineRule="auto"/>
-    </w:pPr>
-    <w:rPr>
-      <w:rFonts w:ascii="Tahoma" w:hAnsi="Tahoma" w:cs="Tahoma"/>
-      <w:sz w:val="16"/>
-      <w:szCs w:val="16"/>
-    </w:rPr>
-  </w:style>
-  <w:style w:type="character" w:customStyle="1" w:styleId="BalloonTextChar">
-    <w:name w:val="Balloon Text Char"/>
-    <w:basedOn w:val="DefaultParagraphFont"/>
-    <w:link w:val="BalloonText"/>
-    <w:uiPriority w:val="99"/>
-    <w:semiHidden/>
-    <w:rsid w:val="00A0708F"/>
-    <w:rPr>
-      <w:rFonts w:ascii="Tahoma" w:hAnsi="Tahoma" w:cs="Tahoma"/>
-      <w:sz w:val="16"/>
-      <w:szCs w:val="16"/>
-    </w:rPr>
-  </w:style>
-  <w:style w:type="paragraph" w:styleId="Header">
-    <w:name w:val="header"/>
-    <w:basedOn w:val="Normal"/>
-    <w:link w:val="HeaderChar"/>
-    <w:uiPriority w:val="99"/>
-    <w:unhideWhenUsed/>
-    <w:rsid w:val="00CA6FC9"/>
-    <w:pPr>
-      <w:tabs>
-        <w:tab w:val="center" w:pos="4513"/>
-        <w:tab w:val="right" w:pos="9026"/>
-      </w:tabs>
-      <w:spacing w:after="0" w:line="240" w:lineRule="auto"/>
-    </w:pPr>
-  </w:style>
-  <w:style w:type="character" w:customStyle="1" w:styleId="HeaderChar">
-    <w:name w:val="Header Char"/>
-    <w:basedOn w:val="DefaultParagraphFont"/>
-    <w:link w:val="Header"/>
-    <w:uiPriority w:val="99"/>
-    <w:rsid w:val="00CA6FC9"/>
-  </w:style>
-  <w:style w:type="paragraph" w:styleId="Footer">
-    <w:name w:val="footer"/>
-    <w:basedOn w:val="Normal"/>
-    <w:link w:val="FooterChar"/>
-    <w:uiPriority w:val="99"/>
-    <w:unhideWhenUsed/>
-    <w:rsid w:val="00CA6FC9"/>
-    <w:pPr>
-      <w:tabs>
-        <w:tab w:val="center" w:pos="4513"/>
-        <w:tab w:val="right" w:pos="9026"/>
-      </w:tabs>
-      <w:spacing w:after="0" w:line="240" w:lineRule="auto"/>
-    </w:pPr>
-  </w:style>
-  <w:style w:type="character" w:customStyle="1" w:styleId="FooterChar">
-    <w:name w:val="Footer Char"/>
-    <w:basedOn w:val="DefaultParagraphFont"/>
-    <w:link w:val="Footer"/>
-    <w:uiPriority w:val="99"/>
-    <w:rsid w:val="00CA6FC9"/>
-  </w:style>
-</w:styles>
-</file>
-
-<file path=word/stylesWithEffects.xml><?xml version="1.0" encoding="utf-8"?>
-<w:styles xmlns:wpc="http://schemas.microsoft.com/office/word/2010/wordprocessingCanvas" xmlns:mc="http://schemas.openxmlformats.org/markup-compatibility/2006" xmlns:o="urn:schemas-microsoft-com:office:office" xmlns:r="http://schemas.openxmlformats.org/officeDocument/2006/relationships" xmlns:m="http://schemas.openxmlformats.org/officeDocument/2006/math" xmlns:v="urn:schemas-microsoft-com:vml" xmlns:wp14="http://schemas.microsoft.com/office/word/2010/wordprocessingDrawing" xmlns:wp="http://schemas.openxmlformats.org/drawingml/2006/wordprocessingDrawing" xmlns:w10="urn:schemas-microsoft-com:office:word" xmlns:w="http://schemas.openxmlformats.org/wordprocessingml/2006/main" xmlns:w14="http://schemas.microsoft.com/office/word/2010/wordml" xmlns:wpg="http://schemas.microsoft.com/office/word/2010/wordprocessingGroup" xmlns:wpi="http://schemas.microsoft.com/office/word/2010/wordprocessingInk" xmlns:wne="http://schemas.microsoft.com/office/word/2006/wordml" xmlns:wps="http://schemas.microsoft.com/office/word/2010/wordprocessingShape" mc:Ignorable="w14 wp14">
-  <w:docDefaults>
-    <w:rPrDefault>
-      <w:rPr>
-        <w:rFonts w:asciiTheme="majorHAnsi" w:eastAsiaTheme="majorEastAsia" w:hAnsiTheme="majorHAnsi" w:cstheme="majorBidi"/>
-        <w:sz w:val="22"/>
-        <w:szCs w:val="22"/>
-        <w:lang w:val="en-GB" w:eastAsia="en-US" w:bidi="ar-SA"/>
-      </w:rPr>
-    </w:rPrDefault>
-    <w:pPrDefault>
-      <w:pPr>
-        <w:spacing w:after="200" w:line="252" w:lineRule="auto"/>
-      </w:pPr>
-    </w:pPrDefault>
-  </w:docDefaults>
-  <w:latentStyles w:defLockedState="0" w:defUIPriority="99" w:defSemiHidden="1" w:defUnhideWhenUsed="1" w:defQFormat="0" w:count="267">
-    <w:lsdException w:name="Normal" w:semiHidden="0" w:uiPriority="0" w:unhideWhenUsed="0" w:qFormat="1"/>
-    <w:lsdException w:name="heading 1" w:semiHidden="0" w:uiPriority="9" w:unhideWhenUsed="0" w:qFormat="1"/>
-    <w:lsdException w:name="heading 2" w:uiPriority="9" w:qFormat="1"/>
-    <w:lsdException w:name="heading 3" w:uiPriority="9" w:qFormat="1"/>
-    <w:lsdException w:name="heading 4" w:uiPriority="9" w:qFormat="1"/>
-    <w:lsdException w:name="heading 5" w:uiPriority="9" w:qFormat="1"/>
-    <w:lsdException w:name="heading 6" w:uiPriority="9" w:qFormat="1"/>
-    <w:lsdException w:name="heading 7" w:uiPriority="9" w:qFormat="1"/>
-    <w:lsdException w:name="heading 8" w:uiPriority="9" w:qFormat="1"/>
-    <w:lsdException w:name="heading 9" w:uiPriority="9" w:qFormat="1"/>
-    <w:lsdException w:name="toc 1" w:uiPriority="39"/>
-    <w:lsdException w:name="toc 2" w:uiPriority="39"/>
-    <w:lsdException w:name="toc 3" w:uiPriority="39"/>
-    <w:lsdException w:name="toc 4" w:uiPriority="39"/>
-    <w:lsdException w:name="toc 5" w:uiPriority="39"/>
-    <w:lsdException w:name="toc 6" w:uiPriority="39"/>
-    <w:lsdException w:name="toc 7" w:uiPriority="39"/>
-    <w:lsdException w:name="toc 8" w:uiPriority="39"/>
-    <w:lsdException w:name="toc 9" w:uiPriority="39"/>
-    <w:lsdException w:name="caption" w:uiPriority="35" w:qFormat="1"/>
-    <w:lsdException w:name="Title" w:semiHidden="0" w:uiPriority="10" w:unhideWhenUsed="0" w:qFormat="1"/>
-    <w:lsdException w:name="Default Paragraph Font" w:uiPriority="1"/>
-    <w:lsdException w:name="Subtitle" w:semiHidden="0" w:uiPriority="11" w:unhideWhenUsed="0" w:qFormat="1"/>
-    <w:lsdException w:name="Strong" w:semiHidden="0" w:uiPriority="22" w:unhideWhenUsed="0" w:qFormat="1"/>
-    <w:lsdException w:name="Emphasis" w:semiHidden="0" w:uiPriority="20" w:unhideWhenUsed="0" w:qFormat="1"/>
-    <w:lsdException w:name="Table Grid" w:semiHidden="0" w:uiPriority="39" w:unhideWhenUsed="0"/>
-    <w:lsdException w:name="Placeholder Text" w:unhideWhenUsed="0"/>
-    <w:lsdException w:name="No Spacing" w:semiHidden="0" w:uiPriority="1" w:unhideWhenUsed="0" w:qFormat="1"/>
-    <w:lsdException w:name="Light Shading" w:semiHidden="0" w:uiPriority="60" w:unhideWhenUsed="0"/>
-    <w:lsdException w:name="Light List" w:semiHidden="0" w:uiPriority="61" w:unhideWhenUsed="0"/>
-    <w:lsdException w:name="Light Grid" w:semiHidden="0" w:uiPriority="62" w:unhideWhenUsed="0"/>
-    <w:lsdException w:name="Medium Shading 1" w:semiHidden="0" w:uiPriority="63" w:unhideWhenUsed="0"/>
-    <w:lsdException w:name="Medium Shading 2" w:semiHidden="0" w:uiPriority="64" w:unhideWhenUsed="0"/>
-    <w:lsdException w:name="Medium List 1" w:semiHidden="0" w:uiPriority="65" w:unhideWhenUsed="0"/>
-    <w:lsdException w:name="Medium List 2" w:semiHidden="0" w:uiPriority="66" w:unhideWhenUsed="0"/>
-    <w:lsdException w:name="Medium Grid 1" w:semiHidden="0" w:uiPriority="67" w:unhideWhenUsed="0"/>
-    <w:lsdException w:name="Medium Grid 2" w:semiHidden="0" w:uiPriority="68" w:unhideWhenUsed="0"/>
-    <w:lsdException w:name="Medium Grid 3" w:semiHidden="0" w:uiPriority="69" w:unhideWhenUsed="0"/>
-    <w:lsdException w:name="Dark List" w:semiHidden="0" w:uiPriority="70" w:unhideWhenUsed="0"/>
-    <w:lsdException w:name="Colorful Shading" w:semiHidden="0" w:uiPriority="71" w:unhideWhenUsed="0"/>
-    <w:lsdException w:name="Colorful List" w:semiHidden="0" w:uiPriority="72" w:unhideWhenUsed="0"/>
-    <w:lsdException w:name="Colorful Grid" w:semiHidden="0" w:uiPriority="73" w:unhideWhenUsed="0"/>
-    <w:lsdException w:name="Light Shading Accent 1" w:semiHidden="0" w:uiPriority="60" w:unhideWhenUsed="0"/>
-    <w:lsdException w:name="Light List Accent 1" w:semiHidden="0" w:uiPriority="61" w:unhideWhenUsed="0"/>
-    <w:lsdException w:name="Light Grid Accent 1" w:semiHidden="0" w:uiPriority="62" w:unhideWhenUsed="0"/>
-    <w:lsdException w:name="Medium Shading 1 Accent 1" w:semiHidden="0" w:uiPriority="63" w:unhideWhenUsed="0"/>
-    <w:lsdException w:name="Medium Shading 2 Accent 1" w:semiHidden="0" w:uiPriority="64" w:unhideWhenUsed="0"/>
-    <w:lsdException w:name="Medium List 1 Accent 1" w:semiHidden="0" w:uiPriority="65" w:unhideWhenUsed="0"/>
-    <w:lsdException w:name="Revision" w:unhideWhenUsed="0"/>
-    <w:lsdException w:name="List Paragraph" w:semiHidden="0" w:uiPriority="34" w:unhideWhenUsed="0" w:qFormat="1"/>
-    <w:lsdException w:name="Quote" w:semiHidden="0" w:uiPriority="29" w:unhideWhenUsed="0" w:qFormat="1"/>
-    <w:lsdException w:name="Intense Quote" w:semiHidden="0" w:uiPriority="30" w:unhideWhenUsed="0" w:qFormat="1"/>
-    <w:lsdException w:name="Medium List 2 Accent 1" w:semiHidden="0" w:uiPriority="66" w:unhideWhenUsed="0"/>
-    <w:lsdException w:name="Medium Grid 1 Accent 1" w:semiHidden="0" w:uiPriority="67" w:unhideWhenUsed="0"/>
-    <w:lsdException w:name="Medium Grid 2 Accent 1" w:semiHidden="0" w:uiPriority="68" w:unhideWhenUsed="0"/>
-    <w:lsdException w:name="Medium Grid 3 Accent 1" w:semiHidden="0" w:uiPriority="69" w:unhideWhenUsed="0"/>
-    <w:lsdException w:name="Dark List Accent 1" w:semiHidden="0" w:uiPriority="70" w:unhideWhenUsed="0"/>
-    <w:lsdException w:name="Colorful Shading Accent 1" w:semiHidden="0" w:uiPriority="71" w:unhideWhenUsed="0"/>
-    <w:lsdException w:name="Colorful List Accent 1" w:semiHidden="0" w:uiPriority="72" w:unhideWhenUsed="0"/>
-    <w:lsdException w:name="Colorful Grid Accent 1" w:semiHidden="0" w:uiPriority="73" w:unhideWhenUsed="0"/>
-    <w:lsdException w:name="Light Shading Accent 2" w:semiHidden="0" w:uiPriority="60" w:unhideWhenUsed="0"/>
-    <w:lsdException w:name="Light List Accent 2" w:semiHidden="0" w:uiPriority="61" w:unhideWhenUsed="0"/>
-    <w:lsdException w:name="Light Grid Accent 2" w:semiHidden="0" w:uiPriority="62" w:unhideWhenUsed="0"/>
-    <w:lsdException w:name="Medium Shading 1 Accent 2" w:semiHidden="0" w:uiPriority="63" w:unhideWhenUsed="0"/>
-    <w:lsdException w:name="Medium Shading 2 Accent 2" w:semiHidden="0" w:uiPriority="64" w:unhideWhenUsed="0"/>
-    <w:lsdException w:name="Medium List 1 Accent 2" w:semiHidden="0" w:uiPriority="65" w:unhideWhenUsed="0"/>
-    <w:lsdException w:name="Medium List 2 Accent 2" w:semiHidden="0" w:uiPriority="66" w:unhideWhenUsed="0"/>
-    <w:lsdException w:name="Medium Grid 1 Accent 2" w:semiHidden="0" w:uiPriority="67" w:unhideWhenUsed="0"/>
-    <w:lsdException w:name="Medium Grid 2 Accent 2" w:semiHidden="0" w:uiPriority="68" w:unhideWhenUsed="0"/>
-    <w:lsdException w:name="Medium Grid 3 Accent 2" w:semiHidden="0" w:uiPriority="69" w:unhideWhenUsed="0"/>
-    <w:lsdException w:name="Dark List Accent 2" w:semiHidden="0" w:uiPriority="70" w:unhideWhenUsed="0"/>
-    <w:lsdException w:name="Colorful Shading Accent 2" w:semiHidden="0" w:uiPriority="71" w:unhideWhenUsed="0"/>
-    <w:lsdException w:name="Colorful List Accent 2" w:semiHidden="0" w:uiPriority="72" w:unhideWhenUsed="0"/>
-    <w:lsdException w:name="Colorful Grid Accent 2" w:semiHidden="0" w:uiPriority="73" w:unhideWhenUsed="0"/>
-    <w:lsdException w:name="Light Shading Accent 3" w:semiHidden="0" w:uiPriority="60" w:unhideWhenUsed="0"/>
-    <w:lsdException w:name="Light List Accent 3" w:semiHidden="0" w:uiPriority="61" w:unhideWhenUsed="0"/>
-    <w:lsdException w:name="Light Grid Accent 3" w:semiHidden="0" w:uiPriority="62" w:unhideWhenUsed="0"/>
-    <w:lsdException w:name="Medium Shading 1 Accent 3" w:semiHidden="0" w:uiPriority="63" w:unhideWhenUsed="0"/>
-    <w:lsdException w:name="Medium Shading 2 Accent 3" w:semiHidden="0" w:uiPriority="64" w:unhideWhenUsed="0"/>
-    <w:lsdException w:name="Medium List 1 Accent 3" w:semiHidden="0" w:uiPriority="65" w:unhideWhenUsed="0"/>
-    <w:lsdException w:name="Medium List 2 Accent 3" w:semiHidden="0" w:uiPriority="66" w:unhideWhenUsed="0"/>
-    <w:lsdException w:name="Medium Grid 1 Accent 3" w:semiHidden="0" w:uiPriority="67" w:unhideWhenUsed="0"/>
-    <w:lsdException w:name="Medium Grid 2 Accent 3" w:semiHidden="0" w:uiPriority="68" w:unhideWhenUsed="0"/>
-    <w:lsdException w:name="Medium Grid 3 Accent 3" w:semiHidden="0" w:uiPriority="69" w:unhideWhenUsed="0"/>
-    <w:lsdException w:name="Dark List Accent 3" w:semiHidden="0" w:uiPriority="70" w:unhideWhenUsed="0"/>
-    <w:lsdException w:name="Colorful Shading Accent 3" w:semiHidden="0" w:uiPriority="71" w:unhideWhenUsed="0"/>
-    <w:lsdException w:name="Colorful List Accent 3" w:semiHidden="0" w:uiPriority="72" w:unhideWhenUsed="0"/>
-    <w:lsdException w:name="Colorful Grid Accent 3" w:semiHidden="0" w:uiPriority="73" w:unhideWhenUsed="0"/>
-    <w:lsdException w:name="Light Shading Accent 4" w:semiHidden="0" w:uiPriority="60" w:unhideWhenUsed="0"/>
-    <w:lsdException w:name="Light List Accent 4" w:semiHidden="0" w:uiPriority="61" w:unhideWhenUsed="0"/>
-    <w:lsdException w:name="Light Grid Accent 4" w:semiHidden="0" w:uiPriority="62" w:unhideWhenUsed="0"/>
-    <w:lsdException w:name="Medium Shading 1 Accent 4" w:semiHidden="0" w:uiPriority="63" w:unhideWhenUsed="0"/>
-    <w:lsdException w:name="Medium Shading 2 Accent 4" w:semiHidden="0" w:uiPriority="64" w:unhideWhenUsed="0"/>
-    <w:lsdException w:name="Medium List 1 Accent 4" w:semiHidden="0" w:uiPriority="65" w:unhideWhenUsed="0"/>
-    <w:lsdException w:name="Medium List 2 Accent 4" w:semiHidden="0" w:uiPriority="66" w:unhideWhenUsed="0"/>
-    <w:lsdException w:name="Medium Grid 1 Accent 4" w:semiHidden="0" w:uiPriority="67" w:unhideWhenUsed="0"/>
-    <w:lsdException w:name="Medium Grid 2 Accent 4" w:semiHidden="0" w:uiPriority="68" w:unhideWhenUsed="0"/>
-    <w:lsdException w:name="Medium Grid 3 Accent 4" w:semiHidden="0" w:uiPriority="69" w:unhideWhenUsed="0"/>
-    <w:lsdException w:name="Dark List Accent 4" w:semiHidden="0" w:uiPriority="70" w:unhideWhenUsed="0"/>
-    <w:lsdException w:name="Colorful Shading Accent 4" w:semiHidden="0" w:uiPriority="71" w:unhideWhenUsed="0"/>
-    <w:lsdException w:name="Colorful List Accent 4" w:semiHidden="0" w:uiPriority="72" w:unhideWhenUsed="0"/>
-    <w:lsdException w:name="Colorful Grid Accent 4" w:semiHidden="0" w:uiPriority="73" w:unhideWhenUsed="0"/>
-    <w:lsdException w:name="Light Shading Accent 5" w:semiHidden="0" w:uiPriority="60" w:unhideWhenUsed="0"/>
-    <w:lsdException w:name="Light List Accent 5" w:semiHidden="0" w:uiPriority="61" w:unhideWhenUsed="0"/>
-    <w:lsdException w:name="Light Grid Accent 5" w:semiHidden="0" w:uiPriority="62" w:unhideWhenUsed="0"/>
-    <w:lsdException w:name="Medium Shading 1 Accent 5" w:semiHidden="0" w:uiPriority="63" w:unhideWhenUsed="0"/>
-    <w:lsdException w:name="Medium Shading 2 Accent 5" w:semiHidden="0" w:uiPriority="64" w:unhideWhenUsed="0"/>
-    <w:lsdException w:name="Medium List 1 Accent 5" w:semiHidden="0" w:uiPriority="65" w:unhideWhenUsed="0"/>
-    <w:lsdException w:name="Medium List 2 Accent 5" w:semiHidden="0" w:uiPriority="66" w:unhideWhenUsed="0"/>
-    <w:lsdException w:name="Medium Grid 1 Accent 5" w:semiHidden="0" w:uiPriority="67" w:unhideWhenUsed="0"/>
-    <w:lsdException w:name="Medium Grid 2 Accent 5" w:semiHidden="0" w:uiPriority="68" w:unhideWhenUsed="0"/>
-    <w:lsdException w:name="Medium Grid 3 Accent 5" w:semiHidden="0" w:uiPriority="69" w:unhideWhenUsed="0"/>
-    <w:lsdException w:name="Dark List Accent 5" w:semiHidden="0" w:uiPriority="70" w:unhideWhenUsed="0"/>
-    <w:lsdException w:name="Colorful Shading Accent 5" w:semiHidden="0" w:uiPriority="71" w:unhideWhenUsed="0"/>
-    <w:lsdException w:name="Colorful List Accent 5" w:semiHidden="0" w:uiPriority="72" w:unhideWhenUsed="0"/>
-    <w:lsdException w:name="Colorful Grid Accent 5" w:semiHidden="0" w:uiPriority="73" w:unhideWhenUsed="0"/>
-    <w:lsdException w:name="Light Shading Accent 6" w:semiHidden="0" w:uiPriority="60" w:unhideWhenUsed="0"/>
-    <w:lsdException w:name="Light List Accent 6" w:semiHidden="0" w:uiPriority="61" w:unhideWhenUsed="0"/>
-    <w:lsdException w:name="Light Grid Accent 6" w:semiHidden="0" w:uiPriority="62" w:unhideWhenUsed="0"/>
-    <w:lsdException w:name="Medium Shading 1 Accent 6" w:semiHidden="0" w:uiPriority="63" w:unhideWhenUsed="0"/>
-    <w:lsdException w:name="Medium Shading 2 Accent 6" w:semiHidden="0" w:uiPriority="64" w:unhideWhenUsed="0"/>
-    <w:lsdException w:name="Medium List 1 Accent 6" w:semiHidden="0" w:uiPriority="65" w:unhideWhenUsed="0"/>
-    <w:lsdException w:name="Medium List 2 Accent 6" w:semiHidden="0" w:uiPriority="66" w:unhideWhenUsed="0"/>
-    <w:lsdException w:name="Medium Grid 1 Accent 6" w:semiHidden="0" w:uiPriority="67" w:unhideWhenUsed="0"/>
-    <w:lsdException w:name="Medium Grid 2 Accent 6" w:semiHidden="0" w:uiPriority="68" w:unhideWhenUsed="0"/>
-    <w:lsdException w:name="Medium Grid 3 Accent 6" w:semiHidden="0" w:uiPriority="69" w:unhideWhenUsed="0"/>
-    <w:lsdException w:name="Dark List Accent 6" w:semiHidden="0" w:uiPriority="70" w:unhideWhenUsed="0"/>
-    <w:lsdException w:name="Colorful Shading Accent 6" w:semiHidden="0" w:uiPriority="71" w:unhideWhenUsed="0"/>
-    <w:lsdException w:name="Colorful List Accent 6" w:semiHidden="0" w:uiPriority="72" w:unhideWhenUsed="0"/>
-    <w:lsdException w:name="Colorful Grid Accent 6" w:semiHidden="0" w:uiPriority="73" w:unhideWhenUsed="0"/>
-    <w:lsdException w:name="Subtle Emphasis" w:semiHidden="0" w:uiPriority="19" w:unhideWhenUsed="0" w:qFormat="1"/>
-    <w:lsdException w:name="Intense Emphasis" w:semiHidden="0" w:uiPriority="21" w:unhideWhenUsed="0" w:qFormat="1"/>
-    <w:lsdException w:name="Subtle Reference" w:semiHidden="0" w:uiPriority="31" w:unhideWhenUsed="0" w:qFormat="1"/>
-    <w:lsdException w:name="Intense Reference" w:semiHidden="0" w:uiPriority="32" w:unhideWhenUsed="0" w:qFormat="1"/>
-    <w:lsdException w:name="Book Title" w:semiHidden="0" w:uiPriority="33" w:unhideWhenUsed="0" w:qFormat="1"/>
-    <w:lsdException w:name="Bibliography" w:uiPriority="37"/>
-    <w:lsdException w:name="TOC Heading" w:uiPriority="39" w:qFormat="1"/>
+  <w:latentStyles w:defLockedState="0" w:defUIPriority="99" w:defSemiHidden="0" w:defUnhideWhenUsed="0" w:defQFormat="0" w:count="371">
+    <w:lsdException w:name="Normal" w:uiPriority="0" w:qFormat="1"/>
+    <w:lsdException w:name="heading 1" w:uiPriority="9" w:qFormat="1"/>
+    <w:lsdException w:name="heading 2" w:semiHidden="1" w:uiPriority="9" w:unhideWhenUsed="1" w:qFormat="1"/>
+    <w:lsdException w:name="heading 3" w:semiHidden="1" w:uiPriority="9" w:unhideWhenUsed="1" w:qFormat="1"/>
+    <w:lsdException w:name="heading 4" w:semiHidden="1" w:uiPriority="9" w:unhideWhenUsed="1" w:qFormat="1"/>
+    <w:lsdException w:name="heading 5" w:semiHidden="1" w:uiPriority="9" w:unhideWhenUsed="1" w:qFormat="1"/>
+    <w:lsdException w:name="heading 6" w:semiHidden="1" w:uiPriority="9" w:unhideWhenUsed="1" w:qFormat="1"/>
+    <w:lsdException w:name="heading 7" w:semiHidden="1" w:uiPriority="9" w:unhideWhenUsed="1" w:qFormat="1"/>
+    <w:lsdException w:name="heading 8" w:semiHidden="1" w:uiPriority="9" w:unhideWhenUsed="1" w:qFormat="1"/>
+    <w:lsdException w:name="heading 9" w:semiHidden="1" w:uiPriority="9" w:unhideWhenUsed="1" w:qFormat="1"/>
+    <w:lsdException w:name="index 1" w:semiHidden="1" w:unhideWhenUsed="1"/>
+    <w:lsdException w:name="index 2" w:semiHidden="1" w:unhideWhenUsed="1"/>
+    <w:lsdException w:name="index 3" w:semiHidden="1" w:unhideWhenUsed="1"/>
+    <w:lsdException w:name="index 4" w:semiHidden="1" w:unhideWhenUsed="1"/>
+    <w:lsdException w:name="index 5" w:semiHidden="1" w:unhideWhenUsed="1"/>
+    <w:lsdException w:name="index 6" w:semiHidden="1" w:unhideWhenUsed="1"/>
+    <w:lsdException w:name="index 7" w:semiHidden="1" w:unhideWhenUsed="1"/>
+    <w:lsdException w:name="index 8" w:semiHidden="1" w:unhideWhenUsed="1"/>
+    <w:lsdException w:name="index 9" w:semiHidden="1" w:unhideWhenUsed="1"/>
+    <w:lsdException w:name="toc 1" w:semiHidden="1" w:uiPriority="39" w:unhideWhenUsed="1"/>
+    <w:lsdException w:name="toc 2" w:semiHidden="1" w:uiPriority="39" w:unhideWhenUsed="1"/>
+    <w:lsdException w:name="toc 3" w:semiHidden="1" w:uiPriority="39" w:unhideWhenUsed="1"/>
+    <w:lsdException w:name="toc 4" w:semiHidden="1" w:uiPriority="39" w:unhideWhenUsed="1"/>
+    <w:lsdException w:name="toc 5" w:semiHidden="1" w:uiPriority="39" w:unhideWhenUsed="1"/>
+    <w:lsdException w:name="toc 6" w:semiHidden="1" w:uiPriority="39" w:unhideWhenUsed="1"/>
+    <w:lsdException w:name="toc 7" w:semiHidden="1" w:uiPriority="39" w:unhideWhenUsed="1"/>
+    <w:lsdException w:name="toc 8" w:semiHidden="1" w:uiPriority="39" w:unhideWhenUsed="1"/>
+    <w:lsdException w:name="toc 9" w:semiHidden="1" w:uiPriority="39" w:unhideWhenUsed="1"/>
+    <w:lsdException w:name="Normal Indent" w:semiHidden="1" w:unhideWhenUsed="1"/>
+    <w:lsdException w:name="footnote text" w:semiHidden="1" w:unhideWhenUsed="1"/>
+    <w:lsdException w:name="annotation text" w:semiHidden="1" w:unhideWhenUsed="1"/>
+    <w:lsdException w:name="header" w:semiHidden="1" w:unhideWhenUsed="1"/>
+    <w:lsdException w:name="footer" w:semiHidden="1" w:unhideWhenUsed="1"/>
+    <w:lsdException w:name="index heading" w:semiHidden="1" w:unhideWhenUsed="1"/>
+    <w:lsdException w:name="caption" w:semiHidden="1" w:uiPriority="35" w:unhideWhenUsed="1" w:qFormat="1"/>
+    <w:lsdException w:name="table of figures" w:semiHidden="1" w:unhideWhenUsed="1"/>
+    <w:lsdException w:name="envelope address" w:semiHidden="1" w:unhideWhenUsed="1"/>
+    <w:lsdException w:name="envelope return" w:semiHidden="1" w:unhideWhenUsed="1"/>
+    <w:lsdException w:name="footnote reference" w:semiHidden="1" w:unhideWhenUsed="1"/>
+    <w:lsdException w:name="annotation reference" w:semiHidden="1" w:unhideWhenUsed="1"/>
+    <w:lsdException w:name="line number" w:semiHidden="1" w:unhideWhenUsed="1"/>
+    <w:lsdException w:name="page number" w:semiHidden="1" w:unhideWhenUsed="1"/>
+    <w:lsdException w:name="endnote reference" w:semiHidden="1" w:unhideWhenUsed="1"/>
+    <w:lsdException w:name="endnote text" w:semiHidden="1" w:unhideWhenUsed="1"/>
+    <w:lsdException w:name="table of authorities" w:semiHidden="1" w:unhideWhenUsed="1"/>
+    <w:lsdException w:name="macro" w:semiHidden="1" w:unhideWhenUsed="1"/>
+    <w:lsdException w:name="toa heading" w:semiHidden="1" w:unhideWhenUsed="1"/>
+    <w:lsdException w:name="List" w:semiHidden="1" w:unhideWhenUsed="1"/>
+    <w:lsdException w:name="List Bullet" w:semiHidden="1" w:unhideWhenUsed="1"/>
+    <w:lsdException w:name="List Number" w:semiHidden="1" w:unhideWhenUsed="1"/>
+    <w:lsdException w:name="List 2" w:semiHidden="1" w:unhideWhenUsed="1"/>
+    <w:lsdException w:name="List 3" w:semiHidden="1" w:unhideWhenUsed="1"/>
+    <w:lsdException w:name="List 4" w:semiHidden="1" w:unhideWhenUsed="1"/>
+    <w:lsdException w:name="List 5" w:semiHidden="1" w:unhideWhenUsed="1"/>
+    <w:lsdException w:name="List Bullet 2" w:semiHidden="1" w:unhideWhenUsed="1"/>
+    <w:lsdException w:name="List Bullet 3" w:semiHidden="1" w:unhideWhenUsed="1"/>
+    <w:lsdException w:name="List Bullet 4" w:semiHidden="1" w:unhideWhenUsed="1"/>
+    <w:lsdException w:name="List Bullet 5" w:semiHidden="1" w:unhideWhenUsed="1"/>
+    <w:lsdException w:name="List Number 2" w:semiHidden="1" w:unhideWhenUsed="1"/>
+    <w:lsdException w:name="List Number 3" w:semiHidden="1" w:unhideWhenUsed="1"/>
+    <w:lsdException w:name="List Number 4" w:semiHidden="1" w:unhideWhenUsed="1"/>
+    <w:lsdException w:name="List Number 5" w:semiHidden="1" w:unhideWhenUsed="1"/>
+    <w:lsdException w:name="Title" w:uiPriority="10" w:qFormat="1"/>
+    <w:lsdException w:name="Closing" w:semiHidden="1" w:unhideWhenUsed="1"/>
+    <w:lsdException w:name="Signature" w:semiHidden="1" w:unhideWhenUsed="1"/>
+    <w:lsdException w:name="Default Paragraph Font" w:semiHidden="1" w:uiPriority="1" w:unhideWhenUsed="1"/>
+    <w:lsdException w:name="Body Text" w:semiHidden="1" w:unhideWhenUsed="1"/>
+    <w:lsdException w:name="Body Text Indent" w:semiHidden="1" w:unhideWhenUsed="1"/>
+    <w:lsdException w:name="List Continue" w:semiHidden="1" w:unhideWhenUsed="1"/>
+    <w:lsdException w:name="List Continue 2" w:semiHidden="1" w:unhideWhenUsed="1"/>
+    <w:lsdException w:name="List Continue 3" w:semiHidden="1" w:unhideWhenUsed="1"/>
+    <w:lsdException w:name="List Continue 4" w:semiHidden="1" w:unhideWhenUsed="1"/>
+    <w:lsdException w:name="List Continue 5" w:semiHidden="1" w:unhideWhenUsed="1"/>
+    <w:lsdException w:name="Message Header" w:semiHidden="1" w:unhideWhenUsed="1"/>
+    <w:lsdException w:name="Subtitle" w:uiPriority="11" w:qFormat="1"/>
+    <w:lsdException w:name="Salutation" w:semiHidden="1" w:unhideWhenUsed="1"/>
+    <w:lsdException w:name="Date" w:semiHidden="1" w:unhideWhenUsed="1"/>
+    <w:lsdException w:name="Body Text First Indent" w:semiHidden="1" w:unhideWhenUsed="1"/>
+    <w:lsdException w:name="Body Text First Indent 2" w:semiHidden="1" w:unhideWhenUsed="1"/>
+    <w:lsdException w:name="Note Heading" w:semiHidden="1" w:unhideWhenUsed="1"/>
+    <w:lsdException w:name="Body Text 2" w:semiHidden="1" w:unhideWhenUsed="1"/>
+    <w:lsdException w:name="Body Text 3" w:semiHidden="1" w:unhideWhenUsed="1"/>
+    <w:lsdException w:name="Body Text Indent 2" w:semiHidden="1" w:unhideWhenUsed="1"/>
+    <w:lsdException w:name="Body Text Indent 3" w:semiHidden="1" w:unhideWhenUsed="1"/>
+    <w:lsdException w:name="Block Text" w:semiHidden="1" w:unhideWhenUsed="1"/>
+    <w:lsdException w:name="Hyperlink" w:semiHidden="1" w:unhideWhenUsed="1"/>
+    <w:lsdException w:name="FollowedHyperlink" w:semiHidden="1" w:unhideWhenUsed="1"/>
+    <w:lsdException w:name="Strong" w:uiPriority="22" w:qFormat="1"/>
+    <w:lsdException w:name="Emphasis" w:uiPriority="20" w:qFormat="1"/>
+    <w:lsdException w:name="Document Map" w:semiHidden="1" w:unhideWhenUsed="1"/>
+    <w:lsdException w:name="Plain Text" w:semiHidden="1" w:unhideWhenUsed="1"/>
+    <w:lsdException w:name="E-mail Signature" w:semiHidden="1" w:unhideWhenUsed="1"/>
+    <w:lsdException w:name="HTML Top of Form" w:semiHidden="1" w:unhideWhenUsed="1"/>
+    <w:lsdException w:name="HTML Bottom of Form" w:semiHidden="1" w:unhideWhenUsed="1"/>
+    <w:lsdException w:name="Normal (Web)" w:semiHidden="1" w:unhideWhenUsed="1"/>
+    <w:lsdException w:name="HTML Acronym" w:semiHidden="1" w:unhideWhenUsed="1"/>
+    <w:lsdException w:name="HTML Address" w:semiHidden="1" w:unhideWhenUsed="1"/>
+    <w:lsdException w:name="HTML Cite" w:semiHidden="1" w:unhideWhenUsed="1"/>
+    <w:lsdException w:name="HTML Code" w:semiHidden="1" w:unhideWhenUsed="1"/>
+    <w:lsdException w:name="HTML Definition" w:semiHidden="1" w:unhideWhenUsed="1"/>
+    <w:lsdException w:name="HTML Keyboard" w:semiHidden="1" w:unhideWhenUsed="1"/>
+    <w:lsdException w:name="HTML Preformatted" w:semiHidden="1" w:unhideWhenUsed="1"/>
+    <w:lsdException w:name="HTML Sample" w:semiHidden="1" w:unhideWhenUsed="1"/>
+    <w:lsdException w:name="HTML Typewriter" w:semiHidden="1" w:unhideWhenUsed="1"/>
+    <w:lsdException w:name="HTML Variable" w:semiHidden="1" w:unhideWhenUsed="1"/>
+    <w:lsdException w:name="Normal Table" w:semiHidden="1" w:unhideWhenUsed="1"/>
+    <w:lsdException w:name="annotation subject" w:semiHidden="1" w:unhideWhenUsed="1"/>
+    <w:lsdException w:name="No List" w:semiHidden="1" w:unhideWhenUsed="1"/>
+    <w:lsdException w:name="Outline List 1" w:semiHidden="1" w:unhideWhenUsed="1"/>
+    <w:lsdException w:name="Outline List 2" w:semiHidden="1" w:unhideWhenUsed="1"/>
+    <w:lsdException w:name="Outline List 3" w:semiHidden="1" w:unhideWhenUsed="1"/>
+    <w:lsdException w:name="Table Simple 1" w:semiHidden="1" w:unhideWhenUsed="1"/>
+    <w:lsdException w:name="Table Simple 2" w:semiHidden="1" w:unhideWhenUsed="1"/>
+    <w:lsdException w:name="Table Simple 3" w:semiHidden="1" w:unhideWhenUsed="1"/>
+    <w:lsdException w:name="Table Classic 1" w:semiHidden="1" w:unhideWhenUsed="1"/>
+    <w:lsdException w:name="Table Classic 2" w:semiHidden="1" w:unhideWhenUsed="1"/>
+    <w:lsdException w:name="Table Classic 3" w:semiHidden="1" w:unhideWhenUsed="1"/>
+    <w:lsdException w:name="Table Classic 4" w:semiHidden="1" w:unhideWhenUsed="1"/>
+    <w:lsdException w:name="Table Colorful 1" w:semiHidden="1" w:unhideWhenUsed="1"/>
+    <w:lsdException w:name="Table Colorful 2" w:semiHidden="1" w:unhideWhenUsed="1"/>
+    <w:lsdException w:name="Table Colorful 3" w:semiHidden="1" w:unhideWhenUsed="1"/>
+    <w:lsdException w:name="Table Columns 1" w:semiHidden="1" w:unhideWhenUsed="1"/>
+    <w:lsdException w:name="Table Columns 2" w:semiHidden="1" w:unhideWhenUsed="1"/>
+    <w:lsdException w:name="Table Columns 3" w:semiHidden="1" w:unhideWhenUsed="1"/>
+    <w:lsdException w:name="Table Columns 4" w:semiHidden="1" w:unhideWhenUsed="1"/>
+    <w:lsdException w:name="Table Columns 5" w:semiHidden="1" w:unhideWhenUsed="1"/>
+    <w:lsdException w:name="Table Grid 1" w:semiHidden="1" w:unhideWhenUsed="1"/>
+    <w:lsdException w:name="Table Grid 2" w:semiHidden="1" w:unhideWhenUsed="1"/>
+    <w:lsdException w:name="Table Grid 3" w:semiHidden="1" w:unhideWhenUsed="1"/>
+    <w:lsdException w:name="Table Grid 4" w:semiHidden="1" w:unhideWhenUsed="1"/>
+    <w:lsdException w:name="Table Grid 5" w:semiHidden="1" w:unhideWhenUsed="1"/>
+    <w:lsdException w:name="Table Grid 6" w:semiHidden="1" w:unhideWhenUsed="1"/>
+    <w:lsdException w:name="Table Grid 7" w:semiHidden="1" w:unhideWhenUsed="1"/>
+    <w:lsdException w:name="Table Grid 8" w:semiHidden="1" w:unhideWhenUsed="1"/>
+    <w:lsdException w:name="Table List 1" w:semiHidden="1" w:unhideWhenUsed="1"/>
+    <w:lsdException w:name="Table List 2" w:semiHidden="1" w:unhideWhenUsed="1"/>
+    <w:lsdException w:name="Table List 3" w:semiHidden="1" w:unhideWhenUsed="1"/>
+    <w:lsdException w:name="Table List 4" w:semiHidden="1" w:unhideWhenUsed="1"/>
+    <w:lsdException w:name="Table List 5" w:semiHidden="1" w:unhideWhenUsed="1"/>
+    <w:lsdException w:name="Table List 6" w:semiHidden="1" w:unhideWhenUsed="1"/>
+    <w:lsdException w:name="Table List 7" w:semiHidden="1" w:unhideWhenUsed="1"/>
+    <w:lsdException w:name="Table List 8" w:semiHidden="1" w:unhideWhenUsed="1"/>
+    <w:lsdException w:name="Table 3D effects 1" w:semiHidden="1" w:unhideWhenUsed="1"/>
+    <w:lsdException w:name="Table 3D effects 2" w:semiHidden="1" w:unhideWhenUsed="1"/>
+    <w:lsdException w:name="Table 3D effects 3" w:semiHidden="1" w:unhideWhenUsed="1"/>
+    <w:lsdException w:name="Table Contemporary" w:semiHidden="1" w:unhideWhenUsed="1"/>
+    <w:lsdException w:name="Table Elegant" w:semiHidden="1" w:unhideWhenUsed="1"/>
+    <w:lsdException w:name="Table Professional" w:semiHidden="1" w:unhideWhenUsed="1"/>
+    <w:lsdException w:name="Table Subtle 1" w:semiHidden="1" w:unhideWhenUsed="1"/>
+    <w:lsdException w:name="Table Subtle 2" w:semiHidden="1" w:unhideWhenUsed="1"/>
+    <w:lsdException w:name="Table Web 1" w:semiHidden="1" w:unhideWhenUsed="1"/>
+    <w:lsdException w:name="Table Web 2" w:semiHidden="1" w:unhideWhenUsed="1"/>
+    <w:lsdException w:name="Table Web 3" w:semiHidden="1" w:unhideWhenUsed="1"/>
+    <w:lsdException w:name="Balloon Text" w:semiHidden="1" w:unhideWhenUsed="1"/>
+    <w:lsdException w:name="Table Grid" w:uiPriority="39"/>
+    <w:lsdException w:name="Table Theme" w:semiHidden="1" w:unhideWhenUsed="1"/>
+    <w:lsdException w:name="Placeholder Text" w:semiHidden="1"/>
+    <w:lsdException w:name="No Spacing" w:uiPriority="1" w:qFormat="1"/>
+    <w:lsdException w:name="Light Shading" w:uiPriority="60"/>
+    <w:lsdException w:name="Light List" w:uiPriority="61"/>
+    <w:lsdException w:name="Light Grid" w:uiPriority="62"/>
+    <w:lsdException w:name="Medium Shading 1" w:uiPriority="63"/>
+    <w:lsdException w:name="Medium Shading 2" w:uiPriority="64"/>
+    <w:lsdException w:name="Medium List 1" w:uiPriority="65"/>
+    <w:lsdException w:name="Medium List 2" w:uiPriority="66"/>
+    <w:lsdException w:name="Medium Grid 1" w:uiPriority="67"/>
+    <w:lsdException w:name="Medium Grid 2" w:uiPriority="68"/>
+    <w:lsdException w:name="Medium Grid 3" w:uiPriority="69"/>
+    <w:lsdException w:name="Dark List" w:uiPriority="70"/>
+    <w:lsdException w:name="Colorful Shading" w:uiPriority="71"/>
+    <w:lsdException w:name="Colorful List" w:uiPriority="72"/>
+    <w:lsdException w:name="Colorful Grid" w:uiPriority="73"/>
+    <w:lsdException w:name="Light Shading Accent 1" w:uiPriority="60"/>
+    <w:lsdException w:name="Light List Accent 1" w:uiPriority="61"/>
+    <w:lsdException w:name="Light Grid Accent 1" w:uiPriority="62"/>
+    <w:lsdException w:name="Medium Shading 1 Accent 1" w:uiPriority="63"/>
+    <w:lsdException w:name="Medium Shading 2 Accent 1" w:uiPriority="64"/>
+    <w:lsdException w:name="Medium List 1 Accent 1" w:uiPriority="65"/>
+    <w:lsdException w:name="Revision" w:semiHidden="1"/>
+    <w:lsdException w:name="List Paragraph" w:uiPriority="34" w:qFormat="1"/>
+    <w:lsdException w:name="Quote" w:uiPriority="29" w:qFormat="1"/>
+    <w:lsdException w:name="Intense Quote" w:uiPriority="30" w:qFormat="1"/>
+    <w:lsdException w:name="Medium List 2 Accent 1" w:uiPriority="66"/>
+    <w:lsdException w:name="Medium Grid 1 Accent 1" w:uiPriority="67"/>
+    <w:lsdException w:name="Medium Grid 2 Accent 1" w:uiPriority="68"/>
+    <w:lsdException w:name="Medium Grid 3 Accent 1" w:uiPriority="69"/>
+    <w:lsdException w:name="Dark List Accent 1" w:uiPriority="70"/>
+    <w:lsdException w:name="Colorful Shading Accent 1" w:uiPriority="71"/>
+    <w:lsdException w:name="Colorful List Accent 1" w:uiPriority="72"/>
+    <w:lsdException w:name="Colorful Grid Accent 1" w:uiPriority="73"/>
+    <w:lsdException w:name="Light Shading Accent 2" w:uiPriority="60"/>
+    <w:lsdException w:name="Light List Accent 2" w:uiPriority="61"/>
+    <w:lsdException w:name="Light Grid Accent 2" w:uiPriority="62"/>
+    <w:lsdException w:name="Medium Shading 1 Accent 2" w:uiPriority="63"/>
+    <w:lsdException w:name="Medium Shading 2 Accent 2" w:uiPriority="64"/>
+    <w:lsdException w:name="Medium List 1 Accent 2" w:uiPriority="65"/>
+    <w:lsdException w:name="Medium List 2 Accent 2" w:uiPriority="66"/>
+    <w:lsdException w:name="Medium Grid 1 Accent 2" w:uiPriority="67"/>
+    <w:lsdException w:name="Medium Grid 2 Accent 2" w:uiPriority="68"/>
+    <w:lsdException w:name="Medium Grid 3 Accent 2" w:uiPriority="69"/>
+    <w:lsdException w:name="Dark List Accent 2" w:uiPriority="70"/>
+    <w:lsdException w:name="Colorful Shading Accent 2" w:uiPriority="71"/>
+    <w:lsdException w:name="Colorful List Accent 2" w:uiPriority="72"/>
+    <w:lsdException w:name="Colorful Grid Accent 2" w:uiPriority="73"/>
+    <w:lsdException w:name="Light Shading Accent 3" w:uiPriority="60"/>
+    <w:lsdException w:name="Light List Accent 3" w:uiPriority="61"/>
+    <w:lsdException w:name="Light Grid Accent 3" w:uiPriority="62"/>
+    <w:lsdException w:name="Medium Shading 1 Accent 3" w:uiPriority="63"/>
+    <w:lsdException w:name="Medium Shading 2 Accent 3" w:uiPriority="64"/>
+    <w:lsdException w:name="Medium List 1 Accent 3" w:uiPriority="65"/>
+    <w:lsdException w:name="Medium List 2 Accent 3" w:uiPriority="66"/>
+    <w:lsdException w:name="Medium Grid 1 Accent 3" w:uiPriority="67"/>
+    <w:lsdException w:name="Medium Grid 2 Accent 3" w:uiPriority="68"/>
+    <w:lsdException w:name="Medium Grid 3 Accent 3" w:uiPriority="69"/>
+    <w:lsdException w:name="Dark List Accent 3" w:uiPriority="70"/>
+    <w:lsdException w:name="Colorful Shading Accent 3" w:uiPriority="71"/>
+    <w:lsdException w:name="Colorful List Accent 3" w:uiPriority="72"/>
+    <w:lsdException w:name="Colorful Grid Accent 3" w:uiPriority="73"/>
+    <w:lsdException w:name="Light Shading Accent 4" w:uiPriority="60"/>
+    <w:lsdException w:name="Light List Accent 4" w:uiPriority="61"/>
+    <w:lsdException w:name="Light Grid Accent 4" w:uiPriority="62"/>
+    <w:lsdException w:name="Medium Shading 1 Accent 4" w:uiPriority="63"/>
+    <w:lsdException w:name="Medium Shading 2 Accent 4" w:uiPriority="64"/>
+    <w:lsdException w:name="Medium List 1 Accent 4" w:uiPriority="65"/>
+    <w:lsdException w:name="Medium List 2 Accent 4" w:uiPriority="66"/>
+    <w:lsdException w:name="Medium Grid 1 Accent 4" w:uiPriority="67"/>
+    <w:lsdException w:name="Medium Grid 2 Accent 4" w:uiPriority="68"/>
+    <w:lsdException w:name="Medium Grid 3 Accent 4" w:uiPriority="69"/>
+    <w:lsdException w:name="Dark List Accent 4" w:uiPriority="70"/>
+    <w:lsdException w:name="Colorful Shading Accent 4" w:uiPriority="71"/>
+    <w:lsdException w:name="Colorful List Accent 4" w:uiPriority="72"/>
+    <w:lsdException w:name="Colorful Grid Accent 4" w:uiPriority="73"/>
+    <w:lsdException w:name="Light Shading Accent 5" w:uiPriority="60"/>
+    <w:lsdException w:name="Light List Accent 5" w:uiPriority="61"/>
+    <w:lsdException w:name="Light Grid Accent 5" w:uiPriority="62"/>
+    <w:lsdException w:name="Medium Shading 1 Accent 5" w:uiPriority="63"/>
+    <w:lsdException w:name="Medium Shading 2 Accent 5" w:uiPriority="64"/>
+    <w:lsdException w:name="Medium List 1 Accent 5" w:uiPriority="65"/>
+    <w:lsdException w:name="Medium List 2 Accent 5" w:uiPriority="66"/>
+    <w:lsdException w:name="Medium Grid 1 Accent 5" w:uiPriority="67"/>
+    <w:lsdException w:name="Medium Grid 2 Accent 5" w:uiPriority="68"/>
+    <w:lsdException w:name="Medium Grid 3 Accent 5" w:uiPriority="69"/>
+    <w:lsdException w:name="Dark List Accent 5" w:uiPriority="70"/>
+    <w:lsdException w:name="Colorful Shading Accent 5" w:uiPriority="71"/>
+    <w:lsdException w:name="Colorful List Accent 5" w:uiPriority="72"/>
+    <w:lsdException w:name="Colorful Grid Accent 5" w:uiPriority="73"/>
+    <w:lsdException w:name="Light Shading Accent 6" w:uiPriority="60"/>
+    <w:lsdException w:name="Light List Accent 6" w:uiPriority="61"/>
+    <w:lsdException w:name="Light Grid Accent 6" w:uiPriority="62"/>
+    <w:lsdException w:name="Medium Shading 1 Accent 6" w:uiPriority="63"/>
+    <w:lsdException w:name="Medium Shading 2 Accent 6" w:uiPriority="64"/>
+    <w:lsdException w:name="Medium List 1 Accent 6" w:uiPriority="65"/>
+    <w:lsdException w:name="Medium List 2 Accent 6" w:uiPriority="66"/>
+    <w:lsdException w:name="Medium Grid 1 Accent 6" w:uiPriority="67"/>
+    <w:lsdException w:name="Medium Grid 2 Accent 6" w:uiPriority="68"/>
+    <w:lsdException w:name="Medium Grid 3 Accent 6" w:uiPriority="69"/>
+    <w:lsdException w:name="Dark List Accent 6" w:uiPriority="70"/>
+    <w:lsdException w:name="Colorful Shading Accent 6" w:uiPriority="71"/>
+    <w:lsdException w:name="Colorful List Accent 6" w:uiPriority="72"/>
+    <w:lsdException w:name="Colorful Grid Accent 6" w:uiPriority="73"/>
+    <w:lsdException w:name="Subtle Emphasis" w:uiPriority="19" w:qFormat="1"/>
+    <w:lsdException w:name="Intense Emphasis" w:uiPriority="21" w:qFormat="1"/>
+    <w:lsdException w:name="Subtle Reference" w:uiPriority="31" w:qFormat="1"/>
+    <w:lsdException w:name="Intense Reference" w:uiPriority="32" w:qFormat="1"/>
+    <w:lsdException w:name="Book Title" w:uiPriority="33" w:qFormat="1"/>
+    <w:lsdException w:name="Bibliography" w:semiHidden="1" w:uiPriority="37" w:unhideWhenUsed="1"/>
+    <w:lsdException w:name="TOC Heading" w:semiHidden="1" w:uiPriority="39" w:unhideWhenUsed="1" w:qFormat="1"/>
+    <w:lsdException w:name="Plain Table 1" w:uiPriority="41"/>
+    <w:lsdException w:name="Plain Table 2" w:uiPriority="42"/>
+    <w:lsdException w:name="Plain Table 3" w:uiPriority="43"/>
+    <w:lsdException w:name="Plain Table 4" w:uiPriority="44"/>
+    <w:lsdException w:name="Plain Table 5" w:uiPriority="45"/>
+    <w:lsdException w:name="Grid Table Light" w:uiPriority="40"/>
+    <w:lsdException w:name="Grid Table 1 Light" w:uiPriority="46"/>
+    <w:lsdException w:name="Grid Table 2" w:uiPriority="47"/>
+    <w:lsdException w:name="Grid Table 3" w:uiPriority="48"/>
+    <w:lsdException w:name="Grid Table 4" w:uiPriority="49"/>
+    <w:lsdException w:name="Grid Table 5 Dark" w:uiPriority="50"/>
+    <w:lsdException w:name="Grid Table 6 Colorful" w:uiPriority="51"/>
+    <w:lsdException w:name="Grid Table 7 Colorful" w:uiPriority="52"/>
+    <w:lsdException w:name="Grid Table 1 Light Accent 1" w:uiPriority="46"/>
+    <w:lsdException w:name="Grid Table 2 Accent 1" w:uiPriority="47"/>
+    <w:lsdException w:name="Grid Table 3 Accent 1" w:uiPriority="48"/>
+    <w:lsdException w:name="Grid Table 4 Accent 1" w:uiPriority="49"/>
+    <w:lsdException w:name="Grid Table 5 Dark Accent 1" w:uiPriority="50"/>
+    <w:lsdException w:name="Grid Table 6 Colorful Accent 1" w:uiPriority="51"/>
+    <w:lsdException w:name="Grid Table 7 Colorful Accent 1" w:uiPriority="52"/>
+    <w:lsdException w:name="Grid Table 1 Light Accent 2" w:uiPriority="46"/>
+    <w:lsdException w:name="Grid Table 2 Accent 2" w:uiPriority="47"/>
+    <w:lsdException w:name="Grid Table 3 Accent 2" w:uiPriority="48"/>
+    <w:lsdException w:name="Grid Table 4 Accent 2" w:uiPriority="49"/>
+    <w:lsdException w:name="Grid Table 5 Dark Accent 2" w:uiPriority="50"/>
+    <w:lsdException w:name="Grid Table 6 Colorful Accent 2" w:uiPriority="51"/>
+    <w:lsdException w:name="Grid Table 7 Colorful Accent 2" w:uiPriority="52"/>
+    <w:lsdException w:name="Grid Table 1 Light Accent 3" w:uiPriority="46"/>
+    <w:lsdException w:name="Grid Table 2 Accent 3" w:uiPriority="47"/>
+    <w:lsdException w:name="Grid Table 3 Accent 3" w:uiPriority="48"/>
+    <w:lsdException w:name="Grid Table 4 Accent 3" w:uiPriority="49"/>
+    <w:lsdException w:name="Grid Table 5 Dark Accent 3" w:uiPriority="50"/>
+    <w:lsdException w:name="Grid Table 6 Colorful Accent 3" w:uiPriority="51"/>
+    <w:lsdException w:name="Grid Table 7 Colorful Accent 3" w:uiPriority="52"/>
+    <w:lsdException w:name="Grid Table 1 Light Accent 4" w:uiPriority="46"/>
+    <w:lsdException w:name="Grid Table 2 Accent 4" w:uiPriority="47"/>
+    <w:lsdException w:name="Grid Table 3 Accent 4" w:uiPriority="48"/>
+    <w:lsdException w:name="Grid Table 4 Accent 4" w:uiPriority="49"/>
+    <w:lsdException w:name="Grid Table 5 Dark Accent 4" w:uiPriority="50"/>
+    <w:lsdException w:name="Grid Table 6 Colorful Accent 4" w:uiPriority="51"/>
+    <w:lsdException w:name="Grid Table 7 Colorful Accent 4" w:uiPriority="52"/>
+    <w:lsdException w:name="Grid Table 1 Light Accent 5" w:uiPriority="46"/>
+    <w:lsdException w:name="Grid Table 2 Accent 5" w:uiPriority="47"/>
+    <w:lsdException w:name="Grid Table 3 Accent 5" w:uiPriority="48"/>
+    <w:lsdException w:name="Grid Table 4 Accent 5" w:uiPriority="49"/>
+    <w:lsdException w:name="Grid Table 5 Dark Accent 5" w:uiPriority="50"/>
+    <w:lsdException w:name="Grid Table 6 Colorful Accent 5" w:uiPriority="51"/>
+    <w:lsdException w:name="Grid Table 7 Colorful Accent 5" w:uiPriority="52"/>
+    <w:lsdException w:name="Grid Table 1 Light Accent 6" w:uiPriority="46"/>
+    <w:lsdException w:name="Grid Table 2 Accent 6" w:uiPriority="47"/>
+    <w:lsdException w:name="Grid Table 3 Accent 6" w:uiPriority="48"/>
+    <w:lsdException w:name="Grid Table 4 Accent 6" w:uiPriority="49"/>
+    <w:lsdException w:name="Grid Table 5 Dark Accent 6" w:uiPriority="50"/>
+    <w:lsdException w:name="Grid Table 6 Colorful Accent 6" w:uiPriority="51"/>
+    <w:lsdException w:name="Grid Table 7 Colorful Accent 6" w:uiPriority="52"/>
+    <w:lsdException w:name="List Table 1 Light" w:uiPriority="46"/>
+    <w:lsdException w:name="List Table 2" w:uiPriority="47"/>
+    <w:lsdException w:name="List Table 3" w:uiPriority="48"/>
+    <w:lsdException w:name="List Table 4" w:uiPriority="49"/>
+    <w:lsdException w:name="List Table 5 Dark" w:uiPriority="50"/>
+    <w:lsdException w:name="List Table 6 Colorful" w:uiPriority="51"/>
+    <w:lsdException w:name="List Table 7 Colorful" w:uiPriority="52"/>
+    <w:lsdException w:name="List Table 1 Light Accent 1" w:uiPriority="46"/>
+    <w:lsdException w:name="List Table 2 Accent 1" w:uiPriority="47"/>
+    <w:lsdException w:name="List Table 3 Accent 1" w:uiPriority="48"/>
+    <w:lsdException w:name="List Table 4 Accent 1" w:uiPriority="49"/>
+    <w:lsdException w:name="List Table 5 Dark Accent 1" w:uiPriority="50"/>
+    <w:lsdException w:name="List Table 6 Colorful Accent 1" w:uiPriority="51"/>
+    <w:lsdException w:name="List Table 7 Colorful Accent 1" w:uiPriority="52"/>
+    <w:lsdException w:name="List Table 1 Light Accent 2" w:uiPriority="46"/>
+    <w:lsdException w:name="List Table 2 Accent 2" w:uiPriority="47"/>
+    <w:lsdException w:name="List Table 3 Accent 2" w:uiPriority="48"/>
+    <w:lsdException w:name="List Table 4 Accent 2" w:uiPriority="49"/>
+    <w:lsdException w:name="List Table 5 Dark Accent 2" w:uiPriority="50"/>
+    <w:lsdException w:name="List Table 6 Colorful Accent 2" w:uiPriority="51"/>
+    <w:lsdException w:name="List Table 7 Colorful Accent 2" w:uiPriority="52"/>
+    <w:lsdException w:name="List Table 1 Light Accent 3" w:uiPriority="46"/>
+    <w:lsdException w:name="List Table 2 Accent 3" w:uiPriority="47"/>
+    <w:lsdException w:name="List Table 3 Accent 3" w:uiPriority="48"/>
+    <w:lsdException w:name="List Table 4 Accent 3" w:uiPriority="49"/>
+    <w:lsdException w:name="List Table 5 Dark Accent 3" w:uiPriority="50"/>
+    <w:lsdException w:name="List Table 6 Colorful Accent 3" w:uiPriority="51"/>
+    <w:lsdException w:name="List Table 7 Colorful Accent 3" w:uiPriority="52"/>
+    <w:lsdException w:name="List Table 1 Light Accent 4" w:uiPriority="46"/>
+    <w:lsdException w:name="List Table 2 Accent 4" w:uiPriority="47"/>
+    <w:lsdException w:name="List Table 3 Accent 4" w:uiPriority="48"/>
+    <w:lsdException w:name="List Table 4 Accent 4" w:uiPriority="49"/>
+    <w:lsdException w:name="List Table 5 Dark Accent 4" w:uiPriority="50"/>
+    <w:lsdException w:name="List Table 6 Colorful Accent 4" w:uiPriority="51"/>
+    <w:lsdException w:name="List Table 7 Colorful Accent 4" w:uiPriority="52"/>
+    <w:lsdException w:name="List Table 1 Light Accent 5" w:uiPriority="46"/>
+    <w:lsdException w:name="List Table 2 Accent 5" w:uiPriority="47"/>
+    <w:lsdException w:name="List Table 3 Accent 5" w:uiPriority="48"/>
+    <w:lsdException w:name="List Table 4 Accent 5" w:uiPriority="49"/>
+    <w:lsdException w:name="List Table 5 Dark Accent 5" w:uiPriority="50"/>
+    <w:lsdException w:name="List Table 6 Colorful Accent 5" w:uiPriority="51"/>
+    <w:lsdException w:name="List Table 7 Colorful Accent 5" w:uiPriority="52"/>
+    <w:lsdException w:name="List Table 1 Light Accent 6" w:uiPriority="46"/>
+    <w:lsdException w:name="List Table 2 Accent 6" w:uiPriority="47"/>
+    <w:lsdException w:name="List Table 3 Accent 6" w:uiPriority="48"/>
+    <w:lsdException w:name="List Table 4 Accent 6" w:uiPriority="49"/>
+    <w:lsdException w:name="List Table 5 Dark Accent 6" w:uiPriority="50"/>
+    <w:lsdException w:name="List Table 6 Colorful Accent 6" w:uiPriority="51"/>
+    <w:lsdException w:name="List Table 7 Colorful Accent 6" w:uiPriority="52"/>
   </w:latentStyles>
   <w:style w:type="paragraph" w:default="1" w:styleId="Normal">
     <w:name w:val="Normal"/>

</xml_diff>

<commit_message>
Create section headings in appraisal.
</commit_message>
<xml_diff>
--- a/docs/docx/Appraisal_Sam_Hubbard.docx
+++ b/docs/docx/Appraisal_Sam_Hubbard.docx
@@ -1,6 +1,6 @@
 
 <file path=word/document.xml><?xml version="1.0" encoding="utf-8"?>
-<w:document xmlns:wpc="http://schemas.microsoft.com/office/word/2010/wordprocessingCanvas" xmlns:mc="http://schemas.openxmlformats.org/markup-compatibility/2006" xmlns:o="urn:schemas-microsoft-com:office:office" xmlns:r="http://schemas.openxmlformats.org/officeDocument/2006/relationships" xmlns:m="http://schemas.openxmlformats.org/officeDocument/2006/math" xmlns:v="urn:schemas-microsoft-com:vml" xmlns:wp14="http://schemas.microsoft.com/office/word/2010/wordprocessingDrawing" xmlns:wp="http://schemas.openxmlformats.org/drawingml/2006/wordprocessingDrawing" xmlns:w10="urn:schemas-microsoft-com:office:word" xmlns:w="http://schemas.openxmlformats.org/wordprocessingml/2006/main" xmlns:w14="http://schemas.microsoft.com/office/word/2010/wordml" xmlns:w15="http://schemas.microsoft.com/office/word/2012/wordml" xmlns:wpg="http://schemas.microsoft.com/office/word/2010/wordprocessingGroup" xmlns:wpi="http://schemas.microsoft.com/office/word/2010/wordprocessingInk" xmlns:wne="http://schemas.microsoft.com/office/word/2006/wordml" xmlns:wps="http://schemas.microsoft.com/office/word/2010/wordprocessingShape" mc:Ignorable="w14 w15 wp14">
+<w:document xmlns:wpc="http://schemas.microsoft.com/office/word/2010/wordprocessingCanvas" xmlns:mc="http://schemas.openxmlformats.org/markup-compatibility/2006" xmlns:o="urn:schemas-microsoft-com:office:office" xmlns:r="http://schemas.openxmlformats.org/officeDocument/2006/relationships" xmlns:m="http://schemas.openxmlformats.org/officeDocument/2006/math" xmlns:v="urn:schemas-microsoft-com:vml" xmlns:wp14="http://schemas.microsoft.com/office/word/2010/wordprocessingDrawing" xmlns:wp="http://schemas.openxmlformats.org/drawingml/2006/wordprocessingDrawing" xmlns:w10="urn:schemas-microsoft-com:office:word" xmlns:w="http://schemas.openxmlformats.org/wordprocessingml/2006/main" xmlns:w14="http://schemas.microsoft.com/office/word/2010/wordml" xmlns:wpg="http://schemas.microsoft.com/office/word/2010/wordprocessingGroup" xmlns:wpi="http://schemas.microsoft.com/office/word/2010/wordprocessingInk" xmlns:wne="http://schemas.microsoft.com/office/word/2006/wordml" xmlns:wps="http://schemas.microsoft.com/office/word/2010/wordprocessingShape" mc:Ignorable="w14 wp14">
   <w:body>
     <w:p>
       <w:pPr>
@@ -1744,12 +1744,49 @@
           <w:szCs w:val="24"/>
         </w:rPr>
       </w:pPr>
+    </w:p>
+    <w:p>
+      <w:r>
+        <w:br w:type="page"/>
+      </w:r>
+    </w:p>
+    <w:p>
+      <w:pPr>
+        <w:pStyle w:val="Heading2"/>
+      </w:pPr>
+      <w:r>
+        <w:lastRenderedPageBreak/>
+        <w:t>User Feedback</w:t>
+      </w:r>
+    </w:p>
+    <w:p/>
+    <w:p>
+      <w:pPr>
+        <w:pStyle w:val="Heading2"/>
+      </w:pPr>
+      <w:r>
+        <w:t>Analysis of User Feedback</w:t>
+      </w:r>
+    </w:p>
+    <w:p>
+      <w:r>
+        <w:br w:type="page"/>
+      </w:r>
+    </w:p>
+    <w:p>
+      <w:pPr>
+        <w:pStyle w:val="Heading2"/>
+      </w:pPr>
+      <w:r>
+        <w:lastRenderedPageBreak/>
+        <w:t>Improvements And Suggestions</w:t>
+      </w:r>
       <w:bookmarkStart w:id="0" w:name="_GoBack"/>
       <w:bookmarkEnd w:id="0"/>
     </w:p>
     <w:sectPr>
-      <w:headerReference w:type="default" r:id="rId7"/>
-      <w:footerReference w:type="default" r:id="rId8"/>
+      <w:headerReference w:type="default" r:id="rId8"/>
+      <w:footerReference w:type="default" r:id="rId9"/>
       <w:pgSz w:w="11906" w:h="16838"/>
       <w:pgMar w:top="1440" w:right="1440" w:bottom="1440" w:left="1440" w:header="709" w:footer="709" w:gutter="0"/>
       <w:cols w:space="708"/>
@@ -1760,7 +1797,7 @@
 </file>
 
 <file path=word/endnotes.xml><?xml version="1.0" encoding="utf-8"?>
-<w:endnotes xmlns:wpc="http://schemas.microsoft.com/office/word/2010/wordprocessingCanvas" xmlns:mc="http://schemas.openxmlformats.org/markup-compatibility/2006" xmlns:o="urn:schemas-microsoft-com:office:office" xmlns:r="http://schemas.openxmlformats.org/officeDocument/2006/relationships" xmlns:m="http://schemas.openxmlformats.org/officeDocument/2006/math" xmlns:v="urn:schemas-microsoft-com:vml" xmlns:wp14="http://schemas.microsoft.com/office/word/2010/wordprocessingDrawing" xmlns:wp="http://schemas.openxmlformats.org/drawingml/2006/wordprocessingDrawing" xmlns:w10="urn:schemas-microsoft-com:office:word" xmlns:w="http://schemas.openxmlformats.org/wordprocessingml/2006/main" xmlns:w14="http://schemas.microsoft.com/office/word/2010/wordml" xmlns:w15="http://schemas.microsoft.com/office/word/2012/wordml" xmlns:wpg="http://schemas.microsoft.com/office/word/2010/wordprocessingGroup" xmlns:wpi="http://schemas.microsoft.com/office/word/2010/wordprocessingInk" xmlns:wne="http://schemas.microsoft.com/office/word/2006/wordml" xmlns:wps="http://schemas.microsoft.com/office/word/2010/wordprocessingShape" mc:Ignorable="w14 w15 wp14">
+<w:endnotes xmlns:wpc="http://schemas.microsoft.com/office/word/2010/wordprocessingCanvas" xmlns:mc="http://schemas.openxmlformats.org/markup-compatibility/2006" xmlns:o="urn:schemas-microsoft-com:office:office" xmlns:r="http://schemas.openxmlformats.org/officeDocument/2006/relationships" xmlns:m="http://schemas.openxmlformats.org/officeDocument/2006/math" xmlns:v="urn:schemas-microsoft-com:vml" xmlns:wp14="http://schemas.microsoft.com/office/word/2010/wordprocessingDrawing" xmlns:wp="http://schemas.openxmlformats.org/drawingml/2006/wordprocessingDrawing" xmlns:w10="urn:schemas-microsoft-com:office:word" xmlns:w="http://schemas.openxmlformats.org/wordprocessingml/2006/main" xmlns:w14="http://schemas.microsoft.com/office/word/2010/wordml" xmlns:wpg="http://schemas.microsoft.com/office/word/2010/wordprocessingGroup" xmlns:wpi="http://schemas.microsoft.com/office/word/2010/wordprocessingInk" xmlns:wne="http://schemas.microsoft.com/office/word/2006/wordml" xmlns:wps="http://schemas.microsoft.com/office/word/2010/wordprocessingShape" mc:Ignorable="w14 wp14">
   <w:endnote w:type="separator" w:id="-1">
     <w:p>
       <w:pPr>
@@ -1785,7 +1822,7 @@
 </file>
 
 <file path=word/footer1.xml><?xml version="1.0" encoding="utf-8"?>
-<w:ftr xmlns:wpc="http://schemas.microsoft.com/office/word/2010/wordprocessingCanvas" xmlns:mc="http://schemas.openxmlformats.org/markup-compatibility/2006" xmlns:o="urn:schemas-microsoft-com:office:office" xmlns:r="http://schemas.openxmlformats.org/officeDocument/2006/relationships" xmlns:m="http://schemas.openxmlformats.org/officeDocument/2006/math" xmlns:v="urn:schemas-microsoft-com:vml" xmlns:wp14="http://schemas.microsoft.com/office/word/2010/wordprocessingDrawing" xmlns:wp="http://schemas.openxmlformats.org/drawingml/2006/wordprocessingDrawing" xmlns:w10="urn:schemas-microsoft-com:office:word" xmlns:w="http://schemas.openxmlformats.org/wordprocessingml/2006/main" xmlns:w14="http://schemas.microsoft.com/office/word/2010/wordml" xmlns:w15="http://schemas.microsoft.com/office/word/2012/wordml" xmlns:wpg="http://schemas.microsoft.com/office/word/2010/wordprocessingGroup" xmlns:wpi="http://schemas.microsoft.com/office/word/2010/wordprocessingInk" xmlns:wne="http://schemas.microsoft.com/office/word/2006/wordml" xmlns:wps="http://schemas.microsoft.com/office/word/2010/wordprocessingShape" mc:Ignorable="w14 w15 wp14">
+<w:ftr xmlns:wpc="http://schemas.microsoft.com/office/word/2010/wordprocessingCanvas" xmlns:mc="http://schemas.openxmlformats.org/markup-compatibility/2006" xmlns:o="urn:schemas-microsoft-com:office:office" xmlns:r="http://schemas.openxmlformats.org/officeDocument/2006/relationships" xmlns:m="http://schemas.openxmlformats.org/officeDocument/2006/math" xmlns:v="urn:schemas-microsoft-com:vml" xmlns:wp14="http://schemas.microsoft.com/office/word/2010/wordprocessingDrawing" xmlns:wp="http://schemas.openxmlformats.org/drawingml/2006/wordprocessingDrawing" xmlns:w10="urn:schemas-microsoft-com:office:word" xmlns:w="http://schemas.openxmlformats.org/wordprocessingml/2006/main" xmlns:w14="http://schemas.microsoft.com/office/word/2010/wordml" xmlns:wpg="http://schemas.microsoft.com/office/word/2010/wordprocessingGroup" xmlns:wpi="http://schemas.microsoft.com/office/word/2010/wordprocessingInk" xmlns:wne="http://schemas.microsoft.com/office/word/2006/wordml" xmlns:wps="http://schemas.microsoft.com/office/word/2010/wordprocessingShape" mc:Ignorable="w14 wp14">
   <w:p>
     <w:pPr>
       <w:pStyle w:val="Footer"/>
@@ -1809,7 +1846,7 @@
       <w:rPr>
         <w:noProof/>
       </w:rPr>
-      <w:t>2</w:t>
+      <w:t>4</w:t>
     </w:r>
     <w:r>
       <w:fldChar w:fldCharType="end"/>
@@ -1819,7 +1856,7 @@
 </file>
 
 <file path=word/footnotes.xml><?xml version="1.0" encoding="utf-8"?>
-<w:footnotes xmlns:wpc="http://schemas.microsoft.com/office/word/2010/wordprocessingCanvas" xmlns:mc="http://schemas.openxmlformats.org/markup-compatibility/2006" xmlns:o="urn:schemas-microsoft-com:office:office" xmlns:r="http://schemas.openxmlformats.org/officeDocument/2006/relationships" xmlns:m="http://schemas.openxmlformats.org/officeDocument/2006/math" xmlns:v="urn:schemas-microsoft-com:vml" xmlns:wp14="http://schemas.microsoft.com/office/word/2010/wordprocessingDrawing" xmlns:wp="http://schemas.openxmlformats.org/drawingml/2006/wordprocessingDrawing" xmlns:w10="urn:schemas-microsoft-com:office:word" xmlns:w="http://schemas.openxmlformats.org/wordprocessingml/2006/main" xmlns:w14="http://schemas.microsoft.com/office/word/2010/wordml" xmlns:w15="http://schemas.microsoft.com/office/word/2012/wordml" xmlns:wpg="http://schemas.microsoft.com/office/word/2010/wordprocessingGroup" xmlns:wpi="http://schemas.microsoft.com/office/word/2010/wordprocessingInk" xmlns:wne="http://schemas.microsoft.com/office/word/2006/wordml" xmlns:wps="http://schemas.microsoft.com/office/word/2010/wordprocessingShape" mc:Ignorable="w14 w15 wp14">
+<w:footnotes xmlns:wpc="http://schemas.microsoft.com/office/word/2010/wordprocessingCanvas" xmlns:mc="http://schemas.openxmlformats.org/markup-compatibility/2006" xmlns:o="urn:schemas-microsoft-com:office:office" xmlns:r="http://schemas.openxmlformats.org/officeDocument/2006/relationships" xmlns:m="http://schemas.openxmlformats.org/officeDocument/2006/math" xmlns:v="urn:schemas-microsoft-com:vml" xmlns:wp14="http://schemas.microsoft.com/office/word/2010/wordprocessingDrawing" xmlns:wp="http://schemas.openxmlformats.org/drawingml/2006/wordprocessingDrawing" xmlns:w10="urn:schemas-microsoft-com:office:word" xmlns:w="http://schemas.openxmlformats.org/wordprocessingml/2006/main" xmlns:w14="http://schemas.microsoft.com/office/word/2010/wordml" xmlns:wpg="http://schemas.microsoft.com/office/word/2010/wordprocessingGroup" xmlns:wpi="http://schemas.microsoft.com/office/word/2010/wordprocessingInk" xmlns:wne="http://schemas.microsoft.com/office/word/2006/wordml" xmlns:wps="http://schemas.microsoft.com/office/word/2010/wordprocessingShape" mc:Ignorable="w14 wp14">
   <w:footnote w:type="separator" w:id="-1">
     <w:p>
       <w:pPr>
@@ -1844,7 +1881,7 @@
 </file>
 
 <file path=word/header1.xml><?xml version="1.0" encoding="utf-8"?>
-<w:hdr xmlns:wpc="http://schemas.microsoft.com/office/word/2010/wordprocessingCanvas" xmlns:mc="http://schemas.openxmlformats.org/markup-compatibility/2006" xmlns:o="urn:schemas-microsoft-com:office:office" xmlns:r="http://schemas.openxmlformats.org/officeDocument/2006/relationships" xmlns:m="http://schemas.openxmlformats.org/officeDocument/2006/math" xmlns:v="urn:schemas-microsoft-com:vml" xmlns:wp14="http://schemas.microsoft.com/office/word/2010/wordprocessingDrawing" xmlns:wp="http://schemas.openxmlformats.org/drawingml/2006/wordprocessingDrawing" xmlns:w10="urn:schemas-microsoft-com:office:word" xmlns:w="http://schemas.openxmlformats.org/wordprocessingml/2006/main" xmlns:w14="http://schemas.microsoft.com/office/word/2010/wordml" xmlns:w15="http://schemas.microsoft.com/office/word/2012/wordml" xmlns:wpg="http://schemas.microsoft.com/office/word/2010/wordprocessingGroup" xmlns:wpi="http://schemas.microsoft.com/office/word/2010/wordprocessingInk" xmlns:wne="http://schemas.microsoft.com/office/word/2006/wordml" xmlns:wps="http://schemas.microsoft.com/office/word/2010/wordprocessingShape" mc:Ignorable="w14 w15 wp14">
+<w:hdr xmlns:wpc="http://schemas.microsoft.com/office/word/2010/wordprocessingCanvas" xmlns:mc="http://schemas.openxmlformats.org/markup-compatibility/2006" xmlns:o="urn:schemas-microsoft-com:office:office" xmlns:r="http://schemas.openxmlformats.org/officeDocument/2006/relationships" xmlns:m="http://schemas.openxmlformats.org/officeDocument/2006/math" xmlns:v="urn:schemas-microsoft-com:vml" xmlns:wp14="http://schemas.microsoft.com/office/word/2010/wordprocessingDrawing" xmlns:wp="http://schemas.openxmlformats.org/drawingml/2006/wordprocessingDrawing" xmlns:w10="urn:schemas-microsoft-com:office:word" xmlns:w="http://schemas.openxmlformats.org/wordprocessingml/2006/main" xmlns:w14="http://schemas.microsoft.com/office/word/2010/wordml" xmlns:wpg="http://schemas.microsoft.com/office/word/2010/wordprocessingGroup" xmlns:wpi="http://schemas.microsoft.com/office/word/2010/wordprocessingInk" xmlns:wne="http://schemas.microsoft.com/office/word/2006/wordml" xmlns:wps="http://schemas.microsoft.com/office/word/2010/wordprocessingShape" mc:Ignorable="w14 wp14">
   <w:p>
     <w:pPr>
       <w:pStyle w:val="Header"/>
@@ -1864,7 +1901,7 @@
 </file>
 
 <file path=word/numbering.xml><?xml version="1.0" encoding="utf-8"?>
-<w:numbering xmlns:wpc="http://schemas.microsoft.com/office/word/2010/wordprocessingCanvas" xmlns:mc="http://schemas.openxmlformats.org/markup-compatibility/2006" xmlns:o="urn:schemas-microsoft-com:office:office" xmlns:r="http://schemas.openxmlformats.org/officeDocument/2006/relationships" xmlns:m="http://schemas.openxmlformats.org/officeDocument/2006/math" xmlns:v="urn:schemas-microsoft-com:vml" xmlns:wp14="http://schemas.microsoft.com/office/word/2010/wordprocessingDrawing" xmlns:wp="http://schemas.openxmlformats.org/drawingml/2006/wordprocessingDrawing" xmlns:w10="urn:schemas-microsoft-com:office:word" xmlns:w="http://schemas.openxmlformats.org/wordprocessingml/2006/main" xmlns:w14="http://schemas.microsoft.com/office/word/2010/wordml" xmlns:w15="http://schemas.microsoft.com/office/word/2012/wordml" xmlns:wpg="http://schemas.microsoft.com/office/word/2010/wordprocessingGroup" xmlns:wpi="http://schemas.microsoft.com/office/word/2010/wordprocessingInk" xmlns:wne="http://schemas.microsoft.com/office/word/2006/wordml" xmlns:wps="http://schemas.microsoft.com/office/word/2010/wordprocessingShape" mc:Ignorable="w14 w15 wp14">
+<w:numbering xmlns:wpc="http://schemas.microsoft.com/office/word/2010/wordprocessingCanvas" xmlns:mc="http://schemas.openxmlformats.org/markup-compatibility/2006" xmlns:o="urn:schemas-microsoft-com:office:office" xmlns:r="http://schemas.openxmlformats.org/officeDocument/2006/relationships" xmlns:m="http://schemas.openxmlformats.org/officeDocument/2006/math" xmlns:v="urn:schemas-microsoft-com:vml" xmlns:wp14="http://schemas.microsoft.com/office/word/2010/wordprocessingDrawing" xmlns:wp="http://schemas.openxmlformats.org/drawingml/2006/wordprocessingDrawing" xmlns:w10="urn:schemas-microsoft-com:office:word" xmlns:w="http://schemas.openxmlformats.org/wordprocessingml/2006/main" xmlns:w14="http://schemas.microsoft.com/office/word/2010/wordml" xmlns:wpg="http://schemas.microsoft.com/office/word/2010/wordprocessingGroup" xmlns:wpi="http://schemas.microsoft.com/office/word/2010/wordprocessingInk" xmlns:wne="http://schemas.microsoft.com/office/word/2006/wordml" xmlns:wps="http://schemas.microsoft.com/office/word/2010/wordprocessingShape" mc:Ignorable="w14 wp14">
   <w:abstractNum w:abstractNumId="0">
     <w:nsid w:val="78C5663D"/>
     <w:multiLevelType w:val="hybridMultilevel"/>
@@ -2051,7 +2088,7 @@
 </file>
 
 <file path=word/styles.xml><?xml version="1.0" encoding="utf-8"?>
-<w:styles xmlns:mc="http://schemas.openxmlformats.org/markup-compatibility/2006" xmlns:r="http://schemas.openxmlformats.org/officeDocument/2006/relationships" xmlns:w="http://schemas.openxmlformats.org/wordprocessingml/2006/main" xmlns:w14="http://schemas.microsoft.com/office/word/2010/wordml" xmlns:w15="http://schemas.microsoft.com/office/word/2012/wordml" mc:Ignorable="w14 w15">
+<w:styles xmlns:mc="http://schemas.openxmlformats.org/markup-compatibility/2006" xmlns:r="http://schemas.openxmlformats.org/officeDocument/2006/relationships" xmlns:w="http://schemas.openxmlformats.org/wordprocessingml/2006/main" xmlns:w14="http://schemas.microsoft.com/office/word/2010/wordml" mc:Ignorable="w14">
   <w:docDefaults>
     <w:rPrDefault>
       <w:rPr>
@@ -2067,378 +2104,1042 @@
       </w:pPr>
     </w:pPrDefault>
   </w:docDefaults>
-  <w:latentStyles w:defLockedState="0" w:defUIPriority="99" w:defSemiHidden="0" w:defUnhideWhenUsed="0" w:defQFormat="0" w:count="371">
-    <w:lsdException w:name="Normal" w:uiPriority="0" w:qFormat="1"/>
-    <w:lsdException w:name="heading 1" w:uiPriority="9" w:qFormat="1"/>
-    <w:lsdException w:name="heading 2" w:semiHidden="1" w:uiPriority="9" w:unhideWhenUsed="1" w:qFormat="1"/>
-    <w:lsdException w:name="heading 3" w:semiHidden="1" w:uiPriority="9" w:unhideWhenUsed="1" w:qFormat="1"/>
-    <w:lsdException w:name="heading 4" w:semiHidden="1" w:uiPriority="9" w:unhideWhenUsed="1" w:qFormat="1"/>
-    <w:lsdException w:name="heading 5" w:semiHidden="1" w:uiPriority="9" w:unhideWhenUsed="1" w:qFormat="1"/>
-    <w:lsdException w:name="heading 6" w:semiHidden="1" w:uiPriority="9" w:unhideWhenUsed="1" w:qFormat="1"/>
-    <w:lsdException w:name="heading 7" w:semiHidden="1" w:uiPriority="9" w:unhideWhenUsed="1" w:qFormat="1"/>
-    <w:lsdException w:name="heading 8" w:semiHidden="1" w:uiPriority="9" w:unhideWhenUsed="1" w:qFormat="1"/>
-    <w:lsdException w:name="heading 9" w:semiHidden="1" w:uiPriority="9" w:unhideWhenUsed="1" w:qFormat="1"/>
-    <w:lsdException w:name="index 1" w:semiHidden="1" w:unhideWhenUsed="1"/>
-    <w:lsdException w:name="index 2" w:semiHidden="1" w:unhideWhenUsed="1"/>
-    <w:lsdException w:name="index 3" w:semiHidden="1" w:unhideWhenUsed="1"/>
-    <w:lsdException w:name="index 4" w:semiHidden="1" w:unhideWhenUsed="1"/>
-    <w:lsdException w:name="index 5" w:semiHidden="1" w:unhideWhenUsed="1"/>
-    <w:lsdException w:name="index 6" w:semiHidden="1" w:unhideWhenUsed="1"/>
-    <w:lsdException w:name="index 7" w:semiHidden="1" w:unhideWhenUsed="1"/>
-    <w:lsdException w:name="index 8" w:semiHidden="1" w:unhideWhenUsed="1"/>
-    <w:lsdException w:name="index 9" w:semiHidden="1" w:unhideWhenUsed="1"/>
-    <w:lsdException w:name="toc 1" w:semiHidden="1" w:uiPriority="39" w:unhideWhenUsed="1"/>
-    <w:lsdException w:name="toc 2" w:semiHidden="1" w:uiPriority="39" w:unhideWhenUsed="1"/>
-    <w:lsdException w:name="toc 3" w:semiHidden="1" w:uiPriority="39" w:unhideWhenUsed="1"/>
-    <w:lsdException w:name="toc 4" w:semiHidden="1" w:uiPriority="39" w:unhideWhenUsed="1"/>
-    <w:lsdException w:name="toc 5" w:semiHidden="1" w:uiPriority="39" w:unhideWhenUsed="1"/>
-    <w:lsdException w:name="toc 6" w:semiHidden="1" w:uiPriority="39" w:unhideWhenUsed="1"/>
-    <w:lsdException w:name="toc 7" w:semiHidden="1" w:uiPriority="39" w:unhideWhenUsed="1"/>
-    <w:lsdException w:name="toc 8" w:semiHidden="1" w:uiPriority="39" w:unhideWhenUsed="1"/>
-    <w:lsdException w:name="toc 9" w:semiHidden="1" w:uiPriority="39" w:unhideWhenUsed="1"/>
-    <w:lsdException w:name="Normal Indent" w:semiHidden="1" w:unhideWhenUsed="1"/>
-    <w:lsdException w:name="footnote text" w:semiHidden="1" w:unhideWhenUsed="1"/>
-    <w:lsdException w:name="annotation text" w:semiHidden="1" w:unhideWhenUsed="1"/>
-    <w:lsdException w:name="header" w:semiHidden="1" w:unhideWhenUsed="1"/>
-    <w:lsdException w:name="footer" w:semiHidden="1" w:unhideWhenUsed="1"/>
-    <w:lsdException w:name="index heading" w:semiHidden="1" w:unhideWhenUsed="1"/>
-    <w:lsdException w:name="caption" w:semiHidden="1" w:uiPriority="35" w:unhideWhenUsed="1" w:qFormat="1"/>
-    <w:lsdException w:name="table of figures" w:semiHidden="1" w:unhideWhenUsed="1"/>
-    <w:lsdException w:name="envelope address" w:semiHidden="1" w:unhideWhenUsed="1"/>
-    <w:lsdException w:name="envelope return" w:semiHidden="1" w:unhideWhenUsed="1"/>
-    <w:lsdException w:name="footnote reference" w:semiHidden="1" w:unhideWhenUsed="1"/>
-    <w:lsdException w:name="annotation reference" w:semiHidden="1" w:unhideWhenUsed="1"/>
-    <w:lsdException w:name="line number" w:semiHidden="1" w:unhideWhenUsed="1"/>
-    <w:lsdException w:name="page number" w:semiHidden="1" w:unhideWhenUsed="1"/>
-    <w:lsdException w:name="endnote reference" w:semiHidden="1" w:unhideWhenUsed="1"/>
-    <w:lsdException w:name="endnote text" w:semiHidden="1" w:unhideWhenUsed="1"/>
-    <w:lsdException w:name="table of authorities" w:semiHidden="1" w:unhideWhenUsed="1"/>
-    <w:lsdException w:name="macro" w:semiHidden="1" w:unhideWhenUsed="1"/>
-    <w:lsdException w:name="toa heading" w:semiHidden="1" w:unhideWhenUsed="1"/>
-    <w:lsdException w:name="List" w:semiHidden="1" w:unhideWhenUsed="1"/>
-    <w:lsdException w:name="List Bullet" w:semiHidden="1" w:unhideWhenUsed="1"/>
-    <w:lsdException w:name="List Number" w:semiHidden="1" w:unhideWhenUsed="1"/>
-    <w:lsdException w:name="List 2" w:semiHidden="1" w:unhideWhenUsed="1"/>
-    <w:lsdException w:name="List 3" w:semiHidden="1" w:unhideWhenUsed="1"/>
-    <w:lsdException w:name="List 4" w:semiHidden="1" w:unhideWhenUsed="1"/>
-    <w:lsdException w:name="List 5" w:semiHidden="1" w:unhideWhenUsed="1"/>
-    <w:lsdException w:name="List Bullet 2" w:semiHidden="1" w:unhideWhenUsed="1"/>
-    <w:lsdException w:name="List Bullet 3" w:semiHidden="1" w:unhideWhenUsed="1"/>
-    <w:lsdException w:name="List Bullet 4" w:semiHidden="1" w:unhideWhenUsed="1"/>
-    <w:lsdException w:name="List Bullet 5" w:semiHidden="1" w:unhideWhenUsed="1"/>
-    <w:lsdException w:name="List Number 2" w:semiHidden="1" w:unhideWhenUsed="1"/>
-    <w:lsdException w:name="List Number 3" w:semiHidden="1" w:unhideWhenUsed="1"/>
-    <w:lsdException w:name="List Number 4" w:semiHidden="1" w:unhideWhenUsed="1"/>
-    <w:lsdException w:name="List Number 5" w:semiHidden="1" w:unhideWhenUsed="1"/>
-    <w:lsdException w:name="Title" w:uiPriority="10" w:qFormat="1"/>
-    <w:lsdException w:name="Closing" w:semiHidden="1" w:unhideWhenUsed="1"/>
-    <w:lsdException w:name="Signature" w:semiHidden="1" w:unhideWhenUsed="1"/>
-    <w:lsdException w:name="Default Paragraph Font" w:semiHidden="1" w:uiPriority="1" w:unhideWhenUsed="1"/>
-    <w:lsdException w:name="Body Text" w:semiHidden="1" w:unhideWhenUsed="1"/>
-    <w:lsdException w:name="Body Text Indent" w:semiHidden="1" w:unhideWhenUsed="1"/>
-    <w:lsdException w:name="List Continue" w:semiHidden="1" w:unhideWhenUsed="1"/>
-    <w:lsdException w:name="List Continue 2" w:semiHidden="1" w:unhideWhenUsed="1"/>
-    <w:lsdException w:name="List Continue 3" w:semiHidden="1" w:unhideWhenUsed="1"/>
-    <w:lsdException w:name="List Continue 4" w:semiHidden="1" w:unhideWhenUsed="1"/>
-    <w:lsdException w:name="List Continue 5" w:semiHidden="1" w:unhideWhenUsed="1"/>
-    <w:lsdException w:name="Message Header" w:semiHidden="1" w:unhideWhenUsed="1"/>
-    <w:lsdException w:name="Subtitle" w:uiPriority="11" w:qFormat="1"/>
-    <w:lsdException w:name="Salutation" w:semiHidden="1" w:unhideWhenUsed="1"/>
-    <w:lsdException w:name="Date" w:semiHidden="1" w:unhideWhenUsed="1"/>
-    <w:lsdException w:name="Body Text First Indent" w:semiHidden="1" w:unhideWhenUsed="1"/>
-    <w:lsdException w:name="Body Text First Indent 2" w:semiHidden="1" w:unhideWhenUsed="1"/>
-    <w:lsdException w:name="Note Heading" w:semiHidden="1" w:unhideWhenUsed="1"/>
-    <w:lsdException w:name="Body Text 2" w:semiHidden="1" w:unhideWhenUsed="1"/>
-    <w:lsdException w:name="Body Text 3" w:semiHidden="1" w:unhideWhenUsed="1"/>
-    <w:lsdException w:name="Body Text Indent 2" w:semiHidden="1" w:unhideWhenUsed="1"/>
-    <w:lsdException w:name="Body Text Indent 3" w:semiHidden="1" w:unhideWhenUsed="1"/>
-    <w:lsdException w:name="Block Text" w:semiHidden="1" w:unhideWhenUsed="1"/>
-    <w:lsdException w:name="Hyperlink" w:semiHidden="1" w:unhideWhenUsed="1"/>
-    <w:lsdException w:name="FollowedHyperlink" w:semiHidden="1" w:unhideWhenUsed="1"/>
-    <w:lsdException w:name="Strong" w:uiPriority="22" w:qFormat="1"/>
-    <w:lsdException w:name="Emphasis" w:uiPriority="20" w:qFormat="1"/>
-    <w:lsdException w:name="Document Map" w:semiHidden="1" w:unhideWhenUsed="1"/>
-    <w:lsdException w:name="Plain Text" w:semiHidden="1" w:unhideWhenUsed="1"/>
-    <w:lsdException w:name="E-mail Signature" w:semiHidden="1" w:unhideWhenUsed="1"/>
-    <w:lsdException w:name="HTML Top of Form" w:semiHidden="1" w:unhideWhenUsed="1"/>
-    <w:lsdException w:name="HTML Bottom of Form" w:semiHidden="1" w:unhideWhenUsed="1"/>
-    <w:lsdException w:name="Normal (Web)" w:semiHidden="1" w:unhideWhenUsed="1"/>
-    <w:lsdException w:name="HTML Acronym" w:semiHidden="1" w:unhideWhenUsed="1"/>
-    <w:lsdException w:name="HTML Address" w:semiHidden="1" w:unhideWhenUsed="1"/>
-    <w:lsdException w:name="HTML Cite" w:semiHidden="1" w:unhideWhenUsed="1"/>
-    <w:lsdException w:name="HTML Code" w:semiHidden="1" w:unhideWhenUsed="1"/>
-    <w:lsdException w:name="HTML Definition" w:semiHidden="1" w:unhideWhenUsed="1"/>
-    <w:lsdException w:name="HTML Keyboard" w:semiHidden="1" w:unhideWhenUsed="1"/>
-    <w:lsdException w:name="HTML Preformatted" w:semiHidden="1" w:unhideWhenUsed="1"/>
-    <w:lsdException w:name="HTML Sample" w:semiHidden="1" w:unhideWhenUsed="1"/>
-    <w:lsdException w:name="HTML Typewriter" w:semiHidden="1" w:unhideWhenUsed="1"/>
-    <w:lsdException w:name="HTML Variable" w:semiHidden="1" w:unhideWhenUsed="1"/>
-    <w:lsdException w:name="Normal Table" w:semiHidden="1" w:unhideWhenUsed="1"/>
-    <w:lsdException w:name="annotation subject" w:semiHidden="1" w:unhideWhenUsed="1"/>
-    <w:lsdException w:name="No List" w:semiHidden="1" w:unhideWhenUsed="1"/>
-    <w:lsdException w:name="Outline List 1" w:semiHidden="1" w:unhideWhenUsed="1"/>
-    <w:lsdException w:name="Outline List 2" w:semiHidden="1" w:unhideWhenUsed="1"/>
-    <w:lsdException w:name="Outline List 3" w:semiHidden="1" w:unhideWhenUsed="1"/>
-    <w:lsdException w:name="Table Simple 1" w:semiHidden="1" w:unhideWhenUsed="1"/>
-    <w:lsdException w:name="Table Simple 2" w:semiHidden="1" w:unhideWhenUsed="1"/>
-    <w:lsdException w:name="Table Simple 3" w:semiHidden="1" w:unhideWhenUsed="1"/>
-    <w:lsdException w:name="Table Classic 1" w:semiHidden="1" w:unhideWhenUsed="1"/>
-    <w:lsdException w:name="Table Classic 2" w:semiHidden="1" w:unhideWhenUsed="1"/>
-    <w:lsdException w:name="Table Classic 3" w:semiHidden="1" w:unhideWhenUsed="1"/>
-    <w:lsdException w:name="Table Classic 4" w:semiHidden="1" w:unhideWhenUsed="1"/>
-    <w:lsdException w:name="Table Colorful 1" w:semiHidden="1" w:unhideWhenUsed="1"/>
-    <w:lsdException w:name="Table Colorful 2" w:semiHidden="1" w:unhideWhenUsed="1"/>
-    <w:lsdException w:name="Table Colorful 3" w:semiHidden="1" w:unhideWhenUsed="1"/>
-    <w:lsdException w:name="Table Columns 1" w:semiHidden="1" w:unhideWhenUsed="1"/>
-    <w:lsdException w:name="Table Columns 2" w:semiHidden="1" w:unhideWhenUsed="1"/>
-    <w:lsdException w:name="Table Columns 3" w:semiHidden="1" w:unhideWhenUsed="1"/>
-    <w:lsdException w:name="Table Columns 4" w:semiHidden="1" w:unhideWhenUsed="1"/>
-    <w:lsdException w:name="Table Columns 5" w:semiHidden="1" w:unhideWhenUsed="1"/>
-    <w:lsdException w:name="Table Grid 1" w:semiHidden="1" w:unhideWhenUsed="1"/>
-    <w:lsdException w:name="Table Grid 2" w:semiHidden="1" w:unhideWhenUsed="1"/>
-    <w:lsdException w:name="Table Grid 3" w:semiHidden="1" w:unhideWhenUsed="1"/>
-    <w:lsdException w:name="Table Grid 4" w:semiHidden="1" w:unhideWhenUsed="1"/>
-    <w:lsdException w:name="Table Grid 5" w:semiHidden="1" w:unhideWhenUsed="1"/>
-    <w:lsdException w:name="Table Grid 6" w:semiHidden="1" w:unhideWhenUsed="1"/>
-    <w:lsdException w:name="Table Grid 7" w:semiHidden="1" w:unhideWhenUsed="1"/>
-    <w:lsdException w:name="Table Grid 8" w:semiHidden="1" w:unhideWhenUsed="1"/>
-    <w:lsdException w:name="Table List 1" w:semiHidden="1" w:unhideWhenUsed="1"/>
-    <w:lsdException w:name="Table List 2" w:semiHidden="1" w:unhideWhenUsed="1"/>
-    <w:lsdException w:name="Table List 3" w:semiHidden="1" w:unhideWhenUsed="1"/>
-    <w:lsdException w:name="Table List 4" w:semiHidden="1" w:unhideWhenUsed="1"/>
-    <w:lsdException w:name="Table List 5" w:semiHidden="1" w:unhideWhenUsed="1"/>
-    <w:lsdException w:name="Table List 6" w:semiHidden="1" w:unhideWhenUsed="1"/>
-    <w:lsdException w:name="Table List 7" w:semiHidden="1" w:unhideWhenUsed="1"/>
-    <w:lsdException w:name="Table List 8" w:semiHidden="1" w:unhideWhenUsed="1"/>
-    <w:lsdException w:name="Table 3D effects 1" w:semiHidden="1" w:unhideWhenUsed="1"/>
-    <w:lsdException w:name="Table 3D effects 2" w:semiHidden="1" w:unhideWhenUsed="1"/>
-    <w:lsdException w:name="Table 3D effects 3" w:semiHidden="1" w:unhideWhenUsed="1"/>
-    <w:lsdException w:name="Table Contemporary" w:semiHidden="1" w:unhideWhenUsed="1"/>
-    <w:lsdException w:name="Table Elegant" w:semiHidden="1" w:unhideWhenUsed="1"/>
-    <w:lsdException w:name="Table Professional" w:semiHidden="1" w:unhideWhenUsed="1"/>
-    <w:lsdException w:name="Table Subtle 1" w:semiHidden="1" w:unhideWhenUsed="1"/>
-    <w:lsdException w:name="Table Subtle 2" w:semiHidden="1" w:unhideWhenUsed="1"/>
-    <w:lsdException w:name="Table Web 1" w:semiHidden="1" w:unhideWhenUsed="1"/>
-    <w:lsdException w:name="Table Web 2" w:semiHidden="1" w:unhideWhenUsed="1"/>
-    <w:lsdException w:name="Table Web 3" w:semiHidden="1" w:unhideWhenUsed="1"/>
-    <w:lsdException w:name="Balloon Text" w:semiHidden="1" w:unhideWhenUsed="1"/>
-    <w:lsdException w:name="Table Grid" w:uiPriority="39"/>
-    <w:lsdException w:name="Table Theme" w:semiHidden="1" w:unhideWhenUsed="1"/>
-    <w:lsdException w:name="Placeholder Text" w:semiHidden="1"/>
-    <w:lsdException w:name="No Spacing" w:uiPriority="1" w:qFormat="1"/>
-    <w:lsdException w:name="Light Shading" w:uiPriority="60"/>
-    <w:lsdException w:name="Light List" w:uiPriority="61"/>
-    <w:lsdException w:name="Light Grid" w:uiPriority="62"/>
-    <w:lsdException w:name="Medium Shading 1" w:uiPriority="63"/>
-    <w:lsdException w:name="Medium Shading 2" w:uiPriority="64"/>
-    <w:lsdException w:name="Medium List 1" w:uiPriority="65"/>
-    <w:lsdException w:name="Medium List 2" w:uiPriority="66"/>
-    <w:lsdException w:name="Medium Grid 1" w:uiPriority="67"/>
-    <w:lsdException w:name="Medium Grid 2" w:uiPriority="68"/>
-    <w:lsdException w:name="Medium Grid 3" w:uiPriority="69"/>
-    <w:lsdException w:name="Dark List" w:uiPriority="70"/>
-    <w:lsdException w:name="Colorful Shading" w:uiPriority="71"/>
-    <w:lsdException w:name="Colorful List" w:uiPriority="72"/>
-    <w:lsdException w:name="Colorful Grid" w:uiPriority="73"/>
-    <w:lsdException w:name="Light Shading Accent 1" w:uiPriority="60"/>
-    <w:lsdException w:name="Light List Accent 1" w:uiPriority="61"/>
-    <w:lsdException w:name="Light Grid Accent 1" w:uiPriority="62"/>
-    <w:lsdException w:name="Medium Shading 1 Accent 1" w:uiPriority="63"/>
-    <w:lsdException w:name="Medium Shading 2 Accent 1" w:uiPriority="64"/>
-    <w:lsdException w:name="Medium List 1 Accent 1" w:uiPriority="65"/>
-    <w:lsdException w:name="Revision" w:semiHidden="1"/>
-    <w:lsdException w:name="List Paragraph" w:uiPriority="34" w:qFormat="1"/>
-    <w:lsdException w:name="Quote" w:uiPriority="29" w:qFormat="1"/>
-    <w:lsdException w:name="Intense Quote" w:uiPriority="30" w:qFormat="1"/>
-    <w:lsdException w:name="Medium List 2 Accent 1" w:uiPriority="66"/>
-    <w:lsdException w:name="Medium Grid 1 Accent 1" w:uiPriority="67"/>
-    <w:lsdException w:name="Medium Grid 2 Accent 1" w:uiPriority="68"/>
-    <w:lsdException w:name="Medium Grid 3 Accent 1" w:uiPriority="69"/>
-    <w:lsdException w:name="Dark List Accent 1" w:uiPriority="70"/>
-    <w:lsdException w:name="Colorful Shading Accent 1" w:uiPriority="71"/>
-    <w:lsdException w:name="Colorful List Accent 1" w:uiPriority="72"/>
-    <w:lsdException w:name="Colorful Grid Accent 1" w:uiPriority="73"/>
-    <w:lsdException w:name="Light Shading Accent 2" w:uiPriority="60"/>
-    <w:lsdException w:name="Light List Accent 2" w:uiPriority="61"/>
-    <w:lsdException w:name="Light Grid Accent 2" w:uiPriority="62"/>
-    <w:lsdException w:name="Medium Shading 1 Accent 2" w:uiPriority="63"/>
-    <w:lsdException w:name="Medium Shading 2 Accent 2" w:uiPriority="64"/>
-    <w:lsdException w:name="Medium List 1 Accent 2" w:uiPriority="65"/>
-    <w:lsdException w:name="Medium List 2 Accent 2" w:uiPriority="66"/>
-    <w:lsdException w:name="Medium Grid 1 Accent 2" w:uiPriority="67"/>
-    <w:lsdException w:name="Medium Grid 2 Accent 2" w:uiPriority="68"/>
-    <w:lsdException w:name="Medium Grid 3 Accent 2" w:uiPriority="69"/>
-    <w:lsdException w:name="Dark List Accent 2" w:uiPriority="70"/>
-    <w:lsdException w:name="Colorful Shading Accent 2" w:uiPriority="71"/>
-    <w:lsdException w:name="Colorful List Accent 2" w:uiPriority="72"/>
-    <w:lsdException w:name="Colorful Grid Accent 2" w:uiPriority="73"/>
-    <w:lsdException w:name="Light Shading Accent 3" w:uiPriority="60"/>
-    <w:lsdException w:name="Light List Accent 3" w:uiPriority="61"/>
-    <w:lsdException w:name="Light Grid Accent 3" w:uiPriority="62"/>
-    <w:lsdException w:name="Medium Shading 1 Accent 3" w:uiPriority="63"/>
-    <w:lsdException w:name="Medium Shading 2 Accent 3" w:uiPriority="64"/>
-    <w:lsdException w:name="Medium List 1 Accent 3" w:uiPriority="65"/>
-    <w:lsdException w:name="Medium List 2 Accent 3" w:uiPriority="66"/>
-    <w:lsdException w:name="Medium Grid 1 Accent 3" w:uiPriority="67"/>
-    <w:lsdException w:name="Medium Grid 2 Accent 3" w:uiPriority="68"/>
-    <w:lsdException w:name="Medium Grid 3 Accent 3" w:uiPriority="69"/>
-    <w:lsdException w:name="Dark List Accent 3" w:uiPriority="70"/>
-    <w:lsdException w:name="Colorful Shading Accent 3" w:uiPriority="71"/>
-    <w:lsdException w:name="Colorful List Accent 3" w:uiPriority="72"/>
-    <w:lsdException w:name="Colorful Grid Accent 3" w:uiPriority="73"/>
-    <w:lsdException w:name="Light Shading Accent 4" w:uiPriority="60"/>
-    <w:lsdException w:name="Light List Accent 4" w:uiPriority="61"/>
-    <w:lsdException w:name="Light Grid Accent 4" w:uiPriority="62"/>
-    <w:lsdException w:name="Medium Shading 1 Accent 4" w:uiPriority="63"/>
-    <w:lsdException w:name="Medium Shading 2 Accent 4" w:uiPriority="64"/>
-    <w:lsdException w:name="Medium List 1 Accent 4" w:uiPriority="65"/>
-    <w:lsdException w:name="Medium List 2 Accent 4" w:uiPriority="66"/>
-    <w:lsdException w:name="Medium Grid 1 Accent 4" w:uiPriority="67"/>
-    <w:lsdException w:name="Medium Grid 2 Accent 4" w:uiPriority="68"/>
-    <w:lsdException w:name="Medium Grid 3 Accent 4" w:uiPriority="69"/>
-    <w:lsdException w:name="Dark List Accent 4" w:uiPriority="70"/>
-    <w:lsdException w:name="Colorful Shading Accent 4" w:uiPriority="71"/>
-    <w:lsdException w:name="Colorful List Accent 4" w:uiPriority="72"/>
-    <w:lsdException w:name="Colorful Grid Accent 4" w:uiPriority="73"/>
-    <w:lsdException w:name="Light Shading Accent 5" w:uiPriority="60"/>
-    <w:lsdException w:name="Light List Accent 5" w:uiPriority="61"/>
-    <w:lsdException w:name="Light Grid Accent 5" w:uiPriority="62"/>
-    <w:lsdException w:name="Medium Shading 1 Accent 5" w:uiPriority="63"/>
-    <w:lsdException w:name="Medium Shading 2 Accent 5" w:uiPriority="64"/>
-    <w:lsdException w:name="Medium List 1 Accent 5" w:uiPriority="65"/>
-    <w:lsdException w:name="Medium List 2 Accent 5" w:uiPriority="66"/>
-    <w:lsdException w:name="Medium Grid 1 Accent 5" w:uiPriority="67"/>
-    <w:lsdException w:name="Medium Grid 2 Accent 5" w:uiPriority="68"/>
-    <w:lsdException w:name="Medium Grid 3 Accent 5" w:uiPriority="69"/>
-    <w:lsdException w:name="Dark List Accent 5" w:uiPriority="70"/>
-    <w:lsdException w:name="Colorful Shading Accent 5" w:uiPriority="71"/>
-    <w:lsdException w:name="Colorful List Accent 5" w:uiPriority="72"/>
-    <w:lsdException w:name="Colorful Grid Accent 5" w:uiPriority="73"/>
-    <w:lsdException w:name="Light Shading Accent 6" w:uiPriority="60"/>
-    <w:lsdException w:name="Light List Accent 6" w:uiPriority="61"/>
-    <w:lsdException w:name="Light Grid Accent 6" w:uiPriority="62"/>
-    <w:lsdException w:name="Medium Shading 1 Accent 6" w:uiPriority="63"/>
-    <w:lsdException w:name="Medium Shading 2 Accent 6" w:uiPriority="64"/>
-    <w:lsdException w:name="Medium List 1 Accent 6" w:uiPriority="65"/>
-    <w:lsdException w:name="Medium List 2 Accent 6" w:uiPriority="66"/>
-    <w:lsdException w:name="Medium Grid 1 Accent 6" w:uiPriority="67"/>
-    <w:lsdException w:name="Medium Grid 2 Accent 6" w:uiPriority="68"/>
-    <w:lsdException w:name="Medium Grid 3 Accent 6" w:uiPriority="69"/>
-    <w:lsdException w:name="Dark List Accent 6" w:uiPriority="70"/>
-    <w:lsdException w:name="Colorful Shading Accent 6" w:uiPriority="71"/>
-    <w:lsdException w:name="Colorful List Accent 6" w:uiPriority="72"/>
-    <w:lsdException w:name="Colorful Grid Accent 6" w:uiPriority="73"/>
-    <w:lsdException w:name="Subtle Emphasis" w:uiPriority="19" w:qFormat="1"/>
-    <w:lsdException w:name="Intense Emphasis" w:uiPriority="21" w:qFormat="1"/>
-    <w:lsdException w:name="Subtle Reference" w:uiPriority="31" w:qFormat="1"/>
-    <w:lsdException w:name="Intense Reference" w:uiPriority="32" w:qFormat="1"/>
-    <w:lsdException w:name="Book Title" w:uiPriority="33" w:qFormat="1"/>
-    <w:lsdException w:name="Bibliography" w:semiHidden="1" w:uiPriority="37" w:unhideWhenUsed="1"/>
-    <w:lsdException w:name="TOC Heading" w:semiHidden="1" w:uiPriority="39" w:unhideWhenUsed="1" w:qFormat="1"/>
-    <w:lsdException w:name="Plain Table 1" w:uiPriority="41"/>
-    <w:lsdException w:name="Plain Table 2" w:uiPriority="42"/>
-    <w:lsdException w:name="Plain Table 3" w:uiPriority="43"/>
-    <w:lsdException w:name="Plain Table 4" w:uiPriority="44"/>
-    <w:lsdException w:name="Plain Table 5" w:uiPriority="45"/>
-    <w:lsdException w:name="Grid Table Light" w:uiPriority="40"/>
-    <w:lsdException w:name="Grid Table 1 Light" w:uiPriority="46"/>
-    <w:lsdException w:name="Grid Table 2" w:uiPriority="47"/>
-    <w:lsdException w:name="Grid Table 3" w:uiPriority="48"/>
-    <w:lsdException w:name="Grid Table 4" w:uiPriority="49"/>
-    <w:lsdException w:name="Grid Table 5 Dark" w:uiPriority="50"/>
-    <w:lsdException w:name="Grid Table 6 Colorful" w:uiPriority="51"/>
-    <w:lsdException w:name="Grid Table 7 Colorful" w:uiPriority="52"/>
-    <w:lsdException w:name="Grid Table 1 Light Accent 1" w:uiPriority="46"/>
-    <w:lsdException w:name="Grid Table 2 Accent 1" w:uiPriority="47"/>
-    <w:lsdException w:name="Grid Table 3 Accent 1" w:uiPriority="48"/>
-    <w:lsdException w:name="Grid Table 4 Accent 1" w:uiPriority="49"/>
-    <w:lsdException w:name="Grid Table 5 Dark Accent 1" w:uiPriority="50"/>
-    <w:lsdException w:name="Grid Table 6 Colorful Accent 1" w:uiPriority="51"/>
-    <w:lsdException w:name="Grid Table 7 Colorful Accent 1" w:uiPriority="52"/>
-    <w:lsdException w:name="Grid Table 1 Light Accent 2" w:uiPriority="46"/>
-    <w:lsdException w:name="Grid Table 2 Accent 2" w:uiPriority="47"/>
-    <w:lsdException w:name="Grid Table 3 Accent 2" w:uiPriority="48"/>
-    <w:lsdException w:name="Grid Table 4 Accent 2" w:uiPriority="49"/>
-    <w:lsdException w:name="Grid Table 5 Dark Accent 2" w:uiPriority="50"/>
-    <w:lsdException w:name="Grid Table 6 Colorful Accent 2" w:uiPriority="51"/>
-    <w:lsdException w:name="Grid Table 7 Colorful Accent 2" w:uiPriority="52"/>
-    <w:lsdException w:name="Grid Table 1 Light Accent 3" w:uiPriority="46"/>
-    <w:lsdException w:name="Grid Table 2 Accent 3" w:uiPriority="47"/>
-    <w:lsdException w:name="Grid Table 3 Accent 3" w:uiPriority="48"/>
-    <w:lsdException w:name="Grid Table 4 Accent 3" w:uiPriority="49"/>
-    <w:lsdException w:name="Grid Table 5 Dark Accent 3" w:uiPriority="50"/>
-    <w:lsdException w:name="Grid Table 6 Colorful Accent 3" w:uiPriority="51"/>
-    <w:lsdException w:name="Grid Table 7 Colorful Accent 3" w:uiPriority="52"/>
-    <w:lsdException w:name="Grid Table 1 Light Accent 4" w:uiPriority="46"/>
-    <w:lsdException w:name="Grid Table 2 Accent 4" w:uiPriority="47"/>
-    <w:lsdException w:name="Grid Table 3 Accent 4" w:uiPriority="48"/>
-    <w:lsdException w:name="Grid Table 4 Accent 4" w:uiPriority="49"/>
-    <w:lsdException w:name="Grid Table 5 Dark Accent 4" w:uiPriority="50"/>
-    <w:lsdException w:name="Grid Table 6 Colorful Accent 4" w:uiPriority="51"/>
-    <w:lsdException w:name="Grid Table 7 Colorful Accent 4" w:uiPriority="52"/>
-    <w:lsdException w:name="Grid Table 1 Light Accent 5" w:uiPriority="46"/>
-    <w:lsdException w:name="Grid Table 2 Accent 5" w:uiPriority="47"/>
-    <w:lsdException w:name="Grid Table 3 Accent 5" w:uiPriority="48"/>
-    <w:lsdException w:name="Grid Table 4 Accent 5" w:uiPriority="49"/>
-    <w:lsdException w:name="Grid Table 5 Dark Accent 5" w:uiPriority="50"/>
-    <w:lsdException w:name="Grid Table 6 Colorful Accent 5" w:uiPriority="51"/>
-    <w:lsdException w:name="Grid Table 7 Colorful Accent 5" w:uiPriority="52"/>
-    <w:lsdException w:name="Grid Table 1 Light Accent 6" w:uiPriority="46"/>
-    <w:lsdException w:name="Grid Table 2 Accent 6" w:uiPriority="47"/>
-    <w:lsdException w:name="Grid Table 3 Accent 6" w:uiPriority="48"/>
-    <w:lsdException w:name="Grid Table 4 Accent 6" w:uiPriority="49"/>
-    <w:lsdException w:name="Grid Table 5 Dark Accent 6" w:uiPriority="50"/>
-    <w:lsdException w:name="Grid Table 6 Colorful Accent 6" w:uiPriority="51"/>
-    <w:lsdException w:name="Grid Table 7 Colorful Accent 6" w:uiPriority="52"/>
-    <w:lsdException w:name="List Table 1 Light" w:uiPriority="46"/>
-    <w:lsdException w:name="List Table 2" w:uiPriority="47"/>
-    <w:lsdException w:name="List Table 3" w:uiPriority="48"/>
-    <w:lsdException w:name="List Table 4" w:uiPriority="49"/>
-    <w:lsdException w:name="List Table 5 Dark" w:uiPriority="50"/>
-    <w:lsdException w:name="List Table 6 Colorful" w:uiPriority="51"/>
-    <w:lsdException w:name="List Table 7 Colorful" w:uiPriority="52"/>
-    <w:lsdException w:name="List Table 1 Light Accent 1" w:uiPriority="46"/>
-    <w:lsdException w:name="List Table 2 Accent 1" w:uiPriority="47"/>
-    <w:lsdException w:name="List Table 3 Accent 1" w:uiPriority="48"/>
-    <w:lsdException w:name="List Table 4 Accent 1" w:uiPriority="49"/>
-    <w:lsdException w:name="List Table 5 Dark Accent 1" w:uiPriority="50"/>
-    <w:lsdException w:name="List Table 6 Colorful Accent 1" w:uiPriority="51"/>
-    <w:lsdException w:name="List Table 7 Colorful Accent 1" w:uiPriority="52"/>
-    <w:lsdException w:name="List Table 1 Light Accent 2" w:uiPriority="46"/>
-    <w:lsdException w:name="List Table 2 Accent 2" w:uiPriority="47"/>
-    <w:lsdException w:name="List Table 3 Accent 2" w:uiPriority="48"/>
-    <w:lsdException w:name="List Table 4 Accent 2" w:uiPriority="49"/>
-    <w:lsdException w:name="List Table 5 Dark Accent 2" w:uiPriority="50"/>
-    <w:lsdException w:name="List Table 6 Colorful Accent 2" w:uiPriority="51"/>
-    <w:lsdException w:name="List Table 7 Colorful Accent 2" w:uiPriority="52"/>
-    <w:lsdException w:name="List Table 1 Light Accent 3" w:uiPriority="46"/>
-    <w:lsdException w:name="List Table 2 Accent 3" w:uiPriority="47"/>
-    <w:lsdException w:name="List Table 3 Accent 3" w:uiPriority="48"/>
-    <w:lsdException w:name="List Table 4 Accent 3" w:uiPriority="49"/>
-    <w:lsdException w:name="List Table 5 Dark Accent 3" w:uiPriority="50"/>
-    <w:lsdException w:name="List Table 6 Colorful Accent 3" w:uiPriority="51"/>
-    <w:lsdException w:name="List Table 7 Colorful Accent 3" w:uiPriority="52"/>
-    <w:lsdException w:name="List Table 1 Light Accent 4" w:uiPriority="46"/>
-    <w:lsdException w:name="List Table 2 Accent 4" w:uiPriority="47"/>
-    <w:lsdException w:name="List Table 3 Accent 4" w:uiPriority="48"/>
-    <w:lsdException w:name="List Table 4 Accent 4" w:uiPriority="49"/>
-    <w:lsdException w:name="List Table 5 Dark Accent 4" w:uiPriority="50"/>
-    <w:lsdException w:name="List Table 6 Colorful Accent 4" w:uiPriority="51"/>
-    <w:lsdException w:name="List Table 7 Colorful Accent 4" w:uiPriority="52"/>
-    <w:lsdException w:name="List Table 1 Light Accent 5" w:uiPriority="46"/>
-    <w:lsdException w:name="List Table 2 Accent 5" w:uiPriority="47"/>
-    <w:lsdException w:name="List Table 3 Accent 5" w:uiPriority="48"/>
-    <w:lsdException w:name="List Table 4 Accent 5" w:uiPriority="49"/>
-    <w:lsdException w:name="List Table 5 Dark Accent 5" w:uiPriority="50"/>
-    <w:lsdException w:name="List Table 6 Colorful Accent 5" w:uiPriority="51"/>
-    <w:lsdException w:name="List Table 7 Colorful Accent 5" w:uiPriority="52"/>
-    <w:lsdException w:name="List Table 1 Light Accent 6" w:uiPriority="46"/>
-    <w:lsdException w:name="List Table 2 Accent 6" w:uiPriority="47"/>
-    <w:lsdException w:name="List Table 3 Accent 6" w:uiPriority="48"/>
-    <w:lsdException w:name="List Table 4 Accent 6" w:uiPriority="49"/>
-    <w:lsdException w:name="List Table 5 Dark Accent 6" w:uiPriority="50"/>
-    <w:lsdException w:name="List Table 6 Colorful Accent 6" w:uiPriority="51"/>
-    <w:lsdException w:name="List Table 7 Colorful Accent 6" w:uiPriority="52"/>
+  <w:latentStyles w:defLockedState="0" w:defUIPriority="99" w:defSemiHidden="1" w:defUnhideWhenUsed="1" w:defQFormat="0" w:count="267">
+    <w:lsdException w:name="Normal" w:semiHidden="0" w:uiPriority="0" w:unhideWhenUsed="0" w:qFormat="1"/>
+    <w:lsdException w:name="heading 1" w:semiHidden="0" w:uiPriority="9" w:unhideWhenUsed="0" w:qFormat="1"/>
+    <w:lsdException w:name="heading 2" w:uiPriority="9" w:qFormat="1"/>
+    <w:lsdException w:name="heading 3" w:uiPriority="9" w:qFormat="1"/>
+    <w:lsdException w:name="heading 4" w:uiPriority="9" w:qFormat="1"/>
+    <w:lsdException w:name="heading 5" w:uiPriority="9" w:qFormat="1"/>
+    <w:lsdException w:name="heading 6" w:uiPriority="9" w:qFormat="1"/>
+    <w:lsdException w:name="heading 7" w:uiPriority="9" w:qFormat="1"/>
+    <w:lsdException w:name="heading 8" w:uiPriority="9" w:qFormat="1"/>
+    <w:lsdException w:name="heading 9" w:uiPriority="9" w:qFormat="1"/>
+    <w:lsdException w:name="toc 1" w:uiPriority="39"/>
+    <w:lsdException w:name="toc 2" w:uiPriority="39"/>
+    <w:lsdException w:name="toc 3" w:uiPriority="39"/>
+    <w:lsdException w:name="toc 4" w:uiPriority="39"/>
+    <w:lsdException w:name="toc 5" w:uiPriority="39"/>
+    <w:lsdException w:name="toc 6" w:uiPriority="39"/>
+    <w:lsdException w:name="toc 7" w:uiPriority="39"/>
+    <w:lsdException w:name="toc 8" w:uiPriority="39"/>
+    <w:lsdException w:name="toc 9" w:uiPriority="39"/>
+    <w:lsdException w:name="caption" w:uiPriority="35" w:qFormat="1"/>
+    <w:lsdException w:name="Title" w:semiHidden="0" w:uiPriority="10" w:unhideWhenUsed="0" w:qFormat="1"/>
+    <w:lsdException w:name="Default Paragraph Font" w:uiPriority="1"/>
+    <w:lsdException w:name="Subtitle" w:semiHidden="0" w:uiPriority="11" w:unhideWhenUsed="0" w:qFormat="1"/>
+    <w:lsdException w:name="Strong" w:semiHidden="0" w:uiPriority="22" w:unhideWhenUsed="0" w:qFormat="1"/>
+    <w:lsdException w:name="Emphasis" w:semiHidden="0" w:uiPriority="20" w:unhideWhenUsed="0" w:qFormat="1"/>
+    <w:lsdException w:name="Table Grid" w:semiHidden="0" w:uiPriority="39" w:unhideWhenUsed="0"/>
+    <w:lsdException w:name="Placeholder Text" w:unhideWhenUsed="0"/>
+    <w:lsdException w:name="No Spacing" w:semiHidden="0" w:uiPriority="1" w:unhideWhenUsed="0" w:qFormat="1"/>
+    <w:lsdException w:name="Light Shading" w:semiHidden="0" w:uiPriority="60" w:unhideWhenUsed="0"/>
+    <w:lsdException w:name="Light List" w:semiHidden="0" w:uiPriority="61" w:unhideWhenUsed="0"/>
+    <w:lsdException w:name="Light Grid" w:semiHidden="0" w:uiPriority="62" w:unhideWhenUsed="0"/>
+    <w:lsdException w:name="Medium Shading 1" w:semiHidden="0" w:uiPriority="63" w:unhideWhenUsed="0"/>
+    <w:lsdException w:name="Medium Shading 2" w:semiHidden="0" w:uiPriority="64" w:unhideWhenUsed="0"/>
+    <w:lsdException w:name="Medium List 1" w:semiHidden="0" w:uiPriority="65" w:unhideWhenUsed="0"/>
+    <w:lsdException w:name="Medium List 2" w:semiHidden="0" w:uiPriority="66" w:unhideWhenUsed="0"/>
+    <w:lsdException w:name="Medium Grid 1" w:semiHidden="0" w:uiPriority="67" w:unhideWhenUsed="0"/>
+    <w:lsdException w:name="Medium Grid 2" w:semiHidden="0" w:uiPriority="68" w:unhideWhenUsed="0"/>
+    <w:lsdException w:name="Medium Grid 3" w:semiHidden="0" w:uiPriority="69" w:unhideWhenUsed="0"/>
+    <w:lsdException w:name="Dark List" w:semiHidden="0" w:uiPriority="70" w:unhideWhenUsed="0"/>
+    <w:lsdException w:name="Colorful Shading" w:semiHidden="0" w:uiPriority="71" w:unhideWhenUsed="0"/>
+    <w:lsdException w:name="Colorful List" w:semiHidden="0" w:uiPriority="72" w:unhideWhenUsed="0"/>
+    <w:lsdException w:name="Colorful Grid" w:semiHidden="0" w:uiPriority="73" w:unhideWhenUsed="0"/>
+    <w:lsdException w:name="Light Shading Accent 1" w:semiHidden="0" w:uiPriority="60" w:unhideWhenUsed="0"/>
+    <w:lsdException w:name="Light List Accent 1" w:semiHidden="0" w:uiPriority="61" w:unhideWhenUsed="0"/>
+    <w:lsdException w:name="Light Grid Accent 1" w:semiHidden="0" w:uiPriority="62" w:unhideWhenUsed="0"/>
+    <w:lsdException w:name="Medium Shading 1 Accent 1" w:semiHidden="0" w:uiPriority="63" w:unhideWhenUsed="0"/>
+    <w:lsdException w:name="Medium Shading 2 Accent 1" w:semiHidden="0" w:uiPriority="64" w:unhideWhenUsed="0"/>
+    <w:lsdException w:name="Medium List 1 Accent 1" w:semiHidden="0" w:uiPriority="65" w:unhideWhenUsed="0"/>
+    <w:lsdException w:name="Revision" w:unhideWhenUsed="0"/>
+    <w:lsdException w:name="List Paragraph" w:semiHidden="0" w:uiPriority="34" w:unhideWhenUsed="0" w:qFormat="1"/>
+    <w:lsdException w:name="Quote" w:semiHidden="0" w:uiPriority="29" w:unhideWhenUsed="0" w:qFormat="1"/>
+    <w:lsdException w:name="Intense Quote" w:semiHidden="0" w:uiPriority="30" w:unhideWhenUsed="0" w:qFormat="1"/>
+    <w:lsdException w:name="Medium List 2 Accent 1" w:semiHidden="0" w:uiPriority="66" w:unhideWhenUsed="0"/>
+    <w:lsdException w:name="Medium Grid 1 Accent 1" w:semiHidden="0" w:uiPriority="67" w:unhideWhenUsed="0"/>
+    <w:lsdException w:name="Medium Grid 2 Accent 1" w:semiHidden="0" w:uiPriority="68" w:unhideWhenUsed="0"/>
+    <w:lsdException w:name="Medium Grid 3 Accent 1" w:semiHidden="0" w:uiPriority="69" w:unhideWhenUsed="0"/>
+    <w:lsdException w:name="Dark List Accent 1" w:semiHidden="0" w:uiPriority="70" w:unhideWhenUsed="0"/>
+    <w:lsdException w:name="Colorful Shading Accent 1" w:semiHidden="0" w:uiPriority="71" w:unhideWhenUsed="0"/>
+    <w:lsdException w:name="Colorful List Accent 1" w:semiHidden="0" w:uiPriority="72" w:unhideWhenUsed="0"/>
+    <w:lsdException w:name="Colorful Grid Accent 1" w:semiHidden="0" w:uiPriority="73" w:unhideWhenUsed="0"/>
+    <w:lsdException w:name="Light Shading Accent 2" w:semiHidden="0" w:uiPriority="60" w:unhideWhenUsed="0"/>
+    <w:lsdException w:name="Light List Accent 2" w:semiHidden="0" w:uiPriority="61" w:unhideWhenUsed="0"/>
+    <w:lsdException w:name="Light Grid Accent 2" w:semiHidden="0" w:uiPriority="62" w:unhideWhenUsed="0"/>
+    <w:lsdException w:name="Medium Shading 1 Accent 2" w:semiHidden="0" w:uiPriority="63" w:unhideWhenUsed="0"/>
+    <w:lsdException w:name="Medium Shading 2 Accent 2" w:semiHidden="0" w:uiPriority="64" w:unhideWhenUsed="0"/>
+    <w:lsdException w:name="Medium List 1 Accent 2" w:semiHidden="0" w:uiPriority="65" w:unhideWhenUsed="0"/>
+    <w:lsdException w:name="Medium List 2 Accent 2" w:semiHidden="0" w:uiPriority="66" w:unhideWhenUsed="0"/>
+    <w:lsdException w:name="Medium Grid 1 Accent 2" w:semiHidden="0" w:uiPriority="67" w:unhideWhenUsed="0"/>
+    <w:lsdException w:name="Medium Grid 2 Accent 2" w:semiHidden="0" w:uiPriority="68" w:unhideWhenUsed="0"/>
+    <w:lsdException w:name="Medium Grid 3 Accent 2" w:semiHidden="0" w:uiPriority="69" w:unhideWhenUsed="0"/>
+    <w:lsdException w:name="Dark List Accent 2" w:semiHidden="0" w:uiPriority="70" w:unhideWhenUsed="0"/>
+    <w:lsdException w:name="Colorful Shading Accent 2" w:semiHidden="0" w:uiPriority="71" w:unhideWhenUsed="0"/>
+    <w:lsdException w:name="Colorful List Accent 2" w:semiHidden="0" w:uiPriority="72" w:unhideWhenUsed="0"/>
+    <w:lsdException w:name="Colorful Grid Accent 2" w:semiHidden="0" w:uiPriority="73" w:unhideWhenUsed="0"/>
+    <w:lsdException w:name="Light Shading Accent 3" w:semiHidden="0" w:uiPriority="60" w:unhideWhenUsed="0"/>
+    <w:lsdException w:name="Light List Accent 3" w:semiHidden="0" w:uiPriority="61" w:unhideWhenUsed="0"/>
+    <w:lsdException w:name="Light Grid Accent 3" w:semiHidden="0" w:uiPriority="62" w:unhideWhenUsed="0"/>
+    <w:lsdException w:name="Medium Shading 1 Accent 3" w:semiHidden="0" w:uiPriority="63" w:unhideWhenUsed="0"/>
+    <w:lsdException w:name="Medium Shading 2 Accent 3" w:semiHidden="0" w:uiPriority="64" w:unhideWhenUsed="0"/>
+    <w:lsdException w:name="Medium List 1 Accent 3" w:semiHidden="0" w:uiPriority="65" w:unhideWhenUsed="0"/>
+    <w:lsdException w:name="Medium List 2 Accent 3" w:semiHidden="0" w:uiPriority="66" w:unhideWhenUsed="0"/>
+    <w:lsdException w:name="Medium Grid 1 Accent 3" w:semiHidden="0" w:uiPriority="67" w:unhideWhenUsed="0"/>
+    <w:lsdException w:name="Medium Grid 2 Accent 3" w:semiHidden="0" w:uiPriority="68" w:unhideWhenUsed="0"/>
+    <w:lsdException w:name="Medium Grid 3 Accent 3" w:semiHidden="0" w:uiPriority="69" w:unhideWhenUsed="0"/>
+    <w:lsdException w:name="Dark List Accent 3" w:semiHidden="0" w:uiPriority="70" w:unhideWhenUsed="0"/>
+    <w:lsdException w:name="Colorful Shading Accent 3" w:semiHidden="0" w:uiPriority="71" w:unhideWhenUsed="0"/>
+    <w:lsdException w:name="Colorful List Accent 3" w:semiHidden="0" w:uiPriority="72" w:unhideWhenUsed="0"/>
+    <w:lsdException w:name="Colorful Grid Accent 3" w:semiHidden="0" w:uiPriority="73" w:unhideWhenUsed="0"/>
+    <w:lsdException w:name="Light Shading Accent 4" w:semiHidden="0" w:uiPriority="60" w:unhideWhenUsed="0"/>
+    <w:lsdException w:name="Light List Accent 4" w:semiHidden="0" w:uiPriority="61" w:unhideWhenUsed="0"/>
+    <w:lsdException w:name="Light Grid Accent 4" w:semiHidden="0" w:uiPriority="62" w:unhideWhenUsed="0"/>
+    <w:lsdException w:name="Medium Shading 1 Accent 4" w:semiHidden="0" w:uiPriority="63" w:unhideWhenUsed="0"/>
+    <w:lsdException w:name="Medium Shading 2 Accent 4" w:semiHidden="0" w:uiPriority="64" w:unhideWhenUsed="0"/>
+    <w:lsdException w:name="Medium List 1 Accent 4" w:semiHidden="0" w:uiPriority="65" w:unhideWhenUsed="0"/>
+    <w:lsdException w:name="Medium List 2 Accent 4" w:semiHidden="0" w:uiPriority="66" w:unhideWhenUsed="0"/>
+    <w:lsdException w:name="Medium Grid 1 Accent 4" w:semiHidden="0" w:uiPriority="67" w:unhideWhenUsed="0"/>
+    <w:lsdException w:name="Medium Grid 2 Accent 4" w:semiHidden="0" w:uiPriority="68" w:unhideWhenUsed="0"/>
+    <w:lsdException w:name="Medium Grid 3 Accent 4" w:semiHidden="0" w:uiPriority="69" w:unhideWhenUsed="0"/>
+    <w:lsdException w:name="Dark List Accent 4" w:semiHidden="0" w:uiPriority="70" w:unhideWhenUsed="0"/>
+    <w:lsdException w:name="Colorful Shading Accent 4" w:semiHidden="0" w:uiPriority="71" w:unhideWhenUsed="0"/>
+    <w:lsdException w:name="Colorful List Accent 4" w:semiHidden="0" w:uiPriority="72" w:unhideWhenUsed="0"/>
+    <w:lsdException w:name="Colorful Grid Accent 4" w:semiHidden="0" w:uiPriority="73" w:unhideWhenUsed="0"/>
+    <w:lsdException w:name="Light Shading Accent 5" w:semiHidden="0" w:uiPriority="60" w:unhideWhenUsed="0"/>
+    <w:lsdException w:name="Light List Accent 5" w:semiHidden="0" w:uiPriority="61" w:unhideWhenUsed="0"/>
+    <w:lsdException w:name="Light Grid Accent 5" w:semiHidden="0" w:uiPriority="62" w:unhideWhenUsed="0"/>
+    <w:lsdException w:name="Medium Shading 1 Accent 5" w:semiHidden="0" w:uiPriority="63" w:unhideWhenUsed="0"/>
+    <w:lsdException w:name="Medium Shading 2 Accent 5" w:semiHidden="0" w:uiPriority="64" w:unhideWhenUsed="0"/>
+    <w:lsdException w:name="Medium List 1 Accent 5" w:semiHidden="0" w:uiPriority="65" w:unhideWhenUsed="0"/>
+    <w:lsdException w:name="Medium List 2 Accent 5" w:semiHidden="0" w:uiPriority="66" w:unhideWhenUsed="0"/>
+    <w:lsdException w:name="Medium Grid 1 Accent 5" w:semiHidden="0" w:uiPriority="67" w:unhideWhenUsed="0"/>
+    <w:lsdException w:name="Medium Grid 2 Accent 5" w:semiHidden="0" w:uiPriority="68" w:unhideWhenUsed="0"/>
+    <w:lsdException w:name="Medium Grid 3 Accent 5" w:semiHidden="0" w:uiPriority="69" w:unhideWhenUsed="0"/>
+    <w:lsdException w:name="Dark List Accent 5" w:semiHidden="0" w:uiPriority="70" w:unhideWhenUsed="0"/>
+    <w:lsdException w:name="Colorful Shading Accent 5" w:semiHidden="0" w:uiPriority="71" w:unhideWhenUsed="0"/>
+    <w:lsdException w:name="Colorful List Accent 5" w:semiHidden="0" w:uiPriority="72" w:unhideWhenUsed="0"/>
+    <w:lsdException w:name="Colorful Grid Accent 5" w:semiHidden="0" w:uiPriority="73" w:unhideWhenUsed="0"/>
+    <w:lsdException w:name="Light Shading Accent 6" w:semiHidden="0" w:uiPriority="60" w:unhideWhenUsed="0"/>
+    <w:lsdException w:name="Light List Accent 6" w:semiHidden="0" w:uiPriority="61" w:unhideWhenUsed="0"/>
+    <w:lsdException w:name="Light Grid Accent 6" w:semiHidden="0" w:uiPriority="62" w:unhideWhenUsed="0"/>
+    <w:lsdException w:name="Medium Shading 1 Accent 6" w:semiHidden="0" w:uiPriority="63" w:unhideWhenUsed="0"/>
+    <w:lsdException w:name="Medium Shading 2 Accent 6" w:semiHidden="0" w:uiPriority="64" w:unhideWhenUsed="0"/>
+    <w:lsdException w:name="Medium List 1 Accent 6" w:semiHidden="0" w:uiPriority="65" w:unhideWhenUsed="0"/>
+    <w:lsdException w:name="Medium List 2 Accent 6" w:semiHidden="0" w:uiPriority="66" w:unhideWhenUsed="0"/>
+    <w:lsdException w:name="Medium Grid 1 Accent 6" w:semiHidden="0" w:uiPriority="67" w:unhideWhenUsed="0"/>
+    <w:lsdException w:name="Medium Grid 2 Accent 6" w:semiHidden="0" w:uiPriority="68" w:unhideWhenUsed="0"/>
+    <w:lsdException w:name="Medium Grid 3 Accent 6" w:semiHidden="0" w:uiPriority="69" w:unhideWhenUsed="0"/>
+    <w:lsdException w:name="Dark List Accent 6" w:semiHidden="0" w:uiPriority="70" w:unhideWhenUsed="0"/>
+    <w:lsdException w:name="Colorful Shading Accent 6" w:semiHidden="0" w:uiPriority="71" w:unhideWhenUsed="0"/>
+    <w:lsdException w:name="Colorful List Accent 6" w:semiHidden="0" w:uiPriority="72" w:unhideWhenUsed="0"/>
+    <w:lsdException w:name="Colorful Grid Accent 6" w:semiHidden="0" w:uiPriority="73" w:unhideWhenUsed="0"/>
+    <w:lsdException w:name="Subtle Emphasis" w:semiHidden="0" w:uiPriority="19" w:unhideWhenUsed="0" w:qFormat="1"/>
+    <w:lsdException w:name="Intense Emphasis" w:semiHidden="0" w:uiPriority="21" w:unhideWhenUsed="0" w:qFormat="1"/>
+    <w:lsdException w:name="Subtle Reference" w:semiHidden="0" w:uiPriority="31" w:unhideWhenUsed="0" w:qFormat="1"/>
+    <w:lsdException w:name="Intense Reference" w:semiHidden="0" w:uiPriority="32" w:unhideWhenUsed="0" w:qFormat="1"/>
+    <w:lsdException w:name="Book Title" w:semiHidden="0" w:uiPriority="33" w:unhideWhenUsed="0" w:qFormat="1"/>
+    <w:lsdException w:name="Bibliography" w:uiPriority="37"/>
+    <w:lsdException w:name="TOC Heading" w:uiPriority="39" w:qFormat="1"/>
+  </w:latentStyles>
+  <w:style w:type="paragraph" w:default="1" w:styleId="Normal">
+    <w:name w:val="Normal"/>
+    <w:qFormat/>
+    <w:rsid w:val="00DB004B"/>
+  </w:style>
+  <w:style w:type="paragraph" w:styleId="Heading1">
+    <w:name w:val="heading 1"/>
+    <w:basedOn w:val="Normal"/>
+    <w:next w:val="Normal"/>
+    <w:link w:val="Heading1Char"/>
+    <w:uiPriority w:val="9"/>
+    <w:qFormat/>
+    <w:rsid w:val="00DB004B"/>
+    <w:pPr>
+      <w:pBdr>
+        <w:bottom w:val="thinThickSmallGap" w:sz="12" w:space="1" w:color="943634" w:themeColor="accent2" w:themeShade="BF"/>
+      </w:pBdr>
+      <w:spacing w:before="400"/>
+      <w:jc w:val="center"/>
+      <w:outlineLvl w:val="0"/>
+    </w:pPr>
+    <w:rPr>
+      <w:caps/>
+      <w:color w:val="632423" w:themeColor="accent2" w:themeShade="80"/>
+      <w:spacing w:val="20"/>
+      <w:sz w:val="28"/>
+      <w:szCs w:val="28"/>
+    </w:rPr>
+  </w:style>
+  <w:style w:type="paragraph" w:styleId="Heading2">
+    <w:name w:val="heading 2"/>
+    <w:basedOn w:val="Normal"/>
+    <w:next w:val="Normal"/>
+    <w:link w:val="Heading2Char"/>
+    <w:uiPriority w:val="9"/>
+    <w:unhideWhenUsed/>
+    <w:qFormat/>
+    <w:rsid w:val="00DB004B"/>
+    <w:pPr>
+      <w:pBdr>
+        <w:bottom w:val="single" w:sz="4" w:space="1" w:color="622423" w:themeColor="accent2" w:themeShade="7F"/>
+      </w:pBdr>
+      <w:spacing w:before="400"/>
+      <w:jc w:val="center"/>
+      <w:outlineLvl w:val="1"/>
+    </w:pPr>
+    <w:rPr>
+      <w:caps/>
+      <w:color w:val="632423" w:themeColor="accent2" w:themeShade="80"/>
+      <w:spacing w:val="15"/>
+      <w:sz w:val="24"/>
+      <w:szCs w:val="24"/>
+    </w:rPr>
+  </w:style>
+  <w:style w:type="paragraph" w:styleId="Heading3">
+    <w:name w:val="heading 3"/>
+    <w:basedOn w:val="Normal"/>
+    <w:next w:val="Normal"/>
+    <w:link w:val="Heading3Char"/>
+    <w:uiPriority w:val="9"/>
+    <w:unhideWhenUsed/>
+    <w:qFormat/>
+    <w:rsid w:val="00DB004B"/>
+    <w:pPr>
+      <w:pBdr>
+        <w:top w:val="dotted" w:sz="4" w:space="1" w:color="622423" w:themeColor="accent2" w:themeShade="7F"/>
+        <w:bottom w:val="dotted" w:sz="4" w:space="1" w:color="622423" w:themeColor="accent2" w:themeShade="7F"/>
+      </w:pBdr>
+      <w:spacing w:before="300"/>
+      <w:jc w:val="center"/>
+      <w:outlineLvl w:val="2"/>
+    </w:pPr>
+    <w:rPr>
+      <w:caps/>
+      <w:color w:val="622423" w:themeColor="accent2" w:themeShade="7F"/>
+      <w:sz w:val="24"/>
+      <w:szCs w:val="24"/>
+    </w:rPr>
+  </w:style>
+  <w:style w:type="paragraph" w:styleId="Heading4">
+    <w:name w:val="heading 4"/>
+    <w:basedOn w:val="Normal"/>
+    <w:next w:val="Normal"/>
+    <w:link w:val="Heading4Char"/>
+    <w:uiPriority w:val="9"/>
+    <w:semiHidden/>
+    <w:unhideWhenUsed/>
+    <w:qFormat/>
+    <w:rsid w:val="00DB004B"/>
+    <w:pPr>
+      <w:pBdr>
+        <w:bottom w:val="dotted" w:sz="4" w:space="1" w:color="943634" w:themeColor="accent2" w:themeShade="BF"/>
+      </w:pBdr>
+      <w:spacing w:after="120"/>
+      <w:jc w:val="center"/>
+      <w:outlineLvl w:val="3"/>
+    </w:pPr>
+    <w:rPr>
+      <w:caps/>
+      <w:color w:val="622423" w:themeColor="accent2" w:themeShade="7F"/>
+      <w:spacing w:val="10"/>
+    </w:rPr>
+  </w:style>
+  <w:style w:type="paragraph" w:styleId="Heading5">
+    <w:name w:val="heading 5"/>
+    <w:basedOn w:val="Normal"/>
+    <w:next w:val="Normal"/>
+    <w:link w:val="Heading5Char"/>
+    <w:uiPriority w:val="9"/>
+    <w:semiHidden/>
+    <w:unhideWhenUsed/>
+    <w:qFormat/>
+    <w:rsid w:val="00DB004B"/>
+    <w:pPr>
+      <w:spacing w:before="320" w:after="120"/>
+      <w:jc w:val="center"/>
+      <w:outlineLvl w:val="4"/>
+    </w:pPr>
+    <w:rPr>
+      <w:caps/>
+      <w:color w:val="622423" w:themeColor="accent2" w:themeShade="7F"/>
+      <w:spacing w:val="10"/>
+    </w:rPr>
+  </w:style>
+  <w:style w:type="paragraph" w:styleId="Heading6">
+    <w:name w:val="heading 6"/>
+    <w:basedOn w:val="Normal"/>
+    <w:next w:val="Normal"/>
+    <w:link w:val="Heading6Char"/>
+    <w:uiPriority w:val="9"/>
+    <w:semiHidden/>
+    <w:unhideWhenUsed/>
+    <w:qFormat/>
+    <w:rsid w:val="00DB004B"/>
+    <w:pPr>
+      <w:spacing w:after="120"/>
+      <w:jc w:val="center"/>
+      <w:outlineLvl w:val="5"/>
+    </w:pPr>
+    <w:rPr>
+      <w:caps/>
+      <w:color w:val="943634" w:themeColor="accent2" w:themeShade="BF"/>
+      <w:spacing w:val="10"/>
+    </w:rPr>
+  </w:style>
+  <w:style w:type="paragraph" w:styleId="Heading7">
+    <w:name w:val="heading 7"/>
+    <w:basedOn w:val="Normal"/>
+    <w:next w:val="Normal"/>
+    <w:link w:val="Heading7Char"/>
+    <w:uiPriority w:val="9"/>
+    <w:semiHidden/>
+    <w:unhideWhenUsed/>
+    <w:qFormat/>
+    <w:rsid w:val="00DB004B"/>
+    <w:pPr>
+      <w:spacing w:after="120"/>
+      <w:jc w:val="center"/>
+      <w:outlineLvl w:val="6"/>
+    </w:pPr>
+    <w:rPr>
+      <w:i/>
+      <w:iCs/>
+      <w:caps/>
+      <w:color w:val="943634" w:themeColor="accent2" w:themeShade="BF"/>
+      <w:spacing w:val="10"/>
+    </w:rPr>
+  </w:style>
+  <w:style w:type="paragraph" w:styleId="Heading8">
+    <w:name w:val="heading 8"/>
+    <w:basedOn w:val="Normal"/>
+    <w:next w:val="Normal"/>
+    <w:link w:val="Heading8Char"/>
+    <w:uiPriority w:val="9"/>
+    <w:semiHidden/>
+    <w:unhideWhenUsed/>
+    <w:qFormat/>
+    <w:rsid w:val="00DB004B"/>
+    <w:pPr>
+      <w:spacing w:after="120"/>
+      <w:jc w:val="center"/>
+      <w:outlineLvl w:val="7"/>
+    </w:pPr>
+    <w:rPr>
+      <w:caps/>
+      <w:spacing w:val="10"/>
+      <w:sz w:val="20"/>
+      <w:szCs w:val="20"/>
+    </w:rPr>
+  </w:style>
+  <w:style w:type="paragraph" w:styleId="Heading9">
+    <w:name w:val="heading 9"/>
+    <w:basedOn w:val="Normal"/>
+    <w:next w:val="Normal"/>
+    <w:link w:val="Heading9Char"/>
+    <w:uiPriority w:val="9"/>
+    <w:semiHidden/>
+    <w:unhideWhenUsed/>
+    <w:qFormat/>
+    <w:rsid w:val="00DB004B"/>
+    <w:pPr>
+      <w:spacing w:after="120"/>
+      <w:jc w:val="center"/>
+      <w:outlineLvl w:val="8"/>
+    </w:pPr>
+    <w:rPr>
+      <w:i/>
+      <w:iCs/>
+      <w:caps/>
+      <w:spacing w:val="10"/>
+      <w:sz w:val="20"/>
+      <w:szCs w:val="20"/>
+    </w:rPr>
+  </w:style>
+  <w:style w:type="character" w:default="1" w:styleId="DefaultParagraphFont">
+    <w:name w:val="Default Paragraph Font"/>
+    <w:uiPriority w:val="1"/>
+    <w:semiHidden/>
+    <w:unhideWhenUsed/>
+  </w:style>
+  <w:style w:type="table" w:default="1" w:styleId="TableNormal">
+    <w:name w:val="Normal Table"/>
+    <w:uiPriority w:val="99"/>
+    <w:semiHidden/>
+    <w:unhideWhenUsed/>
+    <w:tblPr>
+      <w:tblInd w:w="0" w:type="dxa"/>
+      <w:tblCellMar>
+        <w:top w:w="0" w:type="dxa"/>
+        <w:left w:w="108" w:type="dxa"/>
+        <w:bottom w:w="0" w:type="dxa"/>
+        <w:right w:w="108" w:type="dxa"/>
+      </w:tblCellMar>
+    </w:tblPr>
+  </w:style>
+  <w:style w:type="numbering" w:default="1" w:styleId="NoList">
+    <w:name w:val="No List"/>
+    <w:uiPriority w:val="99"/>
+    <w:semiHidden/>
+    <w:unhideWhenUsed/>
+  </w:style>
+  <w:style w:type="paragraph" w:styleId="ListParagraph">
+    <w:name w:val="List Paragraph"/>
+    <w:basedOn w:val="Normal"/>
+    <w:uiPriority w:val="34"/>
+    <w:qFormat/>
+    <w:rsid w:val="00DB004B"/>
+    <w:pPr>
+      <w:ind w:left="720"/>
+      <w:contextualSpacing/>
+    </w:pPr>
+  </w:style>
+  <w:style w:type="table" w:styleId="TableGrid">
+    <w:name w:val="Table Grid"/>
+    <w:basedOn w:val="TableNormal"/>
+    <w:uiPriority w:val="39"/>
+    <w:rsid w:val="002E4888"/>
+    <w:pPr>
+      <w:spacing w:after="0" w:line="240" w:lineRule="auto"/>
+    </w:pPr>
+    <w:tblPr>
+      <w:tblBorders>
+        <w:top w:val="single" w:sz="4" w:space="0" w:color="auto"/>
+        <w:left w:val="single" w:sz="4" w:space="0" w:color="auto"/>
+        <w:bottom w:val="single" w:sz="4" w:space="0" w:color="auto"/>
+        <w:right w:val="single" w:sz="4" w:space="0" w:color="auto"/>
+        <w:insideH w:val="single" w:sz="4" w:space="0" w:color="auto"/>
+        <w:insideV w:val="single" w:sz="4" w:space="0" w:color="auto"/>
+      </w:tblBorders>
+    </w:tblPr>
+  </w:style>
+  <w:style w:type="character" w:customStyle="1" w:styleId="Heading2Char">
+    <w:name w:val="Heading 2 Char"/>
+    <w:basedOn w:val="DefaultParagraphFont"/>
+    <w:link w:val="Heading2"/>
+    <w:uiPriority w:val="9"/>
+    <w:rsid w:val="00DB004B"/>
+    <w:rPr>
+      <w:caps/>
+      <w:color w:val="632423" w:themeColor="accent2" w:themeShade="80"/>
+      <w:spacing w:val="15"/>
+      <w:sz w:val="24"/>
+      <w:szCs w:val="24"/>
+    </w:rPr>
+  </w:style>
+  <w:style w:type="character" w:customStyle="1" w:styleId="Heading1Char">
+    <w:name w:val="Heading 1 Char"/>
+    <w:basedOn w:val="DefaultParagraphFont"/>
+    <w:link w:val="Heading1"/>
+    <w:uiPriority w:val="9"/>
+    <w:rsid w:val="00DB004B"/>
+    <w:rPr>
+      <w:caps/>
+      <w:color w:val="632423" w:themeColor="accent2" w:themeShade="80"/>
+      <w:spacing w:val="20"/>
+      <w:sz w:val="28"/>
+      <w:szCs w:val="28"/>
+    </w:rPr>
+  </w:style>
+  <w:style w:type="character" w:customStyle="1" w:styleId="Heading3Char">
+    <w:name w:val="Heading 3 Char"/>
+    <w:basedOn w:val="DefaultParagraphFont"/>
+    <w:link w:val="Heading3"/>
+    <w:uiPriority w:val="9"/>
+    <w:rsid w:val="00DB004B"/>
+    <w:rPr>
+      <w:caps/>
+      <w:color w:val="622423" w:themeColor="accent2" w:themeShade="7F"/>
+      <w:sz w:val="24"/>
+      <w:szCs w:val="24"/>
+    </w:rPr>
+  </w:style>
+  <w:style w:type="character" w:customStyle="1" w:styleId="Heading4Char">
+    <w:name w:val="Heading 4 Char"/>
+    <w:basedOn w:val="DefaultParagraphFont"/>
+    <w:link w:val="Heading4"/>
+    <w:uiPriority w:val="9"/>
+    <w:semiHidden/>
+    <w:rsid w:val="00DB004B"/>
+    <w:rPr>
+      <w:caps/>
+      <w:color w:val="622423" w:themeColor="accent2" w:themeShade="7F"/>
+      <w:spacing w:val="10"/>
+    </w:rPr>
+  </w:style>
+  <w:style w:type="character" w:customStyle="1" w:styleId="Heading5Char">
+    <w:name w:val="Heading 5 Char"/>
+    <w:basedOn w:val="DefaultParagraphFont"/>
+    <w:link w:val="Heading5"/>
+    <w:uiPriority w:val="9"/>
+    <w:semiHidden/>
+    <w:rsid w:val="00DB004B"/>
+    <w:rPr>
+      <w:caps/>
+      <w:color w:val="622423" w:themeColor="accent2" w:themeShade="7F"/>
+      <w:spacing w:val="10"/>
+    </w:rPr>
+  </w:style>
+  <w:style w:type="character" w:customStyle="1" w:styleId="Heading6Char">
+    <w:name w:val="Heading 6 Char"/>
+    <w:basedOn w:val="DefaultParagraphFont"/>
+    <w:link w:val="Heading6"/>
+    <w:uiPriority w:val="9"/>
+    <w:semiHidden/>
+    <w:rsid w:val="00DB004B"/>
+    <w:rPr>
+      <w:caps/>
+      <w:color w:val="943634" w:themeColor="accent2" w:themeShade="BF"/>
+      <w:spacing w:val="10"/>
+    </w:rPr>
+  </w:style>
+  <w:style w:type="character" w:customStyle="1" w:styleId="Heading7Char">
+    <w:name w:val="Heading 7 Char"/>
+    <w:basedOn w:val="DefaultParagraphFont"/>
+    <w:link w:val="Heading7"/>
+    <w:uiPriority w:val="9"/>
+    <w:semiHidden/>
+    <w:rsid w:val="00DB004B"/>
+    <w:rPr>
+      <w:i/>
+      <w:iCs/>
+      <w:caps/>
+      <w:color w:val="943634" w:themeColor="accent2" w:themeShade="BF"/>
+      <w:spacing w:val="10"/>
+    </w:rPr>
+  </w:style>
+  <w:style w:type="character" w:customStyle="1" w:styleId="Heading8Char">
+    <w:name w:val="Heading 8 Char"/>
+    <w:basedOn w:val="DefaultParagraphFont"/>
+    <w:link w:val="Heading8"/>
+    <w:uiPriority w:val="9"/>
+    <w:semiHidden/>
+    <w:rsid w:val="00DB004B"/>
+    <w:rPr>
+      <w:caps/>
+      <w:spacing w:val="10"/>
+      <w:sz w:val="20"/>
+      <w:szCs w:val="20"/>
+    </w:rPr>
+  </w:style>
+  <w:style w:type="character" w:customStyle="1" w:styleId="Heading9Char">
+    <w:name w:val="Heading 9 Char"/>
+    <w:basedOn w:val="DefaultParagraphFont"/>
+    <w:link w:val="Heading9"/>
+    <w:uiPriority w:val="9"/>
+    <w:semiHidden/>
+    <w:rsid w:val="00DB004B"/>
+    <w:rPr>
+      <w:i/>
+      <w:iCs/>
+      <w:caps/>
+      <w:spacing w:val="10"/>
+      <w:sz w:val="20"/>
+      <w:szCs w:val="20"/>
+    </w:rPr>
+  </w:style>
+  <w:style w:type="paragraph" w:styleId="Caption">
+    <w:name w:val="caption"/>
+    <w:basedOn w:val="Normal"/>
+    <w:next w:val="Normal"/>
+    <w:uiPriority w:val="35"/>
+    <w:semiHidden/>
+    <w:unhideWhenUsed/>
+    <w:qFormat/>
+    <w:rsid w:val="00DB004B"/>
+    <w:rPr>
+      <w:caps/>
+      <w:spacing w:val="10"/>
+      <w:sz w:val="18"/>
+      <w:szCs w:val="18"/>
+    </w:rPr>
+  </w:style>
+  <w:style w:type="paragraph" w:styleId="Title">
+    <w:name w:val="Title"/>
+    <w:basedOn w:val="Normal"/>
+    <w:next w:val="Normal"/>
+    <w:link w:val="TitleChar"/>
+    <w:uiPriority w:val="10"/>
+    <w:qFormat/>
+    <w:rsid w:val="00DB004B"/>
+    <w:pPr>
+      <w:pBdr>
+        <w:top w:val="dotted" w:sz="2" w:space="1" w:color="632423" w:themeColor="accent2" w:themeShade="80"/>
+        <w:bottom w:val="dotted" w:sz="2" w:space="6" w:color="632423" w:themeColor="accent2" w:themeShade="80"/>
+      </w:pBdr>
+      <w:spacing w:before="500" w:after="300" w:line="240" w:lineRule="auto"/>
+      <w:jc w:val="center"/>
+    </w:pPr>
+    <w:rPr>
+      <w:caps/>
+      <w:color w:val="632423" w:themeColor="accent2" w:themeShade="80"/>
+      <w:spacing w:val="50"/>
+      <w:sz w:val="44"/>
+      <w:szCs w:val="44"/>
+    </w:rPr>
+  </w:style>
+  <w:style w:type="character" w:customStyle="1" w:styleId="TitleChar">
+    <w:name w:val="Title Char"/>
+    <w:basedOn w:val="DefaultParagraphFont"/>
+    <w:link w:val="Title"/>
+    <w:uiPriority w:val="10"/>
+    <w:rsid w:val="00DB004B"/>
+    <w:rPr>
+      <w:caps/>
+      <w:color w:val="632423" w:themeColor="accent2" w:themeShade="80"/>
+      <w:spacing w:val="50"/>
+      <w:sz w:val="44"/>
+      <w:szCs w:val="44"/>
+    </w:rPr>
+  </w:style>
+  <w:style w:type="paragraph" w:styleId="Subtitle">
+    <w:name w:val="Subtitle"/>
+    <w:basedOn w:val="Normal"/>
+    <w:next w:val="Normal"/>
+    <w:link w:val="SubtitleChar"/>
+    <w:uiPriority w:val="11"/>
+    <w:qFormat/>
+    <w:rsid w:val="00DB004B"/>
+    <w:pPr>
+      <w:spacing w:after="560" w:line="240" w:lineRule="auto"/>
+      <w:jc w:val="center"/>
+    </w:pPr>
+    <w:rPr>
+      <w:caps/>
+      <w:spacing w:val="20"/>
+      <w:sz w:val="18"/>
+      <w:szCs w:val="18"/>
+    </w:rPr>
+  </w:style>
+  <w:style w:type="character" w:customStyle="1" w:styleId="SubtitleChar">
+    <w:name w:val="Subtitle Char"/>
+    <w:basedOn w:val="DefaultParagraphFont"/>
+    <w:link w:val="Subtitle"/>
+    <w:uiPriority w:val="11"/>
+    <w:rsid w:val="00DB004B"/>
+    <w:rPr>
+      <w:caps/>
+      <w:spacing w:val="20"/>
+      <w:sz w:val="18"/>
+      <w:szCs w:val="18"/>
+    </w:rPr>
+  </w:style>
+  <w:style w:type="character" w:styleId="Strong">
+    <w:name w:val="Strong"/>
+    <w:uiPriority w:val="22"/>
+    <w:qFormat/>
+    <w:rsid w:val="00DB004B"/>
+    <w:rPr>
+      <w:b/>
+      <w:bCs/>
+      <w:color w:val="943634" w:themeColor="accent2" w:themeShade="BF"/>
+      <w:spacing w:val="5"/>
+    </w:rPr>
+  </w:style>
+  <w:style w:type="character" w:styleId="Emphasis">
+    <w:name w:val="Emphasis"/>
+    <w:uiPriority w:val="20"/>
+    <w:qFormat/>
+    <w:rsid w:val="00DB004B"/>
+    <w:rPr>
+      <w:caps/>
+      <w:spacing w:val="5"/>
+      <w:sz w:val="20"/>
+      <w:szCs w:val="20"/>
+    </w:rPr>
+  </w:style>
+  <w:style w:type="paragraph" w:styleId="NoSpacing">
+    <w:name w:val="No Spacing"/>
+    <w:basedOn w:val="Normal"/>
+    <w:link w:val="NoSpacingChar"/>
+    <w:uiPriority w:val="1"/>
+    <w:qFormat/>
+    <w:rsid w:val="00DB004B"/>
+    <w:pPr>
+      <w:spacing w:after="0" w:line="240" w:lineRule="auto"/>
+    </w:pPr>
+  </w:style>
+  <w:style w:type="character" w:customStyle="1" w:styleId="NoSpacingChar">
+    <w:name w:val="No Spacing Char"/>
+    <w:basedOn w:val="DefaultParagraphFont"/>
+    <w:link w:val="NoSpacing"/>
+    <w:uiPriority w:val="1"/>
+    <w:rsid w:val="00DB004B"/>
+  </w:style>
+  <w:style w:type="paragraph" w:styleId="Quote">
+    <w:name w:val="Quote"/>
+    <w:basedOn w:val="Normal"/>
+    <w:next w:val="Normal"/>
+    <w:link w:val="QuoteChar"/>
+    <w:uiPriority w:val="29"/>
+    <w:qFormat/>
+    <w:rsid w:val="00DB004B"/>
+    <w:rPr>
+      <w:i/>
+      <w:iCs/>
+    </w:rPr>
+  </w:style>
+  <w:style w:type="character" w:customStyle="1" w:styleId="QuoteChar">
+    <w:name w:val="Quote Char"/>
+    <w:basedOn w:val="DefaultParagraphFont"/>
+    <w:link w:val="Quote"/>
+    <w:uiPriority w:val="29"/>
+    <w:rsid w:val="00DB004B"/>
+    <w:rPr>
+      <w:i/>
+      <w:iCs/>
+    </w:rPr>
+  </w:style>
+  <w:style w:type="paragraph" w:styleId="IntenseQuote">
+    <w:name w:val="Intense Quote"/>
+    <w:basedOn w:val="Normal"/>
+    <w:next w:val="Normal"/>
+    <w:link w:val="IntenseQuoteChar"/>
+    <w:uiPriority w:val="30"/>
+    <w:qFormat/>
+    <w:rsid w:val="00DB004B"/>
+    <w:pPr>
+      <w:pBdr>
+        <w:top w:val="dotted" w:sz="2" w:space="10" w:color="632423" w:themeColor="accent2" w:themeShade="80"/>
+        <w:bottom w:val="dotted" w:sz="2" w:space="4" w:color="632423" w:themeColor="accent2" w:themeShade="80"/>
+      </w:pBdr>
+      <w:spacing w:before="160" w:line="300" w:lineRule="auto"/>
+      <w:ind w:left="1440" w:right="1440"/>
+    </w:pPr>
+    <w:rPr>
+      <w:caps/>
+      <w:color w:val="622423" w:themeColor="accent2" w:themeShade="7F"/>
+      <w:spacing w:val="5"/>
+      <w:sz w:val="20"/>
+      <w:szCs w:val="20"/>
+    </w:rPr>
+  </w:style>
+  <w:style w:type="character" w:customStyle="1" w:styleId="IntenseQuoteChar">
+    <w:name w:val="Intense Quote Char"/>
+    <w:basedOn w:val="DefaultParagraphFont"/>
+    <w:link w:val="IntenseQuote"/>
+    <w:uiPriority w:val="30"/>
+    <w:rsid w:val="00DB004B"/>
+    <w:rPr>
+      <w:caps/>
+      <w:color w:val="622423" w:themeColor="accent2" w:themeShade="7F"/>
+      <w:spacing w:val="5"/>
+      <w:sz w:val="20"/>
+      <w:szCs w:val="20"/>
+    </w:rPr>
+  </w:style>
+  <w:style w:type="character" w:styleId="SubtleEmphasis">
+    <w:name w:val="Subtle Emphasis"/>
+    <w:uiPriority w:val="19"/>
+    <w:qFormat/>
+    <w:rsid w:val="00DB004B"/>
+    <w:rPr>
+      <w:i/>
+      <w:iCs/>
+    </w:rPr>
+  </w:style>
+  <w:style w:type="character" w:styleId="IntenseEmphasis">
+    <w:name w:val="Intense Emphasis"/>
+    <w:uiPriority w:val="21"/>
+    <w:qFormat/>
+    <w:rsid w:val="00DB004B"/>
+    <w:rPr>
+      <w:i/>
+      <w:iCs/>
+      <w:caps/>
+      <w:spacing w:val="10"/>
+      <w:sz w:val="20"/>
+      <w:szCs w:val="20"/>
+    </w:rPr>
+  </w:style>
+  <w:style w:type="character" w:styleId="SubtleReference">
+    <w:name w:val="Subtle Reference"/>
+    <w:basedOn w:val="DefaultParagraphFont"/>
+    <w:uiPriority w:val="31"/>
+    <w:qFormat/>
+    <w:rsid w:val="00DB004B"/>
+    <w:rPr>
+      <w:rFonts w:asciiTheme="minorHAnsi" w:eastAsiaTheme="minorEastAsia" w:hAnsiTheme="minorHAnsi" w:cstheme="minorBidi"/>
+      <w:i/>
+      <w:iCs/>
+      <w:color w:val="622423" w:themeColor="accent2" w:themeShade="7F"/>
+    </w:rPr>
+  </w:style>
+  <w:style w:type="character" w:styleId="IntenseReference">
+    <w:name w:val="Intense Reference"/>
+    <w:uiPriority w:val="32"/>
+    <w:qFormat/>
+    <w:rsid w:val="00DB004B"/>
+    <w:rPr>
+      <w:rFonts w:asciiTheme="minorHAnsi" w:eastAsiaTheme="minorEastAsia" w:hAnsiTheme="minorHAnsi" w:cstheme="minorBidi"/>
+      <w:b/>
+      <w:bCs/>
+      <w:i/>
+      <w:iCs/>
+      <w:color w:val="622423" w:themeColor="accent2" w:themeShade="7F"/>
+    </w:rPr>
+  </w:style>
+  <w:style w:type="character" w:styleId="BookTitle">
+    <w:name w:val="Book Title"/>
+    <w:uiPriority w:val="33"/>
+    <w:qFormat/>
+    <w:rsid w:val="00DB004B"/>
+    <w:rPr>
+      <w:caps/>
+      <w:color w:val="622423" w:themeColor="accent2" w:themeShade="7F"/>
+      <w:spacing w:val="5"/>
+      <w:u w:color="622423" w:themeColor="accent2" w:themeShade="7F"/>
+    </w:rPr>
+  </w:style>
+  <w:style w:type="paragraph" w:styleId="TOCHeading">
+    <w:name w:val="TOC Heading"/>
+    <w:basedOn w:val="Heading1"/>
+    <w:next w:val="Normal"/>
+    <w:uiPriority w:val="39"/>
+    <w:semiHidden/>
+    <w:unhideWhenUsed/>
+    <w:qFormat/>
+    <w:rsid w:val="00DB004B"/>
+    <w:pPr>
+      <w:outlineLvl w:val="9"/>
+    </w:pPr>
+    <w:rPr>
+      <w:lang w:bidi="en-US"/>
+    </w:rPr>
+  </w:style>
+  <w:style w:type="paragraph" w:styleId="BalloonText">
+    <w:name w:val="Balloon Text"/>
+    <w:basedOn w:val="Normal"/>
+    <w:link w:val="BalloonTextChar"/>
+    <w:uiPriority w:val="99"/>
+    <w:semiHidden/>
+    <w:unhideWhenUsed/>
+    <w:rsid w:val="00A0708F"/>
+    <w:pPr>
+      <w:spacing w:after="0" w:line="240" w:lineRule="auto"/>
+    </w:pPr>
+    <w:rPr>
+      <w:rFonts w:ascii="Tahoma" w:hAnsi="Tahoma" w:cs="Tahoma"/>
+      <w:sz w:val="16"/>
+      <w:szCs w:val="16"/>
+    </w:rPr>
+  </w:style>
+  <w:style w:type="character" w:customStyle="1" w:styleId="BalloonTextChar">
+    <w:name w:val="Balloon Text Char"/>
+    <w:basedOn w:val="DefaultParagraphFont"/>
+    <w:link w:val="BalloonText"/>
+    <w:uiPriority w:val="99"/>
+    <w:semiHidden/>
+    <w:rsid w:val="00A0708F"/>
+    <w:rPr>
+      <w:rFonts w:ascii="Tahoma" w:hAnsi="Tahoma" w:cs="Tahoma"/>
+      <w:sz w:val="16"/>
+      <w:szCs w:val="16"/>
+    </w:rPr>
+  </w:style>
+  <w:style w:type="paragraph" w:styleId="Header">
+    <w:name w:val="header"/>
+    <w:basedOn w:val="Normal"/>
+    <w:link w:val="HeaderChar"/>
+    <w:uiPriority w:val="99"/>
+    <w:unhideWhenUsed/>
+    <w:rsid w:val="00CA6FC9"/>
+    <w:pPr>
+      <w:tabs>
+        <w:tab w:val="center" w:pos="4513"/>
+        <w:tab w:val="right" w:pos="9026"/>
+      </w:tabs>
+      <w:spacing w:after="0" w:line="240" w:lineRule="auto"/>
+    </w:pPr>
+  </w:style>
+  <w:style w:type="character" w:customStyle="1" w:styleId="HeaderChar">
+    <w:name w:val="Header Char"/>
+    <w:basedOn w:val="DefaultParagraphFont"/>
+    <w:link w:val="Header"/>
+    <w:uiPriority w:val="99"/>
+    <w:rsid w:val="00CA6FC9"/>
+  </w:style>
+  <w:style w:type="paragraph" w:styleId="Footer">
+    <w:name w:val="footer"/>
+    <w:basedOn w:val="Normal"/>
+    <w:link w:val="FooterChar"/>
+    <w:uiPriority w:val="99"/>
+    <w:unhideWhenUsed/>
+    <w:rsid w:val="00CA6FC9"/>
+    <w:pPr>
+      <w:tabs>
+        <w:tab w:val="center" w:pos="4513"/>
+        <w:tab w:val="right" w:pos="9026"/>
+      </w:tabs>
+      <w:spacing w:after="0" w:line="240" w:lineRule="auto"/>
+    </w:pPr>
+  </w:style>
+  <w:style w:type="character" w:customStyle="1" w:styleId="FooterChar">
+    <w:name w:val="Footer Char"/>
+    <w:basedOn w:val="DefaultParagraphFont"/>
+    <w:link w:val="Footer"/>
+    <w:uiPriority w:val="99"/>
+    <w:rsid w:val="00CA6FC9"/>
+  </w:style>
+</w:styles>
+</file>
+
+<file path=word/stylesWithEffects.xml><?xml version="1.0" encoding="utf-8"?>
+<w:styles xmlns:wpc="http://schemas.microsoft.com/office/word/2010/wordprocessingCanvas" xmlns:mc="http://schemas.openxmlformats.org/markup-compatibility/2006" xmlns:o="urn:schemas-microsoft-com:office:office" xmlns:r="http://schemas.openxmlformats.org/officeDocument/2006/relationships" xmlns:m="http://schemas.openxmlformats.org/officeDocument/2006/math" xmlns:v="urn:schemas-microsoft-com:vml" xmlns:wp14="http://schemas.microsoft.com/office/word/2010/wordprocessingDrawing" xmlns:wp="http://schemas.openxmlformats.org/drawingml/2006/wordprocessingDrawing" xmlns:w10="urn:schemas-microsoft-com:office:word" xmlns:w="http://schemas.openxmlformats.org/wordprocessingml/2006/main" xmlns:w14="http://schemas.microsoft.com/office/word/2010/wordml" xmlns:wpg="http://schemas.microsoft.com/office/word/2010/wordprocessingGroup" xmlns:wpi="http://schemas.microsoft.com/office/word/2010/wordprocessingInk" xmlns:wne="http://schemas.microsoft.com/office/word/2006/wordml" xmlns:wps="http://schemas.microsoft.com/office/word/2010/wordprocessingShape" mc:Ignorable="w14 wp14">
+  <w:docDefaults>
+    <w:rPrDefault>
+      <w:rPr>
+        <w:rFonts w:asciiTheme="majorHAnsi" w:eastAsiaTheme="majorEastAsia" w:hAnsiTheme="majorHAnsi" w:cstheme="majorBidi"/>
+        <w:sz w:val="22"/>
+        <w:szCs w:val="22"/>
+        <w:lang w:val="en-GB" w:eastAsia="en-US" w:bidi="ar-SA"/>
+      </w:rPr>
+    </w:rPrDefault>
+    <w:pPrDefault>
+      <w:pPr>
+        <w:spacing w:after="200" w:line="252" w:lineRule="auto"/>
+      </w:pPr>
+    </w:pPrDefault>
+  </w:docDefaults>
+  <w:latentStyles w:defLockedState="0" w:defUIPriority="99" w:defSemiHidden="1" w:defUnhideWhenUsed="1" w:defQFormat="0" w:count="267">
+    <w:lsdException w:name="Normal" w:semiHidden="0" w:uiPriority="0" w:unhideWhenUsed="0" w:qFormat="1"/>
+    <w:lsdException w:name="heading 1" w:semiHidden="0" w:uiPriority="9" w:unhideWhenUsed="0" w:qFormat="1"/>
+    <w:lsdException w:name="heading 2" w:uiPriority="9" w:qFormat="1"/>
+    <w:lsdException w:name="heading 3" w:uiPriority="9" w:qFormat="1"/>
+    <w:lsdException w:name="heading 4" w:uiPriority="9" w:qFormat="1"/>
+    <w:lsdException w:name="heading 5" w:uiPriority="9" w:qFormat="1"/>
+    <w:lsdException w:name="heading 6" w:uiPriority="9" w:qFormat="1"/>
+    <w:lsdException w:name="heading 7" w:uiPriority="9" w:qFormat="1"/>
+    <w:lsdException w:name="heading 8" w:uiPriority="9" w:qFormat="1"/>
+    <w:lsdException w:name="heading 9" w:uiPriority="9" w:qFormat="1"/>
+    <w:lsdException w:name="toc 1" w:uiPriority="39"/>
+    <w:lsdException w:name="toc 2" w:uiPriority="39"/>
+    <w:lsdException w:name="toc 3" w:uiPriority="39"/>
+    <w:lsdException w:name="toc 4" w:uiPriority="39"/>
+    <w:lsdException w:name="toc 5" w:uiPriority="39"/>
+    <w:lsdException w:name="toc 6" w:uiPriority="39"/>
+    <w:lsdException w:name="toc 7" w:uiPriority="39"/>
+    <w:lsdException w:name="toc 8" w:uiPriority="39"/>
+    <w:lsdException w:name="toc 9" w:uiPriority="39"/>
+    <w:lsdException w:name="caption" w:uiPriority="35" w:qFormat="1"/>
+    <w:lsdException w:name="Title" w:semiHidden="0" w:uiPriority="10" w:unhideWhenUsed="0" w:qFormat="1"/>
+    <w:lsdException w:name="Default Paragraph Font" w:uiPriority="1"/>
+    <w:lsdException w:name="Subtitle" w:semiHidden="0" w:uiPriority="11" w:unhideWhenUsed="0" w:qFormat="1"/>
+    <w:lsdException w:name="Strong" w:semiHidden="0" w:uiPriority="22" w:unhideWhenUsed="0" w:qFormat="1"/>
+    <w:lsdException w:name="Emphasis" w:semiHidden="0" w:uiPriority="20" w:unhideWhenUsed="0" w:qFormat="1"/>
+    <w:lsdException w:name="Table Grid" w:semiHidden="0" w:uiPriority="39" w:unhideWhenUsed="0"/>
+    <w:lsdException w:name="Placeholder Text" w:unhideWhenUsed="0"/>
+    <w:lsdException w:name="No Spacing" w:semiHidden="0" w:uiPriority="1" w:unhideWhenUsed="0" w:qFormat="1"/>
+    <w:lsdException w:name="Light Shading" w:semiHidden="0" w:uiPriority="60" w:unhideWhenUsed="0"/>
+    <w:lsdException w:name="Light List" w:semiHidden="0" w:uiPriority="61" w:unhideWhenUsed="0"/>
+    <w:lsdException w:name="Light Grid" w:semiHidden="0" w:uiPriority="62" w:unhideWhenUsed="0"/>
+    <w:lsdException w:name="Medium Shading 1" w:semiHidden="0" w:uiPriority="63" w:unhideWhenUsed="0"/>
+    <w:lsdException w:name="Medium Shading 2" w:semiHidden="0" w:uiPriority="64" w:unhideWhenUsed="0"/>
+    <w:lsdException w:name="Medium List 1" w:semiHidden="0" w:uiPriority="65" w:unhideWhenUsed="0"/>
+    <w:lsdException w:name="Medium List 2" w:semiHidden="0" w:uiPriority="66" w:unhideWhenUsed="0"/>
+    <w:lsdException w:name="Medium Grid 1" w:semiHidden="0" w:uiPriority="67" w:unhideWhenUsed="0"/>
+    <w:lsdException w:name="Medium Grid 2" w:semiHidden="0" w:uiPriority="68" w:unhideWhenUsed="0"/>
+    <w:lsdException w:name="Medium Grid 3" w:semiHidden="0" w:uiPriority="69" w:unhideWhenUsed="0"/>
+    <w:lsdException w:name="Dark List" w:semiHidden="0" w:uiPriority="70" w:unhideWhenUsed="0"/>
+    <w:lsdException w:name="Colorful Shading" w:semiHidden="0" w:uiPriority="71" w:unhideWhenUsed="0"/>
+    <w:lsdException w:name="Colorful List" w:semiHidden="0" w:uiPriority="72" w:unhideWhenUsed="0"/>
+    <w:lsdException w:name="Colorful Grid" w:semiHidden="0" w:uiPriority="73" w:unhideWhenUsed="0"/>
+    <w:lsdException w:name="Light Shading Accent 1" w:semiHidden="0" w:uiPriority="60" w:unhideWhenUsed="0"/>
+    <w:lsdException w:name="Light List Accent 1" w:semiHidden="0" w:uiPriority="61" w:unhideWhenUsed="0"/>
+    <w:lsdException w:name="Light Grid Accent 1" w:semiHidden="0" w:uiPriority="62" w:unhideWhenUsed="0"/>
+    <w:lsdException w:name="Medium Shading 1 Accent 1" w:semiHidden="0" w:uiPriority="63" w:unhideWhenUsed="0"/>
+    <w:lsdException w:name="Medium Shading 2 Accent 1" w:semiHidden="0" w:uiPriority="64" w:unhideWhenUsed="0"/>
+    <w:lsdException w:name="Medium List 1 Accent 1" w:semiHidden="0" w:uiPriority="65" w:unhideWhenUsed="0"/>
+    <w:lsdException w:name="Revision" w:unhideWhenUsed="0"/>
+    <w:lsdException w:name="List Paragraph" w:semiHidden="0" w:uiPriority="34" w:unhideWhenUsed="0" w:qFormat="1"/>
+    <w:lsdException w:name="Quote" w:semiHidden="0" w:uiPriority="29" w:unhideWhenUsed="0" w:qFormat="1"/>
+    <w:lsdException w:name="Intense Quote" w:semiHidden="0" w:uiPriority="30" w:unhideWhenUsed="0" w:qFormat="1"/>
+    <w:lsdException w:name="Medium List 2 Accent 1" w:semiHidden="0" w:uiPriority="66" w:unhideWhenUsed="0"/>
+    <w:lsdException w:name="Medium Grid 1 Accent 1" w:semiHidden="0" w:uiPriority="67" w:unhideWhenUsed="0"/>
+    <w:lsdException w:name="Medium Grid 2 Accent 1" w:semiHidden="0" w:uiPriority="68" w:unhideWhenUsed="0"/>
+    <w:lsdException w:name="Medium Grid 3 Accent 1" w:semiHidden="0" w:uiPriority="69" w:unhideWhenUsed="0"/>
+    <w:lsdException w:name="Dark List Accent 1" w:semiHidden="0" w:uiPriority="70" w:unhideWhenUsed="0"/>
+    <w:lsdException w:name="Colorful Shading Accent 1" w:semiHidden="0" w:uiPriority="71" w:unhideWhenUsed="0"/>
+    <w:lsdException w:name="Colorful List Accent 1" w:semiHidden="0" w:uiPriority="72" w:unhideWhenUsed="0"/>
+    <w:lsdException w:name="Colorful Grid Accent 1" w:semiHidden="0" w:uiPriority="73" w:unhideWhenUsed="0"/>
+    <w:lsdException w:name="Light Shading Accent 2" w:semiHidden="0" w:uiPriority="60" w:unhideWhenUsed="0"/>
+    <w:lsdException w:name="Light List Accent 2" w:semiHidden="0" w:uiPriority="61" w:unhideWhenUsed="0"/>
+    <w:lsdException w:name="Light Grid Accent 2" w:semiHidden="0" w:uiPriority="62" w:unhideWhenUsed="0"/>
+    <w:lsdException w:name="Medium Shading 1 Accent 2" w:semiHidden="0" w:uiPriority="63" w:unhideWhenUsed="0"/>
+    <w:lsdException w:name="Medium Shading 2 Accent 2" w:semiHidden="0" w:uiPriority="64" w:unhideWhenUsed="0"/>
+    <w:lsdException w:name="Medium List 1 Accent 2" w:semiHidden="0" w:uiPriority="65" w:unhideWhenUsed="0"/>
+    <w:lsdException w:name="Medium List 2 Accent 2" w:semiHidden="0" w:uiPriority="66" w:unhideWhenUsed="0"/>
+    <w:lsdException w:name="Medium Grid 1 Accent 2" w:semiHidden="0" w:uiPriority="67" w:unhideWhenUsed="0"/>
+    <w:lsdException w:name="Medium Grid 2 Accent 2" w:semiHidden="0" w:uiPriority="68" w:unhideWhenUsed="0"/>
+    <w:lsdException w:name="Medium Grid 3 Accent 2" w:semiHidden="0" w:uiPriority="69" w:unhideWhenUsed="0"/>
+    <w:lsdException w:name="Dark List Accent 2" w:semiHidden="0" w:uiPriority="70" w:unhideWhenUsed="0"/>
+    <w:lsdException w:name="Colorful Shading Accent 2" w:semiHidden="0" w:uiPriority="71" w:unhideWhenUsed="0"/>
+    <w:lsdException w:name="Colorful List Accent 2" w:semiHidden="0" w:uiPriority="72" w:unhideWhenUsed="0"/>
+    <w:lsdException w:name="Colorful Grid Accent 2" w:semiHidden="0" w:uiPriority="73" w:unhideWhenUsed="0"/>
+    <w:lsdException w:name="Light Shading Accent 3" w:semiHidden="0" w:uiPriority="60" w:unhideWhenUsed="0"/>
+    <w:lsdException w:name="Light List Accent 3" w:semiHidden="0" w:uiPriority="61" w:unhideWhenUsed="0"/>
+    <w:lsdException w:name="Light Grid Accent 3" w:semiHidden="0" w:uiPriority="62" w:unhideWhenUsed="0"/>
+    <w:lsdException w:name="Medium Shading 1 Accent 3" w:semiHidden="0" w:uiPriority="63" w:unhideWhenUsed="0"/>
+    <w:lsdException w:name="Medium Shading 2 Accent 3" w:semiHidden="0" w:uiPriority="64" w:unhideWhenUsed="0"/>
+    <w:lsdException w:name="Medium List 1 Accent 3" w:semiHidden="0" w:uiPriority="65" w:unhideWhenUsed="0"/>
+    <w:lsdException w:name="Medium List 2 Accent 3" w:semiHidden="0" w:uiPriority="66" w:unhideWhenUsed="0"/>
+    <w:lsdException w:name="Medium Grid 1 Accent 3" w:semiHidden="0" w:uiPriority="67" w:unhideWhenUsed="0"/>
+    <w:lsdException w:name="Medium Grid 2 Accent 3" w:semiHidden="0" w:uiPriority="68" w:unhideWhenUsed="0"/>
+    <w:lsdException w:name="Medium Grid 3 Accent 3" w:semiHidden="0" w:uiPriority="69" w:unhideWhenUsed="0"/>
+    <w:lsdException w:name="Dark List Accent 3" w:semiHidden="0" w:uiPriority="70" w:unhideWhenUsed="0"/>
+    <w:lsdException w:name="Colorful Shading Accent 3" w:semiHidden="0" w:uiPriority="71" w:unhideWhenUsed="0"/>
+    <w:lsdException w:name="Colorful List Accent 3" w:semiHidden="0" w:uiPriority="72" w:unhideWhenUsed="0"/>
+    <w:lsdException w:name="Colorful Grid Accent 3" w:semiHidden="0" w:uiPriority="73" w:unhideWhenUsed="0"/>
+    <w:lsdException w:name="Light Shading Accent 4" w:semiHidden="0" w:uiPriority="60" w:unhideWhenUsed="0"/>
+    <w:lsdException w:name="Light List Accent 4" w:semiHidden="0" w:uiPriority="61" w:unhideWhenUsed="0"/>
+    <w:lsdException w:name="Light Grid Accent 4" w:semiHidden="0" w:uiPriority="62" w:unhideWhenUsed="0"/>
+    <w:lsdException w:name="Medium Shading 1 Accent 4" w:semiHidden="0" w:uiPriority="63" w:unhideWhenUsed="0"/>
+    <w:lsdException w:name="Medium Shading 2 Accent 4" w:semiHidden="0" w:uiPriority="64" w:unhideWhenUsed="0"/>
+    <w:lsdException w:name="Medium List 1 Accent 4" w:semiHidden="0" w:uiPriority="65" w:unhideWhenUsed="0"/>
+    <w:lsdException w:name="Medium List 2 Accent 4" w:semiHidden="0" w:uiPriority="66" w:unhideWhenUsed="0"/>
+    <w:lsdException w:name="Medium Grid 1 Accent 4" w:semiHidden="0" w:uiPriority="67" w:unhideWhenUsed="0"/>
+    <w:lsdException w:name="Medium Grid 2 Accent 4" w:semiHidden="0" w:uiPriority="68" w:unhideWhenUsed="0"/>
+    <w:lsdException w:name="Medium Grid 3 Accent 4" w:semiHidden="0" w:uiPriority="69" w:unhideWhenUsed="0"/>
+    <w:lsdException w:name="Dark List Accent 4" w:semiHidden="0" w:uiPriority="70" w:unhideWhenUsed="0"/>
+    <w:lsdException w:name="Colorful Shading Accent 4" w:semiHidden="0" w:uiPriority="71" w:unhideWhenUsed="0"/>
+    <w:lsdException w:name="Colorful List Accent 4" w:semiHidden="0" w:uiPriority="72" w:unhideWhenUsed="0"/>
+    <w:lsdException w:name="Colorful Grid Accent 4" w:semiHidden="0" w:uiPriority="73" w:unhideWhenUsed="0"/>
+    <w:lsdException w:name="Light Shading Accent 5" w:semiHidden="0" w:uiPriority="60" w:unhideWhenUsed="0"/>
+    <w:lsdException w:name="Light List Accent 5" w:semiHidden="0" w:uiPriority="61" w:unhideWhenUsed="0"/>
+    <w:lsdException w:name="Light Grid Accent 5" w:semiHidden="0" w:uiPriority="62" w:unhideWhenUsed="0"/>
+    <w:lsdException w:name="Medium Shading 1 Accent 5" w:semiHidden="0" w:uiPriority="63" w:unhideWhenUsed="0"/>
+    <w:lsdException w:name="Medium Shading 2 Accent 5" w:semiHidden="0" w:uiPriority="64" w:unhideWhenUsed="0"/>
+    <w:lsdException w:name="Medium List 1 Accent 5" w:semiHidden="0" w:uiPriority="65" w:unhideWhenUsed="0"/>
+    <w:lsdException w:name="Medium List 2 Accent 5" w:semiHidden="0" w:uiPriority="66" w:unhideWhenUsed="0"/>
+    <w:lsdException w:name="Medium Grid 1 Accent 5" w:semiHidden="0" w:uiPriority="67" w:unhideWhenUsed="0"/>
+    <w:lsdException w:name="Medium Grid 2 Accent 5" w:semiHidden="0" w:uiPriority="68" w:unhideWhenUsed="0"/>
+    <w:lsdException w:name="Medium Grid 3 Accent 5" w:semiHidden="0" w:uiPriority="69" w:unhideWhenUsed="0"/>
+    <w:lsdException w:name="Dark List Accent 5" w:semiHidden="0" w:uiPriority="70" w:unhideWhenUsed="0"/>
+    <w:lsdException w:name="Colorful Shading Accent 5" w:semiHidden="0" w:uiPriority="71" w:unhideWhenUsed="0"/>
+    <w:lsdException w:name="Colorful List Accent 5" w:semiHidden="0" w:uiPriority="72" w:unhideWhenUsed="0"/>
+    <w:lsdException w:name="Colorful Grid Accent 5" w:semiHidden="0" w:uiPriority="73" w:unhideWhenUsed="0"/>
+    <w:lsdException w:name="Light Shading Accent 6" w:semiHidden="0" w:uiPriority="60" w:unhideWhenUsed="0"/>
+    <w:lsdException w:name="Light List Accent 6" w:semiHidden="0" w:uiPriority="61" w:unhideWhenUsed="0"/>
+    <w:lsdException w:name="Light Grid Accent 6" w:semiHidden="0" w:uiPriority="62" w:unhideWhenUsed="0"/>
+    <w:lsdException w:name="Medium Shading 1 Accent 6" w:semiHidden="0" w:uiPriority="63" w:unhideWhenUsed="0"/>
+    <w:lsdException w:name="Medium Shading 2 Accent 6" w:semiHidden="0" w:uiPriority="64" w:unhideWhenUsed="0"/>
+    <w:lsdException w:name="Medium List 1 Accent 6" w:semiHidden="0" w:uiPriority="65" w:unhideWhenUsed="0"/>
+    <w:lsdException w:name="Medium List 2 Accent 6" w:semiHidden="0" w:uiPriority="66" w:unhideWhenUsed="0"/>
+    <w:lsdException w:name="Medium Grid 1 Accent 6" w:semiHidden="0" w:uiPriority="67" w:unhideWhenUsed="0"/>
+    <w:lsdException w:name="Medium Grid 2 Accent 6" w:semiHidden="0" w:uiPriority="68" w:unhideWhenUsed="0"/>
+    <w:lsdException w:name="Medium Grid 3 Accent 6" w:semiHidden="0" w:uiPriority="69" w:unhideWhenUsed="0"/>
+    <w:lsdException w:name="Dark List Accent 6" w:semiHidden="0" w:uiPriority="70" w:unhideWhenUsed="0"/>
+    <w:lsdException w:name="Colorful Shading Accent 6" w:semiHidden="0" w:uiPriority="71" w:unhideWhenUsed="0"/>
+    <w:lsdException w:name="Colorful List Accent 6" w:semiHidden="0" w:uiPriority="72" w:unhideWhenUsed="0"/>
+    <w:lsdException w:name="Colorful Grid Accent 6" w:semiHidden="0" w:uiPriority="73" w:unhideWhenUsed="0"/>
+    <w:lsdException w:name="Subtle Emphasis" w:semiHidden="0" w:uiPriority="19" w:unhideWhenUsed="0" w:qFormat="1"/>
+    <w:lsdException w:name="Intense Emphasis" w:semiHidden="0" w:uiPriority="21" w:unhideWhenUsed="0" w:qFormat="1"/>
+    <w:lsdException w:name="Subtle Reference" w:semiHidden="0" w:uiPriority="31" w:unhideWhenUsed="0" w:qFormat="1"/>
+    <w:lsdException w:name="Intense Reference" w:semiHidden="0" w:uiPriority="32" w:unhideWhenUsed="0" w:qFormat="1"/>
+    <w:lsdException w:name="Book Title" w:semiHidden="0" w:uiPriority="33" w:unhideWhenUsed="0" w:qFormat="1"/>
+    <w:lsdException w:name="Bibliography" w:uiPriority="37"/>
+    <w:lsdException w:name="TOC Heading" w:uiPriority="39" w:qFormat="1"/>
   </w:latentStyles>
   <w:style w:type="paragraph" w:default="1" w:styleId="Normal">
     <w:name w:val="Normal"/>

</xml_diff>

<commit_message>
Add user feedback to appraisal document.
</commit_message>
<xml_diff>
--- a/docs/docx/Appraisal_Sam_Hubbard.docx
+++ b/docs/docx/Appraisal_Sam_Hubbard.docx
@@ -638,6 +638,12 @@
             <w:pPr>
               <w:spacing w:before="120" w:after="120"/>
             </w:pPr>
+            <w:r>
+              <w:t xml:space="preserve">The plots cannot </w:t>
+            </w:r>
+            <w:r>
+              <w:t>be reordered once added.</w:t>
+            </w:r>
           </w:p>
         </w:tc>
       </w:tr>
@@ -679,13 +685,6 @@
               </w:rPr>
               <w:t>✓</w:t>
             </w:r>
-            <w:r>
-              <w:rPr>
-                <w:rFonts w:ascii="Segoe UI Symbol" w:hAnsi="Segoe UI Symbol" w:cs="Segoe UI Symbol"/>
-                <w:b/>
-              </w:rPr>
-              <w:t>+</w:t>
-            </w:r>
           </w:p>
         </w:tc>
         <w:tc>
@@ -750,6 +749,9 @@
             <w:pPr>
               <w:spacing w:before="120" w:after="120"/>
             </w:pPr>
+            <w:r>
+              <w:t>When zooming, the scale of the axes changes according to a logarithmic scale.</w:t>
+            </w:r>
           </w:p>
         </w:tc>
       </w:tr>
@@ -801,6 +803,9 @@
             <w:pPr>
               <w:spacing w:before="120" w:after="120"/>
             </w:pPr>
+            <w:r>
+              <w:t>If, while panning, the origin moves off-screen, the axes will cling to the edges of the screen so the scale is still visible.</w:t>
+            </w:r>
           </w:p>
         </w:tc>
       </w:tr>
@@ -852,6 +857,9 @@
             <w:pPr>
               <w:spacing w:before="120" w:after="120"/>
             </w:pPr>
+            <w:r>
+              <w:t>The Qt default colour picker is used.</w:t>
+            </w:r>
           </w:p>
         </w:tc>
       </w:tr>
@@ -903,6 +911,9 @@
             <w:pPr>
               <w:spacing w:before="120" w:after="120"/>
             </w:pPr>
+            <w:r>
+              <w:t>This is configurable via the colour picker.</w:t>
+            </w:r>
           </w:p>
         </w:tc>
       </w:tr>
@@ -1005,6 +1016,9 @@
             <w:pPr>
               <w:spacing w:before="120" w:after="120"/>
             </w:pPr>
+            <w:r>
+              <w:t>Equations are entered in plaintext. When an input does not validate, the background of the input area turns red.</w:t>
+            </w:r>
           </w:p>
         </w:tc>
       </w:tr>
@@ -1216,6 +1230,9 @@
             <w:pPr>
               <w:spacing w:before="120" w:after="120"/>
             </w:pPr>
+            <w:r>
+              <w:t>The resolution is suitably low to be used on any Windows monitor.</w:t>
+            </w:r>
           </w:p>
         </w:tc>
       </w:tr>
@@ -1318,6 +1335,9 @@
             <w:pPr>
               <w:spacing w:before="120" w:after="120"/>
             </w:pPr>
+            <w:r>
+              <w:t>Supported platforms are listed in the user guide.</w:t>
+            </w:r>
           </w:p>
         </w:tc>
       </w:tr>
@@ -1611,6 +1631,9 @@
             <w:pPr>
               <w:spacing w:before="120" w:after="120"/>
             </w:pPr>
+            <w:r>
+              <w:t>The thickness is bounded between 1 and 10 pixels.</w:t>
+            </w:r>
           </w:p>
         </w:tc>
       </w:tr>
@@ -1675,6 +1698,9 @@
               <w:t>, as preferences are independent of diagram</w:t>
             </w:r>
             <w:r>
+              <w:t>s</w:t>
+            </w:r>
+            <w:r>
               <w:t>.</w:t>
             </w:r>
           </w:p>
@@ -1735,16 +1761,6 @@
         </w:tc>
       </w:tr>
     </w:tbl>
-    <w:p>
-      <w:pPr>
-        <w:rPr>
-          <w:color w:val="632423" w:themeColor="accent2" w:themeShade="80"/>
-          <w:spacing w:val="15"/>
-          <w:sz w:val="24"/>
-          <w:szCs w:val="24"/>
-        </w:rPr>
-      </w:pPr>
-    </w:p>
     <w:p>
       <w:r>
         <w:br w:type="page"/>
@@ -1759,7 +1775,445 @@
         <w:t>User Feedback</w:t>
       </w:r>
     </w:p>
-    <w:p/>
+    <w:p>
+      <w:pPr>
+        <w:rPr>
+          <w:b/>
+        </w:rPr>
+      </w:pPr>
+      <w:r>
+        <w:rPr>
+          <w:b/>
+        </w:rPr>
+        <w:t>Q</w:t>
+      </w:r>
+      <w:r>
+        <w:rPr>
+          <w:b/>
+        </w:rPr>
+        <w:t xml:space="preserve">: </w:t>
+      </w:r>
+      <w:r>
+        <w:rPr>
+          <w:b/>
+        </w:rPr>
+        <w:t>How does Argand Plotter compare to your expectations?</w:t>
+      </w:r>
+    </w:p>
+    <w:p>
+      <w:pPr>
+        <w:rPr>
+          <w:i/>
+        </w:rPr>
+      </w:pPr>
+      <w:r>
+        <w:rPr>
+          <w:i/>
+        </w:rPr>
+        <w:t xml:space="preserve">A: </w:t>
+      </w:r>
+      <w:r>
+        <w:rPr>
+          <w:i/>
+        </w:rPr>
+        <w:t>Argand Plotter exceeds my expectations. It is incredibly easy to use and makes a nice link between the algebra and the graphs.</w:t>
+      </w:r>
+    </w:p>
+    <w:p>
+      <w:pPr>
+        <w:tabs>
+          <w:tab w:val="left" w:pos="6513"/>
+        </w:tabs>
+        <w:rPr>
+          <w:b/>
+        </w:rPr>
+      </w:pPr>
+      <w:r>
+        <w:rPr>
+          <w:b/>
+        </w:rPr>
+        <w:t xml:space="preserve">Q: </w:t>
+      </w:r>
+      <w:r>
+        <w:rPr>
+          <w:b/>
+        </w:rPr>
+        <w:t>Please comment on the usability of Argand Plotter.</w:t>
+      </w:r>
+    </w:p>
+    <w:p>
+      <w:pPr>
+        <w:rPr>
+          <w:i/>
+        </w:rPr>
+      </w:pPr>
+      <w:r>
+        <w:rPr>
+          <w:i/>
+        </w:rPr>
+        <w:t>A: It is very intuitive, with all operations appearing in the way that I would expect.</w:t>
+      </w:r>
+      <w:r>
+        <w:rPr>
+          <w:i/>
+        </w:rPr>
+        <w:t xml:space="preserve"> </w:t>
+      </w:r>
+      <w:r>
+        <w:rPr>
+          <w:i/>
+        </w:rPr>
+        <w:t>The zoom and drag functions are particularly friendly.</w:t>
+      </w:r>
+      <w:r>
+        <w:rPr>
+          <w:i/>
+        </w:rPr>
+        <w:t xml:space="preserve"> I</w:t>
+      </w:r>
+      <w:r>
+        <w:rPr>
+          <w:i/>
+        </w:rPr>
+        <w:t>t's very easy to enter equations and the real-time nature is excellent</w:t>
+      </w:r>
+      <w:r>
+        <w:rPr>
+          <w:i/>
+        </w:rPr>
+        <w:t xml:space="preserve"> for helping students to learn.</w:t>
+      </w:r>
+    </w:p>
+    <w:p>
+      <w:pPr>
+        <w:rPr>
+          <w:b/>
+        </w:rPr>
+      </w:pPr>
+      <w:r>
+        <w:rPr>
+          <w:b/>
+        </w:rPr>
+        <w:t xml:space="preserve">Q: </w:t>
+      </w:r>
+      <w:r>
+        <w:rPr>
+          <w:b/>
+        </w:rPr>
+        <w:t xml:space="preserve">What issues do you have with Argand Plotter (if </w:t>
+      </w:r>
+      <w:r>
+        <w:rPr>
+          <w:b/>
+        </w:rPr>
+        <w:t>any</w:t>
+      </w:r>
+      <w:r>
+        <w:rPr>
+          <w:b/>
+        </w:rPr>
+        <w:t>)?</w:t>
+      </w:r>
+    </w:p>
+    <w:p>
+      <w:pPr>
+        <w:rPr>
+          <w:i/>
+        </w:rPr>
+      </w:pPr>
+      <w:r>
+        <w:rPr>
+          <w:i/>
+        </w:rPr>
+        <w:t xml:space="preserve">A: </w:t>
+      </w:r>
+      <w:r>
+        <w:rPr>
+          <w:i/>
+        </w:rPr>
+        <w:t xml:space="preserve">It would be nice if it would accept either i or j for the imaginary unit.  Also, most students use </w:t>
+      </w:r>
+      <m:oMath>
+        <m:r>
+          <w:rPr>
+            <w:rFonts w:ascii="Cambria Math" w:hAnsi="Cambria Math"/>
+          </w:rPr>
+          <m:t>pi/4</m:t>
+        </m:r>
+      </m:oMath>
+      <w:r>
+        <w:rPr>
+          <w:i/>
+        </w:rPr>
+        <w:t xml:space="preserve"> rather than the decimal equivalent.</w:t>
+      </w:r>
+    </w:p>
+    <w:p>
+      <w:pPr>
+        <w:rPr>
+          <w:b/>
+        </w:rPr>
+      </w:pPr>
+      <w:r>
+        <w:rPr>
+          <w:b/>
+        </w:rPr>
+        <w:t xml:space="preserve">Q: </w:t>
+      </w:r>
+      <w:r>
+        <w:rPr>
+          <w:b/>
+        </w:rPr>
+        <w:t>Do you have any suggestions for improvements to Argand Plotter?</w:t>
+      </w:r>
+    </w:p>
+    <w:p>
+      <w:pPr>
+        <w:rPr>
+          <w:i/>
+        </w:rPr>
+      </w:pPr>
+      <w:r>
+        <w:rPr>
+          <w:i/>
+        </w:rPr>
+        <w:t xml:space="preserve">A: If possible, it would be nice to extend it to include arg inequalities i.e. </w:t>
+      </w:r>
+      <m:oMath>
+        <m:r>
+          <w:rPr>
+            <w:rFonts w:ascii="Cambria Math" w:hAnsi="Cambria Math"/>
+          </w:rPr>
+          <m:t>pi/4&lt;arg(z)&lt;pi/2</m:t>
+        </m:r>
+      </m:oMath>
+      <w:r>
+        <w:rPr>
+          <w:i/>
+        </w:rPr>
+        <w:t xml:space="preserve"> as these are graphs which students find particularly challenging.</w:t>
+      </w:r>
+    </w:p>
+    <w:p>
+      <w:pPr>
+        <w:rPr>
+          <w:i/>
+        </w:rPr>
+      </w:pPr>
+      <w:bookmarkStart w:id="0" w:name="_GoBack"/>
+      <w:bookmarkEnd w:id="0"/>
+    </w:p>
+    <w:p>
+      <w:r>
+        <w:t>My client was also asked</w:t>
+      </w:r>
+      <w:r>
+        <w:t xml:space="preserve"> to rate how much he agreed with the following statements:</w:t>
+      </w:r>
+    </w:p>
+    <w:tbl>
+      <w:tblPr>
+        <w:tblStyle w:val="TableGrid"/>
+        <w:tblW w:w="0" w:type="auto"/>
+        <w:tblLook w:val="04A0" w:firstRow="1" w:lastRow="0" w:firstColumn="1" w:lastColumn="0" w:noHBand="0" w:noVBand="1"/>
+      </w:tblPr>
+      <w:tblGrid>
+        <w:gridCol w:w="5920"/>
+        <w:gridCol w:w="3322"/>
+      </w:tblGrid>
+      <w:tr>
+        <w:tc>
+          <w:tcPr>
+            <w:tcW w:w="5920" w:type="dxa"/>
+            <w:tcBorders>
+              <w:bottom w:val="double" w:sz="4" w:space="0" w:color="auto"/>
+            </w:tcBorders>
+          </w:tcPr>
+          <w:p>
+            <w:pPr>
+              <w:spacing w:before="240"/>
+              <w:rPr>
+                <w:b/>
+              </w:rPr>
+            </w:pPr>
+            <w:r>
+              <w:rPr>
+                <w:b/>
+              </w:rPr>
+              <w:t>Statement</w:t>
+            </w:r>
+          </w:p>
+        </w:tc>
+        <w:tc>
+          <w:tcPr>
+            <w:tcW w:w="3322" w:type="dxa"/>
+            <w:tcBorders>
+              <w:bottom w:val="double" w:sz="4" w:space="0" w:color="auto"/>
+            </w:tcBorders>
+          </w:tcPr>
+          <w:p>
+            <w:pPr>
+              <w:spacing w:before="240"/>
+              <w:rPr>
+                <w:b/>
+              </w:rPr>
+            </w:pPr>
+            <w:r>
+              <w:rPr>
+                <w:b/>
+              </w:rPr>
+              <w:t>Response</w:t>
+            </w:r>
+          </w:p>
+        </w:tc>
+      </w:tr>
+      <w:tr>
+        <w:tc>
+          <w:tcPr>
+            <w:tcW w:w="5920" w:type="dxa"/>
+            <w:tcBorders>
+              <w:top w:val="double" w:sz="4" w:space="0" w:color="auto"/>
+            </w:tcBorders>
+          </w:tcPr>
+          <w:p>
+            <w:pPr>
+              <w:spacing w:before="240"/>
+            </w:pPr>
+            <w:r>
+              <w:t>Argand Plotter is a useful tool for teachers.</w:t>
+            </w:r>
+          </w:p>
+        </w:tc>
+        <w:tc>
+          <w:tcPr>
+            <w:tcW w:w="3322" w:type="dxa"/>
+            <w:tcBorders>
+              <w:top w:val="double" w:sz="4" w:space="0" w:color="auto"/>
+            </w:tcBorders>
+          </w:tcPr>
+          <w:p>
+            <w:pPr>
+              <w:spacing w:before="240"/>
+            </w:pPr>
+            <w:r>
+              <w:t>Strongly Agree</w:t>
+            </w:r>
+          </w:p>
+        </w:tc>
+      </w:tr>
+      <w:tr>
+        <w:tc>
+          <w:tcPr>
+            <w:tcW w:w="5920" w:type="dxa"/>
+          </w:tcPr>
+          <w:p>
+            <w:pPr>
+              <w:spacing w:before="240"/>
+            </w:pPr>
+            <w:r>
+              <w:t>Argand Plotter is a useful tool for students.</w:t>
+            </w:r>
+          </w:p>
+        </w:tc>
+        <w:tc>
+          <w:tcPr>
+            <w:tcW w:w="3322" w:type="dxa"/>
+          </w:tcPr>
+          <w:p>
+            <w:pPr>
+              <w:spacing w:before="240"/>
+            </w:pPr>
+            <w:r>
+              <w:t>Strongly Agree</w:t>
+            </w:r>
+          </w:p>
+        </w:tc>
+      </w:tr>
+      <w:tr>
+        <w:tc>
+          <w:tcPr>
+            <w:tcW w:w="5920" w:type="dxa"/>
+          </w:tcPr>
+          <w:p>
+            <w:pPr>
+              <w:spacing w:before="240"/>
+            </w:pPr>
+            <w:r>
+              <w:t>Argand Plotter is easy to use.</w:t>
+            </w:r>
+          </w:p>
+        </w:tc>
+        <w:tc>
+          <w:tcPr>
+            <w:tcW w:w="3322" w:type="dxa"/>
+          </w:tcPr>
+          <w:p>
+            <w:pPr>
+              <w:spacing w:before="240"/>
+            </w:pPr>
+            <w:r>
+              <w:t>Strongly Agree</w:t>
+            </w:r>
+          </w:p>
+        </w:tc>
+      </w:tr>
+      <w:tr>
+        <w:tc>
+          <w:tcPr>
+            <w:tcW w:w="5920" w:type="dxa"/>
+          </w:tcPr>
+          <w:p>
+            <w:pPr>
+              <w:spacing w:before="240"/>
+            </w:pPr>
+            <w:r>
+              <w:t>Argand Plotter performs all the functions I need.</w:t>
+            </w:r>
+          </w:p>
+        </w:tc>
+        <w:tc>
+          <w:tcPr>
+            <w:tcW w:w="3322" w:type="dxa"/>
+          </w:tcPr>
+          <w:p>
+            <w:pPr>
+              <w:spacing w:before="240"/>
+            </w:pPr>
+            <w:r>
+              <w:t>Agree</w:t>
+            </w:r>
+          </w:p>
+        </w:tc>
+      </w:tr>
+      <w:tr>
+        <w:tc>
+          <w:tcPr>
+            <w:tcW w:w="5920" w:type="dxa"/>
+          </w:tcPr>
+          <w:p>
+            <w:pPr>
+              <w:spacing w:before="240"/>
+            </w:pPr>
+            <w:r>
+              <w:t>I will use .arg files to save diagrams.</w:t>
+            </w:r>
+          </w:p>
+        </w:tc>
+        <w:tc>
+          <w:tcPr>
+            <w:tcW w:w="3322" w:type="dxa"/>
+          </w:tcPr>
+          <w:p>
+            <w:pPr>
+              <w:spacing w:before="240"/>
+            </w:pPr>
+            <w:r>
+              <w:t>Strongly Agree</w:t>
+            </w:r>
+          </w:p>
+        </w:tc>
+      </w:tr>
+    </w:tbl>
     <w:p>
       <w:pPr>
         <w:pStyle w:val="Heading2"/>
@@ -1768,11 +2222,7 @@
         <w:t>Analysis of User Feedback</w:t>
       </w:r>
     </w:p>
-    <w:p>
-      <w:r>
-        <w:br w:type="page"/>
-      </w:r>
-    </w:p>
+    <w:p/>
     <w:p>
       <w:pPr>
         <w:pStyle w:val="Heading2"/>
@@ -1781,8 +2231,6 @@
         <w:lastRenderedPageBreak/>
         <w:t>Improvements And Suggestions</w:t>
       </w:r>
-      <w:bookmarkStart w:id="0" w:name="_GoBack"/>
-      <w:bookmarkEnd w:id="0"/>
     </w:p>
     <w:sectPr>
       <w:headerReference w:type="default" r:id="rId8"/>
@@ -1846,7 +2294,7 @@
       <w:rPr>
         <w:noProof/>
       </w:rPr>
-      <w:t>4</w:t>
+      <w:t>3</w:t>
     </w:r>
     <w:r>
       <w:fldChar w:fldCharType="end"/>
@@ -2982,6 +3430,16 @@
     <w:uiPriority w:val="99"/>
     <w:rsid w:val="00CA6FC9"/>
   </w:style>
+  <w:style w:type="character" w:styleId="PlaceholderText">
+    <w:name w:val="Placeholder Text"/>
+    <w:basedOn w:val="DefaultParagraphFont"/>
+    <w:uiPriority w:val="99"/>
+    <w:semiHidden/>
+    <w:rsid w:val="00121109"/>
+    <w:rPr>
+      <w:color w:val="808080"/>
+    </w:rPr>
+  </w:style>
 </w:styles>
 </file>
 
@@ -3879,6 +4337,16 @@
     <w:link w:val="Footer"/>
     <w:uiPriority w:val="99"/>
     <w:rsid w:val="00CA6FC9"/>
+  </w:style>
+  <w:style w:type="character" w:styleId="PlaceholderText">
+    <w:name w:val="Placeholder Text"/>
+    <w:basedOn w:val="DefaultParagraphFont"/>
+    <w:uiPriority w:val="99"/>
+    <w:semiHidden/>
+    <w:rsid w:val="00121109"/>
+    <w:rPr>
+      <w:color w:val="808080"/>
+    </w:rPr>
   </w:style>
 </w:styles>
 </file>

</xml_diff>

<commit_message>
Analyse suggestions for improvement.
</commit_message>
<xml_diff>
--- a/docs/docx/Appraisal_Sam_Hubbard.docx
+++ b/docs/docx/Appraisal_Sam_Hubbard.docx
@@ -476,8 +476,13 @@
             <w:r>
               <w:t xml:space="preserve"> w</w:t>
             </w:r>
-            <w:r>
-              <w:t>ill be labelled on the diagram.</w:t>
+            <w:proofErr w:type="spellStart"/>
+            <w:r>
+              <w:t>ill</w:t>
+            </w:r>
+            <w:proofErr w:type="spellEnd"/>
+            <w:r>
+              <w:t xml:space="preserve"> be labelled on the diagram.</w:t>
             </w:r>
           </w:p>
         </w:tc>
@@ -858,7 +863,15 @@
               <w:spacing w:before="120" w:after="120"/>
             </w:pPr>
             <w:r>
-              <w:t>The Qt default colour picker is used.</w:t>
+              <w:t xml:space="preserve">The </w:t>
+            </w:r>
+            <w:proofErr w:type="spellStart"/>
+            <w:r>
+              <w:t>Qt</w:t>
+            </w:r>
+            <w:proofErr w:type="spellEnd"/>
+            <w:r>
+              <w:t xml:space="preserve"> default colour picker is used.</w:t>
             </w:r>
           </w:p>
         </w:tc>
@@ -982,6 +995,7 @@
               <w:spacing w:before="120" w:after="120"/>
             </w:pPr>
             <w:r>
+              <w:lastRenderedPageBreak/>
               <w:t>The program will have a text input for entering complex equations.</w:t>
             </w:r>
           </w:p>
@@ -1036,7 +1050,6 @@
               <w:spacing w:before="120" w:after="120"/>
             </w:pPr>
             <w:r>
-              <w:lastRenderedPageBreak/>
               <w:t>The program will be capable of converting strings into equations which can be plotted on the diagram.</w:t>
             </w:r>
           </w:p>
@@ -1785,13 +1798,7 @@
         <w:rPr>
           <w:b/>
         </w:rPr>
-        <w:t>Q</w:t>
-      </w:r>
-      <w:r>
-        <w:rPr>
-          <w:b/>
-        </w:rPr>
-        <w:t xml:space="preserve">: </w:t>
+        <w:t xml:space="preserve">Q: </w:t>
       </w:r>
       <w:r>
         <w:rPr>
@@ -1810,13 +1817,7 @@
         <w:rPr>
           <w:i/>
         </w:rPr>
-        <w:t xml:space="preserve">A: </w:t>
-      </w:r>
-      <w:r>
-        <w:rPr>
-          <w:i/>
-        </w:rPr>
-        <w:t>Argand Plotter exceeds my expectations. It is incredibly easy to use and makes a nice link between the algebra and the graphs.</w:t>
+        <w:t>A: Argand Plotter exceeds my expectations. It is incredibly easy to use and makes a nice link between the algebra and the graphs.</w:t>
       </w:r>
     </w:p>
     <w:p>
@@ -1851,31 +1852,7 @@
         <w:rPr>
           <w:i/>
         </w:rPr>
-        <w:t>A: It is very intuitive, with all operations appearing in the way that I would expect.</w:t>
-      </w:r>
-      <w:r>
-        <w:rPr>
-          <w:i/>
-        </w:rPr>
-        <w:t xml:space="preserve"> </w:t>
-      </w:r>
-      <w:r>
-        <w:rPr>
-          <w:i/>
-        </w:rPr>
-        <w:t>The zoom and drag functions are particularly friendly.</w:t>
-      </w:r>
-      <w:r>
-        <w:rPr>
-          <w:i/>
-        </w:rPr>
-        <w:t xml:space="preserve"> I</w:t>
-      </w:r>
-      <w:r>
-        <w:rPr>
-          <w:i/>
-        </w:rPr>
-        <w:t>t's very easy to enter equations and the real-time nature is excellent</w:t>
+        <w:t>A: It is very intuitive, with all operations appearing in the way that I would expect. The zoom and drag functions are particularly friendly. It's very easy to enter equations and the real-time nature is excellent</w:t>
       </w:r>
       <w:r>
         <w:rPr>
@@ -1931,7 +1908,41 @@
         <w:rPr>
           <w:i/>
         </w:rPr>
-        <w:t xml:space="preserve">It would be nice if it would accept either i or j for the imaginary unit.  Also, most students use </w:t>
+        <w:t xml:space="preserve">It would be nice </w:t>
+      </w:r>
+      <w:r>
+        <w:rPr>
+          <w:i/>
+        </w:rPr>
+        <w:t xml:space="preserve">if it would accept either </w:t>
+      </w:r>
+      <m:oMath>
+        <m:r>
+          <w:rPr>
+            <w:rFonts w:ascii="Cambria Math" w:hAnsi="Cambria Math"/>
+          </w:rPr>
+          <m:t>i</m:t>
+        </m:r>
+      </m:oMath>
+      <w:r>
+        <w:rPr>
+          <w:i/>
+        </w:rPr>
+        <w:t xml:space="preserve"> or </w:t>
+      </w:r>
+      <m:oMath>
+        <m:r>
+          <w:rPr>
+            <w:rFonts w:ascii="Cambria Math" w:hAnsi="Cambria Math"/>
+          </w:rPr>
+          <m:t>j</m:t>
+        </m:r>
+      </m:oMath>
+      <w:r>
+        <w:rPr>
+          <w:i/>
+        </w:rPr>
+        <w:t xml:space="preserve"> for the imaginary unit.  Also, most students use </w:t>
       </w:r>
       <m:oMath>
         <m:r>
@@ -2000,8 +2011,6 @@
           <w:i/>
         </w:rPr>
       </w:pPr>
-      <w:bookmarkStart w:id="0" w:name="_GoBack"/>
-      <w:bookmarkEnd w:id="0"/>
     </w:p>
     <w:p>
       <w:r>
@@ -2031,7 +2040,7 @@
           </w:tcPr>
           <w:p>
             <w:pPr>
-              <w:spacing w:before="240"/>
+              <w:spacing w:before="120" w:after="120"/>
               <w:rPr>
                 <w:b/>
               </w:rPr>
@@ -2053,7 +2062,7 @@
           </w:tcPr>
           <w:p>
             <w:pPr>
-              <w:spacing w:before="240"/>
+              <w:spacing w:before="120" w:after="120"/>
               <w:rPr>
                 <w:b/>
               </w:rPr>
@@ -2077,7 +2086,7 @@
           </w:tcPr>
           <w:p>
             <w:pPr>
-              <w:spacing w:before="240"/>
+              <w:spacing w:before="120" w:after="120"/>
             </w:pPr>
             <w:r>
               <w:t>Argand Plotter is a useful tool for teachers.</w:t>
@@ -2093,7 +2102,7 @@
           </w:tcPr>
           <w:p>
             <w:pPr>
-              <w:spacing w:before="240"/>
+              <w:spacing w:before="120" w:after="120"/>
             </w:pPr>
             <w:r>
               <w:t>Strongly Agree</w:t>
@@ -2108,7 +2117,7 @@
           </w:tcPr>
           <w:p>
             <w:pPr>
-              <w:spacing w:before="240"/>
+              <w:spacing w:before="120" w:after="120"/>
             </w:pPr>
             <w:r>
               <w:t>Argand Plotter is a useful tool for students.</w:t>
@@ -2121,7 +2130,7 @@
           </w:tcPr>
           <w:p>
             <w:pPr>
-              <w:spacing w:before="240"/>
+              <w:spacing w:before="120" w:after="120"/>
             </w:pPr>
             <w:r>
               <w:t>Strongly Agree</w:t>
@@ -2136,7 +2145,7 @@
           </w:tcPr>
           <w:p>
             <w:pPr>
-              <w:spacing w:before="240"/>
+              <w:spacing w:before="120" w:after="120"/>
             </w:pPr>
             <w:r>
               <w:t>Argand Plotter is easy to use.</w:t>
@@ -2149,7 +2158,7 @@
           </w:tcPr>
           <w:p>
             <w:pPr>
-              <w:spacing w:before="240"/>
+              <w:spacing w:before="120" w:after="120"/>
             </w:pPr>
             <w:r>
               <w:t>Strongly Agree</w:t>
@@ -2164,7 +2173,7 @@
           </w:tcPr>
           <w:p>
             <w:pPr>
-              <w:spacing w:before="240"/>
+              <w:spacing w:before="120" w:after="120"/>
             </w:pPr>
             <w:r>
               <w:t>Argand Plotter performs all the functions I need.</w:t>
@@ -2177,7 +2186,7 @@
           </w:tcPr>
           <w:p>
             <w:pPr>
-              <w:spacing w:before="240"/>
+              <w:spacing w:before="120" w:after="120"/>
             </w:pPr>
             <w:r>
               <w:t>Agree</w:t>
@@ -2192,7 +2201,7 @@
           </w:tcPr>
           <w:p>
             <w:pPr>
-              <w:spacing w:before="240"/>
+              <w:spacing w:before="120" w:after="120"/>
             </w:pPr>
             <w:r>
               <w:t>I will use .arg files to save diagrams.</w:t>
@@ -2205,7 +2214,7 @@
           </w:tcPr>
           <w:p>
             <w:pPr>
-              <w:spacing w:before="240"/>
+              <w:spacing w:before="120" w:after="120"/>
             </w:pPr>
             <w:r>
               <w:t>Strongly Agree</w:t>
@@ -2222,14 +2231,241 @@
         <w:t>Analysis of User Feedback</w:t>
       </w:r>
     </w:p>
-    <w:p/>
+    <w:p>
+      <w:r>
+        <w:t xml:space="preserve">Considering my client’s feedback on the </w:t>
+      </w:r>
+      <w:r>
+        <w:t>intuitiveness</w:t>
+      </w:r>
+      <w:r>
+        <w:t xml:space="preserve"> of Argand Plotter, I think my objectives for UI design have been effective in making the program easy for both students and teachers to understand.</w:t>
+      </w:r>
+    </w:p>
+    <w:p>
+      <w:r>
+        <w:t>Overall, based on my objectives and my client’s feedback, I consider Argand Plotter to be a resounding success.</w:t>
+      </w:r>
+    </w:p>
+    <w:p>
+      <w:r>
+        <w:br w:type="page"/>
+      </w:r>
+    </w:p>
     <w:p>
       <w:pPr>
         <w:pStyle w:val="Heading2"/>
       </w:pPr>
+      <w:bookmarkStart w:id="0" w:name="_GoBack"/>
+      <w:bookmarkEnd w:id="0"/>
       <w:r>
         <w:lastRenderedPageBreak/>
         <w:t>Improvements And Suggestions</w:t>
+      </w:r>
+    </w:p>
+    <w:p>
+      <w:pPr>
+        <w:rPr>
+          <w:b/>
+          <w:i/>
+        </w:rPr>
+      </w:pPr>
+      <w:r>
+        <w:rPr>
+          <w:b/>
+          <w:i/>
+        </w:rPr>
+        <w:t>“</w:t>
+      </w:r>
+      <w:r>
+        <w:rPr>
+          <w:b/>
+          <w:i/>
+        </w:rPr>
+        <w:t>It would be nice if it would accept either i or j for the imaginary unit.</w:t>
+      </w:r>
+      <w:r>
+        <w:rPr>
+          <w:b/>
+          <w:i/>
+        </w:rPr>
+        <w:t>”</w:t>
+      </w:r>
+    </w:p>
+    <w:p>
+      <w:r>
+        <w:t xml:space="preserve">My original intention was to use </w:t>
+      </w:r>
+      <m:oMath>
+        <m:r>
+          <w:rPr>
+            <w:rFonts w:ascii="Cambria Math" w:hAnsi="Cambria Math"/>
+          </w:rPr>
+          <m:t>i</m:t>
+        </m:r>
+      </m:oMath>
+      <w:r>
+        <w:t xml:space="preserve"> for the imaginary unit, but I made the decision to use </w:t>
+      </w:r>
+      <m:oMath>
+        <m:r>
+          <w:rPr>
+            <w:rFonts w:ascii="Cambria Math" w:hAnsi="Cambria Math"/>
+          </w:rPr>
+          <m:t>j</m:t>
+        </m:r>
+      </m:oMath>
+      <w:r>
+        <w:t xml:space="preserve">, since it follows the Python convention. It was simply easier to pass an input term directly to the </w:t>
+      </w:r>
+      <w:r>
+        <w:rPr>
+          <w:rFonts w:ascii="Consolas" w:hAnsi="Consolas" w:cs="Consolas"/>
+        </w:rPr>
+        <w:t>complex</w:t>
+      </w:r>
+      <w:r>
+        <w:t xml:space="preserve"> </w:t>
+      </w:r>
+      <w:r>
+        <w:t xml:space="preserve">built-in function than to switch the symbol beforehand. It would still be possible to alter the parsing code to make </w:t>
+      </w:r>
+      <m:oMath>
+        <m:r>
+          <w:rPr>
+            <w:rFonts w:ascii="Cambria Math" w:hAnsi="Cambria Math"/>
+          </w:rPr>
+          <m:t>i</m:t>
+        </m:r>
+      </m:oMath>
+      <w:r>
+        <w:t xml:space="preserve"> a valid imaginary unit.</w:t>
+      </w:r>
+    </w:p>
+    <w:p>
+      <w:pPr>
+        <w:rPr>
+          <w:b/>
+          <w:i/>
+        </w:rPr>
+      </w:pPr>
+      <w:r>
+        <w:rPr>
+          <w:b/>
+          <w:i/>
+        </w:rPr>
+        <w:t xml:space="preserve">“Also, </w:t>
+      </w:r>
+      <w:r>
+        <w:rPr>
+          <w:b/>
+          <w:i/>
+        </w:rPr>
+        <w:t xml:space="preserve">most students use </w:t>
+      </w:r>
+      <m:oMath>
+        <m:r>
+          <m:rPr>
+            <m:sty m:val="bi"/>
+          </m:rPr>
+          <w:rPr>
+            <w:rFonts w:ascii="Cambria Math" w:hAnsi="Cambria Math"/>
+          </w:rPr>
+          <m:t>pi/4</m:t>
+        </m:r>
+      </m:oMath>
+      <w:r>
+        <w:rPr>
+          <w:b/>
+          <w:i/>
+        </w:rPr>
+        <w:t xml:space="preserve"> rather than the decimal equivalent.</w:t>
+      </w:r>
+      <w:r>
+        <w:rPr>
+          <w:b/>
+          <w:i/>
+        </w:rPr>
+        <w:t>”</w:t>
+      </w:r>
+    </w:p>
+    <w:p>
+      <w:r>
+        <w:t xml:space="preserve">While my parser does recognise multi-letter words (for example, the sin, cos, and tan functions), it does not currently have a mechanism for treating such a symbol as a number, rather than a function. While having pi as a suitable input is a possible feature, it would probably require a fair amount of work. If done correctly, however, it should also be easy to implement other constants such as </w:t>
+      </w:r>
+      <m:oMath>
+        <m:r>
+          <w:rPr>
+            <w:rFonts w:ascii="Cambria Math" w:hAnsi="Cambria Math"/>
+          </w:rPr>
+          <m:t>e</m:t>
+        </m:r>
+      </m:oMath>
+      <w:r>
+        <w:t xml:space="preserve">, </w:t>
+      </w:r>
+      <m:oMath>
+        <m:r>
+          <w:rPr>
+            <w:rFonts w:ascii="Cambria Math" w:hAnsi="Cambria Math"/>
+          </w:rPr>
+          <m:t>φ</m:t>
+        </m:r>
+      </m:oMath>
+      <w:r>
+        <w:t>, etc.</w:t>
+      </w:r>
+    </w:p>
+    <w:p>
+      <w:pPr>
+        <w:rPr>
+          <w:b/>
+          <w:i/>
+        </w:rPr>
+      </w:pPr>
+      <w:r>
+        <w:rPr>
+          <w:b/>
+          <w:i/>
+        </w:rPr>
+        <w:t>“</w:t>
+      </w:r>
+      <w:r>
+        <w:rPr>
+          <w:b/>
+          <w:i/>
+        </w:rPr>
+        <w:t>It</w:t>
+      </w:r>
+      <w:r>
+        <w:rPr>
+          <w:b/>
+          <w:i/>
+        </w:rPr>
+        <w:t xml:space="preserve"> would be nice to extend it to include arg inequalities i.e. </w:t>
+      </w:r>
+      <m:oMath>
+        <m:r>
+          <m:rPr>
+            <m:sty m:val="bi"/>
+          </m:rPr>
+          <w:rPr>
+            <w:rFonts w:ascii="Cambria Math" w:hAnsi="Cambria Math"/>
+          </w:rPr>
+          <m:t>pi/4&lt;arg(z)&lt;pi/2</m:t>
+        </m:r>
+      </m:oMath>
+      <w:r>
+        <w:rPr>
+          <w:b/>
+          <w:i/>
+        </w:rPr>
+        <w:t>”</w:t>
+      </w:r>
+    </w:p>
+    <w:p>
+      <w:r>
+        <w:t>This would be much more challenging, as the parser is currently designed for relational statements with two sides and one relational operator. One possibility is the addition of drawing of sectors from the positive x-axis only, and then forming a statement as above by comparing the two simultaneous halves. Currently, the program isn’t capable of drawing sectors, but the main reason for this is the complexity of the required drawing code, rather than parsing (most of what would be needed is already in place).</w:t>
       </w:r>
     </w:p>
     <w:sectPr>
@@ -2294,7 +2530,7 @@
       <w:rPr>
         <w:noProof/>
       </w:rPr>
-      <w:t>3</w:t>
+      <w:t>4</w:t>
     </w:r>
     <w:r>
       <w:fldChar w:fldCharType="end"/>

</xml_diff>

<commit_message>
Change phrasing in sector suggestion in Appraisal.
</commit_message>
<xml_diff>
--- a/docs/docx/Appraisal_Sam_Hubbard.docx
+++ b/docs/docx/Appraisal_Sam_Hubbard.docx
@@ -1,6 +1,6 @@
 
 <file path=word/document.xml><?xml version="1.0" encoding="utf-8"?>
-<w:document xmlns:wpc="http://schemas.microsoft.com/office/word/2010/wordprocessingCanvas" xmlns:mc="http://schemas.openxmlformats.org/markup-compatibility/2006" xmlns:o="urn:schemas-microsoft-com:office:office" xmlns:r="http://schemas.openxmlformats.org/officeDocument/2006/relationships" xmlns:m="http://schemas.openxmlformats.org/officeDocument/2006/math" xmlns:v="urn:schemas-microsoft-com:vml" xmlns:wp14="http://schemas.microsoft.com/office/word/2010/wordprocessingDrawing" xmlns:wp="http://schemas.openxmlformats.org/drawingml/2006/wordprocessingDrawing" xmlns:w10="urn:schemas-microsoft-com:office:word" xmlns:w="http://schemas.openxmlformats.org/wordprocessingml/2006/main" xmlns:w14="http://schemas.microsoft.com/office/word/2010/wordml" xmlns:wpg="http://schemas.microsoft.com/office/word/2010/wordprocessingGroup" xmlns:wpi="http://schemas.microsoft.com/office/word/2010/wordprocessingInk" xmlns:wne="http://schemas.microsoft.com/office/word/2006/wordml" xmlns:wps="http://schemas.microsoft.com/office/word/2010/wordprocessingShape" mc:Ignorable="w14 wp14">
+<w:document xmlns:wpc="http://schemas.microsoft.com/office/word/2010/wordprocessingCanvas" xmlns:mc="http://schemas.openxmlformats.org/markup-compatibility/2006" xmlns:o="urn:schemas-microsoft-com:office:office" xmlns:r="http://schemas.openxmlformats.org/officeDocument/2006/relationships" xmlns:m="http://schemas.openxmlformats.org/officeDocument/2006/math" xmlns:v="urn:schemas-microsoft-com:vml" xmlns:wp14="http://schemas.microsoft.com/office/word/2010/wordprocessingDrawing" xmlns:wp="http://schemas.openxmlformats.org/drawingml/2006/wordprocessingDrawing" xmlns:w10="urn:schemas-microsoft-com:office:word" xmlns:w="http://schemas.openxmlformats.org/wordprocessingml/2006/main" xmlns:w14="http://schemas.microsoft.com/office/word/2010/wordml" xmlns:w15="http://schemas.microsoft.com/office/word/2012/wordml" xmlns:wpg="http://schemas.microsoft.com/office/word/2010/wordprocessingGroup" xmlns:wpi="http://schemas.microsoft.com/office/word/2010/wordprocessingInk" xmlns:wne="http://schemas.microsoft.com/office/word/2006/wordml" xmlns:wps="http://schemas.microsoft.com/office/word/2010/wordprocessingShape" mc:Ignorable="w14 w15 wp14">
   <w:body>
     <w:p>
       <w:pPr>
@@ -476,13 +476,8 @@
             <w:r>
               <w:t xml:space="preserve"> w</w:t>
             </w:r>
-            <w:proofErr w:type="spellStart"/>
-            <w:r>
-              <w:t>ill</w:t>
-            </w:r>
-            <w:proofErr w:type="spellEnd"/>
-            <w:r>
-              <w:t xml:space="preserve"> be labelled on the diagram.</w:t>
+            <w:r>
+              <w:t>ill be labelled on the diagram.</w:t>
             </w:r>
           </w:p>
         </w:tc>
@@ -863,15 +858,7 @@
               <w:spacing w:before="120" w:after="120"/>
             </w:pPr>
             <w:r>
-              <w:t xml:space="preserve">The </w:t>
-            </w:r>
-            <w:proofErr w:type="spellStart"/>
-            <w:r>
-              <w:t>Qt</w:t>
-            </w:r>
-            <w:proofErr w:type="spellEnd"/>
-            <w:r>
-              <w:t xml:space="preserve"> default colour picker is used.</w:t>
+              <w:t>The Qt default colour picker is used.</w:t>
             </w:r>
           </w:p>
         </w:tc>
@@ -2256,8 +2243,6 @@
       <w:pPr>
         <w:pStyle w:val="Heading2"/>
       </w:pPr>
-      <w:bookmarkStart w:id="0" w:name="_GoBack"/>
-      <w:bookmarkEnd w:id="0"/>
       <w:r>
         <w:lastRenderedPageBreak/>
         <w:t>Improvements And Suggestions</w:t>
@@ -2275,21 +2260,7 @@
           <w:b/>
           <w:i/>
         </w:rPr>
-        <w:t>“</w:t>
-      </w:r>
-      <w:r>
-        <w:rPr>
-          <w:b/>
-          <w:i/>
-        </w:rPr>
-        <w:t>It would be nice if it would accept either i or j for the imaginary unit.</w:t>
-      </w:r>
-      <w:r>
-        <w:rPr>
-          <w:b/>
-          <w:i/>
-        </w:rPr>
-        <w:t>”</w:t>
+        <w:t>“It would be nice if it would accept either i or j for the imaginary unit.”</w:t>
       </w:r>
     </w:p>
     <w:p>
@@ -2325,10 +2296,7 @@
         <w:t>complex</w:t>
       </w:r>
       <w:r>
-        <w:t xml:space="preserve"> </w:t>
-      </w:r>
-      <w:r>
-        <w:t xml:space="preserve">built-in function than to switch the symbol beforehand. It would still be possible to alter the parsing code to make </w:t>
+        <w:t xml:space="preserve"> built-in function than to switch the symbol beforehand. It would still be possible to alter the parsing code to make </w:t>
       </w:r>
       <m:oMath>
         <m:r>
@@ -2354,14 +2322,7 @@
           <w:b/>
           <w:i/>
         </w:rPr>
-        <w:t xml:space="preserve">“Also, </w:t>
-      </w:r>
-      <w:r>
-        <w:rPr>
-          <w:b/>
-          <w:i/>
-        </w:rPr>
-        <w:t xml:space="preserve">most students use </w:t>
+        <w:t xml:space="preserve">“Also, most students use </w:t>
       </w:r>
       <m:oMath>
         <m:r>
@@ -2379,14 +2340,7 @@
           <w:b/>
           <w:i/>
         </w:rPr>
-        <w:t xml:space="preserve"> rather than the decimal equivalent.</w:t>
-      </w:r>
-      <w:r>
-        <w:rPr>
-          <w:b/>
-          <w:i/>
-        </w:rPr>
-        <w:t>”</w:t>
+        <w:t xml:space="preserve"> rather than the decimal equivalent.”</w:t>
       </w:r>
     </w:p>
     <w:p>
@@ -2465,12 +2419,26 @@
     </w:p>
     <w:p>
       <w:r>
-        <w:t>This would be much more challenging, as the parser is currently designed for relational statements with two sides and one relational operator. One possibility is the addition of drawing of sectors from the positive x-axis only, and then forming a statement as above by comparing the two simultaneous halves. Currently, the program isn’t capable of drawing sectors, but the main reason for this is the complexity of the required drawing code, rather than parsing (most of what would be needed is already in place).</w:t>
+        <w:t>This would be much more challenging, as the parser is currently designed for relational statements with two sides and one relational operator. One possibility is the addition of drawing of sectors from the positive x-axis only, and then forming a statement as above by comparing the two simultaneous halves</w:t>
+      </w:r>
+      <w:r>
+        <w:t xml:space="preserve"> plotted separately</w:t>
+      </w:r>
+      <w:r>
+        <w:t>. Currently, the program isn’t capable of drawing</w:t>
+      </w:r>
+      <w:r>
+        <w:t xml:space="preserve"> such</w:t>
+      </w:r>
+      <w:bookmarkStart w:id="0" w:name="_GoBack"/>
+      <w:bookmarkEnd w:id="0"/>
+      <w:r>
+        <w:t xml:space="preserve"> sectors, but the main reason for this is the complexity of the required drawing code, rather than parsing (most of what would be needed is already in place).</w:t>
       </w:r>
     </w:p>
     <w:sectPr>
-      <w:headerReference w:type="default" r:id="rId8"/>
-      <w:footerReference w:type="default" r:id="rId9"/>
+      <w:headerReference w:type="default" r:id="rId7"/>
+      <w:footerReference w:type="default" r:id="rId8"/>
       <w:pgSz w:w="11906" w:h="16838"/>
       <w:pgMar w:top="1440" w:right="1440" w:bottom="1440" w:left="1440" w:header="709" w:footer="709" w:gutter="0"/>
       <w:cols w:space="708"/>
@@ -2481,7 +2449,7 @@
 </file>
 
 <file path=word/endnotes.xml><?xml version="1.0" encoding="utf-8"?>
-<w:endnotes xmlns:wpc="http://schemas.microsoft.com/office/word/2010/wordprocessingCanvas" xmlns:mc="http://schemas.openxmlformats.org/markup-compatibility/2006" xmlns:o="urn:schemas-microsoft-com:office:office" xmlns:r="http://schemas.openxmlformats.org/officeDocument/2006/relationships" xmlns:m="http://schemas.openxmlformats.org/officeDocument/2006/math" xmlns:v="urn:schemas-microsoft-com:vml" xmlns:wp14="http://schemas.microsoft.com/office/word/2010/wordprocessingDrawing" xmlns:wp="http://schemas.openxmlformats.org/drawingml/2006/wordprocessingDrawing" xmlns:w10="urn:schemas-microsoft-com:office:word" xmlns:w="http://schemas.openxmlformats.org/wordprocessingml/2006/main" xmlns:w14="http://schemas.microsoft.com/office/word/2010/wordml" xmlns:wpg="http://schemas.microsoft.com/office/word/2010/wordprocessingGroup" xmlns:wpi="http://schemas.microsoft.com/office/word/2010/wordprocessingInk" xmlns:wne="http://schemas.microsoft.com/office/word/2006/wordml" xmlns:wps="http://schemas.microsoft.com/office/word/2010/wordprocessingShape" mc:Ignorable="w14 wp14">
+<w:endnotes xmlns:wpc="http://schemas.microsoft.com/office/word/2010/wordprocessingCanvas" xmlns:mc="http://schemas.openxmlformats.org/markup-compatibility/2006" xmlns:o="urn:schemas-microsoft-com:office:office" xmlns:r="http://schemas.openxmlformats.org/officeDocument/2006/relationships" xmlns:m="http://schemas.openxmlformats.org/officeDocument/2006/math" xmlns:v="urn:schemas-microsoft-com:vml" xmlns:wp14="http://schemas.microsoft.com/office/word/2010/wordprocessingDrawing" xmlns:wp="http://schemas.openxmlformats.org/drawingml/2006/wordprocessingDrawing" xmlns:w10="urn:schemas-microsoft-com:office:word" xmlns:w="http://schemas.openxmlformats.org/wordprocessingml/2006/main" xmlns:w14="http://schemas.microsoft.com/office/word/2010/wordml" xmlns:w15="http://schemas.microsoft.com/office/word/2012/wordml" xmlns:wpg="http://schemas.microsoft.com/office/word/2010/wordprocessingGroup" xmlns:wpi="http://schemas.microsoft.com/office/word/2010/wordprocessingInk" xmlns:wne="http://schemas.microsoft.com/office/word/2006/wordml" xmlns:wps="http://schemas.microsoft.com/office/word/2010/wordprocessingShape" mc:Ignorable="w14 w15 wp14">
   <w:endnote w:type="separator" w:id="-1">
     <w:p>
       <w:pPr>
@@ -2506,7 +2474,7 @@
 </file>
 
 <file path=word/footer1.xml><?xml version="1.0" encoding="utf-8"?>
-<w:ftr xmlns:wpc="http://schemas.microsoft.com/office/word/2010/wordprocessingCanvas" xmlns:mc="http://schemas.openxmlformats.org/markup-compatibility/2006" xmlns:o="urn:schemas-microsoft-com:office:office" xmlns:r="http://schemas.openxmlformats.org/officeDocument/2006/relationships" xmlns:m="http://schemas.openxmlformats.org/officeDocument/2006/math" xmlns:v="urn:schemas-microsoft-com:vml" xmlns:wp14="http://schemas.microsoft.com/office/word/2010/wordprocessingDrawing" xmlns:wp="http://schemas.openxmlformats.org/drawingml/2006/wordprocessingDrawing" xmlns:w10="urn:schemas-microsoft-com:office:word" xmlns:w="http://schemas.openxmlformats.org/wordprocessingml/2006/main" xmlns:w14="http://schemas.microsoft.com/office/word/2010/wordml" xmlns:wpg="http://schemas.microsoft.com/office/word/2010/wordprocessingGroup" xmlns:wpi="http://schemas.microsoft.com/office/word/2010/wordprocessingInk" xmlns:wne="http://schemas.microsoft.com/office/word/2006/wordml" xmlns:wps="http://schemas.microsoft.com/office/word/2010/wordprocessingShape" mc:Ignorable="w14 wp14">
+<w:ftr xmlns:wpc="http://schemas.microsoft.com/office/word/2010/wordprocessingCanvas" xmlns:mc="http://schemas.openxmlformats.org/markup-compatibility/2006" xmlns:o="urn:schemas-microsoft-com:office:office" xmlns:r="http://schemas.openxmlformats.org/officeDocument/2006/relationships" xmlns:m="http://schemas.openxmlformats.org/officeDocument/2006/math" xmlns:v="urn:schemas-microsoft-com:vml" xmlns:wp14="http://schemas.microsoft.com/office/word/2010/wordprocessingDrawing" xmlns:wp="http://schemas.openxmlformats.org/drawingml/2006/wordprocessingDrawing" xmlns:w10="urn:schemas-microsoft-com:office:word" xmlns:w="http://schemas.openxmlformats.org/wordprocessingml/2006/main" xmlns:w14="http://schemas.microsoft.com/office/word/2010/wordml" xmlns:w15="http://schemas.microsoft.com/office/word/2012/wordml" xmlns:wpg="http://schemas.microsoft.com/office/word/2010/wordprocessingGroup" xmlns:wpi="http://schemas.microsoft.com/office/word/2010/wordprocessingInk" xmlns:wne="http://schemas.microsoft.com/office/word/2006/wordml" xmlns:wps="http://schemas.microsoft.com/office/word/2010/wordprocessingShape" mc:Ignorable="w14 w15 wp14">
   <w:p>
     <w:pPr>
       <w:pStyle w:val="Footer"/>
@@ -2530,7 +2498,7 @@
       <w:rPr>
         <w:noProof/>
       </w:rPr>
-      <w:t>4</w:t>
+      <w:t>2</w:t>
     </w:r>
     <w:r>
       <w:fldChar w:fldCharType="end"/>
@@ -2540,7 +2508,7 @@
 </file>
 
 <file path=word/footnotes.xml><?xml version="1.0" encoding="utf-8"?>
-<w:footnotes xmlns:wpc="http://schemas.microsoft.com/office/word/2010/wordprocessingCanvas" xmlns:mc="http://schemas.openxmlformats.org/markup-compatibility/2006" xmlns:o="urn:schemas-microsoft-com:office:office" xmlns:r="http://schemas.openxmlformats.org/officeDocument/2006/relationships" xmlns:m="http://schemas.openxmlformats.org/officeDocument/2006/math" xmlns:v="urn:schemas-microsoft-com:vml" xmlns:wp14="http://schemas.microsoft.com/office/word/2010/wordprocessingDrawing" xmlns:wp="http://schemas.openxmlformats.org/drawingml/2006/wordprocessingDrawing" xmlns:w10="urn:schemas-microsoft-com:office:word" xmlns:w="http://schemas.openxmlformats.org/wordprocessingml/2006/main" xmlns:w14="http://schemas.microsoft.com/office/word/2010/wordml" xmlns:wpg="http://schemas.microsoft.com/office/word/2010/wordprocessingGroup" xmlns:wpi="http://schemas.microsoft.com/office/word/2010/wordprocessingInk" xmlns:wne="http://schemas.microsoft.com/office/word/2006/wordml" xmlns:wps="http://schemas.microsoft.com/office/word/2010/wordprocessingShape" mc:Ignorable="w14 wp14">
+<w:footnotes xmlns:wpc="http://schemas.microsoft.com/office/word/2010/wordprocessingCanvas" xmlns:mc="http://schemas.openxmlformats.org/markup-compatibility/2006" xmlns:o="urn:schemas-microsoft-com:office:office" xmlns:r="http://schemas.openxmlformats.org/officeDocument/2006/relationships" xmlns:m="http://schemas.openxmlformats.org/officeDocument/2006/math" xmlns:v="urn:schemas-microsoft-com:vml" xmlns:wp14="http://schemas.microsoft.com/office/word/2010/wordprocessingDrawing" xmlns:wp="http://schemas.openxmlformats.org/drawingml/2006/wordprocessingDrawing" xmlns:w10="urn:schemas-microsoft-com:office:word" xmlns:w="http://schemas.openxmlformats.org/wordprocessingml/2006/main" xmlns:w14="http://schemas.microsoft.com/office/word/2010/wordml" xmlns:w15="http://schemas.microsoft.com/office/word/2012/wordml" xmlns:wpg="http://schemas.microsoft.com/office/word/2010/wordprocessingGroup" xmlns:wpi="http://schemas.microsoft.com/office/word/2010/wordprocessingInk" xmlns:wne="http://schemas.microsoft.com/office/word/2006/wordml" xmlns:wps="http://schemas.microsoft.com/office/word/2010/wordprocessingShape" mc:Ignorable="w14 w15 wp14">
   <w:footnote w:type="separator" w:id="-1">
     <w:p>
       <w:pPr>
@@ -2565,7 +2533,7 @@
 </file>
 
 <file path=word/header1.xml><?xml version="1.0" encoding="utf-8"?>
-<w:hdr xmlns:wpc="http://schemas.microsoft.com/office/word/2010/wordprocessingCanvas" xmlns:mc="http://schemas.openxmlformats.org/markup-compatibility/2006" xmlns:o="urn:schemas-microsoft-com:office:office" xmlns:r="http://schemas.openxmlformats.org/officeDocument/2006/relationships" xmlns:m="http://schemas.openxmlformats.org/officeDocument/2006/math" xmlns:v="urn:schemas-microsoft-com:vml" xmlns:wp14="http://schemas.microsoft.com/office/word/2010/wordprocessingDrawing" xmlns:wp="http://schemas.openxmlformats.org/drawingml/2006/wordprocessingDrawing" xmlns:w10="urn:schemas-microsoft-com:office:word" xmlns:w="http://schemas.openxmlformats.org/wordprocessingml/2006/main" xmlns:w14="http://schemas.microsoft.com/office/word/2010/wordml" xmlns:wpg="http://schemas.microsoft.com/office/word/2010/wordprocessingGroup" xmlns:wpi="http://schemas.microsoft.com/office/word/2010/wordprocessingInk" xmlns:wne="http://schemas.microsoft.com/office/word/2006/wordml" xmlns:wps="http://schemas.microsoft.com/office/word/2010/wordprocessingShape" mc:Ignorable="w14 wp14">
+<w:hdr xmlns:wpc="http://schemas.microsoft.com/office/word/2010/wordprocessingCanvas" xmlns:mc="http://schemas.openxmlformats.org/markup-compatibility/2006" xmlns:o="urn:schemas-microsoft-com:office:office" xmlns:r="http://schemas.openxmlformats.org/officeDocument/2006/relationships" xmlns:m="http://schemas.openxmlformats.org/officeDocument/2006/math" xmlns:v="urn:schemas-microsoft-com:vml" xmlns:wp14="http://schemas.microsoft.com/office/word/2010/wordprocessingDrawing" xmlns:wp="http://schemas.openxmlformats.org/drawingml/2006/wordprocessingDrawing" xmlns:w10="urn:schemas-microsoft-com:office:word" xmlns:w="http://schemas.openxmlformats.org/wordprocessingml/2006/main" xmlns:w14="http://schemas.microsoft.com/office/word/2010/wordml" xmlns:w15="http://schemas.microsoft.com/office/word/2012/wordml" xmlns:wpg="http://schemas.microsoft.com/office/word/2010/wordprocessingGroup" xmlns:wpi="http://schemas.microsoft.com/office/word/2010/wordprocessingInk" xmlns:wne="http://schemas.microsoft.com/office/word/2006/wordml" xmlns:wps="http://schemas.microsoft.com/office/word/2010/wordprocessingShape" mc:Ignorable="w14 w15 wp14">
   <w:p>
     <w:pPr>
       <w:pStyle w:val="Header"/>
@@ -2585,7 +2553,7 @@
 </file>
 
 <file path=word/numbering.xml><?xml version="1.0" encoding="utf-8"?>
-<w:numbering xmlns:wpc="http://schemas.microsoft.com/office/word/2010/wordprocessingCanvas" xmlns:mc="http://schemas.openxmlformats.org/markup-compatibility/2006" xmlns:o="urn:schemas-microsoft-com:office:office" xmlns:r="http://schemas.openxmlformats.org/officeDocument/2006/relationships" xmlns:m="http://schemas.openxmlformats.org/officeDocument/2006/math" xmlns:v="urn:schemas-microsoft-com:vml" xmlns:wp14="http://schemas.microsoft.com/office/word/2010/wordprocessingDrawing" xmlns:wp="http://schemas.openxmlformats.org/drawingml/2006/wordprocessingDrawing" xmlns:w10="urn:schemas-microsoft-com:office:word" xmlns:w="http://schemas.openxmlformats.org/wordprocessingml/2006/main" xmlns:w14="http://schemas.microsoft.com/office/word/2010/wordml" xmlns:wpg="http://schemas.microsoft.com/office/word/2010/wordprocessingGroup" xmlns:wpi="http://schemas.microsoft.com/office/word/2010/wordprocessingInk" xmlns:wne="http://schemas.microsoft.com/office/word/2006/wordml" xmlns:wps="http://schemas.microsoft.com/office/word/2010/wordprocessingShape" mc:Ignorable="w14 wp14">
+<w:numbering xmlns:wpc="http://schemas.microsoft.com/office/word/2010/wordprocessingCanvas" xmlns:mc="http://schemas.openxmlformats.org/markup-compatibility/2006" xmlns:o="urn:schemas-microsoft-com:office:office" xmlns:r="http://schemas.openxmlformats.org/officeDocument/2006/relationships" xmlns:m="http://schemas.openxmlformats.org/officeDocument/2006/math" xmlns:v="urn:schemas-microsoft-com:vml" xmlns:wp14="http://schemas.microsoft.com/office/word/2010/wordprocessingDrawing" xmlns:wp="http://schemas.openxmlformats.org/drawingml/2006/wordprocessingDrawing" xmlns:w10="urn:schemas-microsoft-com:office:word" xmlns:w="http://schemas.openxmlformats.org/wordprocessingml/2006/main" xmlns:w14="http://schemas.microsoft.com/office/word/2010/wordml" xmlns:w15="http://schemas.microsoft.com/office/word/2012/wordml" xmlns:wpg="http://schemas.microsoft.com/office/word/2010/wordprocessingGroup" xmlns:wpi="http://schemas.microsoft.com/office/word/2010/wordprocessingInk" xmlns:wne="http://schemas.microsoft.com/office/word/2006/wordml" xmlns:wps="http://schemas.microsoft.com/office/word/2010/wordprocessingShape" mc:Ignorable="w14 w15 wp14">
   <w:abstractNum w:abstractNumId="0">
     <w:nsid w:val="78C5663D"/>
     <w:multiLevelType w:val="hybridMultilevel"/>
@@ -2772,7 +2740,7 @@
 </file>
 
 <file path=word/styles.xml><?xml version="1.0" encoding="utf-8"?>
-<w:styles xmlns:mc="http://schemas.openxmlformats.org/markup-compatibility/2006" xmlns:r="http://schemas.openxmlformats.org/officeDocument/2006/relationships" xmlns:w="http://schemas.openxmlformats.org/wordprocessingml/2006/main" xmlns:w14="http://schemas.microsoft.com/office/word/2010/wordml" mc:Ignorable="w14">
+<w:styles xmlns:mc="http://schemas.openxmlformats.org/markup-compatibility/2006" xmlns:r="http://schemas.openxmlformats.org/officeDocument/2006/relationships" xmlns:w="http://schemas.openxmlformats.org/wordprocessingml/2006/main" xmlns:w14="http://schemas.microsoft.com/office/word/2010/wordml" xmlns:w15="http://schemas.microsoft.com/office/word/2012/wordml" mc:Ignorable="w14 w15">
   <w:docDefaults>
     <w:rPrDefault>
       <w:rPr>
@@ -2788,1052 +2756,378 @@
       </w:pPr>
     </w:pPrDefault>
   </w:docDefaults>
-  <w:latentStyles w:defLockedState="0" w:defUIPriority="99" w:defSemiHidden="1" w:defUnhideWhenUsed="1" w:defQFormat="0" w:count="267">
-    <w:lsdException w:name="Normal" w:semiHidden="0" w:uiPriority="0" w:unhideWhenUsed="0" w:qFormat="1"/>
-    <w:lsdException w:name="heading 1" w:semiHidden="0" w:uiPriority="9" w:unhideWhenUsed="0" w:qFormat="1"/>
-    <w:lsdException w:name="heading 2" w:uiPriority="9" w:qFormat="1"/>
-    <w:lsdException w:name="heading 3" w:uiPriority="9" w:qFormat="1"/>
-    <w:lsdException w:name="heading 4" w:uiPriority="9" w:qFormat="1"/>
-    <w:lsdException w:name="heading 5" w:uiPriority="9" w:qFormat="1"/>
-    <w:lsdException w:name="heading 6" w:uiPriority="9" w:qFormat="1"/>
-    <w:lsdException w:name="heading 7" w:uiPriority="9" w:qFormat="1"/>
-    <w:lsdException w:name="heading 8" w:uiPriority="9" w:qFormat="1"/>
-    <w:lsdException w:name="heading 9" w:uiPriority="9" w:qFormat="1"/>
-    <w:lsdException w:name="toc 1" w:uiPriority="39"/>
-    <w:lsdException w:name="toc 2" w:uiPriority="39"/>
-    <w:lsdException w:name="toc 3" w:uiPriority="39"/>
-    <w:lsdException w:name="toc 4" w:uiPriority="39"/>
-    <w:lsdException w:name="toc 5" w:uiPriority="39"/>
-    <w:lsdException w:name="toc 6" w:uiPriority="39"/>
-    <w:lsdException w:name="toc 7" w:uiPriority="39"/>
-    <w:lsdException w:name="toc 8" w:uiPriority="39"/>
-    <w:lsdException w:name="toc 9" w:uiPriority="39"/>
-    <w:lsdException w:name="caption" w:uiPriority="35" w:qFormat="1"/>
-    <w:lsdException w:name="Title" w:semiHidden="0" w:uiPriority="10" w:unhideWhenUsed="0" w:qFormat="1"/>
-    <w:lsdException w:name="Default Paragraph Font" w:uiPriority="1"/>
-    <w:lsdException w:name="Subtitle" w:semiHidden="0" w:uiPriority="11" w:unhideWhenUsed="0" w:qFormat="1"/>
-    <w:lsdException w:name="Strong" w:semiHidden="0" w:uiPriority="22" w:unhideWhenUsed="0" w:qFormat="1"/>
-    <w:lsdException w:name="Emphasis" w:semiHidden="0" w:uiPriority="20" w:unhideWhenUsed="0" w:qFormat="1"/>
-    <w:lsdException w:name="Table Grid" w:semiHidden="0" w:uiPriority="39" w:unhideWhenUsed="0"/>
-    <w:lsdException w:name="Placeholder Text" w:unhideWhenUsed="0"/>
-    <w:lsdException w:name="No Spacing" w:semiHidden="0" w:uiPriority="1" w:unhideWhenUsed="0" w:qFormat="1"/>
-    <w:lsdException w:name="Light Shading" w:semiHidden="0" w:uiPriority="60" w:unhideWhenUsed="0"/>
-    <w:lsdException w:name="Light List" w:semiHidden="0" w:uiPriority="61" w:unhideWhenUsed="0"/>
-    <w:lsdException w:name="Light Grid" w:semiHidden="0" w:uiPriority="62" w:unhideWhenUsed="0"/>
-    <w:lsdException w:name="Medium Shading 1" w:semiHidden="0" w:uiPriority="63" w:unhideWhenUsed="0"/>
-    <w:lsdException w:name="Medium Shading 2" w:semiHidden="0" w:uiPriority="64" w:unhideWhenUsed="0"/>
-    <w:lsdException w:name="Medium List 1" w:semiHidden="0" w:uiPriority="65" w:unhideWhenUsed="0"/>
-    <w:lsdException w:name="Medium List 2" w:semiHidden="0" w:uiPriority="66" w:unhideWhenUsed="0"/>
-    <w:lsdException w:name="Medium Grid 1" w:semiHidden="0" w:uiPriority="67" w:unhideWhenUsed="0"/>
-    <w:lsdException w:name="Medium Grid 2" w:semiHidden="0" w:uiPriority="68" w:unhideWhenUsed="0"/>
-    <w:lsdException w:name="Medium Grid 3" w:semiHidden="0" w:uiPriority="69" w:unhideWhenUsed="0"/>
-    <w:lsdException w:name="Dark List" w:semiHidden="0" w:uiPriority="70" w:unhideWhenUsed="0"/>
-    <w:lsdException w:name="Colorful Shading" w:semiHidden="0" w:uiPriority="71" w:unhideWhenUsed="0"/>
-    <w:lsdException w:name="Colorful List" w:semiHidden="0" w:uiPriority="72" w:unhideWhenUsed="0"/>
-    <w:lsdException w:name="Colorful Grid" w:semiHidden="0" w:uiPriority="73" w:unhideWhenUsed="0"/>
-    <w:lsdException w:name="Light Shading Accent 1" w:semiHidden="0" w:uiPriority="60" w:unhideWhenUsed="0"/>
-    <w:lsdException w:name="Light List Accent 1" w:semiHidden="0" w:uiPriority="61" w:unhideWhenUsed="0"/>
-    <w:lsdException w:name="Light Grid Accent 1" w:semiHidden="0" w:uiPriority="62" w:unhideWhenUsed="0"/>
-    <w:lsdException w:name="Medium Shading 1 Accent 1" w:semiHidden="0" w:uiPriority="63" w:unhideWhenUsed="0"/>
-    <w:lsdException w:name="Medium Shading 2 Accent 1" w:semiHidden="0" w:uiPriority="64" w:unhideWhenUsed="0"/>
-    <w:lsdException w:name="Medium List 1 Accent 1" w:semiHidden="0" w:uiPriority="65" w:unhideWhenUsed="0"/>
-    <w:lsdException w:name="Revision" w:unhideWhenUsed="0"/>
-    <w:lsdException w:name="List Paragraph" w:semiHidden="0" w:uiPriority="34" w:unhideWhenUsed="0" w:qFormat="1"/>
-    <w:lsdException w:name="Quote" w:semiHidden="0" w:uiPriority="29" w:unhideWhenUsed="0" w:qFormat="1"/>
-    <w:lsdException w:name="Intense Quote" w:semiHidden="0" w:uiPriority="30" w:unhideWhenUsed="0" w:qFormat="1"/>
-    <w:lsdException w:name="Medium List 2 Accent 1" w:semiHidden="0" w:uiPriority="66" w:unhideWhenUsed="0"/>
-    <w:lsdException w:name="Medium Grid 1 Accent 1" w:semiHidden="0" w:uiPriority="67" w:unhideWhenUsed="0"/>
-    <w:lsdException w:name="Medium Grid 2 Accent 1" w:semiHidden="0" w:uiPriority="68" w:unhideWhenUsed="0"/>
-    <w:lsdException w:name="Medium Grid 3 Accent 1" w:semiHidden="0" w:uiPriority="69" w:unhideWhenUsed="0"/>
-    <w:lsdException w:name="Dark List Accent 1" w:semiHidden="0" w:uiPriority="70" w:unhideWhenUsed="0"/>
-    <w:lsdException w:name="Colorful Shading Accent 1" w:semiHidden="0" w:uiPriority="71" w:unhideWhenUsed="0"/>
-    <w:lsdException w:name="Colorful List Accent 1" w:semiHidden="0" w:uiPriority="72" w:unhideWhenUsed="0"/>
-    <w:lsdException w:name="Colorful Grid Accent 1" w:semiHidden="0" w:uiPriority="73" w:unhideWhenUsed="0"/>
-    <w:lsdException w:name="Light Shading Accent 2" w:semiHidden="0" w:uiPriority="60" w:unhideWhenUsed="0"/>
-    <w:lsdException w:name="Light List Accent 2" w:semiHidden="0" w:uiPriority="61" w:unhideWhenUsed="0"/>
-    <w:lsdException w:name="Light Grid Accent 2" w:semiHidden="0" w:uiPriority="62" w:unhideWhenUsed="0"/>
-    <w:lsdException w:name="Medium Shading 1 Accent 2" w:semiHidden="0" w:uiPriority="63" w:unhideWhenUsed="0"/>
-    <w:lsdException w:name="Medium Shading 2 Accent 2" w:semiHidden="0" w:uiPriority="64" w:unhideWhenUsed="0"/>
-    <w:lsdException w:name="Medium List 1 Accent 2" w:semiHidden="0" w:uiPriority="65" w:unhideWhenUsed="0"/>
-    <w:lsdException w:name="Medium List 2 Accent 2" w:semiHidden="0" w:uiPriority="66" w:unhideWhenUsed="0"/>
-    <w:lsdException w:name="Medium Grid 1 Accent 2" w:semiHidden="0" w:uiPriority="67" w:unhideWhenUsed="0"/>
-    <w:lsdException w:name="Medium Grid 2 Accent 2" w:semiHidden="0" w:uiPriority="68" w:unhideWhenUsed="0"/>
-    <w:lsdException w:name="Medium Grid 3 Accent 2" w:semiHidden="0" w:uiPriority="69" w:unhideWhenUsed="0"/>
-    <w:lsdException w:name="Dark List Accent 2" w:semiHidden="0" w:uiPriority="70" w:unhideWhenUsed="0"/>
-    <w:lsdException w:name="Colorful Shading Accent 2" w:semiHidden="0" w:uiPriority="71" w:unhideWhenUsed="0"/>
-    <w:lsdException w:name="Colorful List Accent 2" w:semiHidden="0" w:uiPriority="72" w:unhideWhenUsed="0"/>
-    <w:lsdException w:name="Colorful Grid Accent 2" w:semiHidden="0" w:uiPriority="73" w:unhideWhenUsed="0"/>
-    <w:lsdException w:name="Light Shading Accent 3" w:semiHidden="0" w:uiPriority="60" w:unhideWhenUsed="0"/>
-    <w:lsdException w:name="Light List Accent 3" w:semiHidden="0" w:uiPriority="61" w:unhideWhenUsed="0"/>
-    <w:lsdException w:name="Light Grid Accent 3" w:semiHidden="0" w:uiPriority="62" w:unhideWhenUsed="0"/>
-    <w:lsdException w:name="Medium Shading 1 Accent 3" w:semiHidden="0" w:uiPriority="63" w:unhideWhenUsed="0"/>
-    <w:lsdException w:name="Medium Shading 2 Accent 3" w:semiHidden="0" w:uiPriority="64" w:unhideWhenUsed="0"/>
-    <w:lsdException w:name="Medium List 1 Accent 3" w:semiHidden="0" w:uiPriority="65" w:unhideWhenUsed="0"/>
-    <w:lsdException w:name="Medium List 2 Accent 3" w:semiHidden="0" w:uiPriority="66" w:unhideWhenUsed="0"/>
-    <w:lsdException w:name="Medium Grid 1 Accent 3" w:semiHidden="0" w:uiPriority="67" w:unhideWhenUsed="0"/>
-    <w:lsdException w:name="Medium Grid 2 Accent 3" w:semiHidden="0" w:uiPriority="68" w:unhideWhenUsed="0"/>
-    <w:lsdException w:name="Medium Grid 3 Accent 3" w:semiHidden="0" w:uiPriority="69" w:unhideWhenUsed="0"/>
-    <w:lsdException w:name="Dark List Accent 3" w:semiHidden="0" w:uiPriority="70" w:unhideWhenUsed="0"/>
-    <w:lsdException w:name="Colorful Shading Accent 3" w:semiHidden="0" w:uiPriority="71" w:unhideWhenUsed="0"/>
-    <w:lsdException w:name="Colorful List Accent 3" w:semiHidden="0" w:uiPriority="72" w:unhideWhenUsed="0"/>
-    <w:lsdException w:name="Colorful Grid Accent 3" w:semiHidden="0" w:uiPriority="73" w:unhideWhenUsed="0"/>
-    <w:lsdException w:name="Light Shading Accent 4" w:semiHidden="0" w:uiPriority="60" w:unhideWhenUsed="0"/>
-    <w:lsdException w:name="Light List Accent 4" w:semiHidden="0" w:uiPriority="61" w:unhideWhenUsed="0"/>
-    <w:lsdException w:name="Light Grid Accent 4" w:semiHidden="0" w:uiPriority="62" w:unhideWhenUsed="0"/>
-    <w:lsdException w:name="Medium Shading 1 Accent 4" w:semiHidden="0" w:uiPriority="63" w:unhideWhenUsed="0"/>
-    <w:lsdException w:name="Medium Shading 2 Accent 4" w:semiHidden="0" w:uiPriority="64" w:unhideWhenUsed="0"/>
-    <w:lsdException w:name="Medium List 1 Accent 4" w:semiHidden="0" w:uiPriority="65" w:unhideWhenUsed="0"/>
-    <w:lsdException w:name="Medium List 2 Accent 4" w:semiHidden="0" w:uiPriority="66" w:unhideWhenUsed="0"/>
-    <w:lsdException w:name="Medium Grid 1 Accent 4" w:semiHidden="0" w:uiPriority="67" w:unhideWhenUsed="0"/>
-    <w:lsdException w:name="Medium Grid 2 Accent 4" w:semiHidden="0" w:uiPriority="68" w:unhideWhenUsed="0"/>
-    <w:lsdException w:name="Medium Grid 3 Accent 4" w:semiHidden="0" w:uiPriority="69" w:unhideWhenUsed="0"/>
-    <w:lsdException w:name="Dark List Accent 4" w:semiHidden="0" w:uiPriority="70" w:unhideWhenUsed="0"/>
-    <w:lsdException w:name="Colorful Shading Accent 4" w:semiHidden="0" w:uiPriority="71" w:unhideWhenUsed="0"/>
-    <w:lsdException w:name="Colorful List Accent 4" w:semiHidden="0" w:uiPriority="72" w:unhideWhenUsed="0"/>
-    <w:lsdException w:name="Colorful Grid Accent 4" w:semiHidden="0" w:uiPriority="73" w:unhideWhenUsed="0"/>
-    <w:lsdException w:name="Light Shading Accent 5" w:semiHidden="0" w:uiPriority="60" w:unhideWhenUsed="0"/>
-    <w:lsdException w:name="Light List Accent 5" w:semiHidden="0" w:uiPriority="61" w:unhideWhenUsed="0"/>
-    <w:lsdException w:name="Light Grid Accent 5" w:semiHidden="0" w:uiPriority="62" w:unhideWhenUsed="0"/>
-    <w:lsdException w:name="Medium Shading 1 Accent 5" w:semiHidden="0" w:uiPriority="63" w:unhideWhenUsed="0"/>
-    <w:lsdException w:name="Medium Shading 2 Accent 5" w:semiHidden="0" w:uiPriority="64" w:unhideWhenUsed="0"/>
-    <w:lsdException w:name="Medium List 1 Accent 5" w:semiHidden="0" w:uiPriority="65" w:unhideWhenUsed="0"/>
-    <w:lsdException w:name="Medium List 2 Accent 5" w:semiHidden="0" w:uiPriority="66" w:unhideWhenUsed="0"/>
-    <w:lsdException w:name="Medium Grid 1 Accent 5" w:semiHidden="0" w:uiPriority="67" w:unhideWhenUsed="0"/>
-    <w:lsdException w:name="Medium Grid 2 Accent 5" w:semiHidden="0" w:uiPriority="68" w:unhideWhenUsed="0"/>
-    <w:lsdException w:name="Medium Grid 3 Accent 5" w:semiHidden="0" w:uiPriority="69" w:unhideWhenUsed="0"/>
-    <w:lsdException w:name="Dark List Accent 5" w:semiHidden="0" w:uiPriority="70" w:unhideWhenUsed="0"/>
-    <w:lsdException w:name="Colorful Shading Accent 5" w:semiHidden="0" w:uiPriority="71" w:unhideWhenUsed="0"/>
-    <w:lsdException w:name="Colorful List Accent 5" w:semiHidden="0" w:uiPriority="72" w:unhideWhenUsed="0"/>
-    <w:lsdException w:name="Colorful Grid Accent 5" w:semiHidden="0" w:uiPriority="73" w:unhideWhenUsed="0"/>
-    <w:lsdException w:name="Light Shading Accent 6" w:semiHidden="0" w:uiPriority="60" w:unhideWhenUsed="0"/>
-    <w:lsdException w:name="Light List Accent 6" w:semiHidden="0" w:uiPriority="61" w:unhideWhenUsed="0"/>
-    <w:lsdException w:name="Light Grid Accent 6" w:semiHidden="0" w:uiPriority="62" w:unhideWhenUsed="0"/>
-    <w:lsdException w:name="Medium Shading 1 Accent 6" w:semiHidden="0" w:uiPriority="63" w:unhideWhenUsed="0"/>
-    <w:lsdException w:name="Medium Shading 2 Accent 6" w:semiHidden="0" w:uiPriority="64" w:unhideWhenUsed="0"/>
-    <w:lsdException w:name="Medium List 1 Accent 6" w:semiHidden="0" w:uiPriority="65" w:unhideWhenUsed="0"/>
-    <w:lsdException w:name="Medium List 2 Accent 6" w:semiHidden="0" w:uiPriority="66" w:unhideWhenUsed="0"/>
-    <w:lsdException w:name="Medium Grid 1 Accent 6" w:semiHidden="0" w:uiPriority="67" w:unhideWhenUsed="0"/>
-    <w:lsdException w:name="Medium Grid 2 Accent 6" w:semiHidden="0" w:uiPriority="68" w:unhideWhenUsed="0"/>
-    <w:lsdException w:name="Medium Grid 3 Accent 6" w:semiHidden="0" w:uiPriority="69" w:unhideWhenUsed="0"/>
-    <w:lsdException w:name="Dark List Accent 6" w:semiHidden="0" w:uiPriority="70" w:unhideWhenUsed="0"/>
-    <w:lsdException w:name="Colorful Shading Accent 6" w:semiHidden="0" w:uiPriority="71" w:unhideWhenUsed="0"/>
-    <w:lsdException w:name="Colorful List Accent 6" w:semiHidden="0" w:uiPriority="72" w:unhideWhenUsed="0"/>
-    <w:lsdException w:name="Colorful Grid Accent 6" w:semiHidden="0" w:uiPriority="73" w:unhideWhenUsed="0"/>
-    <w:lsdException w:name="Subtle Emphasis" w:semiHidden="0" w:uiPriority="19" w:unhideWhenUsed="0" w:qFormat="1"/>
-    <w:lsdException w:name="Intense Emphasis" w:semiHidden="0" w:uiPriority="21" w:unhideWhenUsed="0" w:qFormat="1"/>
-    <w:lsdException w:name="Subtle Reference" w:semiHidden="0" w:uiPriority="31" w:unhideWhenUsed="0" w:qFormat="1"/>
-    <w:lsdException w:name="Intense Reference" w:semiHidden="0" w:uiPriority="32" w:unhideWhenUsed="0" w:qFormat="1"/>
-    <w:lsdException w:name="Book Title" w:semiHidden="0" w:uiPriority="33" w:unhideWhenUsed="0" w:qFormat="1"/>
-    <w:lsdException w:name="Bibliography" w:uiPriority="37"/>
-    <w:lsdException w:name="TOC Heading" w:uiPriority="39" w:qFormat="1"/>
-  </w:latentStyles>
-  <w:style w:type="paragraph" w:default="1" w:styleId="Normal">
-    <w:name w:val="Normal"/>
-    <w:qFormat/>
-    <w:rsid w:val="00DB004B"/>
-  </w:style>
-  <w:style w:type="paragraph" w:styleId="Heading1">
-    <w:name w:val="heading 1"/>
-    <w:basedOn w:val="Normal"/>
-    <w:next w:val="Normal"/>
-    <w:link w:val="Heading1Char"/>
-    <w:uiPriority w:val="9"/>
-    <w:qFormat/>
-    <w:rsid w:val="00DB004B"/>
-    <w:pPr>
-      <w:pBdr>
-        <w:bottom w:val="thinThickSmallGap" w:sz="12" w:space="1" w:color="943634" w:themeColor="accent2" w:themeShade="BF"/>
-      </w:pBdr>
-      <w:spacing w:before="400"/>
-      <w:jc w:val="center"/>
-      <w:outlineLvl w:val="0"/>
-    </w:pPr>
-    <w:rPr>
-      <w:caps/>
-      <w:color w:val="632423" w:themeColor="accent2" w:themeShade="80"/>
-      <w:spacing w:val="20"/>
-      <w:sz w:val="28"/>
-      <w:szCs w:val="28"/>
-    </w:rPr>
-  </w:style>
-  <w:style w:type="paragraph" w:styleId="Heading2">
-    <w:name w:val="heading 2"/>
-    <w:basedOn w:val="Normal"/>
-    <w:next w:val="Normal"/>
-    <w:link w:val="Heading2Char"/>
-    <w:uiPriority w:val="9"/>
-    <w:unhideWhenUsed/>
-    <w:qFormat/>
-    <w:rsid w:val="00DB004B"/>
-    <w:pPr>
-      <w:pBdr>
-        <w:bottom w:val="single" w:sz="4" w:space="1" w:color="622423" w:themeColor="accent2" w:themeShade="7F"/>
-      </w:pBdr>
-      <w:spacing w:before="400"/>
-      <w:jc w:val="center"/>
-      <w:outlineLvl w:val="1"/>
-    </w:pPr>
-    <w:rPr>
-      <w:caps/>
-      <w:color w:val="632423" w:themeColor="accent2" w:themeShade="80"/>
-      <w:spacing w:val="15"/>
-      <w:sz w:val="24"/>
-      <w:szCs w:val="24"/>
-    </w:rPr>
-  </w:style>
-  <w:style w:type="paragraph" w:styleId="Heading3">
-    <w:name w:val="heading 3"/>
-    <w:basedOn w:val="Normal"/>
-    <w:next w:val="Normal"/>
-    <w:link w:val="Heading3Char"/>
-    <w:uiPriority w:val="9"/>
-    <w:unhideWhenUsed/>
-    <w:qFormat/>
-    <w:rsid w:val="00DB004B"/>
-    <w:pPr>
-      <w:pBdr>
-        <w:top w:val="dotted" w:sz="4" w:space="1" w:color="622423" w:themeColor="accent2" w:themeShade="7F"/>
-        <w:bottom w:val="dotted" w:sz="4" w:space="1" w:color="622423" w:themeColor="accent2" w:themeShade="7F"/>
-      </w:pBdr>
-      <w:spacing w:before="300"/>
-      <w:jc w:val="center"/>
-      <w:outlineLvl w:val="2"/>
-    </w:pPr>
-    <w:rPr>
-      <w:caps/>
-      <w:color w:val="622423" w:themeColor="accent2" w:themeShade="7F"/>
-      <w:sz w:val="24"/>
-      <w:szCs w:val="24"/>
-    </w:rPr>
-  </w:style>
-  <w:style w:type="paragraph" w:styleId="Heading4">
-    <w:name w:val="heading 4"/>
-    <w:basedOn w:val="Normal"/>
-    <w:next w:val="Normal"/>
-    <w:link w:val="Heading4Char"/>
-    <w:uiPriority w:val="9"/>
-    <w:semiHidden/>
-    <w:unhideWhenUsed/>
-    <w:qFormat/>
-    <w:rsid w:val="00DB004B"/>
-    <w:pPr>
-      <w:pBdr>
-        <w:bottom w:val="dotted" w:sz="4" w:space="1" w:color="943634" w:themeColor="accent2" w:themeShade="BF"/>
-      </w:pBdr>
-      <w:spacing w:after="120"/>
-      <w:jc w:val="center"/>
-      <w:outlineLvl w:val="3"/>
-    </w:pPr>
-    <w:rPr>
-      <w:caps/>
-      <w:color w:val="622423" w:themeColor="accent2" w:themeShade="7F"/>
-      <w:spacing w:val="10"/>
-    </w:rPr>
-  </w:style>
-  <w:style w:type="paragraph" w:styleId="Heading5">
-    <w:name w:val="heading 5"/>
-    <w:basedOn w:val="Normal"/>
-    <w:next w:val="Normal"/>
-    <w:link w:val="Heading5Char"/>
-    <w:uiPriority w:val="9"/>
-    <w:semiHidden/>
-    <w:unhideWhenUsed/>
-    <w:qFormat/>
-    <w:rsid w:val="00DB004B"/>
-    <w:pPr>
-      <w:spacing w:before="320" w:after="120"/>
-      <w:jc w:val="center"/>
-      <w:outlineLvl w:val="4"/>
-    </w:pPr>
-    <w:rPr>
-      <w:caps/>
-      <w:color w:val="622423" w:themeColor="accent2" w:themeShade="7F"/>
-      <w:spacing w:val="10"/>
-    </w:rPr>
-  </w:style>
-  <w:style w:type="paragraph" w:styleId="Heading6">
-    <w:name w:val="heading 6"/>
-    <w:basedOn w:val="Normal"/>
-    <w:next w:val="Normal"/>
-    <w:link w:val="Heading6Char"/>
-    <w:uiPriority w:val="9"/>
-    <w:semiHidden/>
-    <w:unhideWhenUsed/>
-    <w:qFormat/>
-    <w:rsid w:val="00DB004B"/>
-    <w:pPr>
-      <w:spacing w:after="120"/>
-      <w:jc w:val="center"/>
-      <w:outlineLvl w:val="5"/>
-    </w:pPr>
-    <w:rPr>
-      <w:caps/>
-      <w:color w:val="943634" w:themeColor="accent2" w:themeShade="BF"/>
-      <w:spacing w:val="10"/>
-    </w:rPr>
-  </w:style>
-  <w:style w:type="paragraph" w:styleId="Heading7">
-    <w:name w:val="heading 7"/>
-    <w:basedOn w:val="Normal"/>
-    <w:next w:val="Normal"/>
-    <w:link w:val="Heading7Char"/>
-    <w:uiPriority w:val="9"/>
-    <w:semiHidden/>
-    <w:unhideWhenUsed/>
-    <w:qFormat/>
-    <w:rsid w:val="00DB004B"/>
-    <w:pPr>
-      <w:spacing w:after="120"/>
-      <w:jc w:val="center"/>
-      <w:outlineLvl w:val="6"/>
-    </w:pPr>
-    <w:rPr>
-      <w:i/>
-      <w:iCs/>
-      <w:caps/>
-      <w:color w:val="943634" w:themeColor="accent2" w:themeShade="BF"/>
-      <w:spacing w:val="10"/>
-    </w:rPr>
-  </w:style>
-  <w:style w:type="paragraph" w:styleId="Heading8">
-    <w:name w:val="heading 8"/>
-    <w:basedOn w:val="Normal"/>
-    <w:next w:val="Normal"/>
-    <w:link w:val="Heading8Char"/>
-    <w:uiPriority w:val="9"/>
-    <w:semiHidden/>
-    <w:unhideWhenUsed/>
-    <w:qFormat/>
-    <w:rsid w:val="00DB004B"/>
-    <w:pPr>
-      <w:spacing w:after="120"/>
-      <w:jc w:val="center"/>
-      <w:outlineLvl w:val="7"/>
-    </w:pPr>
-    <w:rPr>
-      <w:caps/>
-      <w:spacing w:val="10"/>
-      <w:sz w:val="20"/>
-      <w:szCs w:val="20"/>
-    </w:rPr>
-  </w:style>
-  <w:style w:type="paragraph" w:styleId="Heading9">
-    <w:name w:val="heading 9"/>
-    <w:basedOn w:val="Normal"/>
-    <w:next w:val="Normal"/>
-    <w:link w:val="Heading9Char"/>
-    <w:uiPriority w:val="9"/>
-    <w:semiHidden/>
-    <w:unhideWhenUsed/>
-    <w:qFormat/>
-    <w:rsid w:val="00DB004B"/>
-    <w:pPr>
-      <w:spacing w:after="120"/>
-      <w:jc w:val="center"/>
-      <w:outlineLvl w:val="8"/>
-    </w:pPr>
-    <w:rPr>
-      <w:i/>
-      <w:iCs/>
-      <w:caps/>
-      <w:spacing w:val="10"/>
-      <w:sz w:val="20"/>
-      <w:szCs w:val="20"/>
-    </w:rPr>
-  </w:style>
-  <w:style w:type="character" w:default="1" w:styleId="DefaultParagraphFont">
-    <w:name w:val="Default Paragraph Font"/>
-    <w:uiPriority w:val="1"/>
-    <w:semiHidden/>
-    <w:unhideWhenUsed/>
-  </w:style>
-  <w:style w:type="table" w:default="1" w:styleId="TableNormal">
-    <w:name w:val="Normal Table"/>
-    <w:uiPriority w:val="99"/>
-    <w:semiHidden/>
-    <w:unhideWhenUsed/>
-    <w:tblPr>
-      <w:tblInd w:w="0" w:type="dxa"/>
-      <w:tblCellMar>
-        <w:top w:w="0" w:type="dxa"/>
-        <w:left w:w="108" w:type="dxa"/>
-        <w:bottom w:w="0" w:type="dxa"/>
-        <w:right w:w="108" w:type="dxa"/>
-      </w:tblCellMar>
-    </w:tblPr>
-  </w:style>
-  <w:style w:type="numbering" w:default="1" w:styleId="NoList">
-    <w:name w:val="No List"/>
-    <w:uiPriority w:val="99"/>
-    <w:semiHidden/>
-    <w:unhideWhenUsed/>
-  </w:style>
-  <w:style w:type="paragraph" w:styleId="ListParagraph">
-    <w:name w:val="List Paragraph"/>
-    <w:basedOn w:val="Normal"/>
-    <w:uiPriority w:val="34"/>
-    <w:qFormat/>
-    <w:rsid w:val="00DB004B"/>
-    <w:pPr>
-      <w:ind w:left="720"/>
-      <w:contextualSpacing/>
-    </w:pPr>
-  </w:style>
-  <w:style w:type="table" w:styleId="TableGrid">
-    <w:name w:val="Table Grid"/>
-    <w:basedOn w:val="TableNormal"/>
-    <w:uiPriority w:val="39"/>
-    <w:rsid w:val="002E4888"/>
-    <w:pPr>
-      <w:spacing w:after="0" w:line="240" w:lineRule="auto"/>
-    </w:pPr>
-    <w:tblPr>
-      <w:tblBorders>
-        <w:top w:val="single" w:sz="4" w:space="0" w:color="auto"/>
-        <w:left w:val="single" w:sz="4" w:space="0" w:color="auto"/>
-        <w:bottom w:val="single" w:sz="4" w:space="0" w:color="auto"/>
-        <w:right w:val="single" w:sz="4" w:space="0" w:color="auto"/>
-        <w:insideH w:val="single" w:sz="4" w:space="0" w:color="auto"/>
-        <w:insideV w:val="single" w:sz="4" w:space="0" w:color="auto"/>
-      </w:tblBorders>
-    </w:tblPr>
-  </w:style>
-  <w:style w:type="character" w:customStyle="1" w:styleId="Heading2Char">
-    <w:name w:val="Heading 2 Char"/>
-    <w:basedOn w:val="DefaultParagraphFont"/>
-    <w:link w:val="Heading2"/>
-    <w:uiPriority w:val="9"/>
-    <w:rsid w:val="00DB004B"/>
-    <w:rPr>
-      <w:caps/>
-      <w:color w:val="632423" w:themeColor="accent2" w:themeShade="80"/>
-      <w:spacing w:val="15"/>
-      <w:sz w:val="24"/>
-      <w:szCs w:val="24"/>
-    </w:rPr>
-  </w:style>
-  <w:style w:type="character" w:customStyle="1" w:styleId="Heading1Char">
-    <w:name w:val="Heading 1 Char"/>
-    <w:basedOn w:val="DefaultParagraphFont"/>
-    <w:link w:val="Heading1"/>
-    <w:uiPriority w:val="9"/>
-    <w:rsid w:val="00DB004B"/>
-    <w:rPr>
-      <w:caps/>
-      <w:color w:val="632423" w:themeColor="accent2" w:themeShade="80"/>
-      <w:spacing w:val="20"/>
-      <w:sz w:val="28"/>
-      <w:szCs w:val="28"/>
-    </w:rPr>
-  </w:style>
-  <w:style w:type="character" w:customStyle="1" w:styleId="Heading3Char">
-    <w:name w:val="Heading 3 Char"/>
-    <w:basedOn w:val="DefaultParagraphFont"/>
-    <w:link w:val="Heading3"/>
-    <w:uiPriority w:val="9"/>
-    <w:rsid w:val="00DB004B"/>
-    <w:rPr>
-      <w:caps/>
-      <w:color w:val="622423" w:themeColor="accent2" w:themeShade="7F"/>
-      <w:sz w:val="24"/>
-      <w:szCs w:val="24"/>
-    </w:rPr>
-  </w:style>
-  <w:style w:type="character" w:customStyle="1" w:styleId="Heading4Char">
-    <w:name w:val="Heading 4 Char"/>
-    <w:basedOn w:val="DefaultParagraphFont"/>
-    <w:link w:val="Heading4"/>
-    <w:uiPriority w:val="9"/>
-    <w:semiHidden/>
-    <w:rsid w:val="00DB004B"/>
-    <w:rPr>
-      <w:caps/>
-      <w:color w:val="622423" w:themeColor="accent2" w:themeShade="7F"/>
-      <w:spacing w:val="10"/>
-    </w:rPr>
-  </w:style>
-  <w:style w:type="character" w:customStyle="1" w:styleId="Heading5Char">
-    <w:name w:val="Heading 5 Char"/>
-    <w:basedOn w:val="DefaultParagraphFont"/>
-    <w:link w:val="Heading5"/>
-    <w:uiPriority w:val="9"/>
-    <w:semiHidden/>
-    <w:rsid w:val="00DB004B"/>
-    <w:rPr>
-      <w:caps/>
-      <w:color w:val="622423" w:themeColor="accent2" w:themeShade="7F"/>
-      <w:spacing w:val="10"/>
-    </w:rPr>
-  </w:style>
-  <w:style w:type="character" w:customStyle="1" w:styleId="Heading6Char">
-    <w:name w:val="Heading 6 Char"/>
-    <w:basedOn w:val="DefaultParagraphFont"/>
-    <w:link w:val="Heading6"/>
-    <w:uiPriority w:val="9"/>
-    <w:semiHidden/>
-    <w:rsid w:val="00DB004B"/>
-    <w:rPr>
-      <w:caps/>
-      <w:color w:val="943634" w:themeColor="accent2" w:themeShade="BF"/>
-      <w:spacing w:val="10"/>
-    </w:rPr>
-  </w:style>
-  <w:style w:type="character" w:customStyle="1" w:styleId="Heading7Char">
-    <w:name w:val="Heading 7 Char"/>
-    <w:basedOn w:val="DefaultParagraphFont"/>
-    <w:link w:val="Heading7"/>
-    <w:uiPriority w:val="9"/>
-    <w:semiHidden/>
-    <w:rsid w:val="00DB004B"/>
-    <w:rPr>
-      <w:i/>
-      <w:iCs/>
-      <w:caps/>
-      <w:color w:val="943634" w:themeColor="accent2" w:themeShade="BF"/>
-      <w:spacing w:val="10"/>
-    </w:rPr>
-  </w:style>
-  <w:style w:type="character" w:customStyle="1" w:styleId="Heading8Char">
-    <w:name w:val="Heading 8 Char"/>
-    <w:basedOn w:val="DefaultParagraphFont"/>
-    <w:link w:val="Heading8"/>
-    <w:uiPriority w:val="9"/>
-    <w:semiHidden/>
-    <w:rsid w:val="00DB004B"/>
-    <w:rPr>
-      <w:caps/>
-      <w:spacing w:val="10"/>
-      <w:sz w:val="20"/>
-      <w:szCs w:val="20"/>
-    </w:rPr>
-  </w:style>
-  <w:style w:type="character" w:customStyle="1" w:styleId="Heading9Char">
-    <w:name w:val="Heading 9 Char"/>
-    <w:basedOn w:val="DefaultParagraphFont"/>
-    <w:link w:val="Heading9"/>
-    <w:uiPriority w:val="9"/>
-    <w:semiHidden/>
-    <w:rsid w:val="00DB004B"/>
-    <w:rPr>
-      <w:i/>
-      <w:iCs/>
-      <w:caps/>
-      <w:spacing w:val="10"/>
-      <w:sz w:val="20"/>
-      <w:szCs w:val="20"/>
-    </w:rPr>
-  </w:style>
-  <w:style w:type="paragraph" w:styleId="Caption">
-    <w:name w:val="caption"/>
-    <w:basedOn w:val="Normal"/>
-    <w:next w:val="Normal"/>
-    <w:uiPriority w:val="35"/>
-    <w:semiHidden/>
-    <w:unhideWhenUsed/>
-    <w:qFormat/>
-    <w:rsid w:val="00DB004B"/>
-    <w:rPr>
-      <w:caps/>
-      <w:spacing w:val="10"/>
-      <w:sz w:val="18"/>
-      <w:szCs w:val="18"/>
-    </w:rPr>
-  </w:style>
-  <w:style w:type="paragraph" w:styleId="Title">
-    <w:name w:val="Title"/>
-    <w:basedOn w:val="Normal"/>
-    <w:next w:val="Normal"/>
-    <w:link w:val="TitleChar"/>
-    <w:uiPriority w:val="10"/>
-    <w:qFormat/>
-    <w:rsid w:val="00DB004B"/>
-    <w:pPr>
-      <w:pBdr>
-        <w:top w:val="dotted" w:sz="2" w:space="1" w:color="632423" w:themeColor="accent2" w:themeShade="80"/>
-        <w:bottom w:val="dotted" w:sz="2" w:space="6" w:color="632423" w:themeColor="accent2" w:themeShade="80"/>
-      </w:pBdr>
-      <w:spacing w:before="500" w:after="300" w:line="240" w:lineRule="auto"/>
-      <w:jc w:val="center"/>
-    </w:pPr>
-    <w:rPr>
-      <w:caps/>
-      <w:color w:val="632423" w:themeColor="accent2" w:themeShade="80"/>
-      <w:spacing w:val="50"/>
-      <w:sz w:val="44"/>
-      <w:szCs w:val="44"/>
-    </w:rPr>
-  </w:style>
-  <w:style w:type="character" w:customStyle="1" w:styleId="TitleChar">
-    <w:name w:val="Title Char"/>
-    <w:basedOn w:val="DefaultParagraphFont"/>
-    <w:link w:val="Title"/>
-    <w:uiPriority w:val="10"/>
-    <w:rsid w:val="00DB004B"/>
-    <w:rPr>
-      <w:caps/>
-      <w:color w:val="632423" w:themeColor="accent2" w:themeShade="80"/>
-      <w:spacing w:val="50"/>
-      <w:sz w:val="44"/>
-      <w:szCs w:val="44"/>
-    </w:rPr>
-  </w:style>
-  <w:style w:type="paragraph" w:styleId="Subtitle">
-    <w:name w:val="Subtitle"/>
-    <w:basedOn w:val="Normal"/>
-    <w:next w:val="Normal"/>
-    <w:link w:val="SubtitleChar"/>
-    <w:uiPriority w:val="11"/>
-    <w:qFormat/>
-    <w:rsid w:val="00DB004B"/>
-    <w:pPr>
-      <w:spacing w:after="560" w:line="240" w:lineRule="auto"/>
-      <w:jc w:val="center"/>
-    </w:pPr>
-    <w:rPr>
-      <w:caps/>
-      <w:spacing w:val="20"/>
-      <w:sz w:val="18"/>
-      <w:szCs w:val="18"/>
-    </w:rPr>
-  </w:style>
-  <w:style w:type="character" w:customStyle="1" w:styleId="SubtitleChar">
-    <w:name w:val="Subtitle Char"/>
-    <w:basedOn w:val="DefaultParagraphFont"/>
-    <w:link w:val="Subtitle"/>
-    <w:uiPriority w:val="11"/>
-    <w:rsid w:val="00DB004B"/>
-    <w:rPr>
-      <w:caps/>
-      <w:spacing w:val="20"/>
-      <w:sz w:val="18"/>
-      <w:szCs w:val="18"/>
-    </w:rPr>
-  </w:style>
-  <w:style w:type="character" w:styleId="Strong">
-    <w:name w:val="Strong"/>
-    <w:uiPriority w:val="22"/>
-    <w:qFormat/>
-    <w:rsid w:val="00DB004B"/>
-    <w:rPr>
-      <w:b/>
-      <w:bCs/>
-      <w:color w:val="943634" w:themeColor="accent2" w:themeShade="BF"/>
-      <w:spacing w:val="5"/>
-    </w:rPr>
-  </w:style>
-  <w:style w:type="character" w:styleId="Emphasis">
-    <w:name w:val="Emphasis"/>
-    <w:uiPriority w:val="20"/>
-    <w:qFormat/>
-    <w:rsid w:val="00DB004B"/>
-    <w:rPr>
-      <w:caps/>
-      <w:spacing w:val="5"/>
-      <w:sz w:val="20"/>
-      <w:szCs w:val="20"/>
-    </w:rPr>
-  </w:style>
-  <w:style w:type="paragraph" w:styleId="NoSpacing">
-    <w:name w:val="No Spacing"/>
-    <w:basedOn w:val="Normal"/>
-    <w:link w:val="NoSpacingChar"/>
-    <w:uiPriority w:val="1"/>
-    <w:qFormat/>
-    <w:rsid w:val="00DB004B"/>
-    <w:pPr>
-      <w:spacing w:after="0" w:line="240" w:lineRule="auto"/>
-    </w:pPr>
-  </w:style>
-  <w:style w:type="character" w:customStyle="1" w:styleId="NoSpacingChar">
-    <w:name w:val="No Spacing Char"/>
-    <w:basedOn w:val="DefaultParagraphFont"/>
-    <w:link w:val="NoSpacing"/>
-    <w:uiPriority w:val="1"/>
-    <w:rsid w:val="00DB004B"/>
-  </w:style>
-  <w:style w:type="paragraph" w:styleId="Quote">
-    <w:name w:val="Quote"/>
-    <w:basedOn w:val="Normal"/>
-    <w:next w:val="Normal"/>
-    <w:link w:val="QuoteChar"/>
-    <w:uiPriority w:val="29"/>
-    <w:qFormat/>
-    <w:rsid w:val="00DB004B"/>
-    <w:rPr>
-      <w:i/>
-      <w:iCs/>
-    </w:rPr>
-  </w:style>
-  <w:style w:type="character" w:customStyle="1" w:styleId="QuoteChar">
-    <w:name w:val="Quote Char"/>
-    <w:basedOn w:val="DefaultParagraphFont"/>
-    <w:link w:val="Quote"/>
-    <w:uiPriority w:val="29"/>
-    <w:rsid w:val="00DB004B"/>
-    <w:rPr>
-      <w:i/>
-      <w:iCs/>
-    </w:rPr>
-  </w:style>
-  <w:style w:type="paragraph" w:styleId="IntenseQuote">
-    <w:name w:val="Intense Quote"/>
-    <w:basedOn w:val="Normal"/>
-    <w:next w:val="Normal"/>
-    <w:link w:val="IntenseQuoteChar"/>
-    <w:uiPriority w:val="30"/>
-    <w:qFormat/>
-    <w:rsid w:val="00DB004B"/>
-    <w:pPr>
-      <w:pBdr>
-        <w:top w:val="dotted" w:sz="2" w:space="10" w:color="632423" w:themeColor="accent2" w:themeShade="80"/>
-        <w:bottom w:val="dotted" w:sz="2" w:space="4" w:color="632423" w:themeColor="accent2" w:themeShade="80"/>
-      </w:pBdr>
-      <w:spacing w:before="160" w:line="300" w:lineRule="auto"/>
-      <w:ind w:left="1440" w:right="1440"/>
-    </w:pPr>
-    <w:rPr>
-      <w:caps/>
-      <w:color w:val="622423" w:themeColor="accent2" w:themeShade="7F"/>
-      <w:spacing w:val="5"/>
-      <w:sz w:val="20"/>
-      <w:szCs w:val="20"/>
-    </w:rPr>
-  </w:style>
-  <w:style w:type="character" w:customStyle="1" w:styleId="IntenseQuoteChar">
-    <w:name w:val="Intense Quote Char"/>
-    <w:basedOn w:val="DefaultParagraphFont"/>
-    <w:link w:val="IntenseQuote"/>
-    <w:uiPriority w:val="30"/>
-    <w:rsid w:val="00DB004B"/>
-    <w:rPr>
-      <w:caps/>
-      <w:color w:val="622423" w:themeColor="accent2" w:themeShade="7F"/>
-      <w:spacing w:val="5"/>
-      <w:sz w:val="20"/>
-      <w:szCs w:val="20"/>
-    </w:rPr>
-  </w:style>
-  <w:style w:type="character" w:styleId="SubtleEmphasis">
-    <w:name w:val="Subtle Emphasis"/>
-    <w:uiPriority w:val="19"/>
-    <w:qFormat/>
-    <w:rsid w:val="00DB004B"/>
-    <w:rPr>
-      <w:i/>
-      <w:iCs/>
-    </w:rPr>
-  </w:style>
-  <w:style w:type="character" w:styleId="IntenseEmphasis">
-    <w:name w:val="Intense Emphasis"/>
-    <w:uiPriority w:val="21"/>
-    <w:qFormat/>
-    <w:rsid w:val="00DB004B"/>
-    <w:rPr>
-      <w:i/>
-      <w:iCs/>
-      <w:caps/>
-      <w:spacing w:val="10"/>
-      <w:sz w:val="20"/>
-      <w:szCs w:val="20"/>
-    </w:rPr>
-  </w:style>
-  <w:style w:type="character" w:styleId="SubtleReference">
-    <w:name w:val="Subtle Reference"/>
-    <w:basedOn w:val="DefaultParagraphFont"/>
-    <w:uiPriority w:val="31"/>
-    <w:qFormat/>
-    <w:rsid w:val="00DB004B"/>
-    <w:rPr>
-      <w:rFonts w:asciiTheme="minorHAnsi" w:eastAsiaTheme="minorEastAsia" w:hAnsiTheme="minorHAnsi" w:cstheme="minorBidi"/>
-      <w:i/>
-      <w:iCs/>
-      <w:color w:val="622423" w:themeColor="accent2" w:themeShade="7F"/>
-    </w:rPr>
-  </w:style>
-  <w:style w:type="character" w:styleId="IntenseReference">
-    <w:name w:val="Intense Reference"/>
-    <w:uiPriority w:val="32"/>
-    <w:qFormat/>
-    <w:rsid w:val="00DB004B"/>
-    <w:rPr>
-      <w:rFonts w:asciiTheme="minorHAnsi" w:eastAsiaTheme="minorEastAsia" w:hAnsiTheme="minorHAnsi" w:cstheme="minorBidi"/>
-      <w:b/>
-      <w:bCs/>
-      <w:i/>
-      <w:iCs/>
-      <w:color w:val="622423" w:themeColor="accent2" w:themeShade="7F"/>
-    </w:rPr>
-  </w:style>
-  <w:style w:type="character" w:styleId="BookTitle">
-    <w:name w:val="Book Title"/>
-    <w:uiPriority w:val="33"/>
-    <w:qFormat/>
-    <w:rsid w:val="00DB004B"/>
-    <w:rPr>
-      <w:caps/>
-      <w:color w:val="622423" w:themeColor="accent2" w:themeShade="7F"/>
-      <w:spacing w:val="5"/>
-      <w:u w:color="622423" w:themeColor="accent2" w:themeShade="7F"/>
-    </w:rPr>
-  </w:style>
-  <w:style w:type="paragraph" w:styleId="TOCHeading">
-    <w:name w:val="TOC Heading"/>
-    <w:basedOn w:val="Heading1"/>
-    <w:next w:val="Normal"/>
-    <w:uiPriority w:val="39"/>
-    <w:semiHidden/>
-    <w:unhideWhenUsed/>
-    <w:qFormat/>
-    <w:rsid w:val="00DB004B"/>
-    <w:pPr>
-      <w:outlineLvl w:val="9"/>
-    </w:pPr>
-    <w:rPr>
-      <w:lang w:bidi="en-US"/>
-    </w:rPr>
-  </w:style>
-  <w:style w:type="paragraph" w:styleId="BalloonText">
-    <w:name w:val="Balloon Text"/>
-    <w:basedOn w:val="Normal"/>
-    <w:link w:val="BalloonTextChar"/>
-    <w:uiPriority w:val="99"/>
-    <w:semiHidden/>
-    <w:unhideWhenUsed/>
-    <w:rsid w:val="00A0708F"/>
-    <w:pPr>
-      <w:spacing w:after="0" w:line="240" w:lineRule="auto"/>
-    </w:pPr>
-    <w:rPr>
-      <w:rFonts w:ascii="Tahoma" w:hAnsi="Tahoma" w:cs="Tahoma"/>
-      <w:sz w:val="16"/>
-      <w:szCs w:val="16"/>
-    </w:rPr>
-  </w:style>
-  <w:style w:type="character" w:customStyle="1" w:styleId="BalloonTextChar">
-    <w:name w:val="Balloon Text Char"/>
-    <w:basedOn w:val="DefaultParagraphFont"/>
-    <w:link w:val="BalloonText"/>
-    <w:uiPriority w:val="99"/>
-    <w:semiHidden/>
-    <w:rsid w:val="00A0708F"/>
-    <w:rPr>
-      <w:rFonts w:ascii="Tahoma" w:hAnsi="Tahoma" w:cs="Tahoma"/>
-      <w:sz w:val="16"/>
-      <w:szCs w:val="16"/>
-    </w:rPr>
-  </w:style>
-  <w:style w:type="paragraph" w:styleId="Header">
-    <w:name w:val="header"/>
-    <w:basedOn w:val="Normal"/>
-    <w:link w:val="HeaderChar"/>
-    <w:uiPriority w:val="99"/>
-    <w:unhideWhenUsed/>
-    <w:rsid w:val="00CA6FC9"/>
-    <w:pPr>
-      <w:tabs>
-        <w:tab w:val="center" w:pos="4513"/>
-        <w:tab w:val="right" w:pos="9026"/>
-      </w:tabs>
-      <w:spacing w:after="0" w:line="240" w:lineRule="auto"/>
-    </w:pPr>
-  </w:style>
-  <w:style w:type="character" w:customStyle="1" w:styleId="HeaderChar">
-    <w:name w:val="Header Char"/>
-    <w:basedOn w:val="DefaultParagraphFont"/>
-    <w:link w:val="Header"/>
-    <w:uiPriority w:val="99"/>
-    <w:rsid w:val="00CA6FC9"/>
-  </w:style>
-  <w:style w:type="paragraph" w:styleId="Footer">
-    <w:name w:val="footer"/>
-    <w:basedOn w:val="Normal"/>
-    <w:link w:val="FooterChar"/>
-    <w:uiPriority w:val="99"/>
-    <w:unhideWhenUsed/>
-    <w:rsid w:val="00CA6FC9"/>
-    <w:pPr>
-      <w:tabs>
-        <w:tab w:val="center" w:pos="4513"/>
-        <w:tab w:val="right" w:pos="9026"/>
-      </w:tabs>
-      <w:spacing w:after="0" w:line="240" w:lineRule="auto"/>
-    </w:pPr>
-  </w:style>
-  <w:style w:type="character" w:customStyle="1" w:styleId="FooterChar">
-    <w:name w:val="Footer Char"/>
-    <w:basedOn w:val="DefaultParagraphFont"/>
-    <w:link w:val="Footer"/>
-    <w:uiPriority w:val="99"/>
-    <w:rsid w:val="00CA6FC9"/>
-  </w:style>
-  <w:style w:type="character" w:styleId="PlaceholderText">
-    <w:name w:val="Placeholder Text"/>
-    <w:basedOn w:val="DefaultParagraphFont"/>
-    <w:uiPriority w:val="99"/>
-    <w:semiHidden/>
-    <w:rsid w:val="00121109"/>
-    <w:rPr>
-      <w:color w:val="808080"/>
-    </w:rPr>
-  </w:style>
-</w:styles>
-</file>
-
-<file path=word/stylesWithEffects.xml><?xml version="1.0" encoding="utf-8"?>
-<w:styles xmlns:wpc="http://schemas.microsoft.com/office/word/2010/wordprocessingCanvas" xmlns:mc="http://schemas.openxmlformats.org/markup-compatibility/2006" xmlns:o="urn:schemas-microsoft-com:office:office" xmlns:r="http://schemas.openxmlformats.org/officeDocument/2006/relationships" xmlns:m="http://schemas.openxmlformats.org/officeDocument/2006/math" xmlns:v="urn:schemas-microsoft-com:vml" xmlns:wp14="http://schemas.microsoft.com/office/word/2010/wordprocessingDrawing" xmlns:wp="http://schemas.openxmlformats.org/drawingml/2006/wordprocessingDrawing" xmlns:w10="urn:schemas-microsoft-com:office:word" xmlns:w="http://schemas.openxmlformats.org/wordprocessingml/2006/main" xmlns:w14="http://schemas.microsoft.com/office/word/2010/wordml" xmlns:wpg="http://schemas.microsoft.com/office/word/2010/wordprocessingGroup" xmlns:wpi="http://schemas.microsoft.com/office/word/2010/wordprocessingInk" xmlns:wne="http://schemas.microsoft.com/office/word/2006/wordml" xmlns:wps="http://schemas.microsoft.com/office/word/2010/wordprocessingShape" mc:Ignorable="w14 wp14">
-  <w:docDefaults>
-    <w:rPrDefault>
-      <w:rPr>
-        <w:rFonts w:asciiTheme="majorHAnsi" w:eastAsiaTheme="majorEastAsia" w:hAnsiTheme="majorHAnsi" w:cstheme="majorBidi"/>
-        <w:sz w:val="22"/>
-        <w:szCs w:val="22"/>
-        <w:lang w:val="en-GB" w:eastAsia="en-US" w:bidi="ar-SA"/>
-      </w:rPr>
-    </w:rPrDefault>
-    <w:pPrDefault>
-      <w:pPr>
-        <w:spacing w:after="200" w:line="252" w:lineRule="auto"/>
-      </w:pPr>
-    </w:pPrDefault>
-  </w:docDefaults>
-  <w:latentStyles w:defLockedState="0" w:defUIPriority="99" w:defSemiHidden="1" w:defUnhideWhenUsed="1" w:defQFormat="0" w:count="267">
-    <w:lsdException w:name="Normal" w:semiHidden="0" w:uiPriority="0" w:unhideWhenUsed="0" w:qFormat="1"/>
-    <w:lsdException w:name="heading 1" w:semiHidden="0" w:uiPriority="9" w:unhideWhenUsed="0" w:qFormat="1"/>
-    <w:lsdException w:name="heading 2" w:uiPriority="9" w:qFormat="1"/>
-    <w:lsdException w:name="heading 3" w:uiPriority="9" w:qFormat="1"/>
-    <w:lsdException w:name="heading 4" w:uiPriority="9" w:qFormat="1"/>
-    <w:lsdException w:name="heading 5" w:uiPriority="9" w:qFormat="1"/>
-    <w:lsdException w:name="heading 6" w:uiPriority="9" w:qFormat="1"/>
-    <w:lsdException w:name="heading 7" w:uiPriority="9" w:qFormat="1"/>
-    <w:lsdException w:name="heading 8" w:uiPriority="9" w:qFormat="1"/>
-    <w:lsdException w:name="heading 9" w:uiPriority="9" w:qFormat="1"/>
-    <w:lsdException w:name="toc 1" w:uiPriority="39"/>
-    <w:lsdException w:name="toc 2" w:uiPriority="39"/>
-    <w:lsdException w:name="toc 3" w:uiPriority="39"/>
-    <w:lsdException w:name="toc 4" w:uiPriority="39"/>
-    <w:lsdException w:name="toc 5" w:uiPriority="39"/>
-    <w:lsdException w:name="toc 6" w:uiPriority="39"/>
-    <w:lsdException w:name="toc 7" w:uiPriority="39"/>
-    <w:lsdException w:name="toc 8" w:uiPriority="39"/>
-    <w:lsdException w:name="toc 9" w:uiPriority="39"/>
-    <w:lsdException w:name="caption" w:uiPriority="35" w:qFormat="1"/>
-    <w:lsdException w:name="Title" w:semiHidden="0" w:uiPriority="10" w:unhideWhenUsed="0" w:qFormat="1"/>
-    <w:lsdException w:name="Default Paragraph Font" w:uiPriority="1"/>
-    <w:lsdException w:name="Subtitle" w:semiHidden="0" w:uiPriority="11" w:unhideWhenUsed="0" w:qFormat="1"/>
-    <w:lsdException w:name="Strong" w:semiHidden="0" w:uiPriority="22" w:unhideWhenUsed="0" w:qFormat="1"/>
-    <w:lsdException w:name="Emphasis" w:semiHidden="0" w:uiPriority="20" w:unhideWhenUsed="0" w:qFormat="1"/>
-    <w:lsdException w:name="Table Grid" w:semiHidden="0" w:uiPriority="39" w:unhideWhenUsed="0"/>
-    <w:lsdException w:name="Placeholder Text" w:unhideWhenUsed="0"/>
-    <w:lsdException w:name="No Spacing" w:semiHidden="0" w:uiPriority="1" w:unhideWhenUsed="0" w:qFormat="1"/>
-    <w:lsdException w:name="Light Shading" w:semiHidden="0" w:uiPriority="60" w:unhideWhenUsed="0"/>
-    <w:lsdException w:name="Light List" w:semiHidden="0" w:uiPriority="61" w:unhideWhenUsed="0"/>
-    <w:lsdException w:name="Light Grid" w:semiHidden="0" w:uiPriority="62" w:unhideWhenUsed="0"/>
-    <w:lsdException w:name="Medium Shading 1" w:semiHidden="0" w:uiPriority="63" w:unhideWhenUsed="0"/>
-    <w:lsdException w:name="Medium Shading 2" w:semiHidden="0" w:uiPriority="64" w:unhideWhenUsed="0"/>
-    <w:lsdException w:name="Medium List 1" w:semiHidden="0" w:uiPriority="65" w:unhideWhenUsed="0"/>
-    <w:lsdException w:name="Medium List 2" w:semiHidden="0" w:uiPriority="66" w:unhideWhenUsed="0"/>
-    <w:lsdException w:name="Medium Grid 1" w:semiHidden="0" w:uiPriority="67" w:unhideWhenUsed="0"/>
-    <w:lsdException w:name="Medium Grid 2" w:semiHidden="0" w:uiPriority="68" w:unhideWhenUsed="0"/>
-    <w:lsdException w:name="Medium Grid 3" w:semiHidden="0" w:uiPriority="69" w:unhideWhenUsed="0"/>
-    <w:lsdException w:name="Dark List" w:semiHidden="0" w:uiPriority="70" w:unhideWhenUsed="0"/>
-    <w:lsdException w:name="Colorful Shading" w:semiHidden="0" w:uiPriority="71" w:unhideWhenUsed="0"/>
-    <w:lsdException w:name="Colorful List" w:semiHidden="0" w:uiPriority="72" w:unhideWhenUsed="0"/>
-    <w:lsdException w:name="Colorful Grid" w:semiHidden="0" w:uiPriority="73" w:unhideWhenUsed="0"/>
-    <w:lsdException w:name="Light Shading Accent 1" w:semiHidden="0" w:uiPriority="60" w:unhideWhenUsed="0"/>
-    <w:lsdException w:name="Light List Accent 1" w:semiHidden="0" w:uiPriority="61" w:unhideWhenUsed="0"/>
-    <w:lsdException w:name="Light Grid Accent 1" w:semiHidden="0" w:uiPriority="62" w:unhideWhenUsed="0"/>
-    <w:lsdException w:name="Medium Shading 1 Accent 1" w:semiHidden="0" w:uiPriority="63" w:unhideWhenUsed="0"/>
-    <w:lsdException w:name="Medium Shading 2 Accent 1" w:semiHidden="0" w:uiPriority="64" w:unhideWhenUsed="0"/>
-    <w:lsdException w:name="Medium List 1 Accent 1" w:semiHidden="0" w:uiPriority="65" w:unhideWhenUsed="0"/>
-    <w:lsdException w:name="Revision" w:unhideWhenUsed="0"/>
-    <w:lsdException w:name="List Paragraph" w:semiHidden="0" w:uiPriority="34" w:unhideWhenUsed="0" w:qFormat="1"/>
-    <w:lsdException w:name="Quote" w:semiHidden="0" w:uiPriority="29" w:unhideWhenUsed="0" w:qFormat="1"/>
-    <w:lsdException w:name="Intense Quote" w:semiHidden="0" w:uiPriority="30" w:unhideWhenUsed="0" w:qFormat="1"/>
-    <w:lsdException w:name="Medium List 2 Accent 1" w:semiHidden="0" w:uiPriority="66" w:unhideWhenUsed="0"/>
-    <w:lsdException w:name="Medium Grid 1 Accent 1" w:semiHidden="0" w:uiPriority="67" w:unhideWhenUsed="0"/>
-    <w:lsdException w:name="Medium Grid 2 Accent 1" w:semiHidden="0" w:uiPriority="68" w:unhideWhenUsed="0"/>
-    <w:lsdException w:name="Medium Grid 3 Accent 1" w:semiHidden="0" w:uiPriority="69" w:unhideWhenUsed="0"/>
-    <w:lsdException w:name="Dark List Accent 1" w:semiHidden="0" w:uiPriority="70" w:unhideWhenUsed="0"/>
-    <w:lsdException w:name="Colorful Shading Accent 1" w:semiHidden="0" w:uiPriority="71" w:unhideWhenUsed="0"/>
-    <w:lsdException w:name="Colorful List Accent 1" w:semiHidden="0" w:uiPriority="72" w:unhideWhenUsed="0"/>
-    <w:lsdException w:name="Colorful Grid Accent 1" w:semiHidden="0" w:uiPriority="73" w:unhideWhenUsed="0"/>
-    <w:lsdException w:name="Light Shading Accent 2" w:semiHidden="0" w:uiPriority="60" w:unhideWhenUsed="0"/>
-    <w:lsdException w:name="Light List Accent 2" w:semiHidden="0" w:uiPriority="61" w:unhideWhenUsed="0"/>
-    <w:lsdException w:name="Light Grid Accent 2" w:semiHidden="0" w:uiPriority="62" w:unhideWhenUsed="0"/>
-    <w:lsdException w:name="Medium Shading 1 Accent 2" w:semiHidden="0" w:uiPriority="63" w:unhideWhenUsed="0"/>
-    <w:lsdException w:name="Medium Shading 2 Accent 2" w:semiHidden="0" w:uiPriority="64" w:unhideWhenUsed="0"/>
-    <w:lsdException w:name="Medium List 1 Accent 2" w:semiHidden="0" w:uiPriority="65" w:unhideWhenUsed="0"/>
-    <w:lsdException w:name="Medium List 2 Accent 2" w:semiHidden="0" w:uiPriority="66" w:unhideWhenUsed="0"/>
-    <w:lsdException w:name="Medium Grid 1 Accent 2" w:semiHidden="0" w:uiPriority="67" w:unhideWhenUsed="0"/>
-    <w:lsdException w:name="Medium Grid 2 Accent 2" w:semiHidden="0" w:uiPriority="68" w:unhideWhenUsed="0"/>
-    <w:lsdException w:name="Medium Grid 3 Accent 2" w:semiHidden="0" w:uiPriority="69" w:unhideWhenUsed="0"/>
-    <w:lsdException w:name="Dark List Accent 2" w:semiHidden="0" w:uiPriority="70" w:unhideWhenUsed="0"/>
-    <w:lsdException w:name="Colorful Shading Accent 2" w:semiHidden="0" w:uiPriority="71" w:unhideWhenUsed="0"/>
-    <w:lsdException w:name="Colorful List Accent 2" w:semiHidden="0" w:uiPriority="72" w:unhideWhenUsed="0"/>
-    <w:lsdException w:name="Colorful Grid Accent 2" w:semiHidden="0" w:uiPriority="73" w:unhideWhenUsed="0"/>
-    <w:lsdException w:name="Light Shading Accent 3" w:semiHidden="0" w:uiPriority="60" w:unhideWhenUsed="0"/>
-    <w:lsdException w:name="Light List Accent 3" w:semiHidden="0" w:uiPriority="61" w:unhideWhenUsed="0"/>
-    <w:lsdException w:name="Light Grid Accent 3" w:semiHidden="0" w:uiPriority="62" w:unhideWhenUsed="0"/>
-    <w:lsdException w:name="Medium Shading 1 Accent 3" w:semiHidden="0" w:uiPriority="63" w:unhideWhenUsed="0"/>
-    <w:lsdException w:name="Medium Shading 2 Accent 3" w:semiHidden="0" w:uiPriority="64" w:unhideWhenUsed="0"/>
-    <w:lsdException w:name="Medium List 1 Accent 3" w:semiHidden="0" w:uiPriority="65" w:unhideWhenUsed="0"/>
-    <w:lsdException w:name="Medium List 2 Accent 3" w:semiHidden="0" w:uiPriority="66" w:unhideWhenUsed="0"/>
-    <w:lsdException w:name="Medium Grid 1 Accent 3" w:semiHidden="0" w:uiPriority="67" w:unhideWhenUsed="0"/>
-    <w:lsdException w:name="Medium Grid 2 Accent 3" w:semiHidden="0" w:uiPriority="68" w:unhideWhenUsed="0"/>
-    <w:lsdException w:name="Medium Grid 3 Accent 3" w:semiHidden="0" w:uiPriority="69" w:unhideWhenUsed="0"/>
-    <w:lsdException w:name="Dark List Accent 3" w:semiHidden="0" w:uiPriority="70" w:unhideWhenUsed="0"/>
-    <w:lsdException w:name="Colorful Shading Accent 3" w:semiHidden="0" w:uiPriority="71" w:unhideWhenUsed="0"/>
-    <w:lsdException w:name="Colorful List Accent 3" w:semiHidden="0" w:uiPriority="72" w:unhideWhenUsed="0"/>
-    <w:lsdException w:name="Colorful Grid Accent 3" w:semiHidden="0" w:uiPriority="73" w:unhideWhenUsed="0"/>
-    <w:lsdException w:name="Light Shading Accent 4" w:semiHidden="0" w:uiPriority="60" w:unhideWhenUsed="0"/>
-    <w:lsdException w:name="Light List Accent 4" w:semiHidden="0" w:uiPriority="61" w:unhideWhenUsed="0"/>
-    <w:lsdException w:name="Light Grid Accent 4" w:semiHidden="0" w:uiPriority="62" w:unhideWhenUsed="0"/>
-    <w:lsdException w:name="Medium Shading 1 Accent 4" w:semiHidden="0" w:uiPriority="63" w:unhideWhenUsed="0"/>
-    <w:lsdException w:name="Medium Shading 2 Accent 4" w:semiHidden="0" w:uiPriority="64" w:unhideWhenUsed="0"/>
-    <w:lsdException w:name="Medium List 1 Accent 4" w:semiHidden="0" w:uiPriority="65" w:unhideWhenUsed="0"/>
-    <w:lsdException w:name="Medium List 2 Accent 4" w:semiHidden="0" w:uiPriority="66" w:unhideWhenUsed="0"/>
-    <w:lsdException w:name="Medium Grid 1 Accent 4" w:semiHidden="0" w:uiPriority="67" w:unhideWhenUsed="0"/>
-    <w:lsdException w:name="Medium Grid 2 Accent 4" w:semiHidden="0" w:uiPriority="68" w:unhideWhenUsed="0"/>
-    <w:lsdException w:name="Medium Grid 3 Accent 4" w:semiHidden="0" w:uiPriority="69" w:unhideWhenUsed="0"/>
-    <w:lsdException w:name="Dark List Accent 4" w:semiHidden="0" w:uiPriority="70" w:unhideWhenUsed="0"/>
-    <w:lsdException w:name="Colorful Shading Accent 4" w:semiHidden="0" w:uiPriority="71" w:unhideWhenUsed="0"/>
-    <w:lsdException w:name="Colorful List Accent 4" w:semiHidden="0" w:uiPriority="72" w:unhideWhenUsed="0"/>
-    <w:lsdException w:name="Colorful Grid Accent 4" w:semiHidden="0" w:uiPriority="73" w:unhideWhenUsed="0"/>
-    <w:lsdException w:name="Light Shading Accent 5" w:semiHidden="0" w:uiPriority="60" w:unhideWhenUsed="0"/>
-    <w:lsdException w:name="Light List Accent 5" w:semiHidden="0" w:uiPriority="61" w:unhideWhenUsed="0"/>
-    <w:lsdException w:name="Light Grid Accent 5" w:semiHidden="0" w:uiPriority="62" w:unhideWhenUsed="0"/>
-    <w:lsdException w:name="Medium Shading 1 Accent 5" w:semiHidden="0" w:uiPriority="63" w:unhideWhenUsed="0"/>
-    <w:lsdException w:name="Medium Shading 2 Accent 5" w:semiHidden="0" w:uiPriority="64" w:unhideWhenUsed="0"/>
-    <w:lsdException w:name="Medium List 1 Accent 5" w:semiHidden="0" w:uiPriority="65" w:unhideWhenUsed="0"/>
-    <w:lsdException w:name="Medium List 2 Accent 5" w:semiHidden="0" w:uiPriority="66" w:unhideWhenUsed="0"/>
-    <w:lsdException w:name="Medium Grid 1 Accent 5" w:semiHidden="0" w:uiPriority="67" w:unhideWhenUsed="0"/>
-    <w:lsdException w:name="Medium Grid 2 Accent 5" w:semiHidden="0" w:uiPriority="68" w:unhideWhenUsed="0"/>
-    <w:lsdException w:name="Medium Grid 3 Accent 5" w:semiHidden="0" w:uiPriority="69" w:unhideWhenUsed="0"/>
-    <w:lsdException w:name="Dark List Accent 5" w:semiHidden="0" w:uiPriority="70" w:unhideWhenUsed="0"/>
-    <w:lsdException w:name="Colorful Shading Accent 5" w:semiHidden="0" w:uiPriority="71" w:unhideWhenUsed="0"/>
-    <w:lsdException w:name="Colorful List Accent 5" w:semiHidden="0" w:uiPriority="72" w:unhideWhenUsed="0"/>
-    <w:lsdException w:name="Colorful Grid Accent 5" w:semiHidden="0" w:uiPriority="73" w:unhideWhenUsed="0"/>
-    <w:lsdException w:name="Light Shading Accent 6" w:semiHidden="0" w:uiPriority="60" w:unhideWhenUsed="0"/>
-    <w:lsdException w:name="Light List Accent 6" w:semiHidden="0" w:uiPriority="61" w:unhideWhenUsed="0"/>
-    <w:lsdException w:name="Light Grid Accent 6" w:semiHidden="0" w:uiPriority="62" w:unhideWhenUsed="0"/>
-    <w:lsdException w:name="Medium Shading 1 Accent 6" w:semiHidden="0" w:uiPriority="63" w:unhideWhenUsed="0"/>
-    <w:lsdException w:name="Medium Shading 2 Accent 6" w:semiHidden="0" w:uiPriority="64" w:unhideWhenUsed="0"/>
-    <w:lsdException w:name="Medium List 1 Accent 6" w:semiHidden="0" w:uiPriority="65" w:unhideWhenUsed="0"/>
-    <w:lsdException w:name="Medium List 2 Accent 6" w:semiHidden="0" w:uiPriority="66" w:unhideWhenUsed="0"/>
-    <w:lsdException w:name="Medium Grid 1 Accent 6" w:semiHidden="0" w:uiPriority="67" w:unhideWhenUsed="0"/>
-    <w:lsdException w:name="Medium Grid 2 Accent 6" w:semiHidden="0" w:uiPriority="68" w:unhideWhenUsed="0"/>
-    <w:lsdException w:name="Medium Grid 3 Accent 6" w:semiHidden="0" w:uiPriority="69" w:unhideWhenUsed="0"/>
-    <w:lsdException w:name="Dark List Accent 6" w:semiHidden="0" w:uiPriority="70" w:unhideWhenUsed="0"/>
-    <w:lsdException w:name="Colorful Shading Accent 6" w:semiHidden="0" w:uiPriority="71" w:unhideWhenUsed="0"/>
-    <w:lsdException w:name="Colorful List Accent 6" w:semiHidden="0" w:uiPriority="72" w:unhideWhenUsed="0"/>
-    <w:lsdException w:name="Colorful Grid Accent 6" w:semiHidden="0" w:uiPriority="73" w:unhideWhenUsed="0"/>
-    <w:lsdException w:name="Subtle Emphasis" w:semiHidden="0" w:uiPriority="19" w:unhideWhenUsed="0" w:qFormat="1"/>
-    <w:lsdException w:name="Intense Emphasis" w:semiHidden="0" w:uiPriority="21" w:unhideWhenUsed="0" w:qFormat="1"/>
-    <w:lsdException w:name="Subtle Reference" w:semiHidden="0" w:uiPriority="31" w:unhideWhenUsed="0" w:qFormat="1"/>
-    <w:lsdException w:name="Intense Reference" w:semiHidden="0" w:uiPriority="32" w:unhideWhenUsed="0" w:qFormat="1"/>
-    <w:lsdException w:name="Book Title" w:semiHidden="0" w:uiPriority="33" w:unhideWhenUsed="0" w:qFormat="1"/>
-    <w:lsdException w:name="Bibliography" w:uiPriority="37"/>
-    <w:lsdException w:name="TOC Heading" w:uiPriority="39" w:qFormat="1"/>
+  <w:latentStyles w:defLockedState="0" w:defUIPriority="99" w:defSemiHidden="0" w:defUnhideWhenUsed="0" w:defQFormat="0" w:count="371">
+    <w:lsdException w:name="Normal" w:uiPriority="0" w:qFormat="1"/>
+    <w:lsdException w:name="heading 1" w:uiPriority="9" w:qFormat="1"/>
+    <w:lsdException w:name="heading 2" w:semiHidden="1" w:uiPriority="9" w:unhideWhenUsed="1" w:qFormat="1"/>
+    <w:lsdException w:name="heading 3" w:semiHidden="1" w:uiPriority="9" w:unhideWhenUsed="1" w:qFormat="1"/>
+    <w:lsdException w:name="heading 4" w:semiHidden="1" w:uiPriority="9" w:unhideWhenUsed="1" w:qFormat="1"/>
+    <w:lsdException w:name="heading 5" w:semiHidden="1" w:uiPriority="9" w:unhideWhenUsed="1" w:qFormat="1"/>
+    <w:lsdException w:name="heading 6" w:semiHidden="1" w:uiPriority="9" w:unhideWhenUsed="1" w:qFormat="1"/>
+    <w:lsdException w:name="heading 7" w:semiHidden="1" w:uiPriority="9" w:unhideWhenUsed="1" w:qFormat="1"/>
+    <w:lsdException w:name="heading 8" w:semiHidden="1" w:uiPriority="9" w:unhideWhenUsed="1" w:qFormat="1"/>
+    <w:lsdException w:name="heading 9" w:semiHidden="1" w:uiPriority="9" w:unhideWhenUsed="1" w:qFormat="1"/>
+    <w:lsdException w:name="index 1" w:semiHidden="1" w:unhideWhenUsed="1"/>
+    <w:lsdException w:name="index 2" w:semiHidden="1" w:unhideWhenUsed="1"/>
+    <w:lsdException w:name="index 3" w:semiHidden="1" w:unhideWhenUsed="1"/>
+    <w:lsdException w:name="index 4" w:semiHidden="1" w:unhideWhenUsed="1"/>
+    <w:lsdException w:name="index 5" w:semiHidden="1" w:unhideWhenUsed="1"/>
+    <w:lsdException w:name="index 6" w:semiHidden="1" w:unhideWhenUsed="1"/>
+    <w:lsdException w:name="index 7" w:semiHidden="1" w:unhideWhenUsed="1"/>
+    <w:lsdException w:name="index 8" w:semiHidden="1" w:unhideWhenUsed="1"/>
+    <w:lsdException w:name="index 9" w:semiHidden="1" w:unhideWhenUsed="1"/>
+    <w:lsdException w:name="toc 1" w:semiHidden="1" w:uiPriority="39" w:unhideWhenUsed="1"/>
+    <w:lsdException w:name="toc 2" w:semiHidden="1" w:uiPriority="39" w:unhideWhenUsed="1"/>
+    <w:lsdException w:name="toc 3" w:semiHidden="1" w:uiPriority="39" w:unhideWhenUsed="1"/>
+    <w:lsdException w:name="toc 4" w:semiHidden="1" w:uiPriority="39" w:unhideWhenUsed="1"/>
+    <w:lsdException w:name="toc 5" w:semiHidden="1" w:uiPriority="39" w:unhideWhenUsed="1"/>
+    <w:lsdException w:name="toc 6" w:semiHidden="1" w:uiPriority="39" w:unhideWhenUsed="1"/>
+    <w:lsdException w:name="toc 7" w:semiHidden="1" w:uiPriority="39" w:unhideWhenUsed="1"/>
+    <w:lsdException w:name="toc 8" w:semiHidden="1" w:uiPriority="39" w:unhideWhenUsed="1"/>
+    <w:lsdException w:name="toc 9" w:semiHidden="1" w:uiPriority="39" w:unhideWhenUsed="1"/>
+    <w:lsdException w:name="Normal Indent" w:semiHidden="1" w:unhideWhenUsed="1"/>
+    <w:lsdException w:name="footnote text" w:semiHidden="1" w:unhideWhenUsed="1"/>
+    <w:lsdException w:name="annotation text" w:semiHidden="1" w:unhideWhenUsed="1"/>
+    <w:lsdException w:name="header" w:semiHidden="1" w:unhideWhenUsed="1"/>
+    <w:lsdException w:name="footer" w:semiHidden="1" w:unhideWhenUsed="1"/>
+    <w:lsdException w:name="index heading" w:semiHidden="1" w:unhideWhenUsed="1"/>
+    <w:lsdException w:name="caption" w:semiHidden="1" w:uiPriority="35" w:unhideWhenUsed="1" w:qFormat="1"/>
+    <w:lsdException w:name="table of figures" w:semiHidden="1" w:unhideWhenUsed="1"/>
+    <w:lsdException w:name="envelope address" w:semiHidden="1" w:unhideWhenUsed="1"/>
+    <w:lsdException w:name="envelope return" w:semiHidden="1" w:unhideWhenUsed="1"/>
+    <w:lsdException w:name="footnote reference" w:semiHidden="1" w:unhideWhenUsed="1"/>
+    <w:lsdException w:name="annotation reference" w:semiHidden="1" w:unhideWhenUsed="1"/>
+    <w:lsdException w:name="line number" w:semiHidden="1" w:unhideWhenUsed="1"/>
+    <w:lsdException w:name="page number" w:semiHidden="1" w:unhideWhenUsed="1"/>
+    <w:lsdException w:name="endnote reference" w:semiHidden="1" w:unhideWhenUsed="1"/>
+    <w:lsdException w:name="endnote text" w:semiHidden="1" w:unhideWhenUsed="1"/>
+    <w:lsdException w:name="table of authorities" w:semiHidden="1" w:unhideWhenUsed="1"/>
+    <w:lsdException w:name="macro" w:semiHidden="1" w:unhideWhenUsed="1"/>
+    <w:lsdException w:name="toa heading" w:semiHidden="1" w:unhideWhenUsed="1"/>
+    <w:lsdException w:name="List" w:semiHidden="1" w:unhideWhenUsed="1"/>
+    <w:lsdException w:name="List Bullet" w:semiHidden="1" w:unhideWhenUsed="1"/>
+    <w:lsdException w:name="List Number" w:semiHidden="1" w:unhideWhenUsed="1"/>
+    <w:lsdException w:name="List 2" w:semiHidden="1" w:unhideWhenUsed="1"/>
+    <w:lsdException w:name="List 3" w:semiHidden="1" w:unhideWhenUsed="1"/>
+    <w:lsdException w:name="List 4" w:semiHidden="1" w:unhideWhenUsed="1"/>
+    <w:lsdException w:name="List 5" w:semiHidden="1" w:unhideWhenUsed="1"/>
+    <w:lsdException w:name="List Bullet 2" w:semiHidden="1" w:unhideWhenUsed="1"/>
+    <w:lsdException w:name="List Bullet 3" w:semiHidden="1" w:unhideWhenUsed="1"/>
+    <w:lsdException w:name="List Bullet 4" w:semiHidden="1" w:unhideWhenUsed="1"/>
+    <w:lsdException w:name="List Bullet 5" w:semiHidden="1" w:unhideWhenUsed="1"/>
+    <w:lsdException w:name="List Number 2" w:semiHidden="1" w:unhideWhenUsed="1"/>
+    <w:lsdException w:name="List Number 3" w:semiHidden="1" w:unhideWhenUsed="1"/>
+    <w:lsdException w:name="List Number 4" w:semiHidden="1" w:unhideWhenUsed="1"/>
+    <w:lsdException w:name="List Number 5" w:semiHidden="1" w:unhideWhenUsed="1"/>
+    <w:lsdException w:name="Title" w:uiPriority="10" w:qFormat="1"/>
+    <w:lsdException w:name="Closing" w:semiHidden="1" w:unhideWhenUsed="1"/>
+    <w:lsdException w:name="Signature" w:semiHidden="1" w:unhideWhenUsed="1"/>
+    <w:lsdException w:name="Default Paragraph Font" w:semiHidden="1" w:uiPriority="1" w:unhideWhenUsed="1"/>
+    <w:lsdException w:name="Body Text" w:semiHidden="1" w:unhideWhenUsed="1"/>
+    <w:lsdException w:name="Body Text Indent" w:semiHidden="1" w:unhideWhenUsed="1"/>
+    <w:lsdException w:name="List Continue" w:semiHidden="1" w:unhideWhenUsed="1"/>
+    <w:lsdException w:name="List Continue 2" w:semiHidden="1" w:unhideWhenUsed="1"/>
+    <w:lsdException w:name="List Continue 3" w:semiHidden="1" w:unhideWhenUsed="1"/>
+    <w:lsdException w:name="List Continue 4" w:semiHidden="1" w:unhideWhenUsed="1"/>
+    <w:lsdException w:name="List Continue 5" w:semiHidden="1" w:unhideWhenUsed="1"/>
+    <w:lsdException w:name="Message Header" w:semiHidden="1" w:unhideWhenUsed="1"/>
+    <w:lsdException w:name="Subtitle" w:uiPriority="11" w:qFormat="1"/>
+    <w:lsdException w:name="Salutation" w:semiHidden="1" w:unhideWhenUsed="1"/>
+    <w:lsdException w:name="Date" w:semiHidden="1" w:unhideWhenUsed="1"/>
+    <w:lsdException w:name="Body Text First Indent" w:semiHidden="1" w:unhideWhenUsed="1"/>
+    <w:lsdException w:name="Body Text First Indent 2" w:semiHidden="1" w:unhideWhenUsed="1"/>
+    <w:lsdException w:name="Note Heading" w:semiHidden="1" w:unhideWhenUsed="1"/>
+    <w:lsdException w:name="Body Text 2" w:semiHidden="1" w:unhideWhenUsed="1"/>
+    <w:lsdException w:name="Body Text 3" w:semiHidden="1" w:unhideWhenUsed="1"/>
+    <w:lsdException w:name="Body Text Indent 2" w:semiHidden="1" w:unhideWhenUsed="1"/>
+    <w:lsdException w:name="Body Text Indent 3" w:semiHidden="1" w:unhideWhenUsed="1"/>
+    <w:lsdException w:name="Block Text" w:semiHidden="1" w:unhideWhenUsed="1"/>
+    <w:lsdException w:name="Hyperlink" w:semiHidden="1" w:unhideWhenUsed="1"/>
+    <w:lsdException w:name="FollowedHyperlink" w:semiHidden="1" w:unhideWhenUsed="1"/>
+    <w:lsdException w:name="Strong" w:uiPriority="22" w:qFormat="1"/>
+    <w:lsdException w:name="Emphasis" w:uiPriority="20" w:qFormat="1"/>
+    <w:lsdException w:name="Document Map" w:semiHidden="1" w:unhideWhenUsed="1"/>
+    <w:lsdException w:name="Plain Text" w:semiHidden="1" w:unhideWhenUsed="1"/>
+    <w:lsdException w:name="E-mail Signature" w:semiHidden="1" w:unhideWhenUsed="1"/>
+    <w:lsdException w:name="HTML Top of Form" w:semiHidden="1" w:unhideWhenUsed="1"/>
+    <w:lsdException w:name="HTML Bottom of Form" w:semiHidden="1" w:unhideWhenUsed="1"/>
+    <w:lsdException w:name="Normal (Web)" w:semiHidden="1" w:unhideWhenUsed="1"/>
+    <w:lsdException w:name="HTML Acronym" w:semiHidden="1" w:unhideWhenUsed="1"/>
+    <w:lsdException w:name="HTML Address" w:semiHidden="1" w:unhideWhenUsed="1"/>
+    <w:lsdException w:name="HTML Cite" w:semiHidden="1" w:unhideWhenUsed="1"/>
+    <w:lsdException w:name="HTML Code" w:semiHidden="1" w:unhideWhenUsed="1"/>
+    <w:lsdException w:name="HTML Definition" w:semiHidden="1" w:unhideWhenUsed="1"/>
+    <w:lsdException w:name="HTML Keyboard" w:semiHidden="1" w:unhideWhenUsed="1"/>
+    <w:lsdException w:name="HTML Preformatted" w:semiHidden="1" w:unhideWhenUsed="1"/>
+    <w:lsdException w:name="HTML Sample" w:semiHidden="1" w:unhideWhenUsed="1"/>
+    <w:lsdException w:name="HTML Typewriter" w:semiHidden="1" w:unhideWhenUsed="1"/>
+    <w:lsdException w:name="HTML Variable" w:semiHidden="1" w:unhideWhenUsed="1"/>
+    <w:lsdException w:name="Normal Table" w:semiHidden="1" w:unhideWhenUsed="1"/>
+    <w:lsdException w:name="annotation subject" w:semiHidden="1" w:unhideWhenUsed="1"/>
+    <w:lsdException w:name="No List" w:semiHidden="1" w:unhideWhenUsed="1"/>
+    <w:lsdException w:name="Outline List 1" w:semiHidden="1" w:unhideWhenUsed="1"/>
+    <w:lsdException w:name="Outline List 2" w:semiHidden="1" w:unhideWhenUsed="1"/>
+    <w:lsdException w:name="Outline List 3" w:semiHidden="1" w:unhideWhenUsed="1"/>
+    <w:lsdException w:name="Table Simple 1" w:semiHidden="1" w:unhideWhenUsed="1"/>
+    <w:lsdException w:name="Table Simple 2" w:semiHidden="1" w:unhideWhenUsed="1"/>
+    <w:lsdException w:name="Table Simple 3" w:semiHidden="1" w:unhideWhenUsed="1"/>
+    <w:lsdException w:name="Table Classic 1" w:semiHidden="1" w:unhideWhenUsed="1"/>
+    <w:lsdException w:name="Table Classic 2" w:semiHidden="1" w:unhideWhenUsed="1"/>
+    <w:lsdException w:name="Table Classic 3" w:semiHidden="1" w:unhideWhenUsed="1"/>
+    <w:lsdException w:name="Table Classic 4" w:semiHidden="1" w:unhideWhenUsed="1"/>
+    <w:lsdException w:name="Table Colorful 1" w:semiHidden="1" w:unhideWhenUsed="1"/>
+    <w:lsdException w:name="Table Colorful 2" w:semiHidden="1" w:unhideWhenUsed="1"/>
+    <w:lsdException w:name="Table Colorful 3" w:semiHidden="1" w:unhideWhenUsed="1"/>
+    <w:lsdException w:name="Table Columns 1" w:semiHidden="1" w:unhideWhenUsed="1"/>
+    <w:lsdException w:name="Table Columns 2" w:semiHidden="1" w:unhideWhenUsed="1"/>
+    <w:lsdException w:name="Table Columns 3" w:semiHidden="1" w:unhideWhenUsed="1"/>
+    <w:lsdException w:name="Table Columns 4" w:semiHidden="1" w:unhideWhenUsed="1"/>
+    <w:lsdException w:name="Table Columns 5" w:semiHidden="1" w:unhideWhenUsed="1"/>
+    <w:lsdException w:name="Table Grid 1" w:semiHidden="1" w:unhideWhenUsed="1"/>
+    <w:lsdException w:name="Table Grid 2" w:semiHidden="1" w:unhideWhenUsed="1"/>
+    <w:lsdException w:name="Table Grid 3" w:semiHidden="1" w:unhideWhenUsed="1"/>
+    <w:lsdException w:name="Table Grid 4" w:semiHidden="1" w:unhideWhenUsed="1"/>
+    <w:lsdException w:name="Table Grid 5" w:semiHidden="1" w:unhideWhenUsed="1"/>
+    <w:lsdException w:name="Table Grid 6" w:semiHidden="1" w:unhideWhenUsed="1"/>
+    <w:lsdException w:name="Table Grid 7" w:semiHidden="1" w:unhideWhenUsed="1"/>
+    <w:lsdException w:name="Table Grid 8" w:semiHidden="1" w:unhideWhenUsed="1"/>
+    <w:lsdException w:name="Table List 1" w:semiHidden="1" w:unhideWhenUsed="1"/>
+    <w:lsdException w:name="Table List 2" w:semiHidden="1" w:unhideWhenUsed="1"/>
+    <w:lsdException w:name="Table List 3" w:semiHidden="1" w:unhideWhenUsed="1"/>
+    <w:lsdException w:name="Table List 4" w:semiHidden="1" w:unhideWhenUsed="1"/>
+    <w:lsdException w:name="Table List 5" w:semiHidden="1" w:unhideWhenUsed="1"/>
+    <w:lsdException w:name="Table List 6" w:semiHidden="1" w:unhideWhenUsed="1"/>
+    <w:lsdException w:name="Table List 7" w:semiHidden="1" w:unhideWhenUsed="1"/>
+    <w:lsdException w:name="Table List 8" w:semiHidden="1" w:unhideWhenUsed="1"/>
+    <w:lsdException w:name="Table 3D effects 1" w:semiHidden="1" w:unhideWhenUsed="1"/>
+    <w:lsdException w:name="Table 3D effects 2" w:semiHidden="1" w:unhideWhenUsed="1"/>
+    <w:lsdException w:name="Table 3D effects 3" w:semiHidden="1" w:unhideWhenUsed="1"/>
+    <w:lsdException w:name="Table Contemporary" w:semiHidden="1" w:unhideWhenUsed="1"/>
+    <w:lsdException w:name="Table Elegant" w:semiHidden="1" w:unhideWhenUsed="1"/>
+    <w:lsdException w:name="Table Professional" w:semiHidden="1" w:unhideWhenUsed="1"/>
+    <w:lsdException w:name="Table Subtle 1" w:semiHidden="1" w:unhideWhenUsed="1"/>
+    <w:lsdException w:name="Table Subtle 2" w:semiHidden="1" w:unhideWhenUsed="1"/>
+    <w:lsdException w:name="Table Web 1" w:semiHidden="1" w:unhideWhenUsed="1"/>
+    <w:lsdException w:name="Table Web 2" w:semiHidden="1" w:unhideWhenUsed="1"/>
+    <w:lsdException w:name="Table Web 3" w:semiHidden="1" w:unhideWhenUsed="1"/>
+    <w:lsdException w:name="Balloon Text" w:semiHidden="1" w:unhideWhenUsed="1"/>
+    <w:lsdException w:name="Table Grid" w:uiPriority="39"/>
+    <w:lsdException w:name="Table Theme" w:semiHidden="1" w:unhideWhenUsed="1"/>
+    <w:lsdException w:name="Placeholder Text" w:semiHidden="1"/>
+    <w:lsdException w:name="No Spacing" w:uiPriority="1" w:qFormat="1"/>
+    <w:lsdException w:name="Light Shading" w:uiPriority="60"/>
+    <w:lsdException w:name="Light List" w:uiPriority="61"/>
+    <w:lsdException w:name="Light Grid" w:uiPriority="62"/>
+    <w:lsdException w:name="Medium Shading 1" w:uiPriority="63"/>
+    <w:lsdException w:name="Medium Shading 2" w:uiPriority="64"/>
+    <w:lsdException w:name="Medium List 1" w:uiPriority="65"/>
+    <w:lsdException w:name="Medium List 2" w:uiPriority="66"/>
+    <w:lsdException w:name="Medium Grid 1" w:uiPriority="67"/>
+    <w:lsdException w:name="Medium Grid 2" w:uiPriority="68"/>
+    <w:lsdException w:name="Medium Grid 3" w:uiPriority="69"/>
+    <w:lsdException w:name="Dark List" w:uiPriority="70"/>
+    <w:lsdException w:name="Colorful Shading" w:uiPriority="71"/>
+    <w:lsdException w:name="Colorful List" w:uiPriority="72"/>
+    <w:lsdException w:name="Colorful Grid" w:uiPriority="73"/>
+    <w:lsdException w:name="Light Shading Accent 1" w:uiPriority="60"/>
+    <w:lsdException w:name="Light List Accent 1" w:uiPriority="61"/>
+    <w:lsdException w:name="Light Grid Accent 1" w:uiPriority="62"/>
+    <w:lsdException w:name="Medium Shading 1 Accent 1" w:uiPriority="63"/>
+    <w:lsdException w:name="Medium Shading 2 Accent 1" w:uiPriority="64"/>
+    <w:lsdException w:name="Medium List 1 Accent 1" w:uiPriority="65"/>
+    <w:lsdException w:name="Revision" w:semiHidden="1"/>
+    <w:lsdException w:name="List Paragraph" w:uiPriority="34" w:qFormat="1"/>
+    <w:lsdException w:name="Quote" w:uiPriority="29" w:qFormat="1"/>
+    <w:lsdException w:name="Intense Quote" w:uiPriority="30" w:qFormat="1"/>
+    <w:lsdException w:name="Medium List 2 Accent 1" w:uiPriority="66"/>
+    <w:lsdException w:name="Medium Grid 1 Accent 1" w:uiPriority="67"/>
+    <w:lsdException w:name="Medium Grid 2 Accent 1" w:uiPriority="68"/>
+    <w:lsdException w:name="Medium Grid 3 Accent 1" w:uiPriority="69"/>
+    <w:lsdException w:name="Dark List Accent 1" w:uiPriority="70"/>
+    <w:lsdException w:name="Colorful Shading Accent 1" w:uiPriority="71"/>
+    <w:lsdException w:name="Colorful List Accent 1" w:uiPriority="72"/>
+    <w:lsdException w:name="Colorful Grid Accent 1" w:uiPriority="73"/>
+    <w:lsdException w:name="Light Shading Accent 2" w:uiPriority="60"/>
+    <w:lsdException w:name="Light List Accent 2" w:uiPriority="61"/>
+    <w:lsdException w:name="Light Grid Accent 2" w:uiPriority="62"/>
+    <w:lsdException w:name="Medium Shading 1 Accent 2" w:uiPriority="63"/>
+    <w:lsdException w:name="Medium Shading 2 Accent 2" w:uiPriority="64"/>
+    <w:lsdException w:name="Medium List 1 Accent 2" w:uiPriority="65"/>
+    <w:lsdException w:name="Medium List 2 Accent 2" w:uiPriority="66"/>
+    <w:lsdException w:name="Medium Grid 1 Accent 2" w:uiPriority="67"/>
+    <w:lsdException w:name="Medium Grid 2 Accent 2" w:uiPriority="68"/>
+    <w:lsdException w:name="Medium Grid 3 Accent 2" w:uiPriority="69"/>
+    <w:lsdException w:name="Dark List Accent 2" w:uiPriority="70"/>
+    <w:lsdException w:name="Colorful Shading Accent 2" w:uiPriority="71"/>
+    <w:lsdException w:name="Colorful List Accent 2" w:uiPriority="72"/>
+    <w:lsdException w:name="Colorful Grid Accent 2" w:uiPriority="73"/>
+    <w:lsdException w:name="Light Shading Accent 3" w:uiPriority="60"/>
+    <w:lsdException w:name="Light List Accent 3" w:uiPriority="61"/>
+    <w:lsdException w:name="Light Grid Accent 3" w:uiPriority="62"/>
+    <w:lsdException w:name="Medium Shading 1 Accent 3" w:uiPriority="63"/>
+    <w:lsdException w:name="Medium Shading 2 Accent 3" w:uiPriority="64"/>
+    <w:lsdException w:name="Medium List 1 Accent 3" w:uiPriority="65"/>
+    <w:lsdException w:name="Medium List 2 Accent 3" w:uiPriority="66"/>
+    <w:lsdException w:name="Medium Grid 1 Accent 3" w:uiPriority="67"/>
+    <w:lsdException w:name="Medium Grid 2 Accent 3" w:uiPriority="68"/>
+    <w:lsdException w:name="Medium Grid 3 Accent 3" w:uiPriority="69"/>
+    <w:lsdException w:name="Dark List Accent 3" w:uiPriority="70"/>
+    <w:lsdException w:name="Colorful Shading Accent 3" w:uiPriority="71"/>
+    <w:lsdException w:name="Colorful List Accent 3" w:uiPriority="72"/>
+    <w:lsdException w:name="Colorful Grid Accent 3" w:uiPriority="73"/>
+    <w:lsdException w:name="Light Shading Accent 4" w:uiPriority="60"/>
+    <w:lsdException w:name="Light List Accent 4" w:uiPriority="61"/>
+    <w:lsdException w:name="Light Grid Accent 4" w:uiPriority="62"/>
+    <w:lsdException w:name="Medium Shading 1 Accent 4" w:uiPriority="63"/>
+    <w:lsdException w:name="Medium Shading 2 Accent 4" w:uiPriority="64"/>
+    <w:lsdException w:name="Medium List 1 Accent 4" w:uiPriority="65"/>
+    <w:lsdException w:name="Medium List 2 Accent 4" w:uiPriority="66"/>
+    <w:lsdException w:name="Medium Grid 1 Accent 4" w:uiPriority="67"/>
+    <w:lsdException w:name="Medium Grid 2 Accent 4" w:uiPriority="68"/>
+    <w:lsdException w:name="Medium Grid 3 Accent 4" w:uiPriority="69"/>
+    <w:lsdException w:name="Dark List Accent 4" w:uiPriority="70"/>
+    <w:lsdException w:name="Colorful Shading Accent 4" w:uiPriority="71"/>
+    <w:lsdException w:name="Colorful List Accent 4" w:uiPriority="72"/>
+    <w:lsdException w:name="Colorful Grid Accent 4" w:uiPriority="73"/>
+    <w:lsdException w:name="Light Shading Accent 5" w:uiPriority="60"/>
+    <w:lsdException w:name="Light List Accent 5" w:uiPriority="61"/>
+    <w:lsdException w:name="Light Grid Accent 5" w:uiPriority="62"/>
+    <w:lsdException w:name="Medium Shading 1 Accent 5" w:uiPriority="63"/>
+    <w:lsdException w:name="Medium Shading 2 Accent 5" w:uiPriority="64"/>
+    <w:lsdException w:name="Medium List 1 Accent 5" w:uiPriority="65"/>
+    <w:lsdException w:name="Medium List 2 Accent 5" w:uiPriority="66"/>
+    <w:lsdException w:name="Medium Grid 1 Accent 5" w:uiPriority="67"/>
+    <w:lsdException w:name="Medium Grid 2 Accent 5" w:uiPriority="68"/>
+    <w:lsdException w:name="Medium Grid 3 Accent 5" w:uiPriority="69"/>
+    <w:lsdException w:name="Dark List Accent 5" w:uiPriority="70"/>
+    <w:lsdException w:name="Colorful Shading Accent 5" w:uiPriority="71"/>
+    <w:lsdException w:name="Colorful List Accent 5" w:uiPriority="72"/>
+    <w:lsdException w:name="Colorful Grid Accent 5" w:uiPriority="73"/>
+    <w:lsdException w:name="Light Shading Accent 6" w:uiPriority="60"/>
+    <w:lsdException w:name="Light List Accent 6" w:uiPriority="61"/>
+    <w:lsdException w:name="Light Grid Accent 6" w:uiPriority="62"/>
+    <w:lsdException w:name="Medium Shading 1 Accent 6" w:uiPriority="63"/>
+    <w:lsdException w:name="Medium Shading 2 Accent 6" w:uiPriority="64"/>
+    <w:lsdException w:name="Medium List 1 Accent 6" w:uiPriority="65"/>
+    <w:lsdException w:name="Medium List 2 Accent 6" w:uiPriority="66"/>
+    <w:lsdException w:name="Medium Grid 1 Accent 6" w:uiPriority="67"/>
+    <w:lsdException w:name="Medium Grid 2 Accent 6" w:uiPriority="68"/>
+    <w:lsdException w:name="Medium Grid 3 Accent 6" w:uiPriority="69"/>
+    <w:lsdException w:name="Dark List Accent 6" w:uiPriority="70"/>
+    <w:lsdException w:name="Colorful Shading Accent 6" w:uiPriority="71"/>
+    <w:lsdException w:name="Colorful List Accent 6" w:uiPriority="72"/>
+    <w:lsdException w:name="Colorful Grid Accent 6" w:uiPriority="73"/>
+    <w:lsdException w:name="Subtle Emphasis" w:uiPriority="19" w:qFormat="1"/>
+    <w:lsdException w:name="Intense Emphasis" w:uiPriority="21" w:qFormat="1"/>
+    <w:lsdException w:name="Subtle Reference" w:uiPriority="31" w:qFormat="1"/>
+    <w:lsdException w:name="Intense Reference" w:uiPriority="32" w:qFormat="1"/>
+    <w:lsdException w:name="Book Title" w:uiPriority="33" w:qFormat="1"/>
+    <w:lsdException w:name="Bibliography" w:semiHidden="1" w:uiPriority="37" w:unhideWhenUsed="1"/>
+    <w:lsdException w:name="TOC Heading" w:semiHidden="1" w:uiPriority="39" w:unhideWhenUsed="1" w:qFormat="1"/>
+    <w:lsdException w:name="Plain Table 1" w:uiPriority="41"/>
+    <w:lsdException w:name="Plain Table 2" w:uiPriority="42"/>
+    <w:lsdException w:name="Plain Table 3" w:uiPriority="43"/>
+    <w:lsdException w:name="Plain Table 4" w:uiPriority="44"/>
+    <w:lsdException w:name="Plain Table 5" w:uiPriority="45"/>
+    <w:lsdException w:name="Grid Table Light" w:uiPriority="40"/>
+    <w:lsdException w:name="Grid Table 1 Light" w:uiPriority="46"/>
+    <w:lsdException w:name="Grid Table 2" w:uiPriority="47"/>
+    <w:lsdException w:name="Grid Table 3" w:uiPriority="48"/>
+    <w:lsdException w:name="Grid Table 4" w:uiPriority="49"/>
+    <w:lsdException w:name="Grid Table 5 Dark" w:uiPriority="50"/>
+    <w:lsdException w:name="Grid Table 6 Colorful" w:uiPriority="51"/>
+    <w:lsdException w:name="Grid Table 7 Colorful" w:uiPriority="52"/>
+    <w:lsdException w:name="Grid Table 1 Light Accent 1" w:uiPriority="46"/>
+    <w:lsdException w:name="Grid Table 2 Accent 1" w:uiPriority="47"/>
+    <w:lsdException w:name="Grid Table 3 Accent 1" w:uiPriority="48"/>
+    <w:lsdException w:name="Grid Table 4 Accent 1" w:uiPriority="49"/>
+    <w:lsdException w:name="Grid Table 5 Dark Accent 1" w:uiPriority="50"/>
+    <w:lsdException w:name="Grid Table 6 Colorful Accent 1" w:uiPriority="51"/>
+    <w:lsdException w:name="Grid Table 7 Colorful Accent 1" w:uiPriority="52"/>
+    <w:lsdException w:name="Grid Table 1 Light Accent 2" w:uiPriority="46"/>
+    <w:lsdException w:name="Grid Table 2 Accent 2" w:uiPriority="47"/>
+    <w:lsdException w:name="Grid Table 3 Accent 2" w:uiPriority="48"/>
+    <w:lsdException w:name="Grid Table 4 Accent 2" w:uiPriority="49"/>
+    <w:lsdException w:name="Grid Table 5 Dark Accent 2" w:uiPriority="50"/>
+    <w:lsdException w:name="Grid Table 6 Colorful Accent 2" w:uiPriority="51"/>
+    <w:lsdException w:name="Grid Table 7 Colorful Accent 2" w:uiPriority="52"/>
+    <w:lsdException w:name="Grid Table 1 Light Accent 3" w:uiPriority="46"/>
+    <w:lsdException w:name="Grid Table 2 Accent 3" w:uiPriority="47"/>
+    <w:lsdException w:name="Grid Table 3 Accent 3" w:uiPriority="48"/>
+    <w:lsdException w:name="Grid Table 4 Accent 3" w:uiPriority="49"/>
+    <w:lsdException w:name="Grid Table 5 Dark Accent 3" w:uiPriority="50"/>
+    <w:lsdException w:name="Grid Table 6 Colorful Accent 3" w:uiPriority="51"/>
+    <w:lsdException w:name="Grid Table 7 Colorful Accent 3" w:uiPriority="52"/>
+    <w:lsdException w:name="Grid Table 1 Light Accent 4" w:uiPriority="46"/>
+    <w:lsdException w:name="Grid Table 2 Accent 4" w:uiPriority="47"/>
+    <w:lsdException w:name="Grid Table 3 Accent 4" w:uiPriority="48"/>
+    <w:lsdException w:name="Grid Table 4 Accent 4" w:uiPriority="49"/>
+    <w:lsdException w:name="Grid Table 5 Dark Accent 4" w:uiPriority="50"/>
+    <w:lsdException w:name="Grid Table 6 Colorful Accent 4" w:uiPriority="51"/>
+    <w:lsdException w:name="Grid Table 7 Colorful Accent 4" w:uiPriority="52"/>
+    <w:lsdException w:name="Grid Table 1 Light Accent 5" w:uiPriority="46"/>
+    <w:lsdException w:name="Grid Table 2 Accent 5" w:uiPriority="47"/>
+    <w:lsdException w:name="Grid Table 3 Accent 5" w:uiPriority="48"/>
+    <w:lsdException w:name="Grid Table 4 Accent 5" w:uiPriority="49"/>
+    <w:lsdException w:name="Grid Table 5 Dark Accent 5" w:uiPriority="50"/>
+    <w:lsdException w:name="Grid Table 6 Colorful Accent 5" w:uiPriority="51"/>
+    <w:lsdException w:name="Grid Table 7 Colorful Accent 5" w:uiPriority="52"/>
+    <w:lsdException w:name="Grid Table 1 Light Accent 6" w:uiPriority="46"/>
+    <w:lsdException w:name="Grid Table 2 Accent 6" w:uiPriority="47"/>
+    <w:lsdException w:name="Grid Table 3 Accent 6" w:uiPriority="48"/>
+    <w:lsdException w:name="Grid Table 4 Accent 6" w:uiPriority="49"/>
+    <w:lsdException w:name="Grid Table 5 Dark Accent 6" w:uiPriority="50"/>
+    <w:lsdException w:name="Grid Table 6 Colorful Accent 6" w:uiPriority="51"/>
+    <w:lsdException w:name="Grid Table 7 Colorful Accent 6" w:uiPriority="52"/>
+    <w:lsdException w:name="List Table 1 Light" w:uiPriority="46"/>
+    <w:lsdException w:name="List Table 2" w:uiPriority="47"/>
+    <w:lsdException w:name="List Table 3" w:uiPriority="48"/>
+    <w:lsdException w:name="List Table 4" w:uiPriority="49"/>
+    <w:lsdException w:name="List Table 5 Dark" w:uiPriority="50"/>
+    <w:lsdException w:name="List Table 6 Colorful" w:uiPriority="51"/>
+    <w:lsdException w:name="List Table 7 Colorful" w:uiPriority="52"/>
+    <w:lsdException w:name="List Table 1 Light Accent 1" w:uiPriority="46"/>
+    <w:lsdException w:name="List Table 2 Accent 1" w:uiPriority="47"/>
+    <w:lsdException w:name="List Table 3 Accent 1" w:uiPriority="48"/>
+    <w:lsdException w:name="List Table 4 Accent 1" w:uiPriority="49"/>
+    <w:lsdException w:name="List Table 5 Dark Accent 1" w:uiPriority="50"/>
+    <w:lsdException w:name="List Table 6 Colorful Accent 1" w:uiPriority="51"/>
+    <w:lsdException w:name="List Table 7 Colorful Accent 1" w:uiPriority="52"/>
+    <w:lsdException w:name="List Table 1 Light Accent 2" w:uiPriority="46"/>
+    <w:lsdException w:name="List Table 2 Accent 2" w:uiPriority="47"/>
+    <w:lsdException w:name="List Table 3 Accent 2" w:uiPriority="48"/>
+    <w:lsdException w:name="List Table 4 Accent 2" w:uiPriority="49"/>
+    <w:lsdException w:name="List Table 5 Dark Accent 2" w:uiPriority="50"/>
+    <w:lsdException w:name="List Table 6 Colorful Accent 2" w:uiPriority="51"/>
+    <w:lsdException w:name="List Table 7 Colorful Accent 2" w:uiPriority="52"/>
+    <w:lsdException w:name="List Table 1 Light Accent 3" w:uiPriority="46"/>
+    <w:lsdException w:name="List Table 2 Accent 3" w:uiPriority="47"/>
+    <w:lsdException w:name="List Table 3 Accent 3" w:uiPriority="48"/>
+    <w:lsdException w:name="List Table 4 Accent 3" w:uiPriority="49"/>
+    <w:lsdException w:name="List Table 5 Dark Accent 3" w:uiPriority="50"/>
+    <w:lsdException w:name="List Table 6 Colorful Accent 3" w:uiPriority="51"/>
+    <w:lsdException w:name="List Table 7 Colorful Accent 3" w:uiPriority="52"/>
+    <w:lsdException w:name="List Table 1 Light Accent 4" w:uiPriority="46"/>
+    <w:lsdException w:name="List Table 2 Accent 4" w:uiPriority="47"/>
+    <w:lsdException w:name="List Table 3 Accent 4" w:uiPriority="48"/>
+    <w:lsdException w:name="List Table 4 Accent 4" w:uiPriority="49"/>
+    <w:lsdException w:name="List Table 5 Dark Accent 4" w:uiPriority="50"/>
+    <w:lsdException w:name="List Table 6 Colorful Accent 4" w:uiPriority="51"/>
+    <w:lsdException w:name="List Table 7 Colorful Accent 4" w:uiPriority="52"/>
+    <w:lsdException w:name="List Table 1 Light Accent 5" w:uiPriority="46"/>
+    <w:lsdException w:name="List Table 2 Accent 5" w:uiPriority="47"/>
+    <w:lsdException w:name="List Table 3 Accent 5" w:uiPriority="48"/>
+    <w:lsdException w:name="List Table 4 Accent 5" w:uiPriority="49"/>
+    <w:lsdException w:name="List Table 5 Dark Accent 5" w:uiPriority="50"/>
+    <w:lsdException w:name="List Table 6 Colorful Accent 5" w:uiPriority="51"/>
+    <w:lsdException w:name="List Table 7 Colorful Accent 5" w:uiPriority="52"/>
+    <w:lsdException w:name="List Table 1 Light Accent 6" w:uiPriority="46"/>
+    <w:lsdException w:name="List Table 2 Accent 6" w:uiPriority="47"/>
+    <w:lsdException w:name="List Table 3 Accent 6" w:uiPriority="48"/>
+    <w:lsdException w:name="List Table 4 Accent 6" w:uiPriority="49"/>
+    <w:lsdException w:name="List Table 5 Dark Accent 6" w:uiPriority="50"/>
+    <w:lsdException w:name="List Table 6 Colorful Accent 6" w:uiPriority="51"/>
+    <w:lsdException w:name="List Table 7 Colorful Accent 6" w:uiPriority="52"/>
   </w:latentStyles>
   <w:style w:type="paragraph" w:default="1" w:styleId="Normal">
     <w:name w:val="Normal"/>

</xml_diff>

<commit_message>
Complete analysis of user feedback in appraisal.
</commit_message>
<xml_diff>
--- a/docs/docx/Appraisal_Sam_Hubbard.docx
+++ b/docs/docx/Appraisal_Sam_Hubbard.docx
@@ -1073,6 +1073,8 @@
             </w:pPr>
           </w:p>
         </w:tc>
+        <w:bookmarkStart w:id="0" w:name="_GoBack"/>
+        <w:bookmarkEnd w:id="0"/>
       </w:tr>
       <w:tr>
         <w:trPr>
@@ -1992,13 +1994,7 @@
         <w:t xml:space="preserve"> as these are graphs which students find particularly challenging.</w:t>
       </w:r>
     </w:p>
-    <w:p>
-      <w:pPr>
-        <w:rPr>
-          <w:i/>
-        </w:rPr>
-      </w:pPr>
-    </w:p>
+    <w:p/>
     <w:p>
       <w:r>
         <w:t>My client was also asked</w:t>
@@ -2228,13 +2224,46 @@
       <w:r>
         <w:t xml:space="preserve"> of Argand Plotter, I think my objectives for UI design have been effective in making the program easy for both students and teachers to understand.</w:t>
       </w:r>
+      <w:r>
+        <w:t xml:space="preserve"> The realtime equation input in particular has been well received. It may be required, therefore, to fix the bug that causes the input to freeze when parsing equations with several brackets or mod-lines; however, this would probably require completely replacing the parser with a more efficient version.</w:t>
+      </w:r>
     </w:p>
     <w:p>
       <w:r>
-        <w:t>Overall, based on my objectives and my client’s feedback, I consider Argand Plotter to be a resounding success.</w:t>
+        <w:t>I am pleased that my client has chosen to make use of the .arg save feature, as this is a</w:t>
+      </w:r>
+      <w:r>
+        <w:t>n</w:t>
+      </w:r>
+      <w:r>
+        <w:t xml:space="preserve"> integral part of the program that required a lot of research and planning to achieve.</w:t>
       </w:r>
     </w:p>
     <w:p>
+      <w:r>
+        <w:t xml:space="preserve">Overall, based on </w:t>
+      </w:r>
+      <w:r>
+        <w:t xml:space="preserve">my completion of </w:t>
+      </w:r>
+      <w:r>
+        <w:t>my original</w:t>
+      </w:r>
+      <w:r>
+        <w:t xml:space="preserve"> objectives</w:t>
+      </w:r>
+      <w:r>
+        <w:t>,</w:t>
+      </w:r>
+      <w:r>
+        <w:t xml:space="preserve"> and my client’s feedback, I </w:t>
+      </w:r>
+      <w:r>
+        <w:t xml:space="preserve">consider Argand Plotter to have been a </w:t>
+      </w:r>
+      <w:r>
+        <w:t>success.</w:t>
+      </w:r>
       <w:r>
         <w:br w:type="page"/>
       </w:r>
@@ -2414,6 +2443,13 @@
           <w:b/>
           <w:i/>
         </w:rPr>
+        <w:t>.</w:t>
+      </w:r>
+      <w:r>
+        <w:rPr>
+          <w:b/>
+          <w:i/>
+        </w:rPr>
         <w:t>”</w:t>
       </w:r>
     </w:p>
@@ -2430,8 +2466,6 @@
       <w:r>
         <w:t xml:space="preserve"> such</w:t>
       </w:r>
-      <w:bookmarkStart w:id="0" w:name="_GoBack"/>
-      <w:bookmarkEnd w:id="0"/>
       <w:r>
         <w:t xml:space="preserve"> sectors, but the main reason for this is the complexity of the required drawing code, rather than parsing (most of what would be needed is already in place).</w:t>
       </w:r>

</xml_diff>